<commit_message>
equacoes para antena e cabo coaxial feitas
</commit_message>
<xml_diff>
--- a/escrita/pesquisa-antena/pesquisa-antena.docx
+++ b/escrita/pesquisa-antena/pesquisa-antena.docx
@@ -1,6 +1,6 @@
 
 <file path=word/document.xml><?xml version="1.0" encoding="utf-8"?>
-<w:document xmlns:wpc="http://schemas.microsoft.com/office/word/2010/wordprocessingCanvas" xmlns:cx="http://schemas.microsoft.com/office/drawing/2014/chartex" xmlns:cx1="http://schemas.microsoft.com/office/drawing/2015/9/8/chartex" xmlns:cx2="http://schemas.microsoft.com/office/drawing/2015/10/21/chartex" xmlns:cx3="http://schemas.microsoft.com/office/drawing/2016/5/9/chartex" xmlns:cx4="http://schemas.microsoft.com/office/drawing/2016/5/10/chartex" xmlns:cx5="http://schemas.microsoft.com/office/drawing/2016/5/11/chartex" xmlns:cx6="http://schemas.microsoft.com/office/drawing/2016/5/12/chartex" xmlns:cx7="http://schemas.microsoft.com/office/drawing/2016/5/13/chartex" xmlns:cx8="http://schemas.microsoft.com/office/drawing/2016/5/14/chartex" xmlns:mc="http://schemas.openxmlformats.org/markup-compatibility/2006" xmlns:aink="http://schemas.microsoft.com/office/drawing/2016/ink" xmlns:am3d="http://schemas.microsoft.com/office/drawing/2017/model3d" xmlns:o="urn:schemas-microsoft-com:office:office" xmlns:r="http://schemas.openxmlformats.org/officeDocument/2006/relationships" xmlns:m="http://schemas.openxmlformats.org/officeDocument/2006/math" xmlns:v="urn:schemas-microsoft-com:vml" xmlns:wp14="http://schemas.microsoft.com/office/word/2010/wordprocessingDrawing" xmlns:wp="http://schemas.openxmlformats.org/drawingml/2006/wordprocessingDrawing" xmlns:w10="urn:schemas-microsoft-com:office:word" xmlns:w="http://schemas.openxmlformats.org/wordprocessingml/2006/main" xmlns:w14="http://schemas.microsoft.com/office/word/2010/wordml" xmlns:w15="http://schemas.microsoft.com/office/word/2012/wordml" xmlns:w16cid="http://schemas.microsoft.com/office/word/2016/wordml/cid" xmlns:w16se="http://schemas.microsoft.com/office/word/2015/wordml/symex" xmlns:wpg="http://schemas.microsoft.com/office/word/2010/wordprocessingGroup" xmlns:wpi="http://schemas.microsoft.com/office/word/2010/wordprocessingInk" xmlns:wne="http://schemas.microsoft.com/office/word/2006/wordml" xmlns:wps="http://schemas.microsoft.com/office/word/2010/wordprocessingShape" mc:Ignorable="w14 w15 w16se w16cid wp14">
+<w:document xmlns:wpc="http://schemas.microsoft.com/office/word/2010/wordprocessingCanvas" xmlns:mc="http://schemas.openxmlformats.org/markup-compatibility/2006" xmlns:o="urn:schemas-microsoft-com:office:office" xmlns:r="http://schemas.openxmlformats.org/officeDocument/2006/relationships" xmlns:m="http://schemas.openxmlformats.org/officeDocument/2006/math" xmlns:v="urn:schemas-microsoft-com:vml" xmlns:wp14="http://schemas.microsoft.com/office/word/2010/wordprocessingDrawing" xmlns:wp="http://schemas.openxmlformats.org/drawingml/2006/wordprocessingDrawing" xmlns:w10="urn:schemas-microsoft-com:office:word" xmlns:w="http://schemas.openxmlformats.org/wordprocessingml/2006/main" xmlns:w14="http://schemas.microsoft.com/office/word/2010/wordml" xmlns:w15="http://schemas.microsoft.com/office/word/2012/wordml" xmlns:wpg="http://schemas.microsoft.com/office/word/2010/wordprocessingGroup" xmlns:wpi="http://schemas.microsoft.com/office/word/2010/wordprocessingInk" xmlns:wne="http://schemas.microsoft.com/office/word/2006/wordml" xmlns:wps="http://schemas.microsoft.com/office/word/2010/wordprocessingShape" mc:Ignorable="w14 w15 wp14">
   <w:body>
     <w:p>
       <w:pPr>
@@ -190,7 +190,55 @@
           <w:sz w:val="24"/>
           <w:szCs w:val="24"/>
         </w:rPr>
-        <w:t xml:space="preserve"> (2011), a polarização de uma antena é definida pela polarização</w:t>
+        <w:t xml:space="preserve"> (2011), a polarização de uma antena é definida pela polarização das ondas radiadas por ela. </w:t>
+      </w:r>
+      <w:r>
+        <w:rPr>
+          <w:rFonts w:ascii="Arial" w:hAnsi="Arial" w:cs="Arial"/>
+          <w:sz w:val="24"/>
+          <w:szCs w:val="24"/>
+        </w:rPr>
+        <w:t>A</w:t>
+      </w:r>
+      <w:r>
+        <w:rPr>
+          <w:rFonts w:ascii="Arial" w:hAnsi="Arial" w:cs="Arial"/>
+          <w:sz w:val="24"/>
+          <w:szCs w:val="24"/>
+        </w:rPr>
+        <w:t xml:space="preserve"> polarização</w:t>
+      </w:r>
+      <w:r>
+        <w:rPr>
+          <w:rFonts w:ascii="Arial" w:hAnsi="Arial" w:cs="Arial"/>
+          <w:sz w:val="24"/>
+          <w:szCs w:val="24"/>
+        </w:rPr>
+        <w:t xml:space="preserve"> da onda plana </w:t>
+      </w:r>
+      <w:r>
+        <w:rPr>
+          <w:rFonts w:ascii="Arial" w:hAnsi="Arial" w:cs="Arial"/>
+          <w:sz w:val="24"/>
+          <w:szCs w:val="24"/>
+        </w:rPr>
+        <w:t>varia com a direção</w:t>
+      </w:r>
+      <w:r>
+        <w:rPr>
+          <w:rFonts w:ascii="Arial" w:hAnsi="Arial" w:cs="Arial"/>
+          <w:sz w:val="24"/>
+          <w:szCs w:val="24"/>
+        </w:rPr>
+        <w:t xml:space="preserve"> das componentes da radiação eletromagnética</w:t>
+      </w:r>
+      <w:r>
+        <w:rPr>
+          <w:rFonts w:ascii="Arial" w:hAnsi="Arial" w:cs="Arial"/>
+          <w:sz w:val="24"/>
+          <w:szCs w:val="24"/>
+        </w:rPr>
+        <w:t xml:space="preserve"> tendo como origem o centro da antena, logo, diferentes partes do</w:t>
       </w:r>
       <w:r>
         <w:rPr>
@@ -206,55 +254,7 @@
           <w:sz w:val="24"/>
           <w:szCs w:val="24"/>
         </w:rPr>
-        <w:t xml:space="preserve">das ondas radiadas por ela. </w:t>
-      </w:r>
-      <w:r>
-        <w:rPr>
-          <w:rFonts w:ascii="Arial" w:hAnsi="Arial" w:cs="Arial"/>
-          <w:sz w:val="24"/>
-          <w:szCs w:val="24"/>
-        </w:rPr>
-        <w:t>A</w:t>
-      </w:r>
-      <w:r>
-        <w:rPr>
-          <w:rFonts w:ascii="Arial" w:hAnsi="Arial" w:cs="Arial"/>
-          <w:sz w:val="24"/>
-          <w:szCs w:val="24"/>
-        </w:rPr>
-        <w:t xml:space="preserve"> polarização</w:t>
-      </w:r>
-      <w:r>
-        <w:rPr>
-          <w:rFonts w:ascii="Arial" w:hAnsi="Arial" w:cs="Arial"/>
-          <w:sz w:val="24"/>
-          <w:szCs w:val="24"/>
-        </w:rPr>
-        <w:t xml:space="preserve"> da onda plana </w:t>
-      </w:r>
-      <w:r>
-        <w:rPr>
-          <w:rFonts w:ascii="Arial" w:hAnsi="Arial" w:cs="Arial"/>
-          <w:sz w:val="24"/>
-          <w:szCs w:val="24"/>
-        </w:rPr>
-        <w:t>varia com a direção</w:t>
-      </w:r>
-      <w:r>
-        <w:rPr>
-          <w:rFonts w:ascii="Arial" w:hAnsi="Arial" w:cs="Arial"/>
-          <w:sz w:val="24"/>
-          <w:szCs w:val="24"/>
-        </w:rPr>
-        <w:t xml:space="preserve"> das componentes da radiação eletromagnética</w:t>
-      </w:r>
-      <w:r>
-        <w:rPr>
-          <w:rFonts w:ascii="Arial" w:hAnsi="Arial" w:cs="Arial"/>
-          <w:sz w:val="24"/>
-          <w:szCs w:val="24"/>
-        </w:rPr>
-        <w:t xml:space="preserve"> tendo como origem o centro da antena, logo, diferentes partes do</w:t>
+        <w:t>diagrama de radiação pode apresentar diferentes polarizações.</w:t>
       </w:r>
       <w:r>
         <w:rPr>
@@ -270,7 +270,7 @@
           <w:sz w:val="24"/>
           <w:szCs w:val="24"/>
         </w:rPr>
-        <w:t>diagrama de radiação pode apresentar diferentes polarizações.</w:t>
+        <w:t>A polarização de uma onda é definida pela trajetória que a extremidade do vetor</w:t>
       </w:r>
       <w:r>
         <w:rPr>
@@ -286,7 +286,7 @@
           <w:sz w:val="24"/>
           <w:szCs w:val="24"/>
         </w:rPr>
-        <w:t>A polarização de uma onda é definida pela trajetória que a extremidade do vetor</w:t>
+        <w:t>campo elétrico descreve em um ponto fixo no espaço, além do sentido em que ela é traçada</w:t>
       </w:r>
       <w:r>
         <w:rPr>
@@ -302,7 +302,7 @@
           <w:sz w:val="24"/>
           <w:szCs w:val="24"/>
         </w:rPr>
-        <w:t>campo elétrico descreve em um ponto fixo no espaço, além do sentido em que ela é traçada</w:t>
+        <w:t>observando-se diante da direção de propagação (HAYT; BUCK, 2013). Um exemplo típico</w:t>
       </w:r>
       <w:r>
         <w:rPr>
@@ -318,39 +318,7 @@
           <w:sz w:val="24"/>
           <w:szCs w:val="24"/>
         </w:rPr>
-        <w:t>observando-se diante da direção de propagação (HAYT; BUCK, 2013). Um exemplo típico</w:t>
-      </w:r>
-      <w:r>
-        <w:rPr>
-          <w:rFonts w:ascii="Arial" w:hAnsi="Arial" w:cs="Arial"/>
-          <w:sz w:val="24"/>
-          <w:szCs w:val="24"/>
-        </w:rPr>
-        <w:t xml:space="preserve"> </w:t>
-      </w:r>
-      <w:r>
-        <w:rPr>
-          <w:rFonts w:ascii="Arial" w:hAnsi="Arial" w:cs="Arial"/>
-          <w:sz w:val="24"/>
-          <w:szCs w:val="24"/>
-        </w:rPr>
-        <w:t xml:space="preserve">é mostrado na </w:t>
-      </w:r>
-      <w:r>
-        <w:rPr>
-          <w:rFonts w:ascii="Arial" w:hAnsi="Arial" w:cs="Arial"/>
-          <w:sz w:val="24"/>
-          <w:szCs w:val="24"/>
-        </w:rPr>
-        <w:t>figura a seguir</w:t>
-      </w:r>
-      <w:r>
-        <w:rPr>
-          <w:rFonts w:ascii="Arial" w:hAnsi="Arial" w:cs="Arial"/>
-          <w:sz w:val="24"/>
-          <w:szCs w:val="24"/>
-        </w:rPr>
-        <w:t>.</w:t>
+        <w:t>é mostrado na figura a seguir.</w:t>
       </w:r>
     </w:p>
     <w:p>
@@ -369,6 +337,7 @@
           <w:noProof/>
           <w:sz w:val="24"/>
           <w:szCs w:val="24"/>
+          <w:lang w:eastAsia="pt-BR"/>
         </w:rPr>
         <w:lastRenderedPageBreak/>
         <w:drawing>
@@ -810,7 +779,16 @@
           <w:sz w:val="24"/>
           <w:szCs w:val="24"/>
         </w:rPr>
-        <w:t>As componentes que se propagam nas direções</w:t>
+        <w:t xml:space="preserve">As componentes que se propagam nas </w:t>
+      </w:r>
+      <w:proofErr w:type="gramStart"/>
+      <w:r>
+        <w:rPr>
+          <w:rFonts w:ascii="Arial" w:hAnsi="Arial" w:cs="Arial"/>
+          <w:sz w:val="24"/>
+          <w:szCs w:val="24"/>
+        </w:rPr>
+        <w:t>direções</w:t>
       </w:r>
       <w:r>
         <w:rPr>
@@ -936,7 +914,16 @@
           <w:sz w:val="24"/>
           <w:szCs w:val="24"/>
         </w:rPr>
-        <w:t>podem ser decompostas em</w:t>
+        <w:t>podem</w:t>
+      </w:r>
+      <w:proofErr w:type="gramEnd"/>
+      <w:r>
+        <w:rPr>
+          <w:rFonts w:ascii="Arial" w:hAnsi="Arial" w:cs="Arial"/>
+          <w:sz w:val="24"/>
+          <w:szCs w:val="24"/>
+        </w:rPr>
+        <w:t xml:space="preserve"> ser decompostas em</w:t>
       </w:r>
     </w:p>
     <w:p>
@@ -952,13 +939,23 @@
           <w:szCs w:val="24"/>
         </w:rPr>
       </w:pPr>
-      <w:r>
-        <w:rPr>
-          <w:rFonts w:ascii="Arial" w:hAnsi="Arial" w:cs="Arial"/>
-          <w:sz w:val="24"/>
-          <w:szCs w:val="24"/>
-        </w:rPr>
-        <w:t xml:space="preserve">função de suas amplitudes máxima em cada direção, da frequência </w:t>
+      <w:proofErr w:type="gramStart"/>
+      <w:r>
+        <w:rPr>
+          <w:rFonts w:ascii="Arial" w:hAnsi="Arial" w:cs="Arial"/>
+          <w:sz w:val="24"/>
+          <w:szCs w:val="24"/>
+        </w:rPr>
+        <w:t>função</w:t>
+      </w:r>
+      <w:proofErr w:type="gramEnd"/>
+      <w:r>
+        <w:rPr>
+          <w:rFonts w:ascii="Arial" w:hAnsi="Arial" w:cs="Arial"/>
+          <w:sz w:val="24"/>
+          <w:szCs w:val="24"/>
+        </w:rPr>
+        <w:t xml:space="preserve"> de suas amplitudes máxima em cada direção, da frequência </w:t>
       </w:r>
       <m:oMath>
         <m:r>
@@ -997,6 +994,7 @@
           <w:szCs w:val="24"/>
         </w:rPr>
       </w:pPr>
+      <w:proofErr w:type="gramStart"/>
       <w:r>
         <w:rPr>
           <w:rFonts w:ascii="Arial" w:hAnsi="Arial" w:cs="Arial"/>
@@ -1021,7 +1019,16 @@
           <w:sz w:val="24"/>
           <w:szCs w:val="24"/>
         </w:rPr>
-        <w:t xml:space="preserve"> e fase </w:t>
+        <w:t xml:space="preserve"> e</w:t>
+      </w:r>
+      <w:proofErr w:type="gramEnd"/>
+      <w:r>
+        <w:rPr>
+          <w:rFonts w:ascii="Arial" w:hAnsi="Arial" w:cs="Arial"/>
+          <w:sz w:val="24"/>
+          <w:szCs w:val="24"/>
+        </w:rPr>
+        <w:t xml:space="preserve"> fase </w:t>
       </w:r>
       <m:oMath>
         <m:r>
@@ -1482,6 +1489,7 @@
         </w:rPr>
         <w:t xml:space="preserve"> </w:t>
       </w:r>
+      <w:proofErr w:type="gramStart"/>
       <w:r>
         <w:rPr>
           <w:rFonts w:ascii="Arial" w:hAnsi="Arial" w:cs="Arial"/>
@@ -1598,15 +1606,16 @@
           <w:sz w:val="24"/>
           <w:szCs w:val="24"/>
         </w:rPr>
-        <w:t>. Para uma onda ser linearmente polarizada considera-se que</w:t>
-      </w:r>
-      <w:r>
-        <w:rPr>
-          <w:rFonts w:ascii="Arial" w:hAnsi="Arial" w:cs="Arial"/>
-          <w:sz w:val="24"/>
-          <w:szCs w:val="24"/>
-        </w:rPr>
-        <w:t>:</w:t>
+        <w:t>.</w:t>
+      </w:r>
+      <w:proofErr w:type="gramEnd"/>
+      <w:r>
+        <w:rPr>
+          <w:rFonts w:ascii="Arial" w:hAnsi="Arial" w:cs="Arial"/>
+          <w:sz w:val="24"/>
+          <w:szCs w:val="24"/>
+        </w:rPr>
+        <w:t xml:space="preserve"> Para uma onda ser linearmente polarizada considera-se que:</w:t>
       </w:r>
     </w:p>
     <w:p>
@@ -1766,15 +1775,7 @@
           <w:sz w:val="24"/>
           <w:szCs w:val="24"/>
         </w:rPr>
-        <w:t xml:space="preserve"> </w:t>
-      </w:r>
-      <w:r>
-        <w:rPr>
-          <w:rFonts w:ascii="Arial" w:hAnsi="Arial" w:cs="Arial"/>
-          <w:sz w:val="24"/>
-          <w:szCs w:val="24"/>
-        </w:rPr>
-        <w:t xml:space="preserve"> </w:t>
+        <w:t xml:space="preserve">  </w:t>
       </w:r>
       <m:oMath>
         <m:sSub>
@@ -1908,7 +1909,16 @@
           <w:sz w:val="24"/>
           <w:szCs w:val="24"/>
         </w:rPr>
-        <w:t xml:space="preserve">múltiplo ímpar de </w:t>
+        <w:t xml:space="preserve">múltiplo ímpar </w:t>
+      </w:r>
+      <w:proofErr w:type="gramStart"/>
+      <w:r>
+        <w:rPr>
+          <w:rFonts w:ascii="Arial" w:hAnsi="Arial" w:cs="Arial"/>
+          <w:sz w:val="24"/>
+          <w:szCs w:val="24"/>
+        </w:rPr>
+        <w:t xml:space="preserve">de </w:t>
       </w:r>
       <m:oMath>
         <m:f>
@@ -1952,6 +1962,7 @@
         </w:rPr>
         <w:t>.</w:t>
       </w:r>
+      <w:proofErr w:type="gramEnd"/>
       <w:r>
         <w:rPr>
           <w:rFonts w:ascii="Arial" w:eastAsiaTheme="minorEastAsia" w:hAnsi="Arial" w:cs="Arial"/>
@@ -1982,7 +1993,16 @@
           <w:sz w:val="24"/>
           <w:szCs w:val="24"/>
         </w:rPr>
-        <w:t>campo elétrico pode assumir dois sentidos de rotação, à direita ou à esquerda. Se a fase de</w:t>
+        <w:t xml:space="preserve">campo elétrico pode assumir dois sentidos de rotação, à direita ou à esquerda. Se a fase </w:t>
+      </w:r>
+      <w:proofErr w:type="gramStart"/>
+      <w:r>
+        <w:rPr>
+          <w:rFonts w:ascii="Arial" w:hAnsi="Arial" w:cs="Arial"/>
+          <w:sz w:val="24"/>
+          <w:szCs w:val="24"/>
+        </w:rPr>
+        <w:t>de</w:t>
       </w:r>
       <w:r>
         <w:rPr>
@@ -2058,7 +2078,16 @@
           <w:sz w:val="24"/>
           <w:szCs w:val="24"/>
         </w:rPr>
-        <w:t xml:space="preserve">estiver adiantada em relação à fase de </w:t>
+        <w:t>estiver</w:t>
+      </w:r>
+      <w:proofErr w:type="gramEnd"/>
+      <w:r>
+        <w:rPr>
+          <w:rFonts w:ascii="Arial" w:hAnsi="Arial" w:cs="Arial"/>
+          <w:sz w:val="24"/>
+          <w:szCs w:val="24"/>
+        </w:rPr>
+        <w:t xml:space="preserve"> adiantada em relação à fase de </w:t>
       </w:r>
       <m:oMath>
         <m:sSub>
@@ -2236,15 +2265,16 @@
           <w:sz w:val="24"/>
           <w:szCs w:val="24"/>
         </w:rPr>
-        <w:t xml:space="preserve"> </w:t>
-      </w:r>
-      <w:r>
-        <w:rPr>
-          <w:rFonts w:ascii="Arial" w:hAnsi="Arial" w:cs="Arial"/>
-          <w:sz w:val="24"/>
-          <w:szCs w:val="24"/>
-        </w:rPr>
-        <w:t xml:space="preserve">Entretanto, se a fase de </w:t>
+        <w:t xml:space="preserve"> Entretanto, se a fase </w:t>
+      </w:r>
+      <w:proofErr w:type="gramStart"/>
+      <w:r>
+        <w:rPr>
+          <w:rFonts w:ascii="Arial" w:hAnsi="Arial" w:cs="Arial"/>
+          <w:sz w:val="24"/>
+          <w:szCs w:val="24"/>
+        </w:rPr>
+        <w:t xml:space="preserve">de </w:t>
       </w:r>
       <m:oMath>
         <m:sSub>
@@ -2302,7 +2332,16 @@
           <w:sz w:val="24"/>
           <w:szCs w:val="24"/>
         </w:rPr>
-        <w:t>, estiver adianta</w:t>
+        <w:t>,</w:t>
+      </w:r>
+      <w:proofErr w:type="gramEnd"/>
+      <w:r>
+        <w:rPr>
+          <w:rFonts w:ascii="Arial" w:hAnsi="Arial" w:cs="Arial"/>
+          <w:sz w:val="24"/>
+          <w:szCs w:val="24"/>
+        </w:rPr>
+        <w:t xml:space="preserve"> estiver adianta</w:t>
       </w:r>
       <w:r>
         <w:rPr>
@@ -2494,7 +2533,16 @@
           <w:sz w:val="24"/>
           <w:szCs w:val="24"/>
         </w:rPr>
-        <w:t xml:space="preserve">possuir magnitudes diferentes em </w:t>
+        <w:t xml:space="preserve">possuir magnitudes diferentes </w:t>
+      </w:r>
+      <w:proofErr w:type="gramStart"/>
+      <w:r>
+        <w:rPr>
+          <w:rFonts w:ascii="Arial" w:hAnsi="Arial" w:cs="Arial"/>
+          <w:sz w:val="24"/>
+          <w:szCs w:val="24"/>
+        </w:rPr>
+        <w:t xml:space="preserve">em </w:t>
       </w:r>
       <m:oMath>
         <m:sSub>
@@ -2604,7 +2652,16 @@
           <w:sz w:val="24"/>
           <w:szCs w:val="24"/>
         </w:rPr>
-        <w:t xml:space="preserve">, </w:t>
+        <w:t>,</w:t>
+      </w:r>
+      <w:proofErr w:type="gramEnd"/>
+      <w:r>
+        <w:rPr>
+          <w:rFonts w:ascii="Arial" w:hAnsi="Arial" w:cs="Arial"/>
+          <w:sz w:val="24"/>
+          <w:szCs w:val="24"/>
+        </w:rPr>
+        <w:t xml:space="preserve"> </w:t>
       </w:r>
       <w:r>
         <w:rPr>
@@ -2736,7 +2793,6 @@
           <w:sz w:val="24"/>
           <w:szCs w:val="24"/>
         </w:rPr>
-        <w:tab/>
         <w:t xml:space="preserve">Antena </w:t>
       </w:r>
       <w:proofErr w:type="spellStart"/>
@@ -2766,7 +2822,6 @@
           <w:sz w:val="24"/>
           <w:szCs w:val="24"/>
         </w:rPr>
-        <w:tab/>
         <w:t>Uma antena mais simples, com dois dipolos de meia onda defasados em 90º. Devido ao seu baixo ganho, muitas vezes se faz necessário adicionar um refletor como mostram as figuras</w:t>
       </w:r>
     </w:p>
@@ -2789,6 +2844,7 @@
         <w:t xml:space="preserve">&lt; </w:t>
       </w:r>
       <w:proofErr w:type="spellStart"/>
+      <w:proofErr w:type="gramStart"/>
       <w:r>
         <w:rPr>
           <w:rFonts w:ascii="Arial" w:hAnsi="Arial" w:cs="Arial"/>
@@ -2798,6 +2854,7 @@
         <w:t>turnstile</w:t>
       </w:r>
       <w:proofErr w:type="spellEnd"/>
+      <w:proofErr w:type="gramEnd"/>
       <w:r>
         <w:rPr>
           <w:rFonts w:ascii="Arial" w:hAnsi="Arial" w:cs="Arial"/>
@@ -2805,6 +2862,146 @@
           <w:szCs w:val="24"/>
         </w:rPr>
         <w:t xml:space="preserve"> antena&gt; [4]</w:t>
+      </w:r>
+    </w:p>
+    <w:p>
+      <w:pPr>
+        <w:spacing w:before="240" w:after="240" w:line="480" w:lineRule="auto"/>
+        <w:jc w:val="both"/>
+        <w:rPr>
+          <w:rFonts w:ascii="Arial" w:hAnsi="Arial" w:cs="Arial"/>
+          <w:sz w:val="24"/>
+          <w:szCs w:val="24"/>
+        </w:rPr>
+      </w:pPr>
+      <w:r>
+        <w:rPr>
+          <w:rFonts w:ascii="Arial" w:hAnsi="Arial" w:cs="Arial"/>
+          <w:sz w:val="24"/>
+          <w:szCs w:val="24"/>
+        </w:rPr>
+        <w:t>A antena DCA (Double Cross Antena)</w:t>
+      </w:r>
+    </w:p>
+    <w:p>
+      <w:pPr>
+        <w:spacing w:before="240" w:after="240" w:line="480" w:lineRule="auto"/>
+        <w:jc w:val="both"/>
+        <w:rPr>
+          <w:rFonts w:ascii="Arial" w:hAnsi="Arial" w:cs="Arial"/>
+          <w:sz w:val="24"/>
+          <w:szCs w:val="24"/>
+        </w:rPr>
+      </w:pPr>
+      <w:r>
+        <w:rPr>
+          <w:rFonts w:ascii="Arial" w:hAnsi="Arial" w:cs="Arial"/>
+          <w:sz w:val="24"/>
+          <w:szCs w:val="24"/>
+        </w:rPr>
+        <w:lastRenderedPageBreak/>
+        <w:t>A antena de “cruz dupla” possui quatro dipolos cruzados defasados em 90º, orientados em seu eixo a 30º como mostra a figura abaixo</w:t>
+      </w:r>
+    </w:p>
+    <w:p>
+      <w:pPr>
+        <w:spacing w:before="240" w:after="240" w:line="480" w:lineRule="auto"/>
+        <w:jc w:val="both"/>
+        <w:rPr>
+          <w:rFonts w:ascii="Arial" w:hAnsi="Arial" w:cs="Arial"/>
+          <w:sz w:val="24"/>
+          <w:szCs w:val="24"/>
+        </w:rPr>
+      </w:pPr>
+      <w:r>
+        <w:rPr>
+          <w:rFonts w:ascii="Arial" w:hAnsi="Arial" w:cs="Arial"/>
+          <w:sz w:val="24"/>
+          <w:szCs w:val="24"/>
+        </w:rPr>
+        <w:t>&lt;DCA antena&gt; [4]</w:t>
+      </w:r>
+    </w:p>
+    <w:p>
+      <w:pPr>
+        <w:spacing w:before="240" w:after="240" w:line="480" w:lineRule="auto"/>
+        <w:jc w:val="both"/>
+        <w:rPr>
+          <w:rFonts w:ascii="Arial" w:hAnsi="Arial" w:cs="Arial"/>
+          <w:sz w:val="24"/>
+          <w:szCs w:val="24"/>
+        </w:rPr>
+      </w:pPr>
+      <w:r>
+        <w:rPr>
+          <w:rFonts w:ascii="Arial" w:hAnsi="Arial" w:cs="Arial"/>
+          <w:sz w:val="24"/>
+          <w:szCs w:val="24"/>
+        </w:rPr>
+        <w:t xml:space="preserve">Antena </w:t>
+      </w:r>
+      <w:proofErr w:type="spellStart"/>
+      <w:r>
+        <w:rPr>
+          <w:rFonts w:ascii="Arial" w:hAnsi="Arial" w:cs="Arial"/>
+          <w:sz w:val="24"/>
+          <w:szCs w:val="24"/>
+        </w:rPr>
+        <w:t>Quadrifilar</w:t>
+      </w:r>
+      <w:proofErr w:type="spellEnd"/>
+      <w:r>
+        <w:rPr>
+          <w:rFonts w:ascii="Arial" w:hAnsi="Arial" w:cs="Arial"/>
+          <w:sz w:val="24"/>
+          <w:szCs w:val="24"/>
+        </w:rPr>
+        <w:t xml:space="preserve"> Helicoidal </w:t>
+      </w:r>
+      <w:proofErr w:type="gramStart"/>
+      <w:r>
+        <w:rPr>
+          <w:rFonts w:ascii="Arial" w:hAnsi="Arial" w:cs="Arial"/>
+          <w:sz w:val="24"/>
+          <w:szCs w:val="24"/>
+        </w:rPr>
+        <w:t>( QFH</w:t>
+      </w:r>
+      <w:proofErr w:type="gramEnd"/>
+      <w:r>
+        <w:rPr>
+          <w:rFonts w:ascii="Arial" w:hAnsi="Arial" w:cs="Arial"/>
+          <w:sz w:val="24"/>
+          <w:szCs w:val="24"/>
+        </w:rPr>
+        <w:t xml:space="preserve"> )</w:t>
+      </w:r>
+    </w:p>
+    <w:p>
+      <w:pPr>
+        <w:spacing w:before="240" w:after="240" w:line="480" w:lineRule="auto"/>
+        <w:jc w:val="both"/>
+        <w:rPr>
+          <w:rFonts w:ascii="Arial" w:hAnsi="Arial" w:cs="Arial"/>
+          <w:sz w:val="24"/>
+          <w:szCs w:val="24"/>
+        </w:rPr>
+      </w:pPr>
+      <w:r>
+        <w:rPr>
+          <w:rFonts w:ascii="Arial" w:hAnsi="Arial" w:cs="Arial"/>
+          <w:sz w:val="24"/>
+          <w:szCs w:val="24"/>
+        </w:rPr>
+        <w:t xml:space="preserve">A mais utilizada para aplicações de aquisição de imagens no formato APT. Possui um diagrama de radiação muito bom e ganho adequado. Por possuir uma geometria mais elaborada necessita de cuidados com relação a observação de sua resistência mecânica e observar um possível ajuste no casamento de impedância com a linha de transmissão. </w:t>
+      </w:r>
+      <w:r>
+        <w:rPr>
+          <w:rFonts w:ascii="Arial" w:hAnsi="Arial" w:cs="Arial"/>
+          <w:sz w:val="24"/>
+          <w:szCs w:val="24"/>
+        </w:rPr>
+        <w:t>A seguir, há alguns exemplos de antenas do tipo QFH em diferentes aplicações.</w:t>
       </w:r>
     </w:p>
     <w:p>
@@ -2824,7 +3021,33 @@
           <w:sz w:val="24"/>
           <w:szCs w:val="24"/>
         </w:rPr>
-        <w:t>A antena DCA (Double Cross Antena)</w:t>
+        <w:t>&lt;</w:t>
+      </w:r>
+      <w:proofErr w:type="gramStart"/>
+      <w:r>
+        <w:rPr>
+          <w:rFonts w:ascii="Arial" w:hAnsi="Arial" w:cs="Arial"/>
+          <w:sz w:val="24"/>
+          <w:szCs w:val="24"/>
+        </w:rPr>
+        <w:t>qfh</w:t>
+      </w:r>
+      <w:proofErr w:type="gramEnd"/>
+      <w:r>
+        <w:rPr>
+          <w:rFonts w:ascii="Arial" w:hAnsi="Arial" w:cs="Arial"/>
+          <w:sz w:val="24"/>
+          <w:szCs w:val="24"/>
+        </w:rPr>
+        <w:t>1&gt; &lt;qfh2&gt;</w:t>
+      </w:r>
+      <w:r>
+        <w:rPr>
+          <w:rFonts w:ascii="Arial" w:hAnsi="Arial" w:cs="Arial"/>
+          <w:sz w:val="24"/>
+          <w:szCs w:val="24"/>
+        </w:rPr>
+        <w:t>[4]</w:t>
       </w:r>
     </w:p>
     <w:p>
@@ -2844,141 +3067,25 @@
           <w:sz w:val="24"/>
           <w:szCs w:val="24"/>
         </w:rPr>
-        <w:lastRenderedPageBreak/>
-        <w:t>A antena de “cruz dupla” possui quatro dipolos cruzados defasados em 90º, orientados em seu eixo a 30º como mostra a figura abaixo</w:t>
-      </w:r>
-    </w:p>
-    <w:p>
-      <w:pPr>
-        <w:spacing w:before="240" w:after="240" w:line="480" w:lineRule="auto"/>
-        <w:jc w:val="both"/>
-        <w:rPr>
-          <w:rFonts w:ascii="Arial" w:hAnsi="Arial" w:cs="Arial"/>
-          <w:sz w:val="24"/>
-          <w:szCs w:val="24"/>
-        </w:rPr>
-      </w:pPr>
-      <w:r>
-        <w:rPr>
-          <w:rFonts w:ascii="Arial" w:hAnsi="Arial" w:cs="Arial"/>
-          <w:sz w:val="24"/>
-          <w:szCs w:val="24"/>
-        </w:rPr>
-        <w:t>&lt;DCA antena&gt; [4]</w:t>
-      </w:r>
-    </w:p>
-    <w:p>
-      <w:pPr>
-        <w:spacing w:before="240" w:after="240" w:line="480" w:lineRule="auto"/>
-        <w:ind w:firstLine="708"/>
-        <w:jc w:val="both"/>
-        <w:rPr>
-          <w:rFonts w:ascii="Arial" w:hAnsi="Arial" w:cs="Arial"/>
-          <w:sz w:val="24"/>
-          <w:szCs w:val="24"/>
-        </w:rPr>
-      </w:pPr>
-      <w:r>
-        <w:rPr>
-          <w:rFonts w:ascii="Arial" w:hAnsi="Arial" w:cs="Arial"/>
-          <w:sz w:val="24"/>
-          <w:szCs w:val="24"/>
-        </w:rPr>
-        <w:t xml:space="preserve">Antena </w:t>
-      </w:r>
-      <w:proofErr w:type="spellStart"/>
-      <w:r>
-        <w:rPr>
-          <w:rFonts w:ascii="Arial" w:hAnsi="Arial" w:cs="Arial"/>
-          <w:sz w:val="24"/>
-          <w:szCs w:val="24"/>
-        </w:rPr>
-        <w:t>Quadrifilar</w:t>
-      </w:r>
-      <w:proofErr w:type="spellEnd"/>
-      <w:r>
-        <w:rPr>
-          <w:rFonts w:ascii="Arial" w:hAnsi="Arial" w:cs="Arial"/>
-          <w:sz w:val="24"/>
-          <w:szCs w:val="24"/>
-        </w:rPr>
-        <w:t xml:space="preserve"> Helicoidal ( QFH )</w:t>
-      </w:r>
-    </w:p>
-    <w:p>
-      <w:pPr>
-        <w:spacing w:before="240" w:after="240" w:line="480" w:lineRule="auto"/>
-        <w:ind w:firstLine="708"/>
-        <w:jc w:val="both"/>
-        <w:rPr>
-          <w:rFonts w:ascii="Arial" w:hAnsi="Arial" w:cs="Arial"/>
-          <w:sz w:val="24"/>
-          <w:szCs w:val="24"/>
-        </w:rPr>
-      </w:pPr>
-      <w:r>
-        <w:rPr>
-          <w:rFonts w:ascii="Arial" w:hAnsi="Arial" w:cs="Arial"/>
-          <w:sz w:val="24"/>
-          <w:szCs w:val="24"/>
-        </w:rPr>
-        <w:t xml:space="preserve">A mais utilizada para aplicações de aquisição de imagens no formato APT. Possui um diagrama de radiação muito bom e ganho adequado. Por possuir uma geometria mais elaborada necessita de cuidados com relação a observação de sua resistência mecânica e observar um possível ajuste no casamento de impedância com a linha de transmissão. </w:t>
-      </w:r>
-      <w:r>
-        <w:rPr>
-          <w:rFonts w:ascii="Arial" w:hAnsi="Arial" w:cs="Arial"/>
-          <w:sz w:val="24"/>
-          <w:szCs w:val="24"/>
-        </w:rPr>
-        <w:t>A seguir, há alguns exemplos de antenas do tipo QFH em diferentes aplicações.</w:t>
-      </w:r>
-    </w:p>
-    <w:p>
-      <w:pPr>
-        <w:spacing w:before="240" w:after="240" w:line="480" w:lineRule="auto"/>
-        <w:ind w:firstLine="708"/>
-        <w:jc w:val="both"/>
-        <w:rPr>
-          <w:rFonts w:ascii="Arial" w:hAnsi="Arial" w:cs="Arial"/>
-          <w:sz w:val="24"/>
-          <w:szCs w:val="24"/>
-        </w:rPr>
-      </w:pPr>
-      <w:r>
-        <w:rPr>
-          <w:rFonts w:ascii="Arial" w:hAnsi="Arial" w:cs="Arial"/>
-          <w:sz w:val="24"/>
-          <w:szCs w:val="24"/>
-        </w:rPr>
-        <w:t>&lt;qfh1&gt; &lt;qfh2&gt;</w:t>
-      </w:r>
-      <w:r>
-        <w:rPr>
-          <w:rFonts w:ascii="Arial" w:hAnsi="Arial" w:cs="Arial"/>
-          <w:sz w:val="24"/>
-          <w:szCs w:val="24"/>
-        </w:rPr>
-        <w:t>[4]</w:t>
-      </w:r>
-    </w:p>
-    <w:p>
-      <w:pPr>
-        <w:spacing w:before="240" w:after="240" w:line="480" w:lineRule="auto"/>
-        <w:ind w:firstLine="708"/>
-        <w:jc w:val="both"/>
-        <w:rPr>
-          <w:rFonts w:ascii="Arial" w:hAnsi="Arial" w:cs="Arial"/>
-          <w:sz w:val="24"/>
-          <w:szCs w:val="24"/>
-        </w:rPr>
-      </w:pPr>
-      <w:r>
-        <w:rPr>
-          <w:rFonts w:ascii="Arial" w:hAnsi="Arial" w:cs="Arial"/>
-          <w:sz w:val="24"/>
-          <w:szCs w:val="24"/>
-        </w:rPr>
-        <w:t>&lt;qfh3&gt;[5]</w:t>
+        <w:t>&lt;</w:t>
+      </w:r>
+      <w:proofErr w:type="gramStart"/>
+      <w:r>
+        <w:rPr>
+          <w:rFonts w:ascii="Arial" w:hAnsi="Arial" w:cs="Arial"/>
+          <w:sz w:val="24"/>
+          <w:szCs w:val="24"/>
+        </w:rPr>
+        <w:t>qfh</w:t>
+      </w:r>
+      <w:proofErr w:type="gramEnd"/>
+      <w:r>
+        <w:rPr>
+          <w:rFonts w:ascii="Arial" w:hAnsi="Arial" w:cs="Arial"/>
+          <w:sz w:val="24"/>
+          <w:szCs w:val="24"/>
+        </w:rPr>
+        <w:t>3&gt;[5]</w:t>
       </w:r>
     </w:p>
     <w:p>
@@ -3293,13 +3400,23 @@
           <w:szCs w:val="24"/>
         </w:rPr>
       </w:pPr>
-      <w:r>
-        <w:rPr>
-          <w:rFonts w:ascii="Arial" w:hAnsi="Arial" w:cs="Arial"/>
-          <w:sz w:val="24"/>
-          <w:szCs w:val="24"/>
-        </w:rPr>
-        <w:t>r = raio do cilindro</w:t>
+      <w:proofErr w:type="gramStart"/>
+      <w:r>
+        <w:rPr>
+          <w:rFonts w:ascii="Arial" w:hAnsi="Arial" w:cs="Arial"/>
+          <w:sz w:val="24"/>
+          <w:szCs w:val="24"/>
+        </w:rPr>
+        <w:t>r</w:t>
+      </w:r>
+      <w:proofErr w:type="gramEnd"/>
+      <w:r>
+        <w:rPr>
+          <w:rFonts w:ascii="Arial" w:hAnsi="Arial" w:cs="Arial"/>
+          <w:sz w:val="24"/>
+          <w:szCs w:val="24"/>
+        </w:rPr>
+        <w:t xml:space="preserve"> = raio do cilindro</w:t>
       </w:r>
     </w:p>
     <w:p>
@@ -3312,13 +3429,23 @@
           <w:szCs w:val="24"/>
         </w:rPr>
       </w:pPr>
-      <w:r>
-        <w:rPr>
-          <w:rFonts w:ascii="Arial" w:hAnsi="Arial" w:cs="Arial"/>
-          <w:sz w:val="24"/>
-          <w:szCs w:val="24"/>
-        </w:rPr>
-        <w:t>n = número de voltas de uma hélice</w:t>
+      <w:proofErr w:type="gramStart"/>
+      <w:r>
+        <w:rPr>
+          <w:rFonts w:ascii="Arial" w:hAnsi="Arial" w:cs="Arial"/>
+          <w:sz w:val="24"/>
+          <w:szCs w:val="24"/>
+        </w:rPr>
+        <w:t>n</w:t>
+      </w:r>
+      <w:proofErr w:type="gramEnd"/>
+      <w:r>
+        <w:rPr>
+          <w:rFonts w:ascii="Arial" w:hAnsi="Arial" w:cs="Arial"/>
+          <w:sz w:val="24"/>
+          <w:szCs w:val="24"/>
+        </w:rPr>
+        <w:t xml:space="preserve"> = número de voltas de uma hélice</w:t>
       </w:r>
     </w:p>
     <w:p>
@@ -3348,6 +3475,7 @@
         <w:t>&lt;</w:t>
       </w:r>
       <w:proofErr w:type="spellStart"/>
+      <w:proofErr w:type="gramStart"/>
       <w:r>
         <w:rPr>
           <w:rFonts w:ascii="Arial" w:hAnsi="Arial" w:cs="Arial"/>
@@ -3357,6 +3485,7 @@
         <w:t>qfh</w:t>
       </w:r>
       <w:proofErr w:type="spellEnd"/>
+      <w:proofErr w:type="gramEnd"/>
       <w:r>
         <w:rPr>
           <w:rFonts w:ascii="Arial" w:hAnsi="Arial" w:cs="Arial"/>
@@ -3400,15 +3529,7 @@
           <w:sz w:val="24"/>
           <w:szCs w:val="24"/>
         </w:rPr>
-        <w:t xml:space="preserve">Segundo o trabalho de </w:t>
-      </w:r>
-      <w:r>
-        <w:rPr>
-          <w:rFonts w:ascii="Arial" w:hAnsi="Arial" w:cs="Arial"/>
-          <w:sz w:val="24"/>
-          <w:szCs w:val="24"/>
-        </w:rPr>
-        <w:t xml:space="preserve">R.W. </w:t>
+        <w:t xml:space="preserve">Segundo o trabalho de R.W. </w:t>
       </w:r>
       <w:proofErr w:type="spellStart"/>
       <w:r>
@@ -4048,7 +4169,25 @@
           <w:sz w:val="24"/>
           <w:szCs w:val="24"/>
         </w:rPr>
-        <w:t>&lt;dados antena&gt;</w:t>
+        <w:t>&lt;</w:t>
+      </w:r>
+      <w:proofErr w:type="gramStart"/>
+      <w:r>
+        <w:rPr>
+          <w:rFonts w:ascii="Arial" w:hAnsi="Arial" w:cs="Arial"/>
+          <w:sz w:val="24"/>
+          <w:szCs w:val="24"/>
+        </w:rPr>
+        <w:t>dados</w:t>
+      </w:r>
+      <w:proofErr w:type="gramEnd"/>
+      <w:r>
+        <w:rPr>
+          <w:rFonts w:ascii="Arial" w:hAnsi="Arial" w:cs="Arial"/>
+          <w:sz w:val="24"/>
+          <w:szCs w:val="24"/>
+        </w:rPr>
+        <w:t xml:space="preserve"> antena&gt;</w:t>
       </w:r>
     </w:p>
     <w:p>
@@ -4067,7 +4206,25 @@
           <w:sz w:val="24"/>
           <w:szCs w:val="24"/>
         </w:rPr>
-        <w:t>&lt;loop longo&gt;</w:t>
+        <w:t>&lt;</w:t>
+      </w:r>
+      <w:proofErr w:type="gramStart"/>
+      <w:r>
+        <w:rPr>
+          <w:rFonts w:ascii="Arial" w:hAnsi="Arial" w:cs="Arial"/>
+          <w:sz w:val="24"/>
+          <w:szCs w:val="24"/>
+        </w:rPr>
+        <w:t>loop</w:t>
+      </w:r>
+      <w:proofErr w:type="gramEnd"/>
+      <w:r>
+        <w:rPr>
+          <w:rFonts w:ascii="Arial" w:hAnsi="Arial" w:cs="Arial"/>
+          <w:sz w:val="24"/>
+          <w:szCs w:val="24"/>
+        </w:rPr>
+        <w:t xml:space="preserve"> longo&gt;</w:t>
       </w:r>
     </w:p>
     <w:p>
@@ -4086,8 +4243,449 @@
           <w:sz w:val="24"/>
           <w:szCs w:val="24"/>
         </w:rPr>
-        <w:t>&lt;loop curto&gt;</w:t>
-      </w:r>
+        <w:t>&lt;</w:t>
+      </w:r>
+      <w:proofErr w:type="gramStart"/>
+      <w:r>
+        <w:rPr>
+          <w:rFonts w:ascii="Arial" w:hAnsi="Arial" w:cs="Arial"/>
+          <w:sz w:val="24"/>
+          <w:szCs w:val="24"/>
+        </w:rPr>
+        <w:t>loop</w:t>
+      </w:r>
+      <w:proofErr w:type="gramEnd"/>
+      <w:r>
+        <w:rPr>
+          <w:rFonts w:ascii="Arial" w:hAnsi="Arial" w:cs="Arial"/>
+          <w:sz w:val="24"/>
+          <w:szCs w:val="24"/>
+        </w:rPr>
+        <w:t xml:space="preserve"> curto&gt;</w:t>
+      </w:r>
+    </w:p>
+    <w:p>
+      <w:pPr>
+        <w:spacing w:before="240" w:after="240" w:line="480" w:lineRule="auto"/>
+        <w:jc w:val="both"/>
+        <w:rPr>
+          <w:rFonts w:ascii="Arial" w:hAnsi="Arial" w:cs="Arial"/>
+          <w:sz w:val="24"/>
+          <w:szCs w:val="24"/>
+        </w:rPr>
+      </w:pPr>
+      <w:r>
+        <w:rPr>
+          <w:rFonts w:ascii="Arial" w:hAnsi="Arial" w:cs="Arial"/>
+          <w:sz w:val="24"/>
+          <w:szCs w:val="24"/>
+        </w:rPr>
+        <w:t xml:space="preserve">O cabo coaxial de saída da antena será dimensionado </w:t>
+      </w:r>
+      <w:r>
+        <w:rPr>
+          <w:rFonts w:ascii="Arial" w:hAnsi="Arial" w:cs="Arial"/>
+          <w:sz w:val="24"/>
+          <w:szCs w:val="24"/>
+        </w:rPr>
+        <w:t>de acordo com o comprimento de onda de propagação ne</w:t>
+      </w:r>
+      <w:r>
+        <w:rPr>
+          <w:rFonts w:ascii="Arial" w:hAnsi="Arial" w:cs="Arial"/>
+          <w:sz w:val="24"/>
+          <w:szCs w:val="24"/>
+        </w:rPr>
+        <w:t>ste meio, assim, a menor distâ</w:t>
+      </w:r>
+      <w:r>
+        <w:rPr>
+          <w:rFonts w:ascii="Arial" w:hAnsi="Arial" w:cs="Arial"/>
+          <w:sz w:val="24"/>
+          <w:szCs w:val="24"/>
+        </w:rPr>
+        <w:t xml:space="preserve">ncia da antena até </w:t>
+      </w:r>
+      <w:r>
+        <w:rPr>
+          <w:rFonts w:ascii="Arial" w:hAnsi="Arial" w:cs="Arial"/>
+          <w:sz w:val="24"/>
+          <w:szCs w:val="24"/>
+        </w:rPr>
+        <w:t xml:space="preserve">a ponta onde se encontra </w:t>
+      </w:r>
+      <w:r>
+        <w:rPr>
+          <w:rFonts w:ascii="Arial" w:hAnsi="Arial" w:cs="Arial"/>
+          <w:sz w:val="24"/>
+          <w:szCs w:val="24"/>
+        </w:rPr>
+        <w:t>o conector</w:t>
+      </w:r>
+      <w:r>
+        <w:rPr>
+          <w:rFonts w:ascii="Arial" w:hAnsi="Arial" w:cs="Arial"/>
+          <w:sz w:val="24"/>
+          <w:szCs w:val="24"/>
+        </w:rPr>
+        <w:t>,</w:t>
+      </w:r>
+      <w:r>
+        <w:rPr>
+          <w:rFonts w:ascii="Arial" w:hAnsi="Arial" w:cs="Arial"/>
+          <w:sz w:val="24"/>
+          <w:szCs w:val="24"/>
+        </w:rPr>
+        <w:t xml:space="preserve"> deverá ser de,</w:t>
+      </w:r>
+      <w:bookmarkStart w:id="0" w:name="_GoBack"/>
+      <w:bookmarkEnd w:id="0"/>
+      <w:r>
+        <w:rPr>
+          <w:rFonts w:ascii="Arial" w:hAnsi="Arial" w:cs="Arial"/>
+          <w:sz w:val="24"/>
+          <w:szCs w:val="24"/>
+        </w:rPr>
+        <w:t xml:space="preserve"> pelo menos, </w:t>
+      </w:r>
+      <w:r>
+        <w:rPr>
+          <w:rFonts w:ascii="Arial" w:hAnsi="Arial" w:cs="Arial"/>
+          <w:sz w:val="24"/>
+          <w:szCs w:val="24"/>
+        </w:rPr>
+        <w:t>a metade do comprimento de onda da propagação no cabo</w:t>
+      </w:r>
+      <w:r>
+        <w:rPr>
+          <w:rFonts w:ascii="Arial" w:hAnsi="Arial" w:cs="Arial"/>
+          <w:sz w:val="24"/>
+          <w:szCs w:val="24"/>
+        </w:rPr>
+        <w:t xml:space="preserve">. Desta forma, </w:t>
+      </w:r>
+      <w:r>
+        <w:rPr>
+          <w:rFonts w:ascii="Arial" w:hAnsi="Arial" w:cs="Arial"/>
+          <w:sz w:val="24"/>
+          <w:szCs w:val="24"/>
+        </w:rPr>
+        <w:t>a impedância normalizada da antena no gráfico de Smith não sofrerá alterações. As equações a seguir serão aplicadas neste intuito.</w:t>
+      </w:r>
+    </w:p>
+    <w:p>
+      <w:pPr>
+        <w:spacing w:before="240" w:after="240" w:line="480" w:lineRule="auto"/>
+        <w:jc w:val="both"/>
+        <w:rPr>
+          <w:rFonts w:ascii="Arial" w:eastAsiaTheme="minorEastAsia" w:hAnsi="Arial" w:cs="Arial"/>
+          <w:sz w:val="24"/>
+          <w:szCs w:val="24"/>
+        </w:rPr>
+      </w:pPr>
+      <m:oMathPara>
+        <m:oMath>
+          <m:r>
+            <w:rPr>
+              <w:rFonts w:ascii="Cambria Math" w:hAnsi="Cambria Math" w:cs="Arial"/>
+              <w:sz w:val="24"/>
+              <w:szCs w:val="24"/>
+            </w:rPr>
+            <m:t xml:space="preserve">Impedância do cabo Z=50 </m:t>
+          </m:r>
+          <m:r>
+            <m:rPr>
+              <m:sty m:val="p"/>
+            </m:rPr>
+            <w:rPr>
+              <w:rFonts w:ascii="Cambria Math" w:hAnsi="Cambria Math" w:cs="Arial"/>
+              <w:sz w:val="24"/>
+              <w:szCs w:val="24"/>
+            </w:rPr>
+            <m:t>Ω</m:t>
+          </m:r>
+          <m:r>
+            <w:rPr>
+              <w:rFonts w:ascii="Cambria Math" w:hAnsi="Cambria Math" w:cs="Arial"/>
+              <w:sz w:val="24"/>
+              <w:szCs w:val="24"/>
+            </w:rPr>
+            <m:t xml:space="preserve"> </m:t>
+          </m:r>
+          <m:r>
+            <m:rPr>
+              <m:sty m:val="p"/>
+            </m:rPr>
+            <w:rPr>
+              <w:rFonts w:ascii="Cambria Math" w:hAnsi="Cambria Math" w:cs="Arial"/>
+              <w:sz w:val="24"/>
+              <w:szCs w:val="24"/>
+            </w:rPr>
+            <w:br/>
+          </m:r>
+        </m:oMath>
+        <m:oMath>
+          <m:r>
+            <w:rPr>
+              <w:rFonts w:ascii="Cambria Math" w:hAnsi="Cambria Math" w:cs="Arial"/>
+              <w:sz w:val="24"/>
+              <w:szCs w:val="24"/>
+            </w:rPr>
+            <m:t>coeficiente de propagação do cabo β=0,66</m:t>
+          </m:r>
+          <m:r>
+            <w:rPr>
+              <w:rFonts w:ascii="Cambria Math" w:eastAsiaTheme="minorEastAsia" w:hAnsi="Cambria Math" w:cs="Arial"/>
+              <w:sz w:val="24"/>
+              <w:szCs w:val="24"/>
+            </w:rPr>
+            <m:t xml:space="preserve"> </m:t>
+          </m:r>
+          <m:r>
+            <m:rPr>
+              <m:sty m:val="p"/>
+            </m:rPr>
+            <w:rPr>
+              <w:rFonts w:ascii="Cambria Math" w:eastAsiaTheme="minorEastAsia" w:hAnsi="Cambria Math" w:cs="Arial"/>
+              <w:sz w:val="24"/>
+              <w:szCs w:val="24"/>
+            </w:rPr>
+            <w:br/>
+          </m:r>
+        </m:oMath>
+        <m:oMath>
+          <m:r>
+            <w:rPr>
+              <w:rFonts w:ascii="Cambria Math" w:eastAsiaTheme="minorEastAsia" w:hAnsi="Cambria Math" w:cs="Arial"/>
+              <w:sz w:val="24"/>
+              <w:szCs w:val="24"/>
+            </w:rPr>
+            <m:t xml:space="preserve"> frequência de propagação </m:t>
+          </m:r>
+          <m:sSub>
+            <m:sSubPr>
+              <m:ctrlPr>
+                <w:rPr>
+                  <w:rFonts w:ascii="Cambria Math" w:eastAsiaTheme="minorEastAsia" w:hAnsi="Cambria Math" w:cs="Arial"/>
+                  <w:i/>
+                  <w:sz w:val="24"/>
+                  <w:szCs w:val="24"/>
+                </w:rPr>
+              </m:ctrlPr>
+            </m:sSubPr>
+            <m:e>
+              <m:r>
+                <w:rPr>
+                  <w:rFonts w:ascii="Cambria Math" w:eastAsiaTheme="minorEastAsia" w:hAnsi="Cambria Math" w:cs="Arial"/>
+                  <w:sz w:val="24"/>
+                  <w:szCs w:val="24"/>
+                </w:rPr>
+                <m:t>f</m:t>
+              </m:r>
+            </m:e>
+            <m:sub>
+              <m:r>
+                <w:rPr>
+                  <w:rFonts w:ascii="Cambria Math" w:eastAsiaTheme="minorEastAsia" w:hAnsi="Cambria Math" w:cs="Arial"/>
+                  <w:sz w:val="24"/>
+                  <w:szCs w:val="24"/>
+                </w:rPr>
+                <m:t>0</m:t>
+              </m:r>
+            </m:sub>
+          </m:sSub>
+          <m:r>
+            <w:rPr>
+              <w:rFonts w:ascii="Cambria Math" w:eastAsiaTheme="minorEastAsia" w:hAnsi="Cambria Math" w:cs="Arial"/>
+              <w:sz w:val="24"/>
+              <w:szCs w:val="24"/>
+            </w:rPr>
+            <m:t>=137,5 MHz</m:t>
+          </m:r>
+        </m:oMath>
+      </m:oMathPara>
+    </w:p>
+    <w:p>
+      <w:pPr>
+        <w:spacing w:before="240" w:after="240" w:line="480" w:lineRule="auto"/>
+        <w:jc w:val="both"/>
+        <w:rPr>
+          <w:rFonts w:ascii="Arial" w:eastAsiaTheme="minorEastAsia" w:hAnsi="Arial" w:cs="Arial"/>
+          <w:sz w:val="24"/>
+          <w:szCs w:val="24"/>
+        </w:rPr>
+      </w:pPr>
+      <m:oMathPara>
+        <m:oMath>
+          <m:r>
+            <w:rPr>
+              <w:rFonts w:ascii="Cambria Math" w:hAnsi="Cambria Math" w:cs="Arial"/>
+              <w:sz w:val="24"/>
+              <w:szCs w:val="24"/>
+            </w:rPr>
+            <m:t xml:space="preserve">velocidade de propagação no cabo </m:t>
+          </m:r>
+          <m:sSub>
+            <m:sSubPr>
+              <m:ctrlPr>
+                <w:rPr>
+                  <w:rFonts w:ascii="Cambria Math" w:hAnsi="Cambria Math" w:cs="Arial"/>
+                  <w:i/>
+                  <w:sz w:val="24"/>
+                  <w:szCs w:val="24"/>
+                </w:rPr>
+              </m:ctrlPr>
+            </m:sSubPr>
+            <m:e>
+              <m:r>
+                <w:rPr>
+                  <w:rFonts w:ascii="Cambria Math" w:hAnsi="Cambria Math" w:cs="Arial"/>
+                  <w:sz w:val="24"/>
+                  <w:szCs w:val="24"/>
+                </w:rPr>
+                <m:t>v</m:t>
+              </m:r>
+            </m:e>
+            <m:sub>
+              <m:r>
+                <w:rPr>
+                  <w:rFonts w:ascii="Cambria Math" w:hAnsi="Cambria Math" w:cs="Arial"/>
+                  <w:sz w:val="24"/>
+                  <w:szCs w:val="24"/>
+                </w:rPr>
+                <m:t>b</m:t>
+              </m:r>
+            </m:sub>
+          </m:sSub>
+          <m:r>
+            <w:rPr>
+              <w:rFonts w:ascii="Cambria Math" w:hAnsi="Cambria Math" w:cs="Arial"/>
+              <w:sz w:val="24"/>
+              <w:szCs w:val="24"/>
+            </w:rPr>
+            <m:t>=c.β</m:t>
+          </m:r>
+        </m:oMath>
+      </m:oMathPara>
+    </w:p>
+    <w:p>
+      <w:pPr>
+        <w:spacing w:before="240" w:after="240" w:line="480" w:lineRule="auto"/>
+        <w:jc w:val="both"/>
+        <w:rPr>
+          <w:rFonts w:ascii="Arial" w:eastAsiaTheme="minorEastAsia" w:hAnsi="Arial" w:cs="Arial"/>
+          <w:sz w:val="24"/>
+          <w:szCs w:val="24"/>
+        </w:rPr>
+      </w:pPr>
+      <m:oMathPara>
+        <m:oMath>
+          <m:r>
+            <w:rPr>
+              <w:rFonts w:ascii="Cambria Math" w:eastAsiaTheme="minorEastAsia" w:hAnsi="Cambria Math" w:cs="Arial"/>
+              <w:sz w:val="24"/>
+              <w:szCs w:val="24"/>
+            </w:rPr>
+            <m:t xml:space="preserve">comprimento do cabo </m:t>
+          </m:r>
+          <m:r>
+            <w:rPr>
+              <w:rFonts w:ascii="Cambria Math" w:hAnsi="Cambria Math" w:cs="Arial"/>
+              <w:sz w:val="24"/>
+              <w:szCs w:val="24"/>
+            </w:rPr>
+            <m:t>l=</m:t>
+          </m:r>
+          <m:f>
+            <m:fPr>
+              <m:ctrlPr>
+                <w:rPr>
+                  <w:rFonts w:ascii="Cambria Math" w:hAnsi="Cambria Math" w:cs="Arial"/>
+                  <w:i/>
+                  <w:sz w:val="24"/>
+                  <w:szCs w:val="24"/>
+                </w:rPr>
+              </m:ctrlPr>
+            </m:fPr>
+            <m:num>
+              <m:sSub>
+                <m:sSubPr>
+                  <m:ctrlPr>
+                    <w:rPr>
+                      <w:rFonts w:ascii="Cambria Math" w:hAnsi="Cambria Math" w:cs="Arial"/>
+                      <w:i/>
+                      <w:sz w:val="24"/>
+                      <w:szCs w:val="24"/>
+                    </w:rPr>
+                  </m:ctrlPr>
+                </m:sSubPr>
+                <m:e>
+                  <m:r>
+                    <w:rPr>
+                      <w:rFonts w:ascii="Cambria Math" w:hAnsi="Cambria Math" w:cs="Arial"/>
+                      <w:sz w:val="24"/>
+                      <w:szCs w:val="24"/>
+                    </w:rPr>
+                    <m:t>v</m:t>
+                  </m:r>
+                </m:e>
+                <m:sub>
+                  <m:r>
+                    <w:rPr>
+                      <w:rFonts w:ascii="Cambria Math" w:hAnsi="Cambria Math" w:cs="Arial"/>
+                      <w:sz w:val="24"/>
+                      <w:szCs w:val="24"/>
+                    </w:rPr>
+                    <m:t>b</m:t>
+                  </m:r>
+                </m:sub>
+              </m:sSub>
+            </m:num>
+            <m:den>
+              <m:sSub>
+                <m:sSubPr>
+                  <m:ctrlPr>
+                    <w:rPr>
+                      <w:rFonts w:ascii="Cambria Math" w:hAnsi="Cambria Math" w:cs="Arial"/>
+                      <w:i/>
+                      <w:sz w:val="24"/>
+                      <w:szCs w:val="24"/>
+                    </w:rPr>
+                  </m:ctrlPr>
+                </m:sSubPr>
+                <m:e>
+                  <m:r>
+                    <w:rPr>
+                      <w:rFonts w:ascii="Cambria Math" w:hAnsi="Cambria Math" w:cs="Arial"/>
+                      <w:sz w:val="24"/>
+                      <w:szCs w:val="24"/>
+                    </w:rPr>
+                    <m:t>f</m:t>
+                  </m:r>
+                </m:e>
+                <m:sub>
+                  <m:r>
+                    <w:rPr>
+                      <w:rFonts w:ascii="Cambria Math" w:hAnsi="Cambria Math" w:cs="Arial"/>
+                      <w:sz w:val="24"/>
+                      <w:szCs w:val="24"/>
+                    </w:rPr>
+                    <m:t>0</m:t>
+                  </m:r>
+                </m:sub>
+              </m:sSub>
+            </m:den>
+          </m:f>
+          <m:r>
+            <w:rPr>
+              <w:rFonts w:ascii="Cambria Math" w:hAnsi="Cambria Math" w:cs="Arial"/>
+              <w:sz w:val="24"/>
+              <w:szCs w:val="24"/>
+            </w:rPr>
+            <m:t>=1,44 m</m:t>
+          </m:r>
+        </m:oMath>
+      </m:oMathPara>
     </w:p>
     <w:p>
       <w:pPr>
@@ -4101,7 +4699,11 @@
           <w:szCs w:val="24"/>
         </w:rPr>
       </w:pPr>
-      <w:r>
+    </w:p>
+    <w:p>
+      <w:pPr>
+        <w:spacing w:before="240" w:after="240" w:line="480" w:lineRule="auto"/>
+        <w:jc w:val="both"/>
         <w:rPr>
           <w:rFonts w:ascii="Arial" w:hAnsi="Arial" w:cs="Arial"/>
           <w:b/>
@@ -4109,290 +4711,8 @@
           <w:sz w:val="24"/>
           <w:szCs w:val="24"/>
         </w:rPr>
-        <w:t>Simulação da Antena QFH</w:t>
-      </w:r>
-    </w:p>
-    <w:p>
-      <w:pPr>
-        <w:spacing w:before="240" w:after="240" w:line="480" w:lineRule="auto"/>
-        <w:jc w:val="both"/>
-        <w:rPr>
-          <w:rFonts w:ascii="Arial" w:hAnsi="Arial" w:cs="Arial"/>
-          <w:sz w:val="24"/>
-          <w:szCs w:val="24"/>
-        </w:rPr>
-      </w:pPr>
-      <w:r>
-        <w:rPr>
-          <w:rFonts w:ascii="Arial" w:hAnsi="Arial" w:cs="Arial"/>
-          <w:sz w:val="24"/>
-          <w:szCs w:val="24"/>
-        </w:rPr>
-        <w:t xml:space="preserve">Ao alimentar o software “4NEC2” com as dimensões construtivas da antena, a simulação da impedância característica, gráfico de Smith, diagrama de radiação e gráfico de coeficientes de onda estacionária são gerados a fim de verificar se as dimensões e comportamento da antena </w:t>
-      </w:r>
-      <w:r>
-        <w:rPr>
-          <w:rFonts w:ascii="Arial" w:hAnsi="Arial" w:cs="Arial"/>
-          <w:sz w:val="24"/>
-          <w:szCs w:val="24"/>
-        </w:rPr>
-        <w:t xml:space="preserve">submetida ao espectro de RF desejado, </w:t>
-      </w:r>
-      <w:r>
-        <w:rPr>
-          <w:rFonts w:ascii="Arial" w:hAnsi="Arial" w:cs="Arial"/>
-          <w:sz w:val="24"/>
-          <w:szCs w:val="24"/>
-        </w:rPr>
-        <w:t>condizem com o esperado no projeto. Assim, pode-se ter uma ideia do que esperar dos resultados em laboratório.</w:t>
-      </w:r>
-    </w:p>
-    <w:p>
-      <w:pPr>
-        <w:spacing w:before="240" w:after="240" w:line="480" w:lineRule="auto"/>
-        <w:jc w:val="both"/>
-        <w:rPr>
-          <w:rFonts w:ascii="Arial" w:hAnsi="Arial" w:cs="Arial"/>
-          <w:sz w:val="24"/>
-          <w:szCs w:val="24"/>
-        </w:rPr>
-      </w:pPr>
-      <w:r>
-        <w:rPr>
-          <w:rFonts w:ascii="Arial" w:hAnsi="Arial" w:cs="Arial"/>
-          <w:sz w:val="24"/>
-          <w:szCs w:val="24"/>
-        </w:rPr>
-        <w:t>Para uma faixa de frequência de 120MHz até 150MHz,</w:t>
-      </w:r>
-      <w:r>
-        <w:rPr>
-          <w:rFonts w:ascii="Arial" w:hAnsi="Arial" w:cs="Arial"/>
-          <w:sz w:val="24"/>
-          <w:szCs w:val="24"/>
-        </w:rPr>
-        <w:t xml:space="preserve"> com uma linha de 50 Ohms acoplada do gerador à antena submetida</w:t>
-      </w:r>
-      <w:r>
-        <w:rPr>
-          <w:rFonts w:ascii="Arial" w:hAnsi="Arial" w:cs="Arial"/>
-          <w:sz w:val="24"/>
-          <w:szCs w:val="24"/>
-        </w:rPr>
-        <w:t xml:space="preserve"> para</w:t>
-      </w:r>
-      <w:r>
-        <w:rPr>
-          <w:rFonts w:ascii="Arial" w:hAnsi="Arial" w:cs="Arial"/>
-          <w:sz w:val="24"/>
-          <w:szCs w:val="24"/>
-        </w:rPr>
-        <w:t xml:space="preserve"> ensaio de</w:t>
-      </w:r>
-      <w:r>
-        <w:rPr>
-          <w:rFonts w:ascii="Arial" w:hAnsi="Arial" w:cs="Arial"/>
-          <w:sz w:val="24"/>
-          <w:szCs w:val="24"/>
-        </w:rPr>
-        <w:t xml:space="preserve"> campo distante, o programa “4NEC2” forneceu os resultados a seguir:</w:t>
-      </w:r>
-    </w:p>
-    <w:p>
-      <w:pPr>
-        <w:spacing w:before="240" w:after="240" w:line="480" w:lineRule="auto"/>
-        <w:jc w:val="both"/>
-        <w:rPr>
-          <w:rFonts w:ascii="Arial" w:hAnsi="Arial" w:cs="Arial"/>
-          <w:sz w:val="24"/>
-          <w:szCs w:val="24"/>
-        </w:rPr>
-      </w:pPr>
-      <w:r>
-        <w:rPr>
-          <w:rFonts w:ascii="Arial" w:hAnsi="Arial" w:cs="Arial"/>
-          <w:sz w:val="24"/>
-          <w:szCs w:val="24"/>
-        </w:rPr>
-        <w:t>Diagrama de radiação:</w:t>
-      </w:r>
-    </w:p>
-    <w:p>
-      <w:pPr>
-        <w:spacing w:before="240" w:after="240" w:line="480" w:lineRule="auto"/>
-        <w:jc w:val="both"/>
-        <w:rPr>
-          <w:rFonts w:ascii="Arial" w:hAnsi="Arial" w:cs="Arial"/>
-          <w:sz w:val="24"/>
-          <w:szCs w:val="24"/>
-        </w:rPr>
-      </w:pPr>
-      <w:r>
-        <w:rPr>
-          <w:rFonts w:ascii="Arial" w:hAnsi="Arial" w:cs="Arial"/>
-          <w:sz w:val="24"/>
-          <w:szCs w:val="24"/>
-        </w:rPr>
-        <w:lastRenderedPageBreak/>
-        <w:t>&lt;120mhz&gt;&lt;131&gt;&lt;137,5&gt;&lt;143&gt;&lt;150&gt;</w:t>
-      </w:r>
-    </w:p>
-    <w:p>
-      <w:pPr>
-        <w:spacing w:before="240" w:after="240" w:line="480" w:lineRule="auto"/>
-        <w:jc w:val="both"/>
-        <w:rPr>
-          <w:rFonts w:ascii="Arial" w:hAnsi="Arial" w:cs="Arial"/>
-          <w:sz w:val="24"/>
-          <w:szCs w:val="24"/>
-        </w:rPr>
-      </w:pPr>
-      <w:r>
-        <w:rPr>
-          <w:rFonts w:ascii="Arial" w:hAnsi="Arial" w:cs="Arial"/>
-          <w:sz w:val="24"/>
-          <w:szCs w:val="24"/>
-        </w:rPr>
-        <w:t>Diagrama de Smith:</w:t>
-      </w:r>
-    </w:p>
-    <w:p>
-      <w:pPr>
-        <w:spacing w:before="240" w:after="240" w:line="480" w:lineRule="auto"/>
-        <w:jc w:val="both"/>
-        <w:rPr>
-          <w:rFonts w:ascii="Arial" w:hAnsi="Arial" w:cs="Arial"/>
-          <w:sz w:val="24"/>
-          <w:szCs w:val="24"/>
-        </w:rPr>
-      </w:pPr>
-      <w:r>
-        <w:rPr>
-          <w:rFonts w:ascii="Arial" w:hAnsi="Arial" w:cs="Arial"/>
-          <w:sz w:val="24"/>
-          <w:szCs w:val="24"/>
-        </w:rPr>
-        <w:t>&lt;Smith&gt;</w:t>
-      </w:r>
-    </w:p>
-    <w:p>
-      <w:pPr>
-        <w:spacing w:before="240" w:after="240" w:line="480" w:lineRule="auto"/>
-        <w:jc w:val="both"/>
-        <w:rPr>
-          <w:rFonts w:ascii="Arial" w:hAnsi="Arial" w:cs="Arial"/>
-          <w:sz w:val="24"/>
-          <w:szCs w:val="24"/>
-        </w:rPr>
-      </w:pPr>
-      <w:r>
-        <w:rPr>
-          <w:rFonts w:ascii="Arial" w:hAnsi="Arial" w:cs="Arial"/>
-          <w:sz w:val="24"/>
-          <w:szCs w:val="24"/>
-        </w:rPr>
-        <w:t>Gráfico de Coeficiente de Onda Estacionário – SWR:</w:t>
-      </w:r>
-    </w:p>
-    <w:p>
-      <w:pPr>
-        <w:spacing w:before="240" w:after="240" w:line="480" w:lineRule="auto"/>
-        <w:jc w:val="both"/>
-        <w:rPr>
-          <w:rFonts w:ascii="Arial" w:hAnsi="Arial" w:cs="Arial"/>
-          <w:sz w:val="24"/>
-          <w:szCs w:val="24"/>
-        </w:rPr>
-      </w:pPr>
-      <w:r>
-        <w:rPr>
-          <w:rFonts w:ascii="Arial" w:hAnsi="Arial" w:cs="Arial"/>
-          <w:sz w:val="24"/>
-          <w:szCs w:val="24"/>
-        </w:rPr>
-        <w:t>&lt;COE&gt;</w:t>
-      </w:r>
-    </w:p>
-    <w:p>
-      <w:pPr>
-        <w:spacing w:before="240" w:after="240" w:line="480" w:lineRule="auto"/>
-        <w:jc w:val="both"/>
-        <w:rPr>
-          <w:rFonts w:ascii="Arial" w:hAnsi="Arial" w:cs="Arial"/>
-          <w:sz w:val="24"/>
-          <w:szCs w:val="24"/>
-        </w:rPr>
-      </w:pPr>
-      <w:r>
-        <w:rPr>
-          <w:rFonts w:ascii="Arial" w:hAnsi="Arial" w:cs="Arial"/>
-          <w:sz w:val="24"/>
-          <w:szCs w:val="24"/>
-        </w:rPr>
-        <w:t>Gráfico de coeficiente de reflexão</w:t>
-      </w:r>
-    </w:p>
-    <w:p>
-      <w:pPr>
-        <w:spacing w:before="240" w:after="240" w:line="480" w:lineRule="auto"/>
-        <w:jc w:val="both"/>
-        <w:rPr>
-          <w:rFonts w:ascii="Arial" w:hAnsi="Arial" w:cs="Arial"/>
-          <w:sz w:val="24"/>
-          <w:szCs w:val="24"/>
-        </w:rPr>
-      </w:pPr>
-      <w:r>
-        <w:rPr>
-          <w:rFonts w:ascii="Arial" w:hAnsi="Arial" w:cs="Arial"/>
-          <w:sz w:val="24"/>
-          <w:szCs w:val="24"/>
-        </w:rPr>
-        <w:t>&lt;coeficiente de reflexão&gt;</w:t>
-      </w:r>
-    </w:p>
-    <w:p>
-      <w:pPr>
-        <w:spacing w:before="240" w:after="240" w:line="480" w:lineRule="auto"/>
-        <w:jc w:val="both"/>
-        <w:rPr>
-          <w:rFonts w:ascii="Arial" w:hAnsi="Arial" w:cs="Arial"/>
-          <w:sz w:val="24"/>
-          <w:szCs w:val="24"/>
-        </w:rPr>
-      </w:pPr>
-      <w:r>
-        <w:rPr>
-          <w:rFonts w:ascii="Arial" w:hAnsi="Arial" w:cs="Arial"/>
-          <w:sz w:val="24"/>
-          <w:szCs w:val="24"/>
-        </w:rPr>
-        <w:t xml:space="preserve">Gráfico de impedância: </w:t>
-      </w:r>
-    </w:p>
-    <w:p>
-      <w:pPr>
-        <w:spacing w:before="240" w:after="240" w:line="480" w:lineRule="auto"/>
-        <w:jc w:val="both"/>
-        <w:rPr>
-          <w:rFonts w:ascii="Arial" w:hAnsi="Arial" w:cs="Arial"/>
-          <w:sz w:val="24"/>
-          <w:szCs w:val="24"/>
-        </w:rPr>
-      </w:pPr>
-      <w:r>
-        <w:rPr>
-          <w:rFonts w:ascii="Arial" w:hAnsi="Arial" w:cs="Arial"/>
-          <w:sz w:val="24"/>
-          <w:szCs w:val="24"/>
-        </w:rPr>
-        <w:t>&lt;gráfico de impedância&gt;</w:t>
-      </w:r>
-    </w:p>
-    <w:p>
-      <w:pPr>
-        <w:spacing w:before="240" w:after="240" w:line="480" w:lineRule="auto"/>
-        <w:jc w:val="both"/>
+      </w:pPr>
+      <w:r>
         <w:rPr>
           <w:rFonts w:ascii="Arial" w:hAnsi="Arial" w:cs="Arial"/>
           <w:b/>
@@ -4400,8 +4720,326 @@
           <w:sz w:val="24"/>
           <w:szCs w:val="24"/>
         </w:rPr>
-      </w:pPr>
-      <w:r>
+        <w:t>Simulação da Antena QFH</w:t>
+      </w:r>
+    </w:p>
+    <w:p>
+      <w:pPr>
+        <w:spacing w:before="240" w:after="240" w:line="480" w:lineRule="auto"/>
+        <w:jc w:val="both"/>
+        <w:rPr>
+          <w:rFonts w:ascii="Arial" w:hAnsi="Arial" w:cs="Arial"/>
+          <w:sz w:val="24"/>
+          <w:szCs w:val="24"/>
+        </w:rPr>
+      </w:pPr>
+      <w:r>
+        <w:rPr>
+          <w:rFonts w:ascii="Arial" w:hAnsi="Arial" w:cs="Arial"/>
+          <w:sz w:val="24"/>
+          <w:szCs w:val="24"/>
+        </w:rPr>
+        <w:t xml:space="preserve">Ao alimentar o software “4NEC2” com as dimensões construtivas da antena, a simulação da impedância característica, gráfico de Smith, diagrama de radiação e gráfico de coeficientes de onda estacionária são gerados a fim de verificar se as dimensões e comportamento da antena </w:t>
+      </w:r>
+      <w:r>
+        <w:rPr>
+          <w:rFonts w:ascii="Arial" w:hAnsi="Arial" w:cs="Arial"/>
+          <w:sz w:val="24"/>
+          <w:szCs w:val="24"/>
+        </w:rPr>
+        <w:t xml:space="preserve">submetida ao espectro de RF desejado, </w:t>
+      </w:r>
+      <w:r>
+        <w:rPr>
+          <w:rFonts w:ascii="Arial" w:hAnsi="Arial" w:cs="Arial"/>
+          <w:sz w:val="24"/>
+          <w:szCs w:val="24"/>
+        </w:rPr>
+        <w:t>condizem com o esperado no projeto. Assim, pode-se ter uma ideia do que esperar dos resultados em laboratório.</w:t>
+      </w:r>
+    </w:p>
+    <w:p>
+      <w:pPr>
+        <w:spacing w:before="240" w:after="240" w:line="480" w:lineRule="auto"/>
+        <w:jc w:val="both"/>
+        <w:rPr>
+          <w:rFonts w:ascii="Arial" w:hAnsi="Arial" w:cs="Arial"/>
+          <w:sz w:val="24"/>
+          <w:szCs w:val="24"/>
+        </w:rPr>
+      </w:pPr>
+      <w:r>
+        <w:rPr>
+          <w:rFonts w:ascii="Arial" w:hAnsi="Arial" w:cs="Arial"/>
+          <w:sz w:val="24"/>
+          <w:szCs w:val="24"/>
+        </w:rPr>
+        <w:t>Para uma faixa de frequência de 120MHz até 150MHz,</w:t>
+      </w:r>
+      <w:r>
+        <w:rPr>
+          <w:rFonts w:ascii="Arial" w:hAnsi="Arial" w:cs="Arial"/>
+          <w:sz w:val="24"/>
+          <w:szCs w:val="24"/>
+        </w:rPr>
+        <w:t xml:space="preserve"> com uma linha de 50 Ohms acoplada do gerador à antena submetida</w:t>
+      </w:r>
+      <w:r>
+        <w:rPr>
+          <w:rFonts w:ascii="Arial" w:hAnsi="Arial" w:cs="Arial"/>
+          <w:sz w:val="24"/>
+          <w:szCs w:val="24"/>
+        </w:rPr>
+        <w:t xml:space="preserve"> para</w:t>
+      </w:r>
+      <w:r>
+        <w:rPr>
+          <w:rFonts w:ascii="Arial" w:hAnsi="Arial" w:cs="Arial"/>
+          <w:sz w:val="24"/>
+          <w:szCs w:val="24"/>
+        </w:rPr>
+        <w:t xml:space="preserve"> ensaio de</w:t>
+      </w:r>
+      <w:r>
+        <w:rPr>
+          <w:rFonts w:ascii="Arial" w:hAnsi="Arial" w:cs="Arial"/>
+          <w:sz w:val="24"/>
+          <w:szCs w:val="24"/>
+        </w:rPr>
+        <w:t xml:space="preserve"> campo distante, o programa “4NEC2” forneceu os resultados a seguir:</w:t>
+      </w:r>
+    </w:p>
+    <w:p>
+      <w:pPr>
+        <w:spacing w:before="240" w:after="240" w:line="480" w:lineRule="auto"/>
+        <w:jc w:val="both"/>
+        <w:rPr>
+          <w:rFonts w:ascii="Arial" w:hAnsi="Arial" w:cs="Arial"/>
+          <w:sz w:val="24"/>
+          <w:szCs w:val="24"/>
+        </w:rPr>
+      </w:pPr>
+      <w:r>
+        <w:rPr>
+          <w:rFonts w:ascii="Arial" w:hAnsi="Arial" w:cs="Arial"/>
+          <w:sz w:val="24"/>
+          <w:szCs w:val="24"/>
+        </w:rPr>
+        <w:t>Diagrama de radiação:</w:t>
+      </w:r>
+    </w:p>
+    <w:p>
+      <w:pPr>
+        <w:spacing w:before="240" w:after="240" w:line="480" w:lineRule="auto"/>
+        <w:jc w:val="both"/>
+        <w:rPr>
+          <w:rFonts w:ascii="Arial" w:hAnsi="Arial" w:cs="Arial"/>
+          <w:sz w:val="24"/>
+          <w:szCs w:val="24"/>
+        </w:rPr>
+      </w:pPr>
+      <w:r>
+        <w:rPr>
+          <w:rFonts w:ascii="Arial" w:hAnsi="Arial" w:cs="Arial"/>
+          <w:sz w:val="24"/>
+          <w:szCs w:val="24"/>
+        </w:rPr>
+        <w:t>&lt;120mhz&gt;&lt;131&gt;&lt;137,5&gt;&lt;143&gt;&lt;150&gt;</w:t>
+      </w:r>
+    </w:p>
+    <w:p>
+      <w:pPr>
+        <w:spacing w:before="240" w:after="240" w:line="480" w:lineRule="auto"/>
+        <w:jc w:val="both"/>
+        <w:rPr>
+          <w:rFonts w:ascii="Arial" w:hAnsi="Arial" w:cs="Arial"/>
+          <w:sz w:val="24"/>
+          <w:szCs w:val="24"/>
+        </w:rPr>
+      </w:pPr>
+      <w:r>
+        <w:rPr>
+          <w:rFonts w:ascii="Arial" w:hAnsi="Arial" w:cs="Arial"/>
+          <w:sz w:val="24"/>
+          <w:szCs w:val="24"/>
+        </w:rPr>
+        <w:t>Diagrama de Smith:</w:t>
+      </w:r>
+    </w:p>
+    <w:p>
+      <w:pPr>
+        <w:spacing w:before="240" w:after="240" w:line="480" w:lineRule="auto"/>
+        <w:jc w:val="both"/>
+        <w:rPr>
+          <w:rFonts w:ascii="Arial" w:hAnsi="Arial" w:cs="Arial"/>
+          <w:sz w:val="24"/>
+          <w:szCs w:val="24"/>
+        </w:rPr>
+      </w:pPr>
+      <w:r>
+        <w:rPr>
+          <w:rFonts w:ascii="Arial" w:hAnsi="Arial" w:cs="Arial"/>
+          <w:sz w:val="24"/>
+          <w:szCs w:val="24"/>
+        </w:rPr>
+        <w:t>&lt;Smith&gt;</w:t>
+      </w:r>
+    </w:p>
+    <w:p>
+      <w:pPr>
+        <w:spacing w:before="240" w:after="240" w:line="480" w:lineRule="auto"/>
+        <w:jc w:val="both"/>
+        <w:rPr>
+          <w:rFonts w:ascii="Arial" w:hAnsi="Arial" w:cs="Arial"/>
+          <w:sz w:val="24"/>
+          <w:szCs w:val="24"/>
+        </w:rPr>
+      </w:pPr>
+      <w:r>
+        <w:rPr>
+          <w:rFonts w:ascii="Arial" w:hAnsi="Arial" w:cs="Arial"/>
+          <w:sz w:val="24"/>
+          <w:szCs w:val="24"/>
+        </w:rPr>
+        <w:t>Gráfico de Coeficiente de Onda Estacionário – SWR:</w:t>
+      </w:r>
+    </w:p>
+    <w:p>
+      <w:pPr>
+        <w:spacing w:before="240" w:after="240" w:line="480" w:lineRule="auto"/>
+        <w:jc w:val="both"/>
+        <w:rPr>
+          <w:rFonts w:ascii="Arial" w:hAnsi="Arial" w:cs="Arial"/>
+          <w:sz w:val="24"/>
+          <w:szCs w:val="24"/>
+        </w:rPr>
+      </w:pPr>
+      <w:r>
+        <w:rPr>
+          <w:rFonts w:ascii="Arial" w:hAnsi="Arial" w:cs="Arial"/>
+          <w:sz w:val="24"/>
+          <w:szCs w:val="24"/>
+        </w:rPr>
+        <w:t>&lt;COE&gt;</w:t>
+      </w:r>
+    </w:p>
+    <w:p>
+      <w:pPr>
+        <w:spacing w:before="240" w:after="240" w:line="480" w:lineRule="auto"/>
+        <w:jc w:val="both"/>
+        <w:rPr>
+          <w:rFonts w:ascii="Arial" w:hAnsi="Arial" w:cs="Arial"/>
+          <w:sz w:val="24"/>
+          <w:szCs w:val="24"/>
+        </w:rPr>
+      </w:pPr>
+      <w:r>
+        <w:rPr>
+          <w:rFonts w:ascii="Arial" w:hAnsi="Arial" w:cs="Arial"/>
+          <w:sz w:val="24"/>
+          <w:szCs w:val="24"/>
+        </w:rPr>
+        <w:t>Gráfico de coeficiente de reflexão</w:t>
+      </w:r>
+    </w:p>
+    <w:p>
+      <w:pPr>
+        <w:spacing w:before="240" w:after="240" w:line="480" w:lineRule="auto"/>
+        <w:jc w:val="both"/>
+        <w:rPr>
+          <w:rFonts w:ascii="Arial" w:hAnsi="Arial" w:cs="Arial"/>
+          <w:sz w:val="24"/>
+          <w:szCs w:val="24"/>
+        </w:rPr>
+      </w:pPr>
+      <w:r>
+        <w:rPr>
+          <w:rFonts w:ascii="Arial" w:hAnsi="Arial" w:cs="Arial"/>
+          <w:sz w:val="24"/>
+          <w:szCs w:val="24"/>
+        </w:rPr>
+        <w:t>&lt;</w:t>
+      </w:r>
+      <w:proofErr w:type="gramStart"/>
+      <w:r>
+        <w:rPr>
+          <w:rFonts w:ascii="Arial" w:hAnsi="Arial" w:cs="Arial"/>
+          <w:sz w:val="24"/>
+          <w:szCs w:val="24"/>
+        </w:rPr>
+        <w:t>coeficiente</w:t>
+      </w:r>
+      <w:proofErr w:type="gramEnd"/>
+      <w:r>
+        <w:rPr>
+          <w:rFonts w:ascii="Arial" w:hAnsi="Arial" w:cs="Arial"/>
+          <w:sz w:val="24"/>
+          <w:szCs w:val="24"/>
+        </w:rPr>
+        <w:t xml:space="preserve"> de reflexão&gt;</w:t>
+      </w:r>
+    </w:p>
+    <w:p>
+      <w:pPr>
+        <w:spacing w:before="240" w:after="240" w:line="480" w:lineRule="auto"/>
+        <w:jc w:val="both"/>
+        <w:rPr>
+          <w:rFonts w:ascii="Arial" w:hAnsi="Arial" w:cs="Arial"/>
+          <w:sz w:val="24"/>
+          <w:szCs w:val="24"/>
+        </w:rPr>
+      </w:pPr>
+      <w:r>
+        <w:rPr>
+          <w:rFonts w:ascii="Arial" w:hAnsi="Arial" w:cs="Arial"/>
+          <w:sz w:val="24"/>
+          <w:szCs w:val="24"/>
+        </w:rPr>
+        <w:t xml:space="preserve">Gráfico de impedância: </w:t>
+      </w:r>
+    </w:p>
+    <w:p>
+      <w:pPr>
+        <w:spacing w:before="240" w:after="240" w:line="480" w:lineRule="auto"/>
+        <w:jc w:val="both"/>
+        <w:rPr>
+          <w:rFonts w:ascii="Arial" w:hAnsi="Arial" w:cs="Arial"/>
+          <w:sz w:val="24"/>
+          <w:szCs w:val="24"/>
+        </w:rPr>
+      </w:pPr>
+      <w:r>
+        <w:rPr>
+          <w:rFonts w:ascii="Arial" w:hAnsi="Arial" w:cs="Arial"/>
+          <w:sz w:val="24"/>
+          <w:szCs w:val="24"/>
+        </w:rPr>
+        <w:lastRenderedPageBreak/>
+        <w:t>&lt;</w:t>
+      </w:r>
+      <w:proofErr w:type="gramStart"/>
+      <w:r>
+        <w:rPr>
+          <w:rFonts w:ascii="Arial" w:hAnsi="Arial" w:cs="Arial"/>
+          <w:sz w:val="24"/>
+          <w:szCs w:val="24"/>
+        </w:rPr>
+        <w:t>gráfico</w:t>
+      </w:r>
+      <w:proofErr w:type="gramEnd"/>
+      <w:r>
+        <w:rPr>
+          <w:rFonts w:ascii="Arial" w:hAnsi="Arial" w:cs="Arial"/>
+          <w:sz w:val="24"/>
+          <w:szCs w:val="24"/>
+        </w:rPr>
+        <w:t xml:space="preserve"> de impedância&gt;</w:t>
+      </w:r>
+    </w:p>
+    <w:p>
+      <w:pPr>
+        <w:spacing w:before="240" w:after="240" w:line="480" w:lineRule="auto"/>
+        <w:jc w:val="both"/>
         <w:rPr>
           <w:rFonts w:ascii="Arial" w:hAnsi="Arial" w:cs="Arial"/>
           <w:b/>
@@ -4409,10 +5047,17 @@
           <w:sz w:val="24"/>
           <w:szCs w:val="24"/>
         </w:rPr>
+      </w:pPr>
+      <w:r>
+        <w:rPr>
+          <w:rFonts w:ascii="Arial" w:hAnsi="Arial" w:cs="Arial"/>
+          <w:b/>
+          <w:bCs/>
+          <w:sz w:val="24"/>
+          <w:szCs w:val="24"/>
+        </w:rPr>
         <w:t>Testes em Laboratório</w:t>
       </w:r>
-      <w:bookmarkStart w:id="0" w:name="_GoBack"/>
-      <w:bookmarkEnd w:id="0"/>
     </w:p>
     <w:sectPr>
       <w:pgSz w:w="11906" w:h="16838"/>
@@ -4425,7 +5070,7 @@
 </file>
 
 <file path=word/styles.xml><?xml version="1.0" encoding="utf-8"?>
-<w:styles xmlns:mc="http://schemas.openxmlformats.org/markup-compatibility/2006" xmlns:r="http://schemas.openxmlformats.org/officeDocument/2006/relationships" xmlns:w="http://schemas.openxmlformats.org/wordprocessingml/2006/main" xmlns:w14="http://schemas.microsoft.com/office/word/2010/wordml" xmlns:w15="http://schemas.microsoft.com/office/word/2012/wordml" xmlns:w16cid="http://schemas.microsoft.com/office/word/2016/wordml/cid" xmlns:w16se="http://schemas.microsoft.com/office/word/2015/wordml/symex" mc:Ignorable="w14 w15 w16se w16cid">
+<w:styles xmlns:mc="http://schemas.openxmlformats.org/markup-compatibility/2006" xmlns:r="http://schemas.openxmlformats.org/officeDocument/2006/relationships" xmlns:w="http://schemas.openxmlformats.org/wordprocessingml/2006/main" xmlns:w14="http://schemas.microsoft.com/office/word/2010/wordml" xmlns:w15="http://schemas.microsoft.com/office/word/2012/wordml" mc:Ignorable="w14 w15">
   <w:docDefaults>
     <w:rPrDefault>
       <w:rPr>
@@ -4441,7 +5086,7 @@
       </w:pPr>
     </w:pPrDefault>
   </w:docDefaults>
-  <w:latentStyles w:defLockedState="0" w:defUIPriority="99" w:defSemiHidden="0" w:defUnhideWhenUsed="0" w:defQFormat="0" w:count="377">
+  <w:latentStyles w:defLockedState="0" w:defUIPriority="99" w:defSemiHidden="0" w:defUnhideWhenUsed="0" w:defQFormat="0" w:count="371">
     <w:lsdException w:name="Normal" w:uiPriority="0" w:qFormat="1"/>
     <w:lsdException w:name="heading 1" w:uiPriority="9" w:qFormat="1"/>
     <w:lsdException w:name="heading 2" w:semiHidden="1" w:uiPriority="9" w:unhideWhenUsed="1" w:qFormat="1"/>
@@ -4813,12 +5458,6 @@
     <w:lsdException w:name="List Table 5 Dark Accent 6" w:uiPriority="50"/>
     <w:lsdException w:name="List Table 6 Colorful Accent 6" w:uiPriority="51"/>
     <w:lsdException w:name="List Table 7 Colorful Accent 6" w:uiPriority="52"/>
-    <w:lsdException w:name="Mention" w:semiHidden="1" w:unhideWhenUsed="1"/>
-    <w:lsdException w:name="Smart Hyperlink" w:semiHidden="1" w:unhideWhenUsed="1"/>
-    <w:lsdException w:name="Hashtag" w:semiHidden="1" w:unhideWhenUsed="1"/>
-    <w:lsdException w:name="Unresolved Mention" w:semiHidden="1" w:unhideWhenUsed="1"/>
-    <w:lsdException w:name="Smart Link" w:semiHidden="1" w:unhideWhenUsed="1"/>
-    <w:lsdException w:name="Smart Link Error" w:semiHidden="1" w:unhideWhenUsed="1"/>
   </w:latentStyles>
   <w:style w:type="paragraph" w:default="1" w:styleId="Normal">
     <w:name w:val="Normal"/>

</xml_diff>

<commit_message>
desenvolvimento e construção da antena
</commit_message>
<xml_diff>
--- a/escrita/pesquisa-antena/pesquisa-antena.docx
+++ b/escrita/pesquisa-antena/pesquisa-antena.docx
@@ -1,6 +1,6 @@
 
 <file path=word/document.xml><?xml version="1.0" encoding="utf-8"?>
-<w:document xmlns:wpc="http://schemas.microsoft.com/office/word/2010/wordprocessingCanvas" xmlns:mc="http://schemas.openxmlformats.org/markup-compatibility/2006" xmlns:o="urn:schemas-microsoft-com:office:office" xmlns:r="http://schemas.openxmlformats.org/officeDocument/2006/relationships" xmlns:m="http://schemas.openxmlformats.org/officeDocument/2006/math" xmlns:v="urn:schemas-microsoft-com:vml" xmlns:wp14="http://schemas.microsoft.com/office/word/2010/wordprocessingDrawing" xmlns:wp="http://schemas.openxmlformats.org/drawingml/2006/wordprocessingDrawing" xmlns:w10="urn:schemas-microsoft-com:office:word" xmlns:w="http://schemas.openxmlformats.org/wordprocessingml/2006/main" xmlns:w14="http://schemas.microsoft.com/office/word/2010/wordml" xmlns:w15="http://schemas.microsoft.com/office/word/2012/wordml" xmlns:wpg="http://schemas.microsoft.com/office/word/2010/wordprocessingGroup" xmlns:wpi="http://schemas.microsoft.com/office/word/2010/wordprocessingInk" xmlns:wne="http://schemas.microsoft.com/office/word/2006/wordml" xmlns:wps="http://schemas.microsoft.com/office/word/2010/wordprocessingShape" mc:Ignorable="w14 w15 wp14">
+<w:document xmlns:wpc="http://schemas.microsoft.com/office/word/2010/wordprocessingCanvas" xmlns:cx="http://schemas.microsoft.com/office/drawing/2014/chartex" xmlns:cx1="http://schemas.microsoft.com/office/drawing/2015/9/8/chartex" xmlns:cx2="http://schemas.microsoft.com/office/drawing/2015/10/21/chartex" xmlns:cx3="http://schemas.microsoft.com/office/drawing/2016/5/9/chartex" xmlns:cx4="http://schemas.microsoft.com/office/drawing/2016/5/10/chartex" xmlns:cx5="http://schemas.microsoft.com/office/drawing/2016/5/11/chartex" xmlns:cx6="http://schemas.microsoft.com/office/drawing/2016/5/12/chartex" xmlns:cx7="http://schemas.microsoft.com/office/drawing/2016/5/13/chartex" xmlns:cx8="http://schemas.microsoft.com/office/drawing/2016/5/14/chartex" xmlns:mc="http://schemas.openxmlformats.org/markup-compatibility/2006" xmlns:aink="http://schemas.microsoft.com/office/drawing/2016/ink" xmlns:am3d="http://schemas.microsoft.com/office/drawing/2017/model3d" xmlns:o="urn:schemas-microsoft-com:office:office" xmlns:r="http://schemas.openxmlformats.org/officeDocument/2006/relationships" xmlns:m="http://schemas.openxmlformats.org/officeDocument/2006/math" xmlns:v="urn:schemas-microsoft-com:vml" xmlns:wp14="http://schemas.microsoft.com/office/word/2010/wordprocessingDrawing" xmlns:wp="http://schemas.openxmlformats.org/drawingml/2006/wordprocessingDrawing" xmlns:w10="urn:schemas-microsoft-com:office:word" xmlns:w="http://schemas.openxmlformats.org/wordprocessingml/2006/main" xmlns:w14="http://schemas.microsoft.com/office/word/2010/wordml" xmlns:w15="http://schemas.microsoft.com/office/word/2012/wordml" xmlns:w16cid="http://schemas.microsoft.com/office/word/2016/wordml/cid" xmlns:w16se="http://schemas.microsoft.com/office/word/2015/wordml/symex" xmlns:wpg="http://schemas.microsoft.com/office/word/2010/wordprocessingGroup" xmlns:wpi="http://schemas.microsoft.com/office/word/2010/wordprocessingInk" xmlns:wne="http://schemas.microsoft.com/office/word/2006/wordml" xmlns:wps="http://schemas.microsoft.com/office/word/2010/wordprocessingShape" mc:Ignorable="w14 w15 w16se w16cid wp14">
   <w:body>
     <w:p>
       <w:pPr>
@@ -22,29 +22,7 @@
           <w:sz w:val="24"/>
           <w:szCs w:val="24"/>
         </w:rPr>
-        <w:t xml:space="preserve">Antena </w:t>
-      </w:r>
-      <w:proofErr w:type="spellStart"/>
-      <w:r>
-        <w:rPr>
-          <w:rFonts w:ascii="Arial" w:hAnsi="Arial" w:cs="Arial"/>
-          <w:b/>
-          <w:bCs/>
-          <w:sz w:val="24"/>
-          <w:szCs w:val="24"/>
-        </w:rPr>
-        <w:t>Quadrifilar</w:t>
-      </w:r>
-      <w:proofErr w:type="spellEnd"/>
-      <w:r>
-        <w:rPr>
-          <w:rFonts w:ascii="Arial" w:hAnsi="Arial" w:cs="Arial"/>
-          <w:b/>
-          <w:bCs/>
-          <w:sz w:val="24"/>
-          <w:szCs w:val="24"/>
-        </w:rPr>
-        <w:t xml:space="preserve"> Helicoidal</w:t>
+        <w:t>Antena Quadrifilar Helicoidal</w:t>
       </w:r>
     </w:p>
     <w:p>
@@ -172,25 +150,7 @@
           <w:sz w:val="24"/>
           <w:szCs w:val="24"/>
         </w:rPr>
-        <w:t xml:space="preserve">De acordo com </w:t>
-      </w:r>
-      <w:proofErr w:type="spellStart"/>
-      <w:r>
-        <w:rPr>
-          <w:rFonts w:ascii="Arial" w:hAnsi="Arial" w:cs="Arial"/>
-          <w:sz w:val="24"/>
-          <w:szCs w:val="24"/>
-        </w:rPr>
-        <w:t>Balanis</w:t>
-      </w:r>
-      <w:proofErr w:type="spellEnd"/>
-      <w:r>
-        <w:rPr>
-          <w:rFonts w:ascii="Arial" w:hAnsi="Arial" w:cs="Arial"/>
-          <w:sz w:val="24"/>
-          <w:szCs w:val="24"/>
-        </w:rPr>
-        <w:t xml:space="preserve"> (2011), a polarização de uma antena é definida pela polarização das ondas radiadas por ela. </w:t>
+        <w:t xml:space="preserve">De acordo com Balanis (2011), a polarização de uma antena é definida pela polarização das ondas radiadas por ela. </w:t>
       </w:r>
       <w:r>
         <w:rPr>
@@ -779,16 +739,7 @@
           <w:sz w:val="24"/>
           <w:szCs w:val="24"/>
         </w:rPr>
-        <w:t xml:space="preserve">As componentes que se propagam nas </w:t>
-      </w:r>
-      <w:proofErr w:type="gramStart"/>
-      <w:r>
-        <w:rPr>
-          <w:rFonts w:ascii="Arial" w:hAnsi="Arial" w:cs="Arial"/>
-          <w:sz w:val="24"/>
-          <w:szCs w:val="24"/>
-        </w:rPr>
-        <w:t>direções</w:t>
+        <w:t>As componentes que se propagam nas direções</w:t>
       </w:r>
       <w:r>
         <w:rPr>
@@ -914,16 +865,7 @@
           <w:sz w:val="24"/>
           <w:szCs w:val="24"/>
         </w:rPr>
-        <w:t>podem</w:t>
-      </w:r>
-      <w:proofErr w:type="gramEnd"/>
-      <w:r>
-        <w:rPr>
-          <w:rFonts w:ascii="Arial" w:hAnsi="Arial" w:cs="Arial"/>
-          <w:sz w:val="24"/>
-          <w:szCs w:val="24"/>
-        </w:rPr>
-        <w:t xml:space="preserve"> ser decompostas em</w:t>
+        <w:t>podem ser decompostas em</w:t>
       </w:r>
     </w:p>
     <w:p>
@@ -939,23 +881,13 @@
           <w:szCs w:val="24"/>
         </w:rPr>
       </w:pPr>
-      <w:proofErr w:type="gramStart"/>
-      <w:r>
-        <w:rPr>
-          <w:rFonts w:ascii="Arial" w:hAnsi="Arial" w:cs="Arial"/>
-          <w:sz w:val="24"/>
-          <w:szCs w:val="24"/>
-        </w:rPr>
-        <w:t>função</w:t>
-      </w:r>
-      <w:proofErr w:type="gramEnd"/>
-      <w:r>
-        <w:rPr>
-          <w:rFonts w:ascii="Arial" w:hAnsi="Arial" w:cs="Arial"/>
-          <w:sz w:val="24"/>
-          <w:szCs w:val="24"/>
-        </w:rPr>
-        <w:t xml:space="preserve"> de suas amplitudes máxima em cada direção, da frequência </w:t>
+      <w:r>
+        <w:rPr>
+          <w:rFonts w:ascii="Arial" w:hAnsi="Arial" w:cs="Arial"/>
+          <w:sz w:val="24"/>
+          <w:szCs w:val="24"/>
+        </w:rPr>
+        <w:t xml:space="preserve">função de suas amplitudes máxima em cada direção, da frequência </w:t>
       </w:r>
       <m:oMath>
         <m:r>
@@ -994,7 +926,6 @@
           <w:szCs w:val="24"/>
         </w:rPr>
       </w:pPr>
-      <w:proofErr w:type="gramStart"/>
       <w:r>
         <w:rPr>
           <w:rFonts w:ascii="Arial" w:hAnsi="Arial" w:cs="Arial"/>
@@ -1019,16 +950,7 @@
           <w:sz w:val="24"/>
           <w:szCs w:val="24"/>
         </w:rPr>
-        <w:t xml:space="preserve"> e</w:t>
-      </w:r>
-      <w:proofErr w:type="gramEnd"/>
-      <w:r>
-        <w:rPr>
-          <w:rFonts w:ascii="Arial" w:hAnsi="Arial" w:cs="Arial"/>
-          <w:sz w:val="24"/>
-          <w:szCs w:val="24"/>
-        </w:rPr>
-        <w:t xml:space="preserve"> fase </w:t>
+        <w:t xml:space="preserve"> e fase </w:t>
       </w:r>
       <m:oMath>
         <m:r>
@@ -1489,7 +1411,6 @@
         </w:rPr>
         <w:t xml:space="preserve"> </w:t>
       </w:r>
-      <w:proofErr w:type="gramStart"/>
       <w:r>
         <w:rPr>
           <w:rFonts w:ascii="Arial" w:hAnsi="Arial" w:cs="Arial"/>
@@ -1606,16 +1527,7 @@
           <w:sz w:val="24"/>
           <w:szCs w:val="24"/>
         </w:rPr>
-        <w:t>.</w:t>
-      </w:r>
-      <w:proofErr w:type="gramEnd"/>
-      <w:r>
-        <w:rPr>
-          <w:rFonts w:ascii="Arial" w:hAnsi="Arial" w:cs="Arial"/>
-          <w:sz w:val="24"/>
-          <w:szCs w:val="24"/>
-        </w:rPr>
-        <w:t xml:space="preserve"> Para uma onda ser linearmente polarizada considera-se que:</w:t>
+        <w:t>. Para uma onda ser linearmente polarizada considera-se que:</w:t>
       </w:r>
     </w:p>
     <w:p>
@@ -1909,16 +1821,7 @@
           <w:sz w:val="24"/>
           <w:szCs w:val="24"/>
         </w:rPr>
-        <w:t xml:space="preserve">múltiplo ímpar </w:t>
-      </w:r>
-      <w:proofErr w:type="gramStart"/>
-      <w:r>
-        <w:rPr>
-          <w:rFonts w:ascii="Arial" w:hAnsi="Arial" w:cs="Arial"/>
-          <w:sz w:val="24"/>
-          <w:szCs w:val="24"/>
-        </w:rPr>
-        <w:t xml:space="preserve">de </w:t>
+        <w:t xml:space="preserve">múltiplo ímpar de </w:t>
       </w:r>
       <m:oMath>
         <m:f>
@@ -1962,7 +1865,6 @@
         </w:rPr>
         <w:t>.</w:t>
       </w:r>
-      <w:proofErr w:type="gramEnd"/>
       <w:r>
         <w:rPr>
           <w:rFonts w:ascii="Arial" w:eastAsiaTheme="minorEastAsia" w:hAnsi="Arial" w:cs="Arial"/>
@@ -1993,16 +1895,7 @@
           <w:sz w:val="24"/>
           <w:szCs w:val="24"/>
         </w:rPr>
-        <w:t xml:space="preserve">campo elétrico pode assumir dois sentidos de rotação, à direita ou à esquerda. Se a fase </w:t>
-      </w:r>
-      <w:proofErr w:type="gramStart"/>
-      <w:r>
-        <w:rPr>
-          <w:rFonts w:ascii="Arial" w:hAnsi="Arial" w:cs="Arial"/>
-          <w:sz w:val="24"/>
-          <w:szCs w:val="24"/>
-        </w:rPr>
-        <w:t>de</w:t>
+        <w:t>campo elétrico pode assumir dois sentidos de rotação, à direita ou à esquerda. Se a fase de</w:t>
       </w:r>
       <w:r>
         <w:rPr>
@@ -2078,16 +1971,7 @@
           <w:sz w:val="24"/>
           <w:szCs w:val="24"/>
         </w:rPr>
-        <w:t>estiver</w:t>
-      </w:r>
-      <w:proofErr w:type="gramEnd"/>
-      <w:r>
-        <w:rPr>
-          <w:rFonts w:ascii="Arial" w:hAnsi="Arial" w:cs="Arial"/>
-          <w:sz w:val="24"/>
-          <w:szCs w:val="24"/>
-        </w:rPr>
-        <w:t xml:space="preserve"> adiantada em relação à fase de </w:t>
+        <w:t xml:space="preserve">estiver adiantada em relação à fase de </w:t>
       </w:r>
       <m:oMath>
         <m:sSub>
@@ -2163,7 +2047,6 @@
         </w:rPr>
         <w:t xml:space="preserve">a onda tem polarização circular à direita (RHCP – </w:t>
       </w:r>
-      <w:proofErr w:type="spellStart"/>
       <w:r>
         <w:rPr>
           <w:rFonts w:ascii="Arial" w:hAnsi="Arial" w:cs="Arial"/>
@@ -2174,7 +2057,6 @@
         </w:rPr>
         <w:t>Right</w:t>
       </w:r>
-      <w:proofErr w:type="spellEnd"/>
       <w:r>
         <w:rPr>
           <w:rFonts w:ascii="Arial" w:hAnsi="Arial" w:cs="Arial"/>
@@ -2185,7 +2067,6 @@
         </w:rPr>
         <w:t xml:space="preserve"> </w:t>
       </w:r>
-      <w:proofErr w:type="spellStart"/>
       <w:r>
         <w:rPr>
           <w:rFonts w:ascii="Arial" w:hAnsi="Arial" w:cs="Arial"/>
@@ -2194,62 +2075,7 @@
           <w:sz w:val="24"/>
           <w:szCs w:val="24"/>
         </w:rPr>
-        <w:t>Hand</w:t>
-      </w:r>
-      <w:proofErr w:type="spellEnd"/>
-      <w:r>
-        <w:rPr>
-          <w:rFonts w:ascii="Arial" w:hAnsi="Arial" w:cs="Arial"/>
-          <w:i/>
-          <w:iCs/>
-          <w:sz w:val="24"/>
-          <w:szCs w:val="24"/>
-        </w:rPr>
-        <w:t xml:space="preserve"> </w:t>
-      </w:r>
-      <w:proofErr w:type="spellStart"/>
-      <w:r>
-        <w:rPr>
-          <w:rFonts w:ascii="Arial" w:hAnsi="Arial" w:cs="Arial"/>
-          <w:i/>
-          <w:iCs/>
-          <w:sz w:val="24"/>
-          <w:szCs w:val="24"/>
-        </w:rPr>
-        <w:t>Circularly</w:t>
-      </w:r>
-      <w:proofErr w:type="spellEnd"/>
-      <w:r>
-        <w:rPr>
-          <w:rFonts w:ascii="Arial" w:hAnsi="Arial" w:cs="Arial"/>
-          <w:i/>
-          <w:iCs/>
-          <w:sz w:val="24"/>
-          <w:szCs w:val="24"/>
-        </w:rPr>
-        <w:t xml:space="preserve"> </w:t>
-      </w:r>
-      <w:proofErr w:type="spellStart"/>
-      <w:r>
-        <w:rPr>
-          <w:rFonts w:ascii="Arial" w:hAnsi="Arial" w:cs="Arial"/>
-          <w:i/>
-          <w:iCs/>
-          <w:sz w:val="24"/>
-          <w:szCs w:val="24"/>
-        </w:rPr>
-        <w:t>Polarized</w:t>
-      </w:r>
-      <w:proofErr w:type="spellEnd"/>
-      <w:r>
-        <w:rPr>
-          <w:rFonts w:ascii="Arial" w:hAnsi="Arial" w:cs="Arial"/>
-          <w:i/>
-          <w:iCs/>
-          <w:sz w:val="24"/>
-          <w:szCs w:val="24"/>
-        </w:rPr>
-        <w:t xml:space="preserve"> </w:t>
+        <w:t xml:space="preserve">Hand Circularly Polarized </w:t>
       </w:r>
       <w:r>
         <w:rPr>
@@ -2265,16 +2091,7 @@
           <w:sz w:val="24"/>
           <w:szCs w:val="24"/>
         </w:rPr>
-        <w:t xml:space="preserve"> Entretanto, se a fase </w:t>
-      </w:r>
-      <w:proofErr w:type="gramStart"/>
-      <w:r>
-        <w:rPr>
-          <w:rFonts w:ascii="Arial" w:hAnsi="Arial" w:cs="Arial"/>
-          <w:sz w:val="24"/>
-          <w:szCs w:val="24"/>
-        </w:rPr>
-        <w:t xml:space="preserve">de </w:t>
+        <w:t xml:space="preserve"> Entretanto, se a fase de </w:t>
       </w:r>
       <m:oMath>
         <m:sSub>
@@ -2332,16 +2149,7 @@
           <w:sz w:val="24"/>
           <w:szCs w:val="24"/>
         </w:rPr>
-        <w:t>,</w:t>
-      </w:r>
-      <w:proofErr w:type="gramEnd"/>
-      <w:r>
-        <w:rPr>
-          <w:rFonts w:ascii="Arial" w:hAnsi="Arial" w:cs="Arial"/>
-          <w:sz w:val="24"/>
-          <w:szCs w:val="24"/>
-        </w:rPr>
-        <w:t xml:space="preserve"> estiver adianta</w:t>
+        <w:t>, estiver adianta</w:t>
       </w:r>
       <w:r>
         <w:rPr>
@@ -2433,7 +2241,6 @@
         </w:rPr>
         <w:t xml:space="preserve">que a onda é polarizada à esquerda (LHCP – </w:t>
       </w:r>
-      <w:proofErr w:type="spellStart"/>
       <w:r>
         <w:rPr>
           <w:rFonts w:ascii="Arial" w:hAnsi="Arial" w:cs="Arial"/>
@@ -2444,7 +2251,6 @@
         </w:rPr>
         <w:t>Left</w:t>
       </w:r>
-      <w:proofErr w:type="spellEnd"/>
       <w:r>
         <w:rPr>
           <w:rFonts w:ascii="Arial" w:hAnsi="Arial" w:cs="Arial"/>
@@ -2455,7 +2261,6 @@
         </w:rPr>
         <w:t xml:space="preserve"> </w:t>
       </w:r>
-      <w:proofErr w:type="spellStart"/>
       <w:r>
         <w:rPr>
           <w:rFonts w:ascii="Arial" w:hAnsi="Arial" w:cs="Arial"/>
@@ -2464,85 +2269,31 @@
           <w:sz w:val="24"/>
           <w:szCs w:val="24"/>
         </w:rPr>
-        <w:t>Hand</w:t>
-      </w:r>
-      <w:proofErr w:type="spellEnd"/>
-      <w:r>
-        <w:rPr>
-          <w:rFonts w:ascii="Arial" w:hAnsi="Arial" w:cs="Arial"/>
-          <w:i/>
-          <w:iCs/>
+        <w:t>Hand Circularly Polarized</w:t>
+      </w:r>
+      <w:r>
+        <w:rPr>
+          <w:rFonts w:ascii="Arial" w:hAnsi="Arial" w:cs="Arial"/>
+          <w:sz w:val="24"/>
+          <w:szCs w:val="24"/>
+        </w:rPr>
+        <w:t>). Se a onda</w:t>
+      </w:r>
+      <w:r>
+        <w:rPr>
+          <w:rFonts w:ascii="Arial" w:hAnsi="Arial" w:cs="Arial"/>
           <w:sz w:val="24"/>
           <w:szCs w:val="24"/>
         </w:rPr>
         <w:t xml:space="preserve"> </w:t>
       </w:r>
-      <w:proofErr w:type="spellStart"/>
-      <w:r>
-        <w:rPr>
-          <w:rFonts w:ascii="Arial" w:hAnsi="Arial" w:cs="Arial"/>
-          <w:i/>
-          <w:iCs/>
-          <w:sz w:val="24"/>
-          <w:szCs w:val="24"/>
-        </w:rPr>
-        <w:t>Circularly</w:t>
-      </w:r>
-      <w:proofErr w:type="spellEnd"/>
-      <w:r>
-        <w:rPr>
-          <w:rFonts w:ascii="Arial" w:hAnsi="Arial" w:cs="Arial"/>
-          <w:i/>
-          <w:iCs/>
-          <w:sz w:val="24"/>
-          <w:szCs w:val="24"/>
-        </w:rPr>
-        <w:t xml:space="preserve"> </w:t>
-      </w:r>
-      <w:proofErr w:type="spellStart"/>
-      <w:r>
-        <w:rPr>
-          <w:rFonts w:ascii="Arial" w:hAnsi="Arial" w:cs="Arial"/>
-          <w:i/>
-          <w:iCs/>
-          <w:sz w:val="24"/>
-          <w:szCs w:val="24"/>
-        </w:rPr>
-        <w:t>Polarized</w:t>
-      </w:r>
-      <w:proofErr w:type="spellEnd"/>
-      <w:r>
-        <w:rPr>
-          <w:rFonts w:ascii="Arial" w:hAnsi="Arial" w:cs="Arial"/>
-          <w:sz w:val="24"/>
-          <w:szCs w:val="24"/>
-        </w:rPr>
-        <w:t>). Se a onda</w:t>
-      </w:r>
-      <w:r>
-        <w:rPr>
-          <w:rFonts w:ascii="Arial" w:hAnsi="Arial" w:cs="Arial"/>
-          <w:sz w:val="24"/>
-          <w:szCs w:val="24"/>
-        </w:rPr>
-        <w:t xml:space="preserve"> </w:t>
-      </w:r>
-      <w:r>
-        <w:rPr>
-          <w:rFonts w:ascii="Arial" w:hAnsi="Arial" w:cs="Arial"/>
-          <w:sz w:val="24"/>
-          <w:szCs w:val="24"/>
-        </w:rPr>
-        <w:t xml:space="preserve">possuir magnitudes diferentes </w:t>
-      </w:r>
-      <w:proofErr w:type="gramStart"/>
-      <w:r>
-        <w:rPr>
-          <w:rFonts w:ascii="Arial" w:hAnsi="Arial" w:cs="Arial"/>
-          <w:sz w:val="24"/>
-          <w:szCs w:val="24"/>
-        </w:rPr>
-        <w:t xml:space="preserve">em </w:t>
+      <w:r>
+        <w:rPr>
+          <w:rFonts w:ascii="Arial" w:hAnsi="Arial" w:cs="Arial"/>
+          <w:sz w:val="24"/>
+          <w:szCs w:val="24"/>
+        </w:rPr>
+        <w:t xml:space="preserve">possuir magnitudes diferentes em </w:t>
       </w:r>
       <m:oMath>
         <m:sSub>
@@ -2652,16 +2403,7 @@
           <w:sz w:val="24"/>
           <w:szCs w:val="24"/>
         </w:rPr>
-        <w:t>,</w:t>
-      </w:r>
-      <w:proofErr w:type="gramEnd"/>
-      <w:r>
-        <w:rPr>
-          <w:rFonts w:ascii="Arial" w:hAnsi="Arial" w:cs="Arial"/>
-          <w:sz w:val="24"/>
-          <w:szCs w:val="24"/>
-        </w:rPr>
-        <w:t xml:space="preserve"> </w:t>
+        <w:t xml:space="preserve">, </w:t>
       </w:r>
       <w:r>
         <w:rPr>
@@ -2793,18 +2535,8 @@
           <w:sz w:val="24"/>
           <w:szCs w:val="24"/>
         </w:rPr>
-        <w:t xml:space="preserve">Antena </w:t>
-      </w:r>
-      <w:proofErr w:type="spellStart"/>
-      <w:r>
-        <w:rPr>
-          <w:rFonts w:ascii="Arial" w:hAnsi="Arial" w:cs="Arial"/>
-          <w:sz w:val="24"/>
-          <w:szCs w:val="24"/>
-        </w:rPr>
-        <w:t>Turnstile</w:t>
-      </w:r>
-      <w:proofErr w:type="spellEnd"/>
+        <w:t>Antena Turnstile</w:t>
+      </w:r>
     </w:p>
     <w:p>
       <w:pPr>
@@ -2841,27 +2573,7 @@
           <w:sz w:val="24"/>
           <w:szCs w:val="24"/>
         </w:rPr>
-        <w:t xml:space="preserve">&lt; </w:t>
-      </w:r>
-      <w:proofErr w:type="spellStart"/>
-      <w:proofErr w:type="gramStart"/>
-      <w:r>
-        <w:rPr>
-          <w:rFonts w:ascii="Arial" w:hAnsi="Arial" w:cs="Arial"/>
-          <w:sz w:val="24"/>
-          <w:szCs w:val="24"/>
-        </w:rPr>
-        <w:t>turnstile</w:t>
-      </w:r>
-      <w:proofErr w:type="spellEnd"/>
-      <w:proofErr w:type="gramEnd"/>
-      <w:r>
-        <w:rPr>
-          <w:rFonts w:ascii="Arial" w:hAnsi="Arial" w:cs="Arial"/>
-          <w:sz w:val="24"/>
-          <w:szCs w:val="24"/>
-        </w:rPr>
-        <w:t xml:space="preserve"> antena&gt; [4]</w:t>
+        <w:t>&lt; turnstile antena&gt; [4]</w:t>
       </w:r>
     </w:p>
     <w:p>
@@ -2938,43 +2650,7 @@
           <w:sz w:val="24"/>
           <w:szCs w:val="24"/>
         </w:rPr>
-        <w:t xml:space="preserve">Antena </w:t>
-      </w:r>
-      <w:proofErr w:type="spellStart"/>
-      <w:r>
-        <w:rPr>
-          <w:rFonts w:ascii="Arial" w:hAnsi="Arial" w:cs="Arial"/>
-          <w:sz w:val="24"/>
-          <w:szCs w:val="24"/>
-        </w:rPr>
-        <w:t>Quadrifilar</w:t>
-      </w:r>
-      <w:proofErr w:type="spellEnd"/>
-      <w:r>
-        <w:rPr>
-          <w:rFonts w:ascii="Arial" w:hAnsi="Arial" w:cs="Arial"/>
-          <w:sz w:val="24"/>
-          <w:szCs w:val="24"/>
-        </w:rPr>
-        <w:t xml:space="preserve"> Helicoidal </w:t>
-      </w:r>
-      <w:proofErr w:type="gramStart"/>
-      <w:r>
-        <w:rPr>
-          <w:rFonts w:ascii="Arial" w:hAnsi="Arial" w:cs="Arial"/>
-          <w:sz w:val="24"/>
-          <w:szCs w:val="24"/>
-        </w:rPr>
-        <w:t>( QFH</w:t>
-      </w:r>
-      <w:proofErr w:type="gramEnd"/>
-      <w:r>
-        <w:rPr>
-          <w:rFonts w:ascii="Arial" w:hAnsi="Arial" w:cs="Arial"/>
-          <w:sz w:val="24"/>
-          <w:szCs w:val="24"/>
-        </w:rPr>
-        <w:t xml:space="preserve"> )</w:t>
+        <w:t>Antena Quadrifilar Helicoidal ( QFH )</w:t>
       </w:r>
     </w:p>
     <w:p>
@@ -3021,25 +2697,7 @@
           <w:sz w:val="24"/>
           <w:szCs w:val="24"/>
         </w:rPr>
-        <w:t>&lt;</w:t>
-      </w:r>
-      <w:proofErr w:type="gramStart"/>
-      <w:r>
-        <w:rPr>
-          <w:rFonts w:ascii="Arial" w:hAnsi="Arial" w:cs="Arial"/>
-          <w:sz w:val="24"/>
-          <w:szCs w:val="24"/>
-        </w:rPr>
-        <w:t>qfh</w:t>
-      </w:r>
-      <w:proofErr w:type="gramEnd"/>
-      <w:r>
-        <w:rPr>
-          <w:rFonts w:ascii="Arial" w:hAnsi="Arial" w:cs="Arial"/>
-          <w:sz w:val="24"/>
-          <w:szCs w:val="24"/>
-        </w:rPr>
-        <w:t>1&gt; &lt;qfh2&gt;</w:t>
+        <w:t>&lt;qfh1&gt; &lt;qfh2&gt;</w:t>
       </w:r>
       <w:r>
         <w:rPr>
@@ -3067,25 +2725,7 @@
           <w:sz w:val="24"/>
           <w:szCs w:val="24"/>
         </w:rPr>
-        <w:t>&lt;</w:t>
-      </w:r>
-      <w:proofErr w:type="gramStart"/>
-      <w:r>
-        <w:rPr>
-          <w:rFonts w:ascii="Arial" w:hAnsi="Arial" w:cs="Arial"/>
-          <w:sz w:val="24"/>
-          <w:szCs w:val="24"/>
-        </w:rPr>
-        <w:t>qfh</w:t>
-      </w:r>
-      <w:proofErr w:type="gramEnd"/>
-      <w:r>
-        <w:rPr>
-          <w:rFonts w:ascii="Arial" w:hAnsi="Arial" w:cs="Arial"/>
-          <w:sz w:val="24"/>
-          <w:szCs w:val="24"/>
-        </w:rPr>
-        <w:t>3&gt;[5]</w:t>
+        <w:t>&lt;qfh3&gt;[5]</w:t>
       </w:r>
     </w:p>
     <w:p>
@@ -3147,51 +2787,15 @@
           <w:sz w:val="24"/>
           <w:szCs w:val="24"/>
         </w:rPr>
-        <w:t xml:space="preserve">A antena escolhida para o presente projeto foi a antena </w:t>
-      </w:r>
-      <w:proofErr w:type="spellStart"/>
-      <w:r>
-        <w:rPr>
-          <w:rFonts w:ascii="Arial" w:hAnsi="Arial" w:cs="Arial"/>
-          <w:sz w:val="24"/>
-          <w:szCs w:val="24"/>
-        </w:rPr>
-        <w:t>quadrifilar</w:t>
-      </w:r>
-      <w:proofErr w:type="spellEnd"/>
-      <w:r>
-        <w:rPr>
-          <w:rFonts w:ascii="Arial" w:hAnsi="Arial" w:cs="Arial"/>
-          <w:sz w:val="24"/>
-          <w:szCs w:val="24"/>
-        </w:rPr>
-        <w:t xml:space="preserve"> helicoidal. </w:t>
-      </w:r>
-      <w:r>
-        <w:rPr>
-          <w:rFonts w:ascii="Arial" w:hAnsi="Arial" w:cs="Arial"/>
-          <w:sz w:val="24"/>
-          <w:szCs w:val="24"/>
-        </w:rPr>
-        <w:t xml:space="preserve">Como é demonstrado por </w:t>
-      </w:r>
-      <w:proofErr w:type="spellStart"/>
-      <w:r>
-        <w:rPr>
-          <w:rFonts w:ascii="Arial" w:hAnsi="Arial" w:cs="Arial"/>
-          <w:sz w:val="24"/>
-          <w:szCs w:val="24"/>
-        </w:rPr>
-        <w:t>Dascal</w:t>
-      </w:r>
-      <w:proofErr w:type="spellEnd"/>
-      <w:r>
-        <w:rPr>
-          <w:rFonts w:ascii="Arial" w:hAnsi="Arial" w:cs="Arial"/>
-          <w:sz w:val="24"/>
-          <w:szCs w:val="24"/>
-        </w:rPr>
-        <w:t xml:space="preserve"> (2015)</w:t>
+        <w:t xml:space="preserve">A antena escolhida para o presente projeto foi a antena quadrifilar helicoidal. </w:t>
+      </w:r>
+      <w:r>
+        <w:rPr>
+          <w:rFonts w:ascii="Arial" w:hAnsi="Arial" w:cs="Arial"/>
+          <w:sz w:val="24"/>
+          <w:szCs w:val="24"/>
+        </w:rPr>
+        <w:t>Como é demonstrado por Dascal (2015)</w:t>
       </w:r>
       <w:r>
         <w:rPr>
@@ -3371,81 +2975,51 @@
           <w:szCs w:val="24"/>
         </w:rPr>
       </w:pPr>
-      <w:proofErr w:type="spellStart"/>
-      <w:r>
-        <w:rPr>
-          <w:rFonts w:ascii="Arial" w:hAnsi="Arial" w:cs="Arial"/>
-          <w:sz w:val="24"/>
-          <w:szCs w:val="24"/>
-        </w:rPr>
-        <w:t>Lax</w:t>
-      </w:r>
-      <w:proofErr w:type="spellEnd"/>
-      <w:r>
-        <w:rPr>
-          <w:rFonts w:ascii="Arial" w:hAnsi="Arial" w:cs="Arial"/>
-          <w:sz w:val="24"/>
-          <w:szCs w:val="24"/>
-        </w:rPr>
-        <w:t xml:space="preserve"> = comprimento axial do cilindro</w:t>
-      </w:r>
-    </w:p>
-    <w:p>
-      <w:pPr>
-        <w:spacing w:before="240" w:after="240" w:line="480" w:lineRule="auto"/>
-        <w:jc w:val="both"/>
-        <w:rPr>
-          <w:rFonts w:ascii="Arial" w:hAnsi="Arial" w:cs="Arial"/>
-          <w:sz w:val="24"/>
-          <w:szCs w:val="24"/>
-        </w:rPr>
-      </w:pPr>
-      <w:proofErr w:type="gramStart"/>
-      <w:r>
-        <w:rPr>
-          <w:rFonts w:ascii="Arial" w:hAnsi="Arial" w:cs="Arial"/>
-          <w:sz w:val="24"/>
-          <w:szCs w:val="24"/>
-        </w:rPr>
-        <w:t>r</w:t>
-      </w:r>
-      <w:proofErr w:type="gramEnd"/>
-      <w:r>
-        <w:rPr>
-          <w:rFonts w:ascii="Arial" w:hAnsi="Arial" w:cs="Arial"/>
-          <w:sz w:val="24"/>
-          <w:szCs w:val="24"/>
-        </w:rPr>
-        <w:t xml:space="preserve"> = raio do cilindro</w:t>
-      </w:r>
-    </w:p>
-    <w:p>
-      <w:pPr>
-        <w:spacing w:before="240" w:after="240" w:line="480" w:lineRule="auto"/>
-        <w:jc w:val="both"/>
-        <w:rPr>
-          <w:rFonts w:ascii="Arial" w:hAnsi="Arial" w:cs="Arial"/>
-          <w:sz w:val="24"/>
-          <w:szCs w:val="24"/>
-        </w:rPr>
-      </w:pPr>
-      <w:proofErr w:type="gramStart"/>
-      <w:r>
-        <w:rPr>
-          <w:rFonts w:ascii="Arial" w:hAnsi="Arial" w:cs="Arial"/>
-          <w:sz w:val="24"/>
-          <w:szCs w:val="24"/>
-        </w:rPr>
-        <w:t>n</w:t>
-      </w:r>
-      <w:proofErr w:type="gramEnd"/>
-      <w:r>
-        <w:rPr>
-          <w:rFonts w:ascii="Arial" w:hAnsi="Arial" w:cs="Arial"/>
-          <w:sz w:val="24"/>
-          <w:szCs w:val="24"/>
-        </w:rPr>
-        <w:t xml:space="preserve"> = número de voltas de uma hélice</w:t>
+      <w:r>
+        <w:rPr>
+          <w:rFonts w:ascii="Arial" w:hAnsi="Arial" w:cs="Arial"/>
+          <w:sz w:val="24"/>
+          <w:szCs w:val="24"/>
+        </w:rPr>
+        <w:t>Lax = comprimento axial do cilindro</w:t>
+      </w:r>
+    </w:p>
+    <w:p>
+      <w:pPr>
+        <w:spacing w:before="240" w:after="240" w:line="480" w:lineRule="auto"/>
+        <w:jc w:val="both"/>
+        <w:rPr>
+          <w:rFonts w:ascii="Arial" w:hAnsi="Arial" w:cs="Arial"/>
+          <w:sz w:val="24"/>
+          <w:szCs w:val="24"/>
+        </w:rPr>
+      </w:pPr>
+      <w:r>
+        <w:rPr>
+          <w:rFonts w:ascii="Arial" w:hAnsi="Arial" w:cs="Arial"/>
+          <w:sz w:val="24"/>
+          <w:szCs w:val="24"/>
+        </w:rPr>
+        <w:t>r = raio do cilindro</w:t>
+      </w:r>
+    </w:p>
+    <w:p>
+      <w:pPr>
+        <w:spacing w:before="240" w:after="240" w:line="480" w:lineRule="auto"/>
+        <w:jc w:val="both"/>
+        <w:rPr>
+          <w:rFonts w:ascii="Arial" w:hAnsi="Arial" w:cs="Arial"/>
+          <w:sz w:val="24"/>
+          <w:szCs w:val="24"/>
+        </w:rPr>
+      </w:pPr>
+      <w:r>
+        <w:rPr>
+          <w:rFonts w:ascii="Arial" w:hAnsi="Arial" w:cs="Arial"/>
+          <w:sz w:val="24"/>
+          <w:szCs w:val="24"/>
+        </w:rPr>
+        <w:t>n = número de voltas de uma hélice</w:t>
       </w:r>
     </w:p>
     <w:p>
@@ -3472,82 +3046,26 @@
           <w:sz w:val="24"/>
           <w:szCs w:val="24"/>
         </w:rPr>
-        <w:t>&lt;</w:t>
-      </w:r>
-      <w:proofErr w:type="spellStart"/>
-      <w:proofErr w:type="gramStart"/>
-      <w:r>
-        <w:rPr>
-          <w:rFonts w:ascii="Arial" w:hAnsi="Arial" w:cs="Arial"/>
-          <w:sz w:val="24"/>
-          <w:szCs w:val="24"/>
-        </w:rPr>
-        <w:t>qfh</w:t>
-      </w:r>
-      <w:proofErr w:type="spellEnd"/>
-      <w:proofErr w:type="gramEnd"/>
-      <w:r>
-        <w:rPr>
-          <w:rFonts w:ascii="Arial" w:hAnsi="Arial" w:cs="Arial"/>
-          <w:sz w:val="24"/>
-          <w:szCs w:val="24"/>
-        </w:rPr>
-        <w:t xml:space="preserve"> </w:t>
-      </w:r>
-      <w:proofErr w:type="spellStart"/>
-      <w:r>
-        <w:rPr>
-          <w:rFonts w:ascii="Arial" w:hAnsi="Arial" w:cs="Arial"/>
-          <w:sz w:val="24"/>
-          <w:szCs w:val="24"/>
-        </w:rPr>
-        <w:t>calculos</w:t>
-      </w:r>
-      <w:proofErr w:type="spellEnd"/>
-      <w:r>
-        <w:rPr>
-          <w:rFonts w:ascii="Arial" w:hAnsi="Arial" w:cs="Arial"/>
-          <w:sz w:val="24"/>
-          <w:szCs w:val="24"/>
-        </w:rPr>
-        <w:t>&gt;</w:t>
-      </w:r>
-    </w:p>
-    <w:p>
-      <w:pPr>
-        <w:spacing w:before="240" w:after="240" w:line="480" w:lineRule="auto"/>
-        <w:jc w:val="both"/>
-        <w:rPr>
-          <w:rFonts w:ascii="Arial" w:hAnsi="Arial" w:cs="Arial"/>
-          <w:sz w:val="24"/>
-          <w:szCs w:val="24"/>
-        </w:rPr>
-      </w:pPr>
-      <w:r>
-        <w:rPr>
-          <w:rFonts w:ascii="Arial" w:hAnsi="Arial" w:cs="Arial"/>
-          <w:sz w:val="24"/>
-          <w:szCs w:val="24"/>
-        </w:rPr>
-        <w:t xml:space="preserve">Segundo o trabalho de R.W. </w:t>
-      </w:r>
-      <w:proofErr w:type="spellStart"/>
-      <w:r>
-        <w:rPr>
-          <w:rFonts w:ascii="Arial" w:hAnsi="Arial" w:cs="Arial"/>
-          <w:sz w:val="24"/>
-          <w:szCs w:val="24"/>
-        </w:rPr>
-        <w:t>Hollander</w:t>
-      </w:r>
-      <w:proofErr w:type="spellEnd"/>
-      <w:r>
-        <w:rPr>
-          <w:rFonts w:ascii="Arial" w:hAnsi="Arial" w:cs="Arial"/>
-          <w:sz w:val="24"/>
-          <w:szCs w:val="24"/>
-        </w:rPr>
-        <w:t xml:space="preserve"> [6], ele aplica o fator de alongamento</w:t>
+        <w:t>&lt;qfh calculos&gt;</w:t>
+      </w:r>
+    </w:p>
+    <w:p>
+      <w:pPr>
+        <w:spacing w:before="240" w:after="240" w:line="480" w:lineRule="auto"/>
+        <w:jc w:val="both"/>
+        <w:rPr>
+          <w:rFonts w:ascii="Arial" w:hAnsi="Arial" w:cs="Arial"/>
+          <w:sz w:val="24"/>
+          <w:szCs w:val="24"/>
+        </w:rPr>
+      </w:pPr>
+      <w:r>
+        <w:rPr>
+          <w:rFonts w:ascii="Arial" w:hAnsi="Arial" w:cs="Arial"/>
+          <w:sz w:val="24"/>
+          <w:szCs w:val="24"/>
+        </w:rPr>
+        <w:t>Segundo o trabalho de R.W. Hollander [6], ele aplica o fator de alongamento</w:t>
       </w:r>
       <w:r>
         <w:rPr>
@@ -3637,25 +3155,7 @@
           <w:sz w:val="24"/>
           <w:szCs w:val="24"/>
         </w:rPr>
-        <w:t xml:space="preserve">O fator de alongamento é obtido experimentalmente. </w:t>
-      </w:r>
-      <w:proofErr w:type="spellStart"/>
-      <w:r>
-        <w:rPr>
-          <w:rFonts w:ascii="Arial" w:eastAsiaTheme="minorEastAsia" w:hAnsi="Arial" w:cs="Arial"/>
-          <w:sz w:val="24"/>
-          <w:szCs w:val="24"/>
-        </w:rPr>
-        <w:t>Hollander</w:t>
-      </w:r>
-      <w:proofErr w:type="spellEnd"/>
-      <w:r>
-        <w:rPr>
-          <w:rFonts w:ascii="Arial" w:eastAsiaTheme="minorEastAsia" w:hAnsi="Arial" w:cs="Arial"/>
-          <w:sz w:val="24"/>
-          <w:szCs w:val="24"/>
-        </w:rPr>
-        <w:t xml:space="preserve"> recomenda algo em torno de 7,5% do comprimento de onda de ressonância da antena. </w:t>
+        <w:t xml:space="preserve">O fator de alongamento é obtido experimentalmente. Hollander recomenda algo em torno de 7,5% do comprimento de onda de ressonância da antena. </w:t>
       </w:r>
     </w:p>
     <w:p>
@@ -4169,99 +3669,45 @@
           <w:sz w:val="24"/>
           <w:szCs w:val="24"/>
         </w:rPr>
-        <w:t>&lt;</w:t>
-      </w:r>
-      <w:proofErr w:type="gramStart"/>
-      <w:r>
-        <w:rPr>
-          <w:rFonts w:ascii="Arial" w:hAnsi="Arial" w:cs="Arial"/>
-          <w:sz w:val="24"/>
-          <w:szCs w:val="24"/>
-        </w:rPr>
-        <w:t>dados</w:t>
-      </w:r>
-      <w:proofErr w:type="gramEnd"/>
-      <w:r>
-        <w:rPr>
-          <w:rFonts w:ascii="Arial" w:hAnsi="Arial" w:cs="Arial"/>
-          <w:sz w:val="24"/>
-          <w:szCs w:val="24"/>
-        </w:rPr>
-        <w:t xml:space="preserve"> antena&gt;</w:t>
-      </w:r>
-    </w:p>
-    <w:p>
-      <w:pPr>
-        <w:spacing w:before="240" w:after="240" w:line="480" w:lineRule="auto"/>
-        <w:jc w:val="both"/>
-        <w:rPr>
-          <w:rFonts w:ascii="Arial" w:hAnsi="Arial" w:cs="Arial"/>
-          <w:sz w:val="24"/>
-          <w:szCs w:val="24"/>
-        </w:rPr>
-      </w:pPr>
-      <w:r>
-        <w:rPr>
-          <w:rFonts w:ascii="Arial" w:hAnsi="Arial" w:cs="Arial"/>
-          <w:sz w:val="24"/>
-          <w:szCs w:val="24"/>
-        </w:rPr>
-        <w:t>&lt;</w:t>
-      </w:r>
-      <w:proofErr w:type="gramStart"/>
-      <w:r>
-        <w:rPr>
-          <w:rFonts w:ascii="Arial" w:hAnsi="Arial" w:cs="Arial"/>
-          <w:sz w:val="24"/>
-          <w:szCs w:val="24"/>
-        </w:rPr>
-        <w:t>loop</w:t>
-      </w:r>
-      <w:proofErr w:type="gramEnd"/>
-      <w:r>
-        <w:rPr>
-          <w:rFonts w:ascii="Arial" w:hAnsi="Arial" w:cs="Arial"/>
-          <w:sz w:val="24"/>
-          <w:szCs w:val="24"/>
-        </w:rPr>
-        <w:t xml:space="preserve"> longo&gt;</w:t>
-      </w:r>
-    </w:p>
-    <w:p>
-      <w:pPr>
-        <w:spacing w:before="240" w:after="240" w:line="480" w:lineRule="auto"/>
-        <w:jc w:val="both"/>
-        <w:rPr>
-          <w:rFonts w:ascii="Arial" w:hAnsi="Arial" w:cs="Arial"/>
-          <w:sz w:val="24"/>
-          <w:szCs w:val="24"/>
-        </w:rPr>
-      </w:pPr>
-      <w:r>
-        <w:rPr>
-          <w:rFonts w:ascii="Arial" w:hAnsi="Arial" w:cs="Arial"/>
-          <w:sz w:val="24"/>
-          <w:szCs w:val="24"/>
-        </w:rPr>
-        <w:t>&lt;</w:t>
-      </w:r>
-      <w:proofErr w:type="gramStart"/>
-      <w:r>
-        <w:rPr>
-          <w:rFonts w:ascii="Arial" w:hAnsi="Arial" w:cs="Arial"/>
-          <w:sz w:val="24"/>
-          <w:szCs w:val="24"/>
-        </w:rPr>
-        <w:t>loop</w:t>
-      </w:r>
-      <w:proofErr w:type="gramEnd"/>
-      <w:r>
-        <w:rPr>
-          <w:rFonts w:ascii="Arial" w:hAnsi="Arial" w:cs="Arial"/>
-          <w:sz w:val="24"/>
-          <w:szCs w:val="24"/>
-        </w:rPr>
-        <w:t xml:space="preserve"> curto&gt;</w:t>
+        <w:t>&lt;dados antena&gt;</w:t>
+      </w:r>
+    </w:p>
+    <w:p>
+      <w:pPr>
+        <w:spacing w:before="240" w:after="240" w:line="480" w:lineRule="auto"/>
+        <w:jc w:val="both"/>
+        <w:rPr>
+          <w:rFonts w:ascii="Arial" w:hAnsi="Arial" w:cs="Arial"/>
+          <w:sz w:val="24"/>
+          <w:szCs w:val="24"/>
+        </w:rPr>
+      </w:pPr>
+      <w:r>
+        <w:rPr>
+          <w:rFonts w:ascii="Arial" w:hAnsi="Arial" w:cs="Arial"/>
+          <w:sz w:val="24"/>
+          <w:szCs w:val="24"/>
+        </w:rPr>
+        <w:t>&lt;loop longo&gt;</w:t>
+      </w:r>
+    </w:p>
+    <w:p>
+      <w:pPr>
+        <w:spacing w:before="240" w:after="240" w:line="480" w:lineRule="auto"/>
+        <w:jc w:val="both"/>
+        <w:rPr>
+          <w:rFonts w:ascii="Arial" w:hAnsi="Arial" w:cs="Arial"/>
+          <w:sz w:val="24"/>
+          <w:szCs w:val="24"/>
+        </w:rPr>
+      </w:pPr>
+      <w:r>
+        <w:rPr>
+          <w:rFonts w:ascii="Arial" w:hAnsi="Arial" w:cs="Arial"/>
+          <w:sz w:val="24"/>
+          <w:szCs w:val="24"/>
+        </w:rPr>
+        <w:t>&lt;loop curto&gt;</w:t>
       </w:r>
     </w:p>
     <w:p>
@@ -4312,31 +3758,15 @@
           <w:sz w:val="24"/>
           <w:szCs w:val="24"/>
         </w:rPr>
-        <w:t xml:space="preserve">a ponta onde se encontra </w:t>
-      </w:r>
-      <w:r>
-        <w:rPr>
-          <w:rFonts w:ascii="Arial" w:hAnsi="Arial" w:cs="Arial"/>
-          <w:sz w:val="24"/>
-          <w:szCs w:val="24"/>
-        </w:rPr>
-        <w:t>o conector</w:t>
-      </w:r>
-      <w:r>
-        <w:rPr>
-          <w:rFonts w:ascii="Arial" w:hAnsi="Arial" w:cs="Arial"/>
-          <w:sz w:val="24"/>
-          <w:szCs w:val="24"/>
-        </w:rPr>
-        <w:t>,</w:t>
-      </w:r>
-      <w:r>
-        <w:rPr>
-          <w:rFonts w:ascii="Arial" w:hAnsi="Arial" w:cs="Arial"/>
-          <w:sz w:val="24"/>
-          <w:szCs w:val="24"/>
-        </w:rPr>
-        <w:t xml:space="preserve"> deverá ser de,</w:t>
+        <w:t xml:space="preserve">a </w:t>
+      </w:r>
+      <w:r>
+        <w:rPr>
+          <w:rFonts w:ascii="Arial" w:hAnsi="Arial" w:cs="Arial"/>
+          <w:sz w:val="24"/>
+          <w:szCs w:val="24"/>
+        </w:rPr>
+        <w:t>extremidade do cabo</w:t>
       </w:r>
       <w:bookmarkStart w:id="0" w:name="_GoBack"/>
       <w:bookmarkEnd w:id="0"/>
@@ -4346,7 +3776,31 @@
           <w:sz w:val="24"/>
           <w:szCs w:val="24"/>
         </w:rPr>
-        <w:t xml:space="preserve"> pelo menos, </w:t>
+        <w:t xml:space="preserve"> onde se encontra </w:t>
+      </w:r>
+      <w:r>
+        <w:rPr>
+          <w:rFonts w:ascii="Arial" w:hAnsi="Arial" w:cs="Arial"/>
+          <w:sz w:val="24"/>
+          <w:szCs w:val="24"/>
+        </w:rPr>
+        <w:t>o conector</w:t>
+      </w:r>
+      <w:r>
+        <w:rPr>
+          <w:rFonts w:ascii="Arial" w:hAnsi="Arial" w:cs="Arial"/>
+          <w:sz w:val="24"/>
+          <w:szCs w:val="24"/>
+        </w:rPr>
+        <w:t>,</w:t>
+      </w:r>
+      <w:r>
+        <w:rPr>
+          <w:rFonts w:ascii="Arial" w:hAnsi="Arial" w:cs="Arial"/>
+          <w:sz w:val="24"/>
+          <w:szCs w:val="24"/>
+        </w:rPr>
+        <w:t xml:space="preserve"> deverá ser de, pelo menos, </w:t>
       </w:r>
       <w:r>
         <w:rPr>
@@ -4391,7 +3845,47 @@
               <w:sz w:val="24"/>
               <w:szCs w:val="24"/>
             </w:rPr>
-            <m:t xml:space="preserve">Impedância do cabo Z=50 </m:t>
+            <m:t xml:space="preserve">Impedância do cabo </m:t>
+          </m:r>
+          <m:sSub>
+            <m:sSubPr>
+              <m:ctrlPr>
+                <w:rPr>
+                  <w:rFonts w:ascii="Cambria Math" w:hAnsi="Cambria Math" w:cs="Arial"/>
+                  <w:i/>
+                  <w:sz w:val="24"/>
+                  <w:szCs w:val="24"/>
+                </w:rPr>
+              </m:ctrlPr>
+            </m:sSubPr>
+            <m:e>
+              <m:r>
+                <w:rPr>
+                  <w:rFonts w:ascii="Cambria Math" w:hAnsi="Cambria Math" w:cs="Arial"/>
+                  <w:sz w:val="24"/>
+                  <w:szCs w:val="24"/>
+                </w:rPr>
+                <m:t>Z</m:t>
+              </m:r>
+            </m:e>
+            <m:sub>
+              <m:r>
+                <w:rPr>
+                  <w:rFonts w:ascii="Cambria Math" w:hAnsi="Cambria Math" w:cs="Arial"/>
+                  <w:sz w:val="24"/>
+                  <w:szCs w:val="24"/>
+                </w:rPr>
+                <m:t>0</m:t>
+              </m:r>
+            </m:sub>
+          </m:sSub>
+          <m:r>
+            <w:rPr>
+              <w:rFonts w:ascii="Cambria Math" w:hAnsi="Cambria Math" w:cs="Arial"/>
+              <w:sz w:val="24"/>
+              <w:szCs w:val="24"/>
+            </w:rPr>
+            <m:t xml:space="preserve">=50 </m:t>
           </m:r>
           <m:r>
             <m:rPr>
@@ -4431,7 +3925,15 @@
               <w:sz w:val="24"/>
               <w:szCs w:val="24"/>
             </w:rPr>
-            <m:t>coeficiente de propagação do cabo β=0,66</m:t>
+            <m:t xml:space="preserve">fator </m:t>
+          </m:r>
+          <m:r>
+            <w:rPr>
+              <w:rFonts w:ascii="Cambria Math" w:hAnsi="Cambria Math" w:cs="Arial"/>
+              <w:sz w:val="24"/>
+              <w:szCs w:val="24"/>
+            </w:rPr>
+            <m:t>de propagação do cabo β=0,66</m:t>
           </m:r>
           <m:r>
             <w:rPr>
@@ -4958,25 +4460,7 @@
           <w:sz w:val="24"/>
           <w:szCs w:val="24"/>
         </w:rPr>
-        <w:t>&lt;</w:t>
-      </w:r>
-      <w:proofErr w:type="gramStart"/>
-      <w:r>
-        <w:rPr>
-          <w:rFonts w:ascii="Arial" w:hAnsi="Arial" w:cs="Arial"/>
-          <w:sz w:val="24"/>
-          <w:szCs w:val="24"/>
-        </w:rPr>
-        <w:t>coeficiente</w:t>
-      </w:r>
-      <w:proofErr w:type="gramEnd"/>
-      <w:r>
-        <w:rPr>
-          <w:rFonts w:ascii="Arial" w:hAnsi="Arial" w:cs="Arial"/>
-          <w:sz w:val="24"/>
-          <w:szCs w:val="24"/>
-        </w:rPr>
-        <w:t xml:space="preserve"> de reflexão&gt;</w:t>
+        <w:t>&lt;coeficiente de reflexão&gt;</w:t>
       </w:r>
     </w:p>
     <w:p>
@@ -5015,25 +4499,7 @@
           <w:szCs w:val="24"/>
         </w:rPr>
         <w:lastRenderedPageBreak/>
-        <w:t>&lt;</w:t>
-      </w:r>
-      <w:proofErr w:type="gramStart"/>
-      <w:r>
-        <w:rPr>
-          <w:rFonts w:ascii="Arial" w:hAnsi="Arial" w:cs="Arial"/>
-          <w:sz w:val="24"/>
-          <w:szCs w:val="24"/>
-        </w:rPr>
-        <w:t>gráfico</w:t>
-      </w:r>
-      <w:proofErr w:type="gramEnd"/>
-      <w:r>
-        <w:rPr>
-          <w:rFonts w:ascii="Arial" w:hAnsi="Arial" w:cs="Arial"/>
-          <w:sz w:val="24"/>
-          <w:szCs w:val="24"/>
-        </w:rPr>
-        <w:t xml:space="preserve"> de impedância&gt;</w:t>
+        <w:t>&lt;gráfico de impedância&gt;</w:t>
       </w:r>
     </w:p>
     <w:p>
@@ -5070,7 +4536,7 @@
 </file>
 
 <file path=word/styles.xml><?xml version="1.0" encoding="utf-8"?>
-<w:styles xmlns:mc="http://schemas.openxmlformats.org/markup-compatibility/2006" xmlns:r="http://schemas.openxmlformats.org/officeDocument/2006/relationships" xmlns:w="http://schemas.openxmlformats.org/wordprocessingml/2006/main" xmlns:w14="http://schemas.microsoft.com/office/word/2010/wordml" xmlns:w15="http://schemas.microsoft.com/office/word/2012/wordml" mc:Ignorable="w14 w15">
+<w:styles xmlns:mc="http://schemas.openxmlformats.org/markup-compatibility/2006" xmlns:r="http://schemas.openxmlformats.org/officeDocument/2006/relationships" xmlns:w="http://schemas.openxmlformats.org/wordprocessingml/2006/main" xmlns:w14="http://schemas.microsoft.com/office/word/2010/wordml" xmlns:w15="http://schemas.microsoft.com/office/word/2012/wordml" xmlns:w16cid="http://schemas.microsoft.com/office/word/2016/wordml/cid" xmlns:w16se="http://schemas.microsoft.com/office/word/2015/wordml/symex" mc:Ignorable="w14 w15 w16se w16cid">
   <w:docDefaults>
     <w:rPrDefault>
       <w:rPr>
@@ -5086,7 +4552,7 @@
       </w:pPr>
     </w:pPrDefault>
   </w:docDefaults>
-  <w:latentStyles w:defLockedState="0" w:defUIPriority="99" w:defSemiHidden="0" w:defUnhideWhenUsed="0" w:defQFormat="0" w:count="371">
+  <w:latentStyles w:defLockedState="0" w:defUIPriority="99" w:defSemiHidden="0" w:defUnhideWhenUsed="0" w:defQFormat="0" w:count="377">
     <w:lsdException w:name="Normal" w:uiPriority="0" w:qFormat="1"/>
     <w:lsdException w:name="heading 1" w:uiPriority="9" w:qFormat="1"/>
     <w:lsdException w:name="heading 2" w:semiHidden="1" w:uiPriority="9" w:unhideWhenUsed="1" w:qFormat="1"/>
@@ -5234,11 +4700,8 @@
     <w:lsdException w:name="Table 3D effects 3" w:semiHidden="1" w:unhideWhenUsed="1"/>
     <w:lsdException w:name="Table Contemporary" w:semiHidden="1" w:unhideWhenUsed="1"/>
     <w:lsdException w:name="Table Elegant" w:semiHidden="1" w:unhideWhenUsed="1"/>
-    <w:lsdException w:name="Table Professional" w:semiHidden="1" w:unhideWhenUsed="1"/>
     <w:lsdException w:name="Table Subtle 1" w:semiHidden="1" w:unhideWhenUsed="1"/>
     <w:lsdException w:name="Table Subtle 2" w:semiHidden="1" w:unhideWhenUsed="1"/>
-    <w:lsdException w:name="Table Web 1" w:semiHidden="1" w:unhideWhenUsed="1"/>
-    <w:lsdException w:name="Table Web 2" w:semiHidden="1" w:unhideWhenUsed="1"/>
     <w:lsdException w:name="Table Web 3" w:semiHidden="1" w:unhideWhenUsed="1"/>
     <w:lsdException w:name="Balloon Text" w:semiHidden="1" w:unhideWhenUsed="1"/>
     <w:lsdException w:name="Table Grid" w:uiPriority="39"/>
@@ -5458,6 +4921,12 @@
     <w:lsdException w:name="List Table 5 Dark Accent 6" w:uiPriority="50"/>
     <w:lsdException w:name="List Table 6 Colorful Accent 6" w:uiPriority="51"/>
     <w:lsdException w:name="List Table 7 Colorful Accent 6" w:uiPriority="52"/>
+    <w:lsdException w:name="Mention" w:semiHidden="1" w:unhideWhenUsed="1"/>
+    <w:lsdException w:name="Smart Hyperlink" w:semiHidden="1" w:unhideWhenUsed="1"/>
+    <w:lsdException w:name="Hashtag" w:semiHidden="1" w:unhideWhenUsed="1"/>
+    <w:lsdException w:name="Unresolved Mention" w:semiHidden="1" w:unhideWhenUsed="1"/>
+    <w:lsdException w:name="Smart Link" w:semiHidden="1" w:unhideWhenUsed="1"/>
+    <w:lsdException w:name="Smart Link Error" w:semiHidden="1" w:unhideWhenUsed="1"/>
   </w:latentStyles>
   <w:style w:type="paragraph" w:default="1" w:styleId="Normal">
     <w:name w:val="Normal"/>

</xml_diff>

<commit_message>
acertos na simulaçao da antena
</commit_message>
<xml_diff>
--- a/escrita/pesquisa-antena/pesquisa-antena.docx
+++ b/escrita/pesquisa-antena/pesquisa-antena.docx
@@ -1,6 +1,6 @@
 
 <file path=word/document.xml><?xml version="1.0" encoding="utf-8"?>
-<w:document xmlns:wpc="http://schemas.microsoft.com/office/word/2010/wordprocessingCanvas" xmlns:cx="http://schemas.microsoft.com/office/drawing/2014/chartex" xmlns:cx1="http://schemas.microsoft.com/office/drawing/2015/9/8/chartex" xmlns:cx2="http://schemas.microsoft.com/office/drawing/2015/10/21/chartex" xmlns:cx3="http://schemas.microsoft.com/office/drawing/2016/5/9/chartex" xmlns:cx4="http://schemas.microsoft.com/office/drawing/2016/5/10/chartex" xmlns:cx5="http://schemas.microsoft.com/office/drawing/2016/5/11/chartex" xmlns:cx6="http://schemas.microsoft.com/office/drawing/2016/5/12/chartex" xmlns:cx7="http://schemas.microsoft.com/office/drawing/2016/5/13/chartex" xmlns:cx8="http://schemas.microsoft.com/office/drawing/2016/5/14/chartex" xmlns:mc="http://schemas.openxmlformats.org/markup-compatibility/2006" xmlns:aink="http://schemas.microsoft.com/office/drawing/2016/ink" xmlns:am3d="http://schemas.microsoft.com/office/drawing/2017/model3d" xmlns:o="urn:schemas-microsoft-com:office:office" xmlns:r="http://schemas.openxmlformats.org/officeDocument/2006/relationships" xmlns:m="http://schemas.openxmlformats.org/officeDocument/2006/math" xmlns:v="urn:schemas-microsoft-com:vml" xmlns:wp14="http://schemas.microsoft.com/office/word/2010/wordprocessingDrawing" xmlns:wp="http://schemas.openxmlformats.org/drawingml/2006/wordprocessingDrawing" xmlns:w10="urn:schemas-microsoft-com:office:word" xmlns:w="http://schemas.openxmlformats.org/wordprocessingml/2006/main" xmlns:w14="http://schemas.microsoft.com/office/word/2010/wordml" xmlns:w15="http://schemas.microsoft.com/office/word/2012/wordml" xmlns:w16cid="http://schemas.microsoft.com/office/word/2016/wordml/cid" xmlns:w16se="http://schemas.microsoft.com/office/word/2015/wordml/symex" xmlns:wpg="http://schemas.microsoft.com/office/word/2010/wordprocessingGroup" xmlns:wpi="http://schemas.microsoft.com/office/word/2010/wordprocessingInk" xmlns:wne="http://schemas.microsoft.com/office/word/2006/wordml" xmlns:wps="http://schemas.microsoft.com/office/word/2010/wordprocessingShape" mc:Ignorable="w14 w15 w16se w16cid wp14">
+<w:document xmlns:wpc="http://schemas.microsoft.com/office/word/2010/wordprocessingCanvas" xmlns:mc="http://schemas.openxmlformats.org/markup-compatibility/2006" xmlns:o="urn:schemas-microsoft-com:office:office" xmlns:r="http://schemas.openxmlformats.org/officeDocument/2006/relationships" xmlns:m="http://schemas.openxmlformats.org/officeDocument/2006/math" xmlns:v="urn:schemas-microsoft-com:vml" xmlns:wp14="http://schemas.microsoft.com/office/word/2010/wordprocessingDrawing" xmlns:wp="http://schemas.openxmlformats.org/drawingml/2006/wordprocessingDrawing" xmlns:w10="urn:schemas-microsoft-com:office:word" xmlns:w="http://schemas.openxmlformats.org/wordprocessingml/2006/main" xmlns:w14="http://schemas.microsoft.com/office/word/2010/wordml" xmlns:w15="http://schemas.microsoft.com/office/word/2012/wordml" xmlns:wpg="http://schemas.microsoft.com/office/word/2010/wordprocessingGroup" xmlns:wpi="http://schemas.microsoft.com/office/word/2010/wordprocessingInk" xmlns:wne="http://schemas.microsoft.com/office/word/2006/wordml" xmlns:wps="http://schemas.microsoft.com/office/word/2010/wordprocessingShape" mc:Ignorable="w14 w15 wp14">
   <w:body>
     <w:p>
       <w:pPr>
@@ -22,7 +22,29 @@
           <w:sz w:val="24"/>
           <w:szCs w:val="24"/>
         </w:rPr>
-        <w:t>Antena Quadrifilar Helicoidal</w:t>
+        <w:t xml:space="preserve">Antena </w:t>
+      </w:r>
+      <w:proofErr w:type="spellStart"/>
+      <w:r>
+        <w:rPr>
+          <w:rFonts w:ascii="Arial" w:hAnsi="Arial" w:cs="Arial"/>
+          <w:b/>
+          <w:bCs/>
+          <w:sz w:val="24"/>
+          <w:szCs w:val="24"/>
+        </w:rPr>
+        <w:t>Quadrifilar</w:t>
+      </w:r>
+      <w:proofErr w:type="spellEnd"/>
+      <w:r>
+        <w:rPr>
+          <w:rFonts w:ascii="Arial" w:hAnsi="Arial" w:cs="Arial"/>
+          <w:b/>
+          <w:bCs/>
+          <w:sz w:val="24"/>
+          <w:szCs w:val="24"/>
+        </w:rPr>
+        <w:t xml:space="preserve"> Helicoidal</w:t>
       </w:r>
     </w:p>
     <w:p>
@@ -150,7 +172,25 @@
           <w:sz w:val="24"/>
           <w:szCs w:val="24"/>
         </w:rPr>
-        <w:t xml:space="preserve">De acordo com Balanis (2011), a polarização de uma antena é definida pela polarização das ondas radiadas por ela. </w:t>
+        <w:t xml:space="preserve">De acordo com </w:t>
+      </w:r>
+      <w:proofErr w:type="spellStart"/>
+      <w:r>
+        <w:rPr>
+          <w:rFonts w:ascii="Arial" w:hAnsi="Arial" w:cs="Arial"/>
+          <w:sz w:val="24"/>
+          <w:szCs w:val="24"/>
+        </w:rPr>
+        <w:t>Balanis</w:t>
+      </w:r>
+      <w:proofErr w:type="spellEnd"/>
+      <w:r>
+        <w:rPr>
+          <w:rFonts w:ascii="Arial" w:hAnsi="Arial" w:cs="Arial"/>
+          <w:sz w:val="24"/>
+          <w:szCs w:val="24"/>
+        </w:rPr>
+        <w:t xml:space="preserve"> (2011), a polarização de uma antena é definida pela polarização das ondas radiadas por ela. </w:t>
       </w:r>
       <w:r>
         <w:rPr>
@@ -739,7 +779,16 @@
           <w:sz w:val="24"/>
           <w:szCs w:val="24"/>
         </w:rPr>
-        <w:t>As componentes que se propagam nas direções</w:t>
+        <w:t xml:space="preserve">As componentes que se propagam nas </w:t>
+      </w:r>
+      <w:proofErr w:type="gramStart"/>
+      <w:r>
+        <w:rPr>
+          <w:rFonts w:ascii="Arial" w:hAnsi="Arial" w:cs="Arial"/>
+          <w:sz w:val="24"/>
+          <w:szCs w:val="24"/>
+        </w:rPr>
+        <w:t>direções</w:t>
       </w:r>
       <w:r>
         <w:rPr>
@@ -865,7 +914,16 @@
           <w:sz w:val="24"/>
           <w:szCs w:val="24"/>
         </w:rPr>
-        <w:t>podem ser decompostas em</w:t>
+        <w:t>podem</w:t>
+      </w:r>
+      <w:proofErr w:type="gramEnd"/>
+      <w:r>
+        <w:rPr>
+          <w:rFonts w:ascii="Arial" w:hAnsi="Arial" w:cs="Arial"/>
+          <w:sz w:val="24"/>
+          <w:szCs w:val="24"/>
+        </w:rPr>
+        <w:t xml:space="preserve"> ser decompostas em</w:t>
       </w:r>
     </w:p>
     <w:p>
@@ -881,13 +939,23 @@
           <w:szCs w:val="24"/>
         </w:rPr>
       </w:pPr>
-      <w:r>
-        <w:rPr>
-          <w:rFonts w:ascii="Arial" w:hAnsi="Arial" w:cs="Arial"/>
-          <w:sz w:val="24"/>
-          <w:szCs w:val="24"/>
-        </w:rPr>
-        <w:t xml:space="preserve">função de suas amplitudes máxima em cada direção, da frequência </w:t>
+      <w:proofErr w:type="gramStart"/>
+      <w:r>
+        <w:rPr>
+          <w:rFonts w:ascii="Arial" w:hAnsi="Arial" w:cs="Arial"/>
+          <w:sz w:val="24"/>
+          <w:szCs w:val="24"/>
+        </w:rPr>
+        <w:t>função</w:t>
+      </w:r>
+      <w:proofErr w:type="gramEnd"/>
+      <w:r>
+        <w:rPr>
+          <w:rFonts w:ascii="Arial" w:hAnsi="Arial" w:cs="Arial"/>
+          <w:sz w:val="24"/>
+          <w:szCs w:val="24"/>
+        </w:rPr>
+        <w:t xml:space="preserve"> de suas amplitudes máxima em cada direção, da frequência </w:t>
       </w:r>
       <m:oMath>
         <m:r>
@@ -926,6 +994,7 @@
           <w:szCs w:val="24"/>
         </w:rPr>
       </w:pPr>
+      <w:proofErr w:type="gramStart"/>
       <w:r>
         <w:rPr>
           <w:rFonts w:ascii="Arial" w:hAnsi="Arial" w:cs="Arial"/>
@@ -950,7 +1019,16 @@
           <w:sz w:val="24"/>
           <w:szCs w:val="24"/>
         </w:rPr>
-        <w:t xml:space="preserve"> e fase </w:t>
+        <w:t xml:space="preserve"> e</w:t>
+      </w:r>
+      <w:proofErr w:type="gramEnd"/>
+      <w:r>
+        <w:rPr>
+          <w:rFonts w:ascii="Arial" w:hAnsi="Arial" w:cs="Arial"/>
+          <w:sz w:val="24"/>
+          <w:szCs w:val="24"/>
+        </w:rPr>
+        <w:t xml:space="preserve"> fase </w:t>
       </w:r>
       <m:oMath>
         <m:r>
@@ -1411,6 +1489,7 @@
         </w:rPr>
         <w:t xml:space="preserve"> </w:t>
       </w:r>
+      <w:proofErr w:type="gramStart"/>
       <w:r>
         <w:rPr>
           <w:rFonts w:ascii="Arial" w:hAnsi="Arial" w:cs="Arial"/>
@@ -1527,7 +1606,16 @@
           <w:sz w:val="24"/>
           <w:szCs w:val="24"/>
         </w:rPr>
-        <w:t>. Para uma onda ser linearmente polarizada considera-se que:</w:t>
+        <w:t>.</w:t>
+      </w:r>
+      <w:proofErr w:type="gramEnd"/>
+      <w:r>
+        <w:rPr>
+          <w:rFonts w:ascii="Arial" w:hAnsi="Arial" w:cs="Arial"/>
+          <w:sz w:val="24"/>
+          <w:szCs w:val="24"/>
+        </w:rPr>
+        <w:t xml:space="preserve"> Para uma onda ser linearmente polarizada considera-se que:</w:t>
       </w:r>
     </w:p>
     <w:p>
@@ -1821,7 +1909,16 @@
           <w:sz w:val="24"/>
           <w:szCs w:val="24"/>
         </w:rPr>
-        <w:t xml:space="preserve">múltiplo ímpar de </w:t>
+        <w:t xml:space="preserve">múltiplo ímpar </w:t>
+      </w:r>
+      <w:proofErr w:type="gramStart"/>
+      <w:r>
+        <w:rPr>
+          <w:rFonts w:ascii="Arial" w:hAnsi="Arial" w:cs="Arial"/>
+          <w:sz w:val="24"/>
+          <w:szCs w:val="24"/>
+        </w:rPr>
+        <w:t xml:space="preserve">de </w:t>
       </w:r>
       <m:oMath>
         <m:f>
@@ -1865,6 +1962,7 @@
         </w:rPr>
         <w:t>.</w:t>
       </w:r>
+      <w:proofErr w:type="gramEnd"/>
       <w:r>
         <w:rPr>
           <w:rFonts w:ascii="Arial" w:eastAsiaTheme="minorEastAsia" w:hAnsi="Arial" w:cs="Arial"/>
@@ -1895,7 +1993,16 @@
           <w:sz w:val="24"/>
           <w:szCs w:val="24"/>
         </w:rPr>
-        <w:t>campo elétrico pode assumir dois sentidos de rotação, à direita ou à esquerda. Se a fase de</w:t>
+        <w:t xml:space="preserve">campo elétrico pode assumir dois sentidos de rotação, à direita ou à esquerda. Se a fase </w:t>
+      </w:r>
+      <w:proofErr w:type="gramStart"/>
+      <w:r>
+        <w:rPr>
+          <w:rFonts w:ascii="Arial" w:hAnsi="Arial" w:cs="Arial"/>
+          <w:sz w:val="24"/>
+          <w:szCs w:val="24"/>
+        </w:rPr>
+        <w:t>de</w:t>
       </w:r>
       <w:r>
         <w:rPr>
@@ -1971,7 +2078,16 @@
           <w:sz w:val="24"/>
           <w:szCs w:val="24"/>
         </w:rPr>
-        <w:t xml:space="preserve">estiver adiantada em relação à fase de </w:t>
+        <w:t>estiver</w:t>
+      </w:r>
+      <w:proofErr w:type="gramEnd"/>
+      <w:r>
+        <w:rPr>
+          <w:rFonts w:ascii="Arial" w:hAnsi="Arial" w:cs="Arial"/>
+          <w:sz w:val="24"/>
+          <w:szCs w:val="24"/>
+        </w:rPr>
+        <w:t xml:space="preserve"> adiantada em relação à fase de </w:t>
       </w:r>
       <m:oMath>
         <m:sSub>
@@ -2047,6 +2163,7 @@
         </w:rPr>
         <w:t xml:space="preserve">a onda tem polarização circular à direita (RHCP – </w:t>
       </w:r>
+      <w:proofErr w:type="spellStart"/>
       <w:r>
         <w:rPr>
           <w:rFonts w:ascii="Arial" w:hAnsi="Arial" w:cs="Arial"/>
@@ -2057,6 +2174,7 @@
         </w:rPr>
         <w:t>Right</w:t>
       </w:r>
+      <w:proofErr w:type="spellEnd"/>
       <w:r>
         <w:rPr>
           <w:rFonts w:ascii="Arial" w:hAnsi="Arial" w:cs="Arial"/>
@@ -2067,6 +2185,7 @@
         </w:rPr>
         <w:t xml:space="preserve"> </w:t>
       </w:r>
+      <w:proofErr w:type="spellStart"/>
       <w:r>
         <w:rPr>
           <w:rFonts w:ascii="Arial" w:hAnsi="Arial" w:cs="Arial"/>
@@ -2075,7 +2194,62 @@
           <w:sz w:val="24"/>
           <w:szCs w:val="24"/>
         </w:rPr>
-        <w:t xml:space="preserve">Hand Circularly Polarized </w:t>
+        <w:t>Hand</w:t>
+      </w:r>
+      <w:proofErr w:type="spellEnd"/>
+      <w:r>
+        <w:rPr>
+          <w:rFonts w:ascii="Arial" w:hAnsi="Arial" w:cs="Arial"/>
+          <w:i/>
+          <w:iCs/>
+          <w:sz w:val="24"/>
+          <w:szCs w:val="24"/>
+        </w:rPr>
+        <w:t xml:space="preserve"> </w:t>
+      </w:r>
+      <w:proofErr w:type="spellStart"/>
+      <w:r>
+        <w:rPr>
+          <w:rFonts w:ascii="Arial" w:hAnsi="Arial" w:cs="Arial"/>
+          <w:i/>
+          <w:iCs/>
+          <w:sz w:val="24"/>
+          <w:szCs w:val="24"/>
+        </w:rPr>
+        <w:t>Circularly</w:t>
+      </w:r>
+      <w:proofErr w:type="spellEnd"/>
+      <w:r>
+        <w:rPr>
+          <w:rFonts w:ascii="Arial" w:hAnsi="Arial" w:cs="Arial"/>
+          <w:i/>
+          <w:iCs/>
+          <w:sz w:val="24"/>
+          <w:szCs w:val="24"/>
+        </w:rPr>
+        <w:t xml:space="preserve"> </w:t>
+      </w:r>
+      <w:proofErr w:type="spellStart"/>
+      <w:r>
+        <w:rPr>
+          <w:rFonts w:ascii="Arial" w:hAnsi="Arial" w:cs="Arial"/>
+          <w:i/>
+          <w:iCs/>
+          <w:sz w:val="24"/>
+          <w:szCs w:val="24"/>
+        </w:rPr>
+        <w:t>Polarized</w:t>
+      </w:r>
+      <w:proofErr w:type="spellEnd"/>
+      <w:r>
+        <w:rPr>
+          <w:rFonts w:ascii="Arial" w:hAnsi="Arial" w:cs="Arial"/>
+          <w:i/>
+          <w:iCs/>
+          <w:sz w:val="24"/>
+          <w:szCs w:val="24"/>
+        </w:rPr>
+        <w:t xml:space="preserve"> </w:t>
       </w:r>
       <w:r>
         <w:rPr>
@@ -2091,7 +2265,16 @@
           <w:sz w:val="24"/>
           <w:szCs w:val="24"/>
         </w:rPr>
-        <w:t xml:space="preserve"> Entretanto, se a fase de </w:t>
+        <w:t xml:space="preserve"> Entretanto, se a fase </w:t>
+      </w:r>
+      <w:proofErr w:type="gramStart"/>
+      <w:r>
+        <w:rPr>
+          <w:rFonts w:ascii="Arial" w:hAnsi="Arial" w:cs="Arial"/>
+          <w:sz w:val="24"/>
+          <w:szCs w:val="24"/>
+        </w:rPr>
+        <w:t xml:space="preserve">de </w:t>
       </w:r>
       <m:oMath>
         <m:sSub>
@@ -2149,8 +2332,18 @@
           <w:sz w:val="24"/>
           <w:szCs w:val="24"/>
         </w:rPr>
-        <w:t>, estiver adianta</w:t>
-      </w:r>
+        <w:t>,</w:t>
+      </w:r>
+      <w:proofErr w:type="gramEnd"/>
+      <w:r>
+        <w:rPr>
+          <w:rFonts w:ascii="Arial" w:hAnsi="Arial" w:cs="Arial"/>
+          <w:sz w:val="24"/>
+          <w:szCs w:val="24"/>
+        </w:rPr>
+        <w:t xml:space="preserve"> estiver adianta</w:t>
+      </w:r>
+      <w:proofErr w:type="spellStart"/>
       <w:r>
         <w:rPr>
           <w:rFonts w:ascii="Arial" w:hAnsi="Arial" w:cs="Arial"/>
@@ -2159,6 +2352,7 @@
         </w:rPr>
         <w:t>da</w:t>
       </w:r>
+      <w:proofErr w:type="spellEnd"/>
       <w:r>
         <w:rPr>
           <w:rFonts w:ascii="Arial" w:hAnsi="Arial" w:cs="Arial"/>
@@ -2241,6 +2435,7 @@
         </w:rPr>
         <w:t xml:space="preserve">que a onda é polarizada à esquerda (LHCP – </w:t>
       </w:r>
+      <w:proofErr w:type="spellStart"/>
       <w:r>
         <w:rPr>
           <w:rFonts w:ascii="Arial" w:hAnsi="Arial" w:cs="Arial"/>
@@ -2251,6 +2446,7 @@
         </w:rPr>
         <w:t>Left</w:t>
       </w:r>
+      <w:proofErr w:type="spellEnd"/>
       <w:r>
         <w:rPr>
           <w:rFonts w:ascii="Arial" w:hAnsi="Arial" w:cs="Arial"/>
@@ -2261,6 +2457,7 @@
         </w:rPr>
         <w:t xml:space="preserve"> </w:t>
       </w:r>
+      <w:proofErr w:type="spellStart"/>
       <w:r>
         <w:rPr>
           <w:rFonts w:ascii="Arial" w:hAnsi="Arial" w:cs="Arial"/>
@@ -2269,8 +2466,53 @@
           <w:sz w:val="24"/>
           <w:szCs w:val="24"/>
         </w:rPr>
-        <w:t>Hand Circularly Polarized</w:t>
-      </w:r>
+        <w:t>Hand</w:t>
+      </w:r>
+      <w:proofErr w:type="spellEnd"/>
+      <w:r>
+        <w:rPr>
+          <w:rFonts w:ascii="Arial" w:hAnsi="Arial" w:cs="Arial"/>
+          <w:i/>
+          <w:iCs/>
+          <w:sz w:val="24"/>
+          <w:szCs w:val="24"/>
+        </w:rPr>
+        <w:t xml:space="preserve"> </w:t>
+      </w:r>
+      <w:proofErr w:type="spellStart"/>
+      <w:r>
+        <w:rPr>
+          <w:rFonts w:ascii="Arial" w:hAnsi="Arial" w:cs="Arial"/>
+          <w:i/>
+          <w:iCs/>
+          <w:sz w:val="24"/>
+          <w:szCs w:val="24"/>
+        </w:rPr>
+        <w:t>Circularly</w:t>
+      </w:r>
+      <w:proofErr w:type="spellEnd"/>
+      <w:r>
+        <w:rPr>
+          <w:rFonts w:ascii="Arial" w:hAnsi="Arial" w:cs="Arial"/>
+          <w:i/>
+          <w:iCs/>
+          <w:sz w:val="24"/>
+          <w:szCs w:val="24"/>
+        </w:rPr>
+        <w:t xml:space="preserve"> </w:t>
+      </w:r>
+      <w:proofErr w:type="spellStart"/>
+      <w:r>
+        <w:rPr>
+          <w:rFonts w:ascii="Arial" w:hAnsi="Arial" w:cs="Arial"/>
+          <w:i/>
+          <w:iCs/>
+          <w:sz w:val="24"/>
+          <w:szCs w:val="24"/>
+        </w:rPr>
+        <w:t>Polarized</w:t>
+      </w:r>
+      <w:proofErr w:type="spellEnd"/>
       <w:r>
         <w:rPr>
           <w:rFonts w:ascii="Arial" w:hAnsi="Arial" w:cs="Arial"/>
@@ -2293,7 +2535,16 @@
           <w:sz w:val="24"/>
           <w:szCs w:val="24"/>
         </w:rPr>
-        <w:t xml:space="preserve">possuir magnitudes diferentes em </w:t>
+        <w:t xml:space="preserve">possuir magnitudes diferentes </w:t>
+      </w:r>
+      <w:proofErr w:type="gramStart"/>
+      <w:r>
+        <w:rPr>
+          <w:rFonts w:ascii="Arial" w:hAnsi="Arial" w:cs="Arial"/>
+          <w:sz w:val="24"/>
+          <w:szCs w:val="24"/>
+        </w:rPr>
+        <w:t xml:space="preserve">em </w:t>
       </w:r>
       <m:oMath>
         <m:sSub>
@@ -2403,7 +2654,16 @@
           <w:sz w:val="24"/>
           <w:szCs w:val="24"/>
         </w:rPr>
-        <w:t xml:space="preserve">, </w:t>
+        <w:t>,</w:t>
+      </w:r>
+      <w:proofErr w:type="gramEnd"/>
+      <w:r>
+        <w:rPr>
+          <w:rFonts w:ascii="Arial" w:hAnsi="Arial" w:cs="Arial"/>
+          <w:sz w:val="24"/>
+          <w:szCs w:val="24"/>
+        </w:rPr>
+        <w:t xml:space="preserve"> </w:t>
       </w:r>
       <w:r>
         <w:rPr>
@@ -2535,8 +2795,18 @@
           <w:sz w:val="24"/>
           <w:szCs w:val="24"/>
         </w:rPr>
-        <w:t>Antena Turnstile</w:t>
-      </w:r>
+        <w:t xml:space="preserve">Antena </w:t>
+      </w:r>
+      <w:proofErr w:type="spellStart"/>
+      <w:r>
+        <w:rPr>
+          <w:rFonts w:ascii="Arial" w:hAnsi="Arial" w:cs="Arial"/>
+          <w:sz w:val="24"/>
+          <w:szCs w:val="24"/>
+        </w:rPr>
+        <w:t>Turnstile</w:t>
+      </w:r>
+      <w:proofErr w:type="spellEnd"/>
     </w:p>
     <w:p>
       <w:pPr>
@@ -2573,7 +2843,27 @@
           <w:sz w:val="24"/>
           <w:szCs w:val="24"/>
         </w:rPr>
-        <w:t>&lt; turnstile antena&gt; [4]</w:t>
+        <w:t xml:space="preserve">&lt; </w:t>
+      </w:r>
+      <w:proofErr w:type="spellStart"/>
+      <w:proofErr w:type="gramStart"/>
+      <w:r>
+        <w:rPr>
+          <w:rFonts w:ascii="Arial" w:hAnsi="Arial" w:cs="Arial"/>
+          <w:sz w:val="24"/>
+          <w:szCs w:val="24"/>
+        </w:rPr>
+        <w:t>turnstile</w:t>
+      </w:r>
+      <w:proofErr w:type="spellEnd"/>
+      <w:proofErr w:type="gramEnd"/>
+      <w:r>
+        <w:rPr>
+          <w:rFonts w:ascii="Arial" w:hAnsi="Arial" w:cs="Arial"/>
+          <w:sz w:val="24"/>
+          <w:szCs w:val="24"/>
+        </w:rPr>
+        <w:t xml:space="preserve"> antena&gt; [4]</w:t>
       </w:r>
     </w:p>
     <w:p>
@@ -2612,7 +2902,25 @@
           <w:szCs w:val="24"/>
         </w:rPr>
         <w:lastRenderedPageBreak/>
-        <w:t>A antena de “cruz dupla” possui quatro dipolos cruzados defasados em 90º, orientados em seu eixo a 30º como mostra a figura abaixo</w:t>
+        <w:t xml:space="preserve">A antena de “cruz dupla” possui quatro dipolos cruzados defasados em 90º, orientados </w:t>
+      </w:r>
+      <w:proofErr w:type="gramStart"/>
+      <w:r>
+        <w:rPr>
+          <w:rFonts w:ascii="Arial" w:hAnsi="Arial" w:cs="Arial"/>
+          <w:sz w:val="24"/>
+          <w:szCs w:val="24"/>
+        </w:rPr>
+        <w:t>em</w:t>
+      </w:r>
+      <w:proofErr w:type="gramEnd"/>
+      <w:r>
+        <w:rPr>
+          <w:rFonts w:ascii="Arial" w:hAnsi="Arial" w:cs="Arial"/>
+          <w:sz w:val="24"/>
+          <w:szCs w:val="24"/>
+        </w:rPr>
+        <w:t xml:space="preserve"> seu eixo a 30º como mostra a figura abaixo</w:t>
       </w:r>
     </w:p>
     <w:p>
@@ -2650,7 +2958,43 @@
           <w:sz w:val="24"/>
           <w:szCs w:val="24"/>
         </w:rPr>
-        <w:t>Antena Quadrifilar Helicoidal ( QFH )</w:t>
+        <w:t xml:space="preserve">Antena </w:t>
+      </w:r>
+      <w:proofErr w:type="spellStart"/>
+      <w:r>
+        <w:rPr>
+          <w:rFonts w:ascii="Arial" w:hAnsi="Arial" w:cs="Arial"/>
+          <w:sz w:val="24"/>
+          <w:szCs w:val="24"/>
+        </w:rPr>
+        <w:t>Quadrifilar</w:t>
+      </w:r>
+      <w:proofErr w:type="spellEnd"/>
+      <w:r>
+        <w:rPr>
+          <w:rFonts w:ascii="Arial" w:hAnsi="Arial" w:cs="Arial"/>
+          <w:sz w:val="24"/>
+          <w:szCs w:val="24"/>
+        </w:rPr>
+        <w:t xml:space="preserve"> Helicoidal </w:t>
+      </w:r>
+      <w:proofErr w:type="gramStart"/>
+      <w:r>
+        <w:rPr>
+          <w:rFonts w:ascii="Arial" w:hAnsi="Arial" w:cs="Arial"/>
+          <w:sz w:val="24"/>
+          <w:szCs w:val="24"/>
+        </w:rPr>
+        <w:t>( QFH</w:t>
+      </w:r>
+      <w:proofErr w:type="gramEnd"/>
+      <w:r>
+        <w:rPr>
+          <w:rFonts w:ascii="Arial" w:hAnsi="Arial" w:cs="Arial"/>
+          <w:sz w:val="24"/>
+          <w:szCs w:val="24"/>
+        </w:rPr>
+        <w:t xml:space="preserve"> )</w:t>
       </w:r>
     </w:p>
     <w:p>
@@ -2697,7 +3041,25 @@
           <w:sz w:val="24"/>
           <w:szCs w:val="24"/>
         </w:rPr>
-        <w:t>&lt;qfh1&gt; &lt;qfh2&gt;</w:t>
+        <w:t>&lt;</w:t>
+      </w:r>
+      <w:proofErr w:type="gramStart"/>
+      <w:r>
+        <w:rPr>
+          <w:rFonts w:ascii="Arial" w:hAnsi="Arial" w:cs="Arial"/>
+          <w:sz w:val="24"/>
+          <w:szCs w:val="24"/>
+        </w:rPr>
+        <w:t>qfh</w:t>
+      </w:r>
+      <w:proofErr w:type="gramEnd"/>
+      <w:r>
+        <w:rPr>
+          <w:rFonts w:ascii="Arial" w:hAnsi="Arial" w:cs="Arial"/>
+          <w:sz w:val="24"/>
+          <w:szCs w:val="24"/>
+        </w:rPr>
+        <w:t>1&gt; &lt;qfh2&gt;</w:t>
       </w:r>
       <w:r>
         <w:rPr>
@@ -2725,7 +3087,25 @@
           <w:sz w:val="24"/>
           <w:szCs w:val="24"/>
         </w:rPr>
-        <w:t>&lt;qfh3&gt;[5]</w:t>
+        <w:t>&lt;</w:t>
+      </w:r>
+      <w:proofErr w:type="gramStart"/>
+      <w:r>
+        <w:rPr>
+          <w:rFonts w:ascii="Arial" w:hAnsi="Arial" w:cs="Arial"/>
+          <w:sz w:val="24"/>
+          <w:szCs w:val="24"/>
+        </w:rPr>
+        <w:t>qfh</w:t>
+      </w:r>
+      <w:proofErr w:type="gramEnd"/>
+      <w:r>
+        <w:rPr>
+          <w:rFonts w:ascii="Arial" w:hAnsi="Arial" w:cs="Arial"/>
+          <w:sz w:val="24"/>
+          <w:szCs w:val="24"/>
+        </w:rPr>
+        <w:t>3&gt;[5]</w:t>
       </w:r>
     </w:p>
     <w:p>
@@ -2787,15 +3167,51 @@
           <w:sz w:val="24"/>
           <w:szCs w:val="24"/>
         </w:rPr>
-        <w:t xml:space="preserve">A antena escolhida para o presente projeto foi a antena quadrifilar helicoidal. </w:t>
-      </w:r>
-      <w:r>
-        <w:rPr>
-          <w:rFonts w:ascii="Arial" w:hAnsi="Arial" w:cs="Arial"/>
-          <w:sz w:val="24"/>
-          <w:szCs w:val="24"/>
-        </w:rPr>
-        <w:t>Como é demonstrado por Dascal (2015)</w:t>
+        <w:t xml:space="preserve">A antena escolhida para o presente projeto foi a antena </w:t>
+      </w:r>
+      <w:proofErr w:type="spellStart"/>
+      <w:r>
+        <w:rPr>
+          <w:rFonts w:ascii="Arial" w:hAnsi="Arial" w:cs="Arial"/>
+          <w:sz w:val="24"/>
+          <w:szCs w:val="24"/>
+        </w:rPr>
+        <w:t>quadrifilar</w:t>
+      </w:r>
+      <w:proofErr w:type="spellEnd"/>
+      <w:r>
+        <w:rPr>
+          <w:rFonts w:ascii="Arial" w:hAnsi="Arial" w:cs="Arial"/>
+          <w:sz w:val="24"/>
+          <w:szCs w:val="24"/>
+        </w:rPr>
+        <w:t xml:space="preserve"> helicoidal. </w:t>
+      </w:r>
+      <w:r>
+        <w:rPr>
+          <w:rFonts w:ascii="Arial" w:hAnsi="Arial" w:cs="Arial"/>
+          <w:sz w:val="24"/>
+          <w:szCs w:val="24"/>
+        </w:rPr>
+        <w:t xml:space="preserve">Como é demonstrado por </w:t>
+      </w:r>
+      <w:proofErr w:type="spellStart"/>
+      <w:r>
+        <w:rPr>
+          <w:rFonts w:ascii="Arial" w:hAnsi="Arial" w:cs="Arial"/>
+          <w:sz w:val="24"/>
+          <w:szCs w:val="24"/>
+        </w:rPr>
+        <w:t>Dascal</w:t>
+      </w:r>
+      <w:proofErr w:type="spellEnd"/>
+      <w:r>
+        <w:rPr>
+          <w:rFonts w:ascii="Arial" w:hAnsi="Arial" w:cs="Arial"/>
+          <w:sz w:val="24"/>
+          <w:szCs w:val="24"/>
+        </w:rPr>
+        <w:t xml:space="preserve"> (2015)</w:t>
       </w:r>
       <w:r>
         <w:rPr>
@@ -2843,7 +3259,23 @@
           <w:sz w:val="24"/>
           <w:szCs w:val="24"/>
         </w:rPr>
-        <w:t>com maior alcance.</w:t>
+        <w:t>com maior alcance</w:t>
+      </w:r>
+      <w:r>
+        <w:rPr>
+          <w:rFonts w:ascii="Arial" w:hAnsi="Arial" w:cs="Arial"/>
+          <w:sz w:val="24"/>
+          <w:szCs w:val="24"/>
+        </w:rPr>
+        <w:t xml:space="preserve"> de azimute</w:t>
+      </w:r>
+      <w:r>
+        <w:rPr>
+          <w:rFonts w:ascii="Arial" w:hAnsi="Arial" w:cs="Arial"/>
+          <w:sz w:val="24"/>
+          <w:szCs w:val="24"/>
+        </w:rPr>
+        <w:t>.</w:t>
       </w:r>
       <w:r>
         <w:rPr>
@@ -2975,51 +3407,81 @@
           <w:szCs w:val="24"/>
         </w:rPr>
       </w:pPr>
-      <w:r>
-        <w:rPr>
-          <w:rFonts w:ascii="Arial" w:hAnsi="Arial" w:cs="Arial"/>
-          <w:sz w:val="24"/>
-          <w:szCs w:val="24"/>
-        </w:rPr>
-        <w:t>Lax = comprimento axial do cilindro</w:t>
-      </w:r>
-    </w:p>
-    <w:p>
-      <w:pPr>
-        <w:spacing w:before="240" w:after="240" w:line="480" w:lineRule="auto"/>
-        <w:jc w:val="both"/>
-        <w:rPr>
-          <w:rFonts w:ascii="Arial" w:hAnsi="Arial" w:cs="Arial"/>
-          <w:sz w:val="24"/>
-          <w:szCs w:val="24"/>
-        </w:rPr>
-      </w:pPr>
-      <w:r>
-        <w:rPr>
-          <w:rFonts w:ascii="Arial" w:hAnsi="Arial" w:cs="Arial"/>
-          <w:sz w:val="24"/>
-          <w:szCs w:val="24"/>
-        </w:rPr>
-        <w:t>r = raio do cilindro</w:t>
-      </w:r>
-    </w:p>
-    <w:p>
-      <w:pPr>
-        <w:spacing w:before="240" w:after="240" w:line="480" w:lineRule="auto"/>
-        <w:jc w:val="both"/>
-        <w:rPr>
-          <w:rFonts w:ascii="Arial" w:hAnsi="Arial" w:cs="Arial"/>
-          <w:sz w:val="24"/>
-          <w:szCs w:val="24"/>
-        </w:rPr>
-      </w:pPr>
-      <w:r>
-        <w:rPr>
-          <w:rFonts w:ascii="Arial" w:hAnsi="Arial" w:cs="Arial"/>
-          <w:sz w:val="24"/>
-          <w:szCs w:val="24"/>
-        </w:rPr>
-        <w:t>n = número de voltas de uma hélice</w:t>
+      <w:proofErr w:type="spellStart"/>
+      <w:r>
+        <w:rPr>
+          <w:rFonts w:ascii="Arial" w:hAnsi="Arial" w:cs="Arial"/>
+          <w:sz w:val="24"/>
+          <w:szCs w:val="24"/>
+        </w:rPr>
+        <w:t>Lax</w:t>
+      </w:r>
+      <w:proofErr w:type="spellEnd"/>
+      <w:r>
+        <w:rPr>
+          <w:rFonts w:ascii="Arial" w:hAnsi="Arial" w:cs="Arial"/>
+          <w:sz w:val="24"/>
+          <w:szCs w:val="24"/>
+        </w:rPr>
+        <w:t xml:space="preserve"> = comprimento axial do cilindro</w:t>
+      </w:r>
+    </w:p>
+    <w:p>
+      <w:pPr>
+        <w:spacing w:before="240" w:after="240" w:line="480" w:lineRule="auto"/>
+        <w:jc w:val="both"/>
+        <w:rPr>
+          <w:rFonts w:ascii="Arial" w:hAnsi="Arial" w:cs="Arial"/>
+          <w:sz w:val="24"/>
+          <w:szCs w:val="24"/>
+        </w:rPr>
+      </w:pPr>
+      <w:proofErr w:type="gramStart"/>
+      <w:r>
+        <w:rPr>
+          <w:rFonts w:ascii="Arial" w:hAnsi="Arial" w:cs="Arial"/>
+          <w:sz w:val="24"/>
+          <w:szCs w:val="24"/>
+        </w:rPr>
+        <w:t>r</w:t>
+      </w:r>
+      <w:proofErr w:type="gramEnd"/>
+      <w:r>
+        <w:rPr>
+          <w:rFonts w:ascii="Arial" w:hAnsi="Arial" w:cs="Arial"/>
+          <w:sz w:val="24"/>
+          <w:szCs w:val="24"/>
+        </w:rPr>
+        <w:t xml:space="preserve"> = raio do cilindro</w:t>
+      </w:r>
+    </w:p>
+    <w:p>
+      <w:pPr>
+        <w:spacing w:before="240" w:after="240" w:line="480" w:lineRule="auto"/>
+        <w:jc w:val="both"/>
+        <w:rPr>
+          <w:rFonts w:ascii="Arial" w:hAnsi="Arial" w:cs="Arial"/>
+          <w:sz w:val="24"/>
+          <w:szCs w:val="24"/>
+        </w:rPr>
+      </w:pPr>
+      <w:proofErr w:type="gramStart"/>
+      <w:r>
+        <w:rPr>
+          <w:rFonts w:ascii="Arial" w:hAnsi="Arial" w:cs="Arial"/>
+          <w:sz w:val="24"/>
+          <w:szCs w:val="24"/>
+        </w:rPr>
+        <w:t>n</w:t>
+      </w:r>
+      <w:proofErr w:type="gramEnd"/>
+      <w:r>
+        <w:rPr>
+          <w:rFonts w:ascii="Arial" w:hAnsi="Arial" w:cs="Arial"/>
+          <w:sz w:val="24"/>
+          <w:szCs w:val="24"/>
+        </w:rPr>
+        <w:t xml:space="preserve"> = número de voltas de uma hélice</w:t>
       </w:r>
     </w:p>
     <w:p>
@@ -3046,26 +3508,90 @@
           <w:sz w:val="24"/>
           <w:szCs w:val="24"/>
         </w:rPr>
-        <w:t>&lt;qfh calculos&gt;</w:t>
-      </w:r>
-    </w:p>
-    <w:p>
-      <w:pPr>
-        <w:spacing w:before="240" w:after="240" w:line="480" w:lineRule="auto"/>
-        <w:jc w:val="both"/>
-        <w:rPr>
-          <w:rFonts w:ascii="Arial" w:hAnsi="Arial" w:cs="Arial"/>
-          <w:sz w:val="24"/>
-          <w:szCs w:val="24"/>
-        </w:rPr>
-      </w:pPr>
-      <w:r>
-        <w:rPr>
-          <w:rFonts w:ascii="Arial" w:hAnsi="Arial" w:cs="Arial"/>
-          <w:sz w:val="24"/>
-          <w:szCs w:val="24"/>
-        </w:rPr>
-        <w:t>Segundo o trabalho de R.W. Hollander [6], ele aplica o fator de alongamento</w:t>
+        <w:t>&lt;</w:t>
+      </w:r>
+      <w:proofErr w:type="spellStart"/>
+      <w:proofErr w:type="gramStart"/>
+      <w:r>
+        <w:rPr>
+          <w:rFonts w:ascii="Arial" w:hAnsi="Arial" w:cs="Arial"/>
+          <w:sz w:val="24"/>
+          <w:szCs w:val="24"/>
+        </w:rPr>
+        <w:t>qfh</w:t>
+      </w:r>
+      <w:proofErr w:type="spellEnd"/>
+      <w:proofErr w:type="gramEnd"/>
+      <w:r>
+        <w:rPr>
+          <w:rFonts w:ascii="Arial" w:hAnsi="Arial" w:cs="Arial"/>
+          <w:sz w:val="24"/>
+          <w:szCs w:val="24"/>
+        </w:rPr>
+        <w:t xml:space="preserve"> </w:t>
+      </w:r>
+      <w:proofErr w:type="spellStart"/>
+      <w:r>
+        <w:rPr>
+          <w:rFonts w:ascii="Arial" w:hAnsi="Arial" w:cs="Arial"/>
+          <w:sz w:val="24"/>
+          <w:szCs w:val="24"/>
+        </w:rPr>
+        <w:t>calculos</w:t>
+      </w:r>
+      <w:proofErr w:type="spellEnd"/>
+      <w:r>
+        <w:rPr>
+          <w:rFonts w:ascii="Arial" w:hAnsi="Arial" w:cs="Arial"/>
+          <w:sz w:val="24"/>
+          <w:szCs w:val="24"/>
+        </w:rPr>
+        <w:t>&gt;</w:t>
+      </w:r>
+      <w:r>
+        <w:rPr>
+          <w:rFonts w:ascii="Arial" w:hAnsi="Arial" w:cs="Arial"/>
+          <w:sz w:val="24"/>
+          <w:szCs w:val="24"/>
+        </w:rPr>
+        <w:t xml:space="preserve"> [6]</w:t>
+      </w:r>
+    </w:p>
+    <w:p>
+      <w:pPr>
+        <w:spacing w:before="240" w:after="240" w:line="480" w:lineRule="auto"/>
+        <w:jc w:val="both"/>
+        <w:rPr>
+          <w:rFonts w:ascii="Arial" w:hAnsi="Arial" w:cs="Arial"/>
+          <w:sz w:val="24"/>
+          <w:szCs w:val="24"/>
+        </w:rPr>
+      </w:pPr>
+      <w:r>
+        <w:rPr>
+          <w:rFonts w:ascii="Arial" w:hAnsi="Arial" w:cs="Arial"/>
+          <w:sz w:val="24"/>
+          <w:szCs w:val="24"/>
+        </w:rPr>
+        <w:t xml:space="preserve">Segundo o trabalho de R.W. </w:t>
+      </w:r>
+      <w:proofErr w:type="spellStart"/>
+      <w:r>
+        <w:rPr>
+          <w:rFonts w:ascii="Arial" w:hAnsi="Arial" w:cs="Arial"/>
+          <w:sz w:val="24"/>
+          <w:szCs w:val="24"/>
+        </w:rPr>
+        <w:t>Hollander</w:t>
+      </w:r>
+      <w:proofErr w:type="spellEnd"/>
+      <w:r>
+        <w:rPr>
+          <w:rFonts w:ascii="Arial" w:hAnsi="Arial" w:cs="Arial"/>
+          <w:sz w:val="24"/>
+          <w:szCs w:val="24"/>
+        </w:rPr>
+        <w:t xml:space="preserve"> [6], ele aplica o fator de alongamento</w:t>
       </w:r>
       <w:r>
         <w:rPr>
@@ -3155,7 +3681,25 @@
           <w:sz w:val="24"/>
           <w:szCs w:val="24"/>
         </w:rPr>
-        <w:t xml:space="preserve">O fator de alongamento é obtido experimentalmente. Hollander recomenda algo em torno de 7,5% do comprimento de onda de ressonância da antena. </w:t>
+        <w:t xml:space="preserve">O fator de alongamento é obtido experimentalmente. </w:t>
+      </w:r>
+      <w:proofErr w:type="spellStart"/>
+      <w:r>
+        <w:rPr>
+          <w:rFonts w:ascii="Arial" w:eastAsiaTheme="minorEastAsia" w:hAnsi="Arial" w:cs="Arial"/>
+          <w:sz w:val="24"/>
+          <w:szCs w:val="24"/>
+        </w:rPr>
+        <w:t>Hollander</w:t>
+      </w:r>
+      <w:proofErr w:type="spellEnd"/>
+      <w:r>
+        <w:rPr>
+          <w:rFonts w:ascii="Arial" w:eastAsiaTheme="minorEastAsia" w:hAnsi="Arial" w:cs="Arial"/>
+          <w:sz w:val="24"/>
+          <w:szCs w:val="24"/>
+        </w:rPr>
+        <w:t xml:space="preserve"> recomenda algo em torno de 7,5% do comprimento de onda de ressonância da antena. </w:t>
       </w:r>
     </w:p>
     <w:p>
@@ -3669,45 +4213,99 @@
           <w:sz w:val="24"/>
           <w:szCs w:val="24"/>
         </w:rPr>
-        <w:t>&lt;dados antena&gt;</w:t>
-      </w:r>
-    </w:p>
-    <w:p>
-      <w:pPr>
-        <w:spacing w:before="240" w:after="240" w:line="480" w:lineRule="auto"/>
-        <w:jc w:val="both"/>
-        <w:rPr>
-          <w:rFonts w:ascii="Arial" w:hAnsi="Arial" w:cs="Arial"/>
-          <w:sz w:val="24"/>
-          <w:szCs w:val="24"/>
-        </w:rPr>
-      </w:pPr>
-      <w:r>
-        <w:rPr>
-          <w:rFonts w:ascii="Arial" w:hAnsi="Arial" w:cs="Arial"/>
-          <w:sz w:val="24"/>
-          <w:szCs w:val="24"/>
-        </w:rPr>
-        <w:t>&lt;loop longo&gt;</w:t>
-      </w:r>
-    </w:p>
-    <w:p>
-      <w:pPr>
-        <w:spacing w:before="240" w:after="240" w:line="480" w:lineRule="auto"/>
-        <w:jc w:val="both"/>
-        <w:rPr>
-          <w:rFonts w:ascii="Arial" w:hAnsi="Arial" w:cs="Arial"/>
-          <w:sz w:val="24"/>
-          <w:szCs w:val="24"/>
-        </w:rPr>
-      </w:pPr>
-      <w:r>
-        <w:rPr>
-          <w:rFonts w:ascii="Arial" w:hAnsi="Arial" w:cs="Arial"/>
-          <w:sz w:val="24"/>
-          <w:szCs w:val="24"/>
-        </w:rPr>
-        <w:t>&lt;loop curto&gt;</w:t>
+        <w:t>&lt;</w:t>
+      </w:r>
+      <w:proofErr w:type="gramStart"/>
+      <w:r>
+        <w:rPr>
+          <w:rFonts w:ascii="Arial" w:hAnsi="Arial" w:cs="Arial"/>
+          <w:sz w:val="24"/>
+          <w:szCs w:val="24"/>
+        </w:rPr>
+        <w:t>dados</w:t>
+      </w:r>
+      <w:proofErr w:type="gramEnd"/>
+      <w:r>
+        <w:rPr>
+          <w:rFonts w:ascii="Arial" w:hAnsi="Arial" w:cs="Arial"/>
+          <w:sz w:val="24"/>
+          <w:szCs w:val="24"/>
+        </w:rPr>
+        <w:t xml:space="preserve"> antena&gt;</w:t>
+      </w:r>
+    </w:p>
+    <w:p>
+      <w:pPr>
+        <w:spacing w:before="240" w:after="240" w:line="480" w:lineRule="auto"/>
+        <w:jc w:val="both"/>
+        <w:rPr>
+          <w:rFonts w:ascii="Arial" w:hAnsi="Arial" w:cs="Arial"/>
+          <w:sz w:val="24"/>
+          <w:szCs w:val="24"/>
+        </w:rPr>
+      </w:pPr>
+      <w:r>
+        <w:rPr>
+          <w:rFonts w:ascii="Arial" w:hAnsi="Arial" w:cs="Arial"/>
+          <w:sz w:val="24"/>
+          <w:szCs w:val="24"/>
+        </w:rPr>
+        <w:t>&lt;</w:t>
+      </w:r>
+      <w:proofErr w:type="gramStart"/>
+      <w:r>
+        <w:rPr>
+          <w:rFonts w:ascii="Arial" w:hAnsi="Arial" w:cs="Arial"/>
+          <w:sz w:val="24"/>
+          <w:szCs w:val="24"/>
+        </w:rPr>
+        <w:t>loop</w:t>
+      </w:r>
+      <w:proofErr w:type="gramEnd"/>
+      <w:r>
+        <w:rPr>
+          <w:rFonts w:ascii="Arial" w:hAnsi="Arial" w:cs="Arial"/>
+          <w:sz w:val="24"/>
+          <w:szCs w:val="24"/>
+        </w:rPr>
+        <w:t xml:space="preserve"> longo&gt;</w:t>
+      </w:r>
+    </w:p>
+    <w:p>
+      <w:pPr>
+        <w:spacing w:before="240" w:after="240" w:line="480" w:lineRule="auto"/>
+        <w:jc w:val="both"/>
+        <w:rPr>
+          <w:rFonts w:ascii="Arial" w:hAnsi="Arial" w:cs="Arial"/>
+          <w:sz w:val="24"/>
+          <w:szCs w:val="24"/>
+        </w:rPr>
+      </w:pPr>
+      <w:r>
+        <w:rPr>
+          <w:rFonts w:ascii="Arial" w:hAnsi="Arial" w:cs="Arial"/>
+          <w:sz w:val="24"/>
+          <w:szCs w:val="24"/>
+        </w:rPr>
+        <w:t>&lt;</w:t>
+      </w:r>
+      <w:proofErr w:type="gramStart"/>
+      <w:r>
+        <w:rPr>
+          <w:rFonts w:ascii="Arial" w:hAnsi="Arial" w:cs="Arial"/>
+          <w:sz w:val="24"/>
+          <w:szCs w:val="24"/>
+        </w:rPr>
+        <w:t>loop</w:t>
+      </w:r>
+      <w:proofErr w:type="gramEnd"/>
+      <w:r>
+        <w:rPr>
+          <w:rFonts w:ascii="Arial" w:hAnsi="Arial" w:cs="Arial"/>
+          <w:sz w:val="24"/>
+          <w:szCs w:val="24"/>
+        </w:rPr>
+        <w:t xml:space="preserve"> curto&gt;</w:t>
       </w:r>
     </w:p>
     <w:p>
@@ -3768,8 +4366,6 @@
         </w:rPr>
         <w:t>extremidade do cabo</w:t>
       </w:r>
-      <w:bookmarkStart w:id="0" w:name="_GoBack"/>
-      <w:bookmarkEnd w:id="0"/>
       <w:r>
         <w:rPr>
           <w:rFonts w:ascii="Arial" w:hAnsi="Arial" w:cs="Arial"/>
@@ -3800,7 +4396,15 @@
           <w:sz w:val="24"/>
           <w:szCs w:val="24"/>
         </w:rPr>
-        <w:t xml:space="preserve"> deverá ser de, pelo menos, </w:t>
+        <w:t xml:space="preserve"> deverá ser de</w:t>
+      </w:r>
+      <w:r>
+        <w:rPr>
+          <w:rFonts w:ascii="Arial" w:hAnsi="Arial" w:cs="Arial"/>
+          <w:sz w:val="24"/>
+          <w:szCs w:val="24"/>
+        </w:rPr>
+        <w:t xml:space="preserve"> pelo menos, </w:t>
       </w:r>
       <w:r>
         <w:rPr>
@@ -3925,15 +4529,7 @@
               <w:sz w:val="24"/>
               <w:szCs w:val="24"/>
             </w:rPr>
-            <m:t xml:space="preserve">fator </m:t>
-          </m:r>
-          <m:r>
-            <w:rPr>
-              <w:rFonts w:ascii="Cambria Math" w:hAnsi="Cambria Math" w:cs="Arial"/>
-              <w:sz w:val="24"/>
-              <w:szCs w:val="24"/>
-            </w:rPr>
-            <m:t>de propagação do cabo β=0,66</m:t>
+            <m:t>fator de propagação do cabo β=0,66</m:t>
           </m:r>
           <m:r>
             <w:rPr>
@@ -4284,15 +4880,71 @@
           <w:sz w:val="24"/>
           <w:szCs w:val="24"/>
         </w:rPr>
-        <w:t xml:space="preserve"> com uma linha de 50 Ohms acoplada do gerador à antena submetida</w:t>
-      </w:r>
-      <w:r>
-        <w:rPr>
-          <w:rFonts w:ascii="Arial" w:hAnsi="Arial" w:cs="Arial"/>
-          <w:sz w:val="24"/>
-          <w:szCs w:val="24"/>
-        </w:rPr>
-        <w:t xml:space="preserve"> para</w:t>
+        <w:t xml:space="preserve"> com </w:t>
+      </w:r>
+      <w:r>
+        <w:rPr>
+          <w:rFonts w:ascii="Arial" w:hAnsi="Arial" w:cs="Arial"/>
+          <w:sz w:val="24"/>
+          <w:szCs w:val="24"/>
+        </w:rPr>
+        <w:t>uma linha de 50 Ohms acoplada</w:t>
+      </w:r>
+      <w:r>
+        <w:rPr>
+          <w:rFonts w:ascii="Arial" w:hAnsi="Arial" w:cs="Arial"/>
+          <w:sz w:val="24"/>
+          <w:szCs w:val="24"/>
+        </w:rPr>
+        <w:t xml:space="preserve"> gerador</w:t>
+      </w:r>
+      <w:r>
+        <w:rPr>
+          <w:rFonts w:ascii="Arial" w:hAnsi="Arial" w:cs="Arial"/>
+          <w:sz w:val="24"/>
+          <w:szCs w:val="24"/>
+        </w:rPr>
+        <w:t xml:space="preserve"> casado</w:t>
+      </w:r>
+      <w:r>
+        <w:rPr>
+          <w:rFonts w:ascii="Arial" w:hAnsi="Arial" w:cs="Arial"/>
+          <w:sz w:val="24"/>
+          <w:szCs w:val="24"/>
+        </w:rPr>
+        <w:t xml:space="preserve"> </w:t>
+      </w:r>
+      <w:r>
+        <w:rPr>
+          <w:rFonts w:ascii="Arial" w:hAnsi="Arial" w:cs="Arial"/>
+          <w:sz w:val="24"/>
+          <w:szCs w:val="24"/>
+        </w:rPr>
+        <w:t>e</w:t>
+      </w:r>
+      <w:r>
+        <w:rPr>
+          <w:rFonts w:ascii="Arial" w:hAnsi="Arial" w:cs="Arial"/>
+          <w:sz w:val="24"/>
+          <w:szCs w:val="24"/>
+        </w:rPr>
+        <w:t xml:space="preserve"> antena submetida</w:t>
+      </w:r>
+      <w:r>
+        <w:rPr>
+          <w:rFonts w:ascii="Arial" w:hAnsi="Arial" w:cs="Arial"/>
+          <w:sz w:val="24"/>
+          <w:szCs w:val="24"/>
+        </w:rPr>
+        <w:t xml:space="preserve"> </w:t>
+      </w:r>
+      <w:r>
+        <w:rPr>
+          <w:rFonts w:ascii="Arial" w:hAnsi="Arial" w:cs="Arial"/>
+          <w:sz w:val="24"/>
+          <w:szCs w:val="24"/>
+        </w:rPr>
+        <w:t>a</w:t>
       </w:r>
       <w:r>
         <w:rPr>
@@ -4308,7 +4960,23 @@
           <w:sz w:val="24"/>
           <w:szCs w:val="24"/>
         </w:rPr>
-        <w:t xml:space="preserve"> campo distante, o programa “4NEC2” forneceu os resultados a seguir:</w:t>
+        <w:t xml:space="preserve"> campo distante</w:t>
+      </w:r>
+      <w:r>
+        <w:rPr>
+          <w:rFonts w:ascii="Arial" w:hAnsi="Arial" w:cs="Arial"/>
+          <w:sz w:val="24"/>
+          <w:szCs w:val="24"/>
+        </w:rPr>
+        <w:t>. Com estas configurações</w:t>
+      </w:r>
+      <w:r>
+        <w:rPr>
+          <w:rFonts w:ascii="Arial" w:hAnsi="Arial" w:cs="Arial"/>
+          <w:sz w:val="24"/>
+          <w:szCs w:val="24"/>
+        </w:rPr>
+        <w:t>, o programa “4NEC2” forneceu os resultados a seguir:</w:t>
       </w:r>
     </w:p>
     <w:p>
@@ -4424,6 +5092,8 @@
         </w:rPr>
         <w:t>&lt;COE&gt;</w:t>
       </w:r>
+      <w:bookmarkStart w:id="0" w:name="_GoBack"/>
+      <w:bookmarkEnd w:id="0"/>
     </w:p>
     <w:p>
       <w:pPr>
@@ -4460,7 +5130,25 @@
           <w:sz w:val="24"/>
           <w:szCs w:val="24"/>
         </w:rPr>
-        <w:t>&lt;coeficiente de reflexão&gt;</w:t>
+        <w:t>&lt;</w:t>
+      </w:r>
+      <w:proofErr w:type="gramStart"/>
+      <w:r>
+        <w:rPr>
+          <w:rFonts w:ascii="Arial" w:hAnsi="Arial" w:cs="Arial"/>
+          <w:sz w:val="24"/>
+          <w:szCs w:val="24"/>
+        </w:rPr>
+        <w:t>coeficiente</w:t>
+      </w:r>
+      <w:proofErr w:type="gramEnd"/>
+      <w:r>
+        <w:rPr>
+          <w:rFonts w:ascii="Arial" w:hAnsi="Arial" w:cs="Arial"/>
+          <w:sz w:val="24"/>
+          <w:szCs w:val="24"/>
+        </w:rPr>
+        <w:t xml:space="preserve"> de reflexão&gt;</w:t>
       </w:r>
     </w:p>
     <w:p>
@@ -4499,7 +5187,25 @@
           <w:szCs w:val="24"/>
         </w:rPr>
         <w:lastRenderedPageBreak/>
-        <w:t>&lt;gráfico de impedância&gt;</w:t>
+        <w:t>&lt;</w:t>
+      </w:r>
+      <w:proofErr w:type="gramStart"/>
+      <w:r>
+        <w:rPr>
+          <w:rFonts w:ascii="Arial" w:hAnsi="Arial" w:cs="Arial"/>
+          <w:sz w:val="24"/>
+          <w:szCs w:val="24"/>
+        </w:rPr>
+        <w:t>gráfico</w:t>
+      </w:r>
+      <w:proofErr w:type="gramEnd"/>
+      <w:r>
+        <w:rPr>
+          <w:rFonts w:ascii="Arial" w:hAnsi="Arial" w:cs="Arial"/>
+          <w:sz w:val="24"/>
+          <w:szCs w:val="24"/>
+        </w:rPr>
+        <w:t xml:space="preserve"> de impedância&gt;</w:t>
       </w:r>
     </w:p>
     <w:p>
@@ -4523,6 +5229,111 @@
           <w:szCs w:val="24"/>
         </w:rPr>
         <w:t>Testes em Laboratório</w:t>
+      </w:r>
+    </w:p>
+    <w:p>
+      <w:pPr>
+        <w:spacing w:before="240" w:after="240" w:line="480" w:lineRule="auto"/>
+        <w:jc w:val="both"/>
+        <w:rPr>
+          <w:rFonts w:ascii="Arial" w:hAnsi="Arial" w:cs="Arial"/>
+          <w:bCs/>
+          <w:sz w:val="24"/>
+          <w:szCs w:val="24"/>
+        </w:rPr>
+      </w:pPr>
+      <w:r>
+        <w:rPr>
+          <w:rFonts w:ascii="Arial" w:hAnsi="Arial" w:cs="Arial"/>
+          <w:bCs/>
+          <w:sz w:val="24"/>
+          <w:szCs w:val="24"/>
+        </w:rPr>
+        <w:t xml:space="preserve">Com a antena confeccionada, os testes de impedância característica e ganho foram feitos no Laboratório de Metrologia Elétrica do IPT – Instituto de Pesquisas Tecnológicas do Estado de São Paulo. </w:t>
+      </w:r>
+    </w:p>
+    <w:p>
+      <w:pPr>
+        <w:spacing w:before="240" w:after="240" w:line="480" w:lineRule="auto"/>
+        <w:jc w:val="both"/>
+        <w:rPr>
+          <w:rFonts w:ascii="Arial" w:hAnsi="Arial" w:cs="Arial"/>
+          <w:bCs/>
+          <w:sz w:val="24"/>
+          <w:szCs w:val="24"/>
+        </w:rPr>
+      </w:pPr>
+      <w:r>
+        <w:rPr>
+          <w:rFonts w:ascii="Arial" w:hAnsi="Arial" w:cs="Arial"/>
+          <w:bCs/>
+          <w:sz w:val="24"/>
+          <w:szCs w:val="24"/>
+        </w:rPr>
+        <w:t>&lt;&lt;fotos da antena construída&gt;&gt;</w:t>
+      </w:r>
+    </w:p>
+    <w:p>
+      <w:pPr>
+        <w:spacing w:before="240" w:after="240" w:line="480" w:lineRule="auto"/>
+        <w:jc w:val="both"/>
+        <w:rPr>
+          <w:rFonts w:ascii="Arial" w:hAnsi="Arial" w:cs="Arial"/>
+          <w:bCs/>
+          <w:sz w:val="24"/>
+          <w:szCs w:val="24"/>
+        </w:rPr>
+      </w:pPr>
+      <w:r>
+        <w:rPr>
+          <w:rFonts w:ascii="Arial" w:hAnsi="Arial" w:cs="Arial"/>
+          <w:bCs/>
+          <w:sz w:val="24"/>
+          <w:szCs w:val="24"/>
+        </w:rPr>
+        <w:t>&lt;&lt;fotos do ensaio&gt;&gt;</w:t>
+      </w:r>
+    </w:p>
+    <w:p>
+      <w:pPr>
+        <w:spacing w:before="240" w:after="240" w:line="480" w:lineRule="auto"/>
+        <w:jc w:val="both"/>
+        <w:rPr>
+          <w:rFonts w:ascii="Arial" w:hAnsi="Arial" w:cs="Arial"/>
+          <w:bCs/>
+          <w:sz w:val="24"/>
+          <w:szCs w:val="24"/>
+        </w:rPr>
+      </w:pPr>
+      <w:r>
+        <w:rPr>
+          <w:rFonts w:ascii="Arial" w:hAnsi="Arial" w:cs="Arial"/>
+          <w:bCs/>
+          <w:sz w:val="24"/>
+          <w:szCs w:val="24"/>
+        </w:rPr>
+        <w:t>&lt;&lt;resultados sem casamento de impedância&gt;&gt;</w:t>
+      </w:r>
+    </w:p>
+    <w:p>
+      <w:pPr>
+        <w:spacing w:before="240" w:after="240" w:line="480" w:lineRule="auto"/>
+        <w:jc w:val="both"/>
+        <w:rPr>
+          <w:rFonts w:ascii="Arial" w:hAnsi="Arial" w:cs="Arial"/>
+          <w:bCs/>
+          <w:sz w:val="24"/>
+          <w:szCs w:val="24"/>
+        </w:rPr>
+      </w:pPr>
+      <w:r>
+        <w:rPr>
+          <w:rFonts w:ascii="Arial" w:hAnsi="Arial" w:cs="Arial"/>
+          <w:bCs/>
+          <w:sz w:val="24"/>
+          <w:szCs w:val="24"/>
+        </w:rPr>
+        <w:t>&lt;&lt;resultados com casamento de impedância&gt;&gt;</w:t>
       </w:r>
     </w:p>
     <w:sectPr>
@@ -4536,7 +5347,7 @@
 </file>
 
 <file path=word/styles.xml><?xml version="1.0" encoding="utf-8"?>
-<w:styles xmlns:mc="http://schemas.openxmlformats.org/markup-compatibility/2006" xmlns:r="http://schemas.openxmlformats.org/officeDocument/2006/relationships" xmlns:w="http://schemas.openxmlformats.org/wordprocessingml/2006/main" xmlns:w14="http://schemas.microsoft.com/office/word/2010/wordml" xmlns:w15="http://schemas.microsoft.com/office/word/2012/wordml" xmlns:w16cid="http://schemas.microsoft.com/office/word/2016/wordml/cid" xmlns:w16se="http://schemas.microsoft.com/office/word/2015/wordml/symex" mc:Ignorable="w14 w15 w16se w16cid">
+<w:styles xmlns:mc="http://schemas.openxmlformats.org/markup-compatibility/2006" xmlns:r="http://schemas.openxmlformats.org/officeDocument/2006/relationships" xmlns:w="http://schemas.openxmlformats.org/wordprocessingml/2006/main" xmlns:w14="http://schemas.microsoft.com/office/word/2010/wordml" xmlns:w15="http://schemas.microsoft.com/office/word/2012/wordml" mc:Ignorable="w14 w15">
   <w:docDefaults>
     <w:rPrDefault>
       <w:rPr>
@@ -4552,7 +5363,7 @@
       </w:pPr>
     </w:pPrDefault>
   </w:docDefaults>
-  <w:latentStyles w:defLockedState="0" w:defUIPriority="99" w:defSemiHidden="0" w:defUnhideWhenUsed="0" w:defQFormat="0" w:count="377">
+  <w:latentStyles w:defLockedState="0" w:defUIPriority="99" w:defSemiHidden="0" w:defUnhideWhenUsed="0" w:defQFormat="0" w:count="371">
     <w:lsdException w:name="Normal" w:uiPriority="0" w:qFormat="1"/>
     <w:lsdException w:name="heading 1" w:uiPriority="9" w:qFormat="1"/>
     <w:lsdException w:name="heading 2" w:semiHidden="1" w:uiPriority="9" w:unhideWhenUsed="1" w:qFormat="1"/>
@@ -4700,8 +5511,11 @@
     <w:lsdException w:name="Table 3D effects 3" w:semiHidden="1" w:unhideWhenUsed="1"/>
     <w:lsdException w:name="Table Contemporary" w:semiHidden="1" w:unhideWhenUsed="1"/>
     <w:lsdException w:name="Table Elegant" w:semiHidden="1" w:unhideWhenUsed="1"/>
+    <w:lsdException w:name="Table Professional" w:semiHidden="1" w:unhideWhenUsed="1"/>
     <w:lsdException w:name="Table Subtle 1" w:semiHidden="1" w:unhideWhenUsed="1"/>
     <w:lsdException w:name="Table Subtle 2" w:semiHidden="1" w:unhideWhenUsed="1"/>
+    <w:lsdException w:name="Table Web 1" w:semiHidden="1" w:unhideWhenUsed="1"/>
+    <w:lsdException w:name="Table Web 2" w:semiHidden="1" w:unhideWhenUsed="1"/>
     <w:lsdException w:name="Table Web 3" w:semiHidden="1" w:unhideWhenUsed="1"/>
     <w:lsdException w:name="Balloon Text" w:semiHidden="1" w:unhideWhenUsed="1"/>
     <w:lsdException w:name="Table Grid" w:uiPriority="39"/>
@@ -4921,12 +5735,6 @@
     <w:lsdException w:name="List Table 5 Dark Accent 6" w:uiPriority="50"/>
     <w:lsdException w:name="List Table 6 Colorful Accent 6" w:uiPriority="51"/>
     <w:lsdException w:name="List Table 7 Colorful Accent 6" w:uiPriority="52"/>
-    <w:lsdException w:name="Mention" w:semiHidden="1" w:unhideWhenUsed="1"/>
-    <w:lsdException w:name="Smart Hyperlink" w:semiHidden="1" w:unhideWhenUsed="1"/>
-    <w:lsdException w:name="Hashtag" w:semiHidden="1" w:unhideWhenUsed="1"/>
-    <w:lsdException w:name="Unresolved Mention" w:semiHidden="1" w:unhideWhenUsed="1"/>
-    <w:lsdException w:name="Smart Link" w:semiHidden="1" w:unhideWhenUsed="1"/>
-    <w:lsdException w:name="Smart Link Error" w:semiHidden="1" w:unhideWhenUsed="1"/>
   </w:latentStyles>
   <w:style w:type="paragraph" w:default="1" w:styleId="Normal">
     <w:name w:val="Normal"/>

</xml_diff>

<commit_message>
pesquisa antena, faltando parte experimental em laboratorio
</commit_message>
<xml_diff>
--- a/escrita/pesquisa-antena/pesquisa-antena.docx
+++ b/escrita/pesquisa-antena/pesquisa-antena.docx
@@ -2343,7 +2343,6 @@
         </w:rPr>
         <w:t xml:space="preserve"> estiver adianta</w:t>
       </w:r>
-      <w:proofErr w:type="spellStart"/>
       <w:r>
         <w:rPr>
           <w:rFonts w:ascii="Arial" w:hAnsi="Arial" w:cs="Arial"/>
@@ -2352,7 +2351,6 @@
         </w:rPr>
         <w:t>da</w:t>
       </w:r>
-      <w:proofErr w:type="spellEnd"/>
       <w:r>
         <w:rPr>
           <w:rFonts w:ascii="Arial" w:hAnsi="Arial" w:cs="Arial"/>
@@ -2830,40 +2828,78 @@
     <w:p>
       <w:pPr>
         <w:spacing w:before="240" w:after="240" w:line="480" w:lineRule="auto"/>
-        <w:jc w:val="both"/>
-        <w:rPr>
-          <w:rFonts w:ascii="Arial" w:hAnsi="Arial" w:cs="Arial"/>
-          <w:sz w:val="24"/>
-          <w:szCs w:val="24"/>
-        </w:rPr>
-      </w:pPr>
-      <w:r>
-        <w:rPr>
-          <w:rFonts w:ascii="Arial" w:hAnsi="Arial" w:cs="Arial"/>
-          <w:sz w:val="24"/>
-          <w:szCs w:val="24"/>
-        </w:rPr>
-        <w:t xml:space="preserve">&lt; </w:t>
-      </w:r>
-      <w:proofErr w:type="spellStart"/>
-      <w:proofErr w:type="gramStart"/>
-      <w:r>
-        <w:rPr>
-          <w:rFonts w:ascii="Arial" w:hAnsi="Arial" w:cs="Arial"/>
-          <w:sz w:val="24"/>
-          <w:szCs w:val="24"/>
-        </w:rPr>
-        <w:t>turnstile</w:t>
-      </w:r>
-      <w:proofErr w:type="spellEnd"/>
-      <w:proofErr w:type="gramEnd"/>
-      <w:r>
-        <w:rPr>
-          <w:rFonts w:ascii="Arial" w:hAnsi="Arial" w:cs="Arial"/>
-          <w:sz w:val="24"/>
-          <w:szCs w:val="24"/>
-        </w:rPr>
-        <w:t xml:space="preserve"> antena&gt; [4]</w:t>
+        <w:jc w:val="center"/>
+        <w:rPr>
+          <w:rFonts w:ascii="Arial" w:hAnsi="Arial" w:cs="Arial"/>
+          <w:sz w:val="24"/>
+          <w:szCs w:val="24"/>
+        </w:rPr>
+      </w:pPr>
+      <w:r>
+        <w:rPr>
+          <w:rFonts w:ascii="Arial" w:hAnsi="Arial" w:cs="Arial"/>
+          <w:noProof/>
+          <w:sz w:val="24"/>
+          <w:szCs w:val="24"/>
+          <w:lang w:eastAsia="pt-BR"/>
+        </w:rPr>
+        <w:lastRenderedPageBreak/>
+        <w:drawing>
+          <wp:inline distT="0" distB="0" distL="0" distR="0">
+            <wp:extent cx="1880006" cy="2432808"/>
+            <wp:effectExtent l="0" t="0" r="6350" b="5715"/>
+            <wp:docPr id="2" name="Imagem 2" descr="D:\FESP\TCC\TCC-FESP\escrita\pesquisa-antena\turnstile antena.jpg"/>
+            <wp:cNvGraphicFramePr>
+              <a:graphicFrameLocks xmlns:a="http://schemas.openxmlformats.org/drawingml/2006/main" noChangeAspect="1"/>
+            </wp:cNvGraphicFramePr>
+            <a:graphic xmlns:a="http://schemas.openxmlformats.org/drawingml/2006/main">
+              <a:graphicData uri="http://schemas.openxmlformats.org/drawingml/2006/picture">
+                <pic:pic xmlns:pic="http://schemas.openxmlformats.org/drawingml/2006/picture">
+                  <pic:nvPicPr>
+                    <pic:cNvPr id="0" name="Picture 1" descr="D:\FESP\TCC\TCC-FESP\escrita\pesquisa-antena\turnstile antena.jpg"/>
+                    <pic:cNvPicPr>
+                      <a:picLocks noChangeAspect="1" noChangeArrowheads="1"/>
+                    </pic:cNvPicPr>
+                  </pic:nvPicPr>
+                  <pic:blipFill>
+                    <a:blip r:embed="rId5" cstate="print">
+                      <a:extLst>
+                        <a:ext uri="{28A0092B-C50C-407E-A947-70E740481C1C}">
+                          <a14:useLocalDpi xmlns:a14="http://schemas.microsoft.com/office/drawing/2010/main" val="0"/>
+                        </a:ext>
+                      </a:extLst>
+                    </a:blip>
+                    <a:srcRect/>
+                    <a:stretch>
+                      <a:fillRect/>
+                    </a:stretch>
+                  </pic:blipFill>
+                  <pic:spPr bwMode="auto">
+                    <a:xfrm>
+                      <a:off x="0" y="0"/>
+                      <a:ext cx="1889583" cy="2445201"/>
+                    </a:xfrm>
+                    <a:prstGeom prst="rect">
+                      <a:avLst/>
+                    </a:prstGeom>
+                    <a:noFill/>
+                    <a:ln>
+                      <a:noFill/>
+                    </a:ln>
+                  </pic:spPr>
+                </pic:pic>
+              </a:graphicData>
+            </a:graphic>
+          </wp:inline>
+        </w:drawing>
+      </w:r>
+      <w:r>
+        <w:rPr>
+          <w:rFonts w:ascii="Arial" w:hAnsi="Arial" w:cs="Arial"/>
+          <w:sz w:val="24"/>
+          <w:szCs w:val="24"/>
+        </w:rPr>
+        <w:t>[4]</w:t>
       </w:r>
     </w:p>
     <w:p>
@@ -2901,26 +2937,83 @@
           <w:sz w:val="24"/>
           <w:szCs w:val="24"/>
         </w:rPr>
-        <w:lastRenderedPageBreak/>
-        <w:t xml:space="preserve">A antena de “cruz dupla” possui quatro dipolos cruzados defasados em 90º, orientados </w:t>
-      </w:r>
-      <w:proofErr w:type="gramStart"/>
-      <w:r>
-        <w:rPr>
-          <w:rFonts w:ascii="Arial" w:hAnsi="Arial" w:cs="Arial"/>
-          <w:sz w:val="24"/>
-          <w:szCs w:val="24"/>
-        </w:rPr>
-        <w:t>em</w:t>
-      </w:r>
-      <w:proofErr w:type="gramEnd"/>
-      <w:r>
-        <w:rPr>
-          <w:rFonts w:ascii="Arial" w:hAnsi="Arial" w:cs="Arial"/>
-          <w:sz w:val="24"/>
-          <w:szCs w:val="24"/>
-        </w:rPr>
-        <w:t xml:space="preserve"> seu eixo a 30º como mostra a figura abaixo</w:t>
+        <w:t>A antena de “cruz dupla” possui quatro dipolos cruzados defasados em 90º, orientados em seu eixo a 30º como mostra a figura abaixo</w:t>
+      </w:r>
+    </w:p>
+    <w:p>
+      <w:pPr>
+        <w:spacing w:before="240" w:after="240" w:line="480" w:lineRule="auto"/>
+        <w:jc w:val="center"/>
+        <w:rPr>
+          <w:rFonts w:ascii="Arial" w:hAnsi="Arial" w:cs="Arial"/>
+          <w:sz w:val="24"/>
+          <w:szCs w:val="24"/>
+        </w:rPr>
+      </w:pPr>
+      <w:r>
+        <w:rPr>
+          <w:rFonts w:ascii="Arial" w:hAnsi="Arial" w:cs="Arial"/>
+          <w:noProof/>
+          <w:sz w:val="24"/>
+          <w:szCs w:val="24"/>
+          <w:lang w:eastAsia="pt-BR"/>
+        </w:rPr>
+        <w:drawing>
+          <wp:inline distT="0" distB="0" distL="0" distR="0">
+            <wp:extent cx="1719072" cy="1894213"/>
+            <wp:effectExtent l="0" t="0" r="0" b="0"/>
+            <wp:docPr id="3" name="Imagem 3" descr="D:\FESP\TCC\TCC-FESP\escrita\pesquisa-antena\dca antena.jfif"/>
+            <wp:cNvGraphicFramePr>
+              <a:graphicFrameLocks xmlns:a="http://schemas.openxmlformats.org/drawingml/2006/main" noChangeAspect="1"/>
+            </wp:cNvGraphicFramePr>
+            <a:graphic xmlns:a="http://schemas.openxmlformats.org/drawingml/2006/main">
+              <a:graphicData uri="http://schemas.openxmlformats.org/drawingml/2006/picture">
+                <pic:pic xmlns:pic="http://schemas.openxmlformats.org/drawingml/2006/picture">
+                  <pic:nvPicPr>
+                    <pic:cNvPr id="0" name="Picture 2" descr="D:\FESP\TCC\TCC-FESP\escrita\pesquisa-antena\dca antena.jfif"/>
+                    <pic:cNvPicPr>
+                      <a:picLocks noChangeAspect="1" noChangeArrowheads="1"/>
+                    </pic:cNvPicPr>
+                  </pic:nvPicPr>
+                  <pic:blipFill>
+                    <a:blip r:embed="rId6" cstate="print">
+                      <a:extLst>
+                        <a:ext uri="{28A0092B-C50C-407E-A947-70E740481C1C}">
+                          <a14:useLocalDpi xmlns:a14="http://schemas.microsoft.com/office/drawing/2010/main" val="0"/>
+                        </a:ext>
+                      </a:extLst>
+                    </a:blip>
+                    <a:srcRect/>
+                    <a:stretch>
+                      <a:fillRect/>
+                    </a:stretch>
+                  </pic:blipFill>
+                  <pic:spPr bwMode="auto">
+                    <a:xfrm>
+                      <a:off x="0" y="0"/>
+                      <a:ext cx="1732779" cy="1909316"/>
+                    </a:xfrm>
+                    <a:prstGeom prst="rect">
+                      <a:avLst/>
+                    </a:prstGeom>
+                    <a:noFill/>
+                    <a:ln>
+                      <a:noFill/>
+                    </a:ln>
+                  </pic:spPr>
+                </pic:pic>
+              </a:graphicData>
+            </a:graphic>
+          </wp:inline>
+        </w:drawing>
+      </w:r>
+      <w:r>
+        <w:rPr>
+          <w:rFonts w:ascii="Arial" w:hAnsi="Arial" w:cs="Arial"/>
+          <w:sz w:val="24"/>
+          <w:szCs w:val="24"/>
+        </w:rPr>
+        <w:t>[4]</w:t>
       </w:r>
     </w:p>
     <w:p>
@@ -2939,7 +3032,43 @@
           <w:sz w:val="24"/>
           <w:szCs w:val="24"/>
         </w:rPr>
-        <w:t>&lt;DCA antena&gt; [4]</w:t>
+        <w:t xml:space="preserve">Antena </w:t>
+      </w:r>
+      <w:proofErr w:type="spellStart"/>
+      <w:r>
+        <w:rPr>
+          <w:rFonts w:ascii="Arial" w:hAnsi="Arial" w:cs="Arial"/>
+          <w:sz w:val="24"/>
+          <w:szCs w:val="24"/>
+        </w:rPr>
+        <w:t>Quadrifilar</w:t>
+      </w:r>
+      <w:proofErr w:type="spellEnd"/>
+      <w:r>
+        <w:rPr>
+          <w:rFonts w:ascii="Arial" w:hAnsi="Arial" w:cs="Arial"/>
+          <w:sz w:val="24"/>
+          <w:szCs w:val="24"/>
+        </w:rPr>
+        <w:t xml:space="preserve"> Helicoidal </w:t>
+      </w:r>
+      <w:proofErr w:type="gramStart"/>
+      <w:r>
+        <w:rPr>
+          <w:rFonts w:ascii="Arial" w:hAnsi="Arial" w:cs="Arial"/>
+          <w:sz w:val="24"/>
+          <w:szCs w:val="24"/>
+        </w:rPr>
+        <w:t>( QFH</w:t>
+      </w:r>
+      <w:proofErr w:type="gramEnd"/>
+      <w:r>
+        <w:rPr>
+          <w:rFonts w:ascii="Arial" w:hAnsi="Arial" w:cs="Arial"/>
+          <w:sz w:val="24"/>
+          <w:szCs w:val="24"/>
+        </w:rPr>
+        <w:t xml:space="preserve"> )</w:t>
       </w:r>
     </w:p>
     <w:p>
@@ -2958,43 +3087,223 @@
           <w:sz w:val="24"/>
           <w:szCs w:val="24"/>
         </w:rPr>
-        <w:t xml:space="preserve">Antena </w:t>
-      </w:r>
-      <w:proofErr w:type="spellStart"/>
-      <w:r>
-        <w:rPr>
-          <w:rFonts w:ascii="Arial" w:hAnsi="Arial" w:cs="Arial"/>
-          <w:sz w:val="24"/>
-          <w:szCs w:val="24"/>
-        </w:rPr>
-        <w:t>Quadrifilar</w:t>
-      </w:r>
-      <w:proofErr w:type="spellEnd"/>
-      <w:r>
-        <w:rPr>
-          <w:rFonts w:ascii="Arial" w:hAnsi="Arial" w:cs="Arial"/>
-          <w:sz w:val="24"/>
-          <w:szCs w:val="24"/>
-        </w:rPr>
-        <w:t xml:space="preserve"> Helicoidal </w:t>
-      </w:r>
-      <w:proofErr w:type="gramStart"/>
-      <w:r>
-        <w:rPr>
-          <w:rFonts w:ascii="Arial" w:hAnsi="Arial" w:cs="Arial"/>
-          <w:sz w:val="24"/>
-          <w:szCs w:val="24"/>
-        </w:rPr>
-        <w:t>( QFH</w:t>
-      </w:r>
-      <w:proofErr w:type="gramEnd"/>
-      <w:r>
-        <w:rPr>
-          <w:rFonts w:ascii="Arial" w:hAnsi="Arial" w:cs="Arial"/>
-          <w:sz w:val="24"/>
-          <w:szCs w:val="24"/>
-        </w:rPr>
-        <w:t xml:space="preserve"> )</w:t>
+        <w:t xml:space="preserve">A mais utilizada para aplicações de aquisição de imagens no formato APT. Possui um diagrama de radiação muito bom e ganho adequado. Por possuir uma geometria mais elaborada necessita de cuidados com relação a observação de sua resistência mecânica e observar um possível ajuste no casamento de impedância com a linha de transmissão. </w:t>
+      </w:r>
+      <w:r>
+        <w:rPr>
+          <w:rFonts w:ascii="Arial" w:hAnsi="Arial" w:cs="Arial"/>
+          <w:sz w:val="24"/>
+          <w:szCs w:val="24"/>
+        </w:rPr>
+        <w:t>A seguir, há alguns exemplos de antenas do tipo QFH em diferentes aplicações.</w:t>
+      </w:r>
+    </w:p>
+    <w:p>
+      <w:pPr>
+        <w:spacing w:before="240" w:after="240" w:line="480" w:lineRule="auto"/>
+        <w:ind w:firstLine="708"/>
+        <w:jc w:val="center"/>
+        <w:rPr>
+          <w:rFonts w:ascii="Arial" w:hAnsi="Arial" w:cs="Arial"/>
+          <w:sz w:val="24"/>
+          <w:szCs w:val="24"/>
+        </w:rPr>
+      </w:pPr>
+      <w:r>
+        <w:rPr>
+          <w:rFonts w:ascii="Arial" w:hAnsi="Arial" w:cs="Arial"/>
+          <w:noProof/>
+          <w:sz w:val="24"/>
+          <w:szCs w:val="24"/>
+          <w:lang w:eastAsia="pt-BR"/>
+        </w:rPr>
+        <w:lastRenderedPageBreak/>
+        <w:drawing>
+          <wp:inline distT="0" distB="0" distL="0" distR="0">
+            <wp:extent cx="2523226" cy="1682536"/>
+            <wp:effectExtent l="0" t="0" r="0" b="0"/>
+            <wp:docPr id="5" name="Imagem 5" descr="D:\FESP\TCC\TCC-FESP\escrita\pesquisa-antena\QFH 1.jpeg"/>
+            <wp:cNvGraphicFramePr>
+              <a:graphicFrameLocks xmlns:a="http://schemas.openxmlformats.org/drawingml/2006/main" noChangeAspect="1"/>
+            </wp:cNvGraphicFramePr>
+            <a:graphic xmlns:a="http://schemas.openxmlformats.org/drawingml/2006/main">
+              <a:graphicData uri="http://schemas.openxmlformats.org/drawingml/2006/picture">
+                <pic:pic xmlns:pic="http://schemas.openxmlformats.org/drawingml/2006/picture">
+                  <pic:nvPicPr>
+                    <pic:cNvPr id="0" name="Picture 4" descr="D:\FESP\TCC\TCC-FESP\escrita\pesquisa-antena\QFH 1.jpeg"/>
+                    <pic:cNvPicPr>
+                      <a:picLocks noChangeAspect="1" noChangeArrowheads="1"/>
+                    </pic:cNvPicPr>
+                  </pic:nvPicPr>
+                  <pic:blipFill>
+                    <a:blip r:embed="rId7" cstate="print">
+                      <a:extLst>
+                        <a:ext uri="{28A0092B-C50C-407E-A947-70E740481C1C}">
+                          <a14:useLocalDpi xmlns:a14="http://schemas.microsoft.com/office/drawing/2010/main" val="0"/>
+                        </a:ext>
+                      </a:extLst>
+                    </a:blip>
+                    <a:srcRect/>
+                    <a:stretch>
+                      <a:fillRect/>
+                    </a:stretch>
+                  </pic:blipFill>
+                  <pic:spPr bwMode="auto">
+                    <a:xfrm>
+                      <a:off x="0" y="0"/>
+                      <a:ext cx="2529780" cy="1686906"/>
+                    </a:xfrm>
+                    <a:prstGeom prst="rect">
+                      <a:avLst/>
+                    </a:prstGeom>
+                    <a:noFill/>
+                    <a:ln>
+                      <a:noFill/>
+                    </a:ln>
+                  </pic:spPr>
+                </pic:pic>
+              </a:graphicData>
+            </a:graphic>
+          </wp:inline>
+        </w:drawing>
+      </w:r>
+      <w:r>
+        <w:rPr>
+          <w:rFonts w:ascii="Arial" w:hAnsi="Arial" w:cs="Arial"/>
+          <w:noProof/>
+          <w:sz w:val="24"/>
+          <w:szCs w:val="24"/>
+          <w:lang w:eastAsia="pt-BR"/>
+        </w:rPr>
+        <w:drawing>
+          <wp:inline distT="0" distB="0" distL="0" distR="0">
+            <wp:extent cx="996611" cy="1674839"/>
+            <wp:effectExtent l="0" t="0" r="0" b="1905"/>
+            <wp:docPr id="4" name="Imagem 4" descr="D:\FESP\TCC\TCC-FESP\escrita\pesquisa-antena\qfh2.JPG"/>
+            <wp:cNvGraphicFramePr>
+              <a:graphicFrameLocks xmlns:a="http://schemas.openxmlformats.org/drawingml/2006/main" noChangeAspect="1"/>
+            </wp:cNvGraphicFramePr>
+            <a:graphic xmlns:a="http://schemas.openxmlformats.org/drawingml/2006/main">
+              <a:graphicData uri="http://schemas.openxmlformats.org/drawingml/2006/picture">
+                <pic:pic xmlns:pic="http://schemas.openxmlformats.org/drawingml/2006/picture">
+                  <pic:nvPicPr>
+                    <pic:cNvPr id="0" name="Picture 3" descr="D:\FESP\TCC\TCC-FESP\escrita\pesquisa-antena\qfh2.JPG"/>
+                    <pic:cNvPicPr>
+                      <a:picLocks noChangeAspect="1" noChangeArrowheads="1"/>
+                    </pic:cNvPicPr>
+                  </pic:nvPicPr>
+                  <pic:blipFill>
+                    <a:blip r:embed="rId8" cstate="print">
+                      <a:extLst>
+                        <a:ext uri="{28A0092B-C50C-407E-A947-70E740481C1C}">
+                          <a14:useLocalDpi xmlns:a14="http://schemas.microsoft.com/office/drawing/2010/main" val="0"/>
+                        </a:ext>
+                      </a:extLst>
+                    </a:blip>
+                    <a:srcRect/>
+                    <a:stretch>
+                      <a:fillRect/>
+                    </a:stretch>
+                  </pic:blipFill>
+                  <pic:spPr bwMode="auto">
+                    <a:xfrm>
+                      <a:off x="0" y="0"/>
+                      <a:ext cx="999440" cy="1679593"/>
+                    </a:xfrm>
+                    <a:prstGeom prst="rect">
+                      <a:avLst/>
+                    </a:prstGeom>
+                    <a:noFill/>
+                    <a:ln>
+                      <a:noFill/>
+                    </a:ln>
+                  </pic:spPr>
+                </pic:pic>
+              </a:graphicData>
+            </a:graphic>
+          </wp:inline>
+        </w:drawing>
+      </w:r>
+      <w:r>
+        <w:rPr>
+          <w:rFonts w:ascii="Arial" w:hAnsi="Arial" w:cs="Arial"/>
+          <w:sz w:val="24"/>
+          <w:szCs w:val="24"/>
+        </w:rPr>
+        <w:t>[4]</w:t>
+      </w:r>
+      <w:r>
+        <w:rPr>
+          <w:rFonts w:ascii="Arial" w:hAnsi="Arial" w:cs="Arial"/>
+          <w:noProof/>
+          <w:sz w:val="24"/>
+          <w:szCs w:val="24"/>
+          <w:lang w:eastAsia="pt-BR"/>
+        </w:rPr>
+        <w:drawing>
+          <wp:inline distT="0" distB="0" distL="0" distR="0">
+            <wp:extent cx="1361996" cy="1800000"/>
+            <wp:effectExtent l="0" t="0" r="0" b="0"/>
+            <wp:docPr id="6" name="Imagem 6" descr="D:\FESP\TCC\TCC-FESP\escrita\pesquisa-antena\qfh3.JPG"/>
+            <wp:cNvGraphicFramePr>
+              <a:graphicFrameLocks xmlns:a="http://schemas.openxmlformats.org/drawingml/2006/main" noChangeAspect="1"/>
+            </wp:cNvGraphicFramePr>
+            <a:graphic xmlns:a="http://schemas.openxmlformats.org/drawingml/2006/main">
+              <a:graphicData uri="http://schemas.openxmlformats.org/drawingml/2006/picture">
+                <pic:pic xmlns:pic="http://schemas.openxmlformats.org/drawingml/2006/picture">
+                  <pic:nvPicPr>
+                    <pic:cNvPr id="0" name="Picture 5" descr="D:\FESP\TCC\TCC-FESP\escrita\pesquisa-antena\qfh3.JPG"/>
+                    <pic:cNvPicPr>
+                      <a:picLocks noChangeAspect="1" noChangeArrowheads="1"/>
+                    </pic:cNvPicPr>
+                  </pic:nvPicPr>
+                  <pic:blipFill>
+                    <a:blip r:embed="rId9">
+                      <a:extLst>
+                        <a:ext uri="{28A0092B-C50C-407E-A947-70E740481C1C}">
+                          <a14:useLocalDpi xmlns:a14="http://schemas.microsoft.com/office/drawing/2010/main" val="0"/>
+                        </a:ext>
+                      </a:extLst>
+                    </a:blip>
+                    <a:srcRect/>
+                    <a:stretch>
+                      <a:fillRect/>
+                    </a:stretch>
+                  </pic:blipFill>
+                  <pic:spPr bwMode="auto">
+                    <a:xfrm>
+                      <a:off x="0" y="0"/>
+                      <a:ext cx="1361996" cy="1800000"/>
+                    </a:xfrm>
+                    <a:prstGeom prst="rect">
+                      <a:avLst/>
+                    </a:prstGeom>
+                    <a:noFill/>
+                    <a:ln>
+                      <a:noFill/>
+                    </a:ln>
+                  </pic:spPr>
+                </pic:pic>
+              </a:graphicData>
+            </a:graphic>
+          </wp:inline>
+        </w:drawing>
+      </w:r>
+      <w:r>
+        <w:rPr>
+          <w:rFonts w:ascii="Arial" w:hAnsi="Arial" w:cs="Arial"/>
+          <w:sz w:val="24"/>
+          <w:szCs w:val="24"/>
+        </w:rPr>
+        <w:t xml:space="preserve"> </w:t>
+      </w:r>
+      <w:r>
+        <w:rPr>
+          <w:rFonts w:ascii="Arial" w:hAnsi="Arial" w:cs="Arial"/>
+          <w:sz w:val="24"/>
+          <w:szCs w:val="24"/>
+        </w:rPr>
+        <w:t>[5]</w:t>
       </w:r>
     </w:p>
     <w:p>
@@ -3003,109 +3312,41 @@
         <w:jc w:val="both"/>
         <w:rPr>
           <w:rFonts w:ascii="Arial" w:hAnsi="Arial" w:cs="Arial"/>
-          <w:sz w:val="24"/>
-          <w:szCs w:val="24"/>
-        </w:rPr>
-      </w:pPr>
-      <w:r>
-        <w:rPr>
-          <w:rFonts w:ascii="Arial" w:hAnsi="Arial" w:cs="Arial"/>
-          <w:sz w:val="24"/>
-          <w:szCs w:val="24"/>
-        </w:rPr>
-        <w:t xml:space="preserve">A mais utilizada para aplicações de aquisição de imagens no formato APT. Possui um diagrama de radiação muito bom e ganho adequado. Por possuir uma geometria mais elaborada necessita de cuidados com relação a observação de sua resistência mecânica e observar um possível ajuste no casamento de impedância com a linha de transmissão. </w:t>
-      </w:r>
-      <w:r>
-        <w:rPr>
-          <w:rFonts w:ascii="Arial" w:hAnsi="Arial" w:cs="Arial"/>
-          <w:sz w:val="24"/>
-          <w:szCs w:val="24"/>
-        </w:rPr>
-        <w:t>A seguir, há alguns exemplos de antenas do tipo QFH em diferentes aplicações.</w:t>
-      </w:r>
-    </w:p>
-    <w:p>
-      <w:pPr>
-        <w:spacing w:before="240" w:after="240" w:line="480" w:lineRule="auto"/>
-        <w:ind w:firstLine="708"/>
-        <w:jc w:val="both"/>
-        <w:rPr>
-          <w:rFonts w:ascii="Arial" w:hAnsi="Arial" w:cs="Arial"/>
-          <w:sz w:val="24"/>
-          <w:szCs w:val="24"/>
-        </w:rPr>
-      </w:pPr>
-      <w:r>
-        <w:rPr>
-          <w:rFonts w:ascii="Arial" w:hAnsi="Arial" w:cs="Arial"/>
-          <w:sz w:val="24"/>
-          <w:szCs w:val="24"/>
-        </w:rPr>
-        <w:t>&lt;</w:t>
-      </w:r>
-      <w:proofErr w:type="gramStart"/>
-      <w:r>
-        <w:rPr>
-          <w:rFonts w:ascii="Arial" w:hAnsi="Arial" w:cs="Arial"/>
-          <w:sz w:val="24"/>
-          <w:szCs w:val="24"/>
-        </w:rPr>
-        <w:t>qfh</w:t>
-      </w:r>
-      <w:proofErr w:type="gramEnd"/>
-      <w:r>
-        <w:rPr>
-          <w:rFonts w:ascii="Arial" w:hAnsi="Arial" w:cs="Arial"/>
-          <w:sz w:val="24"/>
-          <w:szCs w:val="24"/>
-        </w:rPr>
-        <w:t>1&gt; &lt;qfh2&gt;</w:t>
-      </w:r>
-      <w:r>
-        <w:rPr>
-          <w:rFonts w:ascii="Arial" w:hAnsi="Arial" w:cs="Arial"/>
-          <w:sz w:val="24"/>
-          <w:szCs w:val="24"/>
-        </w:rPr>
-        <w:t>[4]</w:t>
-      </w:r>
-    </w:p>
-    <w:p>
-      <w:pPr>
-        <w:spacing w:before="240" w:after="240" w:line="480" w:lineRule="auto"/>
-        <w:ind w:firstLine="708"/>
-        <w:jc w:val="both"/>
-        <w:rPr>
-          <w:rFonts w:ascii="Arial" w:hAnsi="Arial" w:cs="Arial"/>
-          <w:sz w:val="24"/>
-          <w:szCs w:val="24"/>
-        </w:rPr>
-      </w:pPr>
-      <w:r>
-        <w:rPr>
-          <w:rFonts w:ascii="Arial" w:hAnsi="Arial" w:cs="Arial"/>
-          <w:sz w:val="24"/>
-          <w:szCs w:val="24"/>
-        </w:rPr>
-        <w:t>&lt;</w:t>
-      </w:r>
-      <w:proofErr w:type="gramStart"/>
-      <w:r>
-        <w:rPr>
-          <w:rFonts w:ascii="Arial" w:hAnsi="Arial" w:cs="Arial"/>
-          <w:sz w:val="24"/>
-          <w:szCs w:val="24"/>
-        </w:rPr>
-        <w:t>qfh</w:t>
-      </w:r>
-      <w:proofErr w:type="gramEnd"/>
-      <w:r>
-        <w:rPr>
-          <w:rFonts w:ascii="Arial" w:hAnsi="Arial" w:cs="Arial"/>
-          <w:sz w:val="24"/>
-          <w:szCs w:val="24"/>
-        </w:rPr>
-        <w:t>3&gt;[5]</w:t>
+          <w:b/>
+          <w:bCs/>
+          <w:sz w:val="24"/>
+          <w:szCs w:val="24"/>
+        </w:rPr>
+      </w:pPr>
+      <w:r>
+        <w:rPr>
+          <w:rFonts w:ascii="Arial" w:hAnsi="Arial" w:cs="Arial"/>
+          <w:b/>
+          <w:bCs/>
+          <w:sz w:val="24"/>
+          <w:szCs w:val="24"/>
+        </w:rPr>
+        <w:t xml:space="preserve">Projeto </w:t>
+      </w:r>
+      <w:r>
+        <w:rPr>
+          <w:rFonts w:ascii="Arial" w:hAnsi="Arial" w:cs="Arial"/>
+          <w:b/>
+          <w:bCs/>
+          <w:sz w:val="24"/>
+          <w:szCs w:val="24"/>
+        </w:rPr>
+        <w:t xml:space="preserve">e </w:t>
+      </w:r>
+      <w:r>
+        <w:rPr>
+          <w:rFonts w:ascii="Arial" w:hAnsi="Arial" w:cs="Arial"/>
+          <w:b/>
+          <w:bCs/>
+          <w:sz w:val="24"/>
+          <w:szCs w:val="24"/>
+        </w:rPr>
+        <w:t>Construção</w:t>
       </w:r>
     </w:p>
     <w:p>
@@ -3114,41 +3355,189 @@
         <w:jc w:val="both"/>
         <w:rPr>
           <w:rFonts w:ascii="Arial" w:hAnsi="Arial" w:cs="Arial"/>
-          <w:b/>
-          <w:bCs/>
-          <w:sz w:val="24"/>
-          <w:szCs w:val="24"/>
-        </w:rPr>
-      </w:pPr>
-      <w:r>
-        <w:rPr>
-          <w:rFonts w:ascii="Arial" w:hAnsi="Arial" w:cs="Arial"/>
-          <w:b/>
-          <w:bCs/>
-          <w:sz w:val="24"/>
-          <w:szCs w:val="24"/>
-        </w:rPr>
-        <w:t xml:space="preserve">Projeto </w:t>
-      </w:r>
-      <w:r>
-        <w:rPr>
-          <w:rFonts w:ascii="Arial" w:hAnsi="Arial" w:cs="Arial"/>
-          <w:b/>
-          <w:bCs/>
-          <w:sz w:val="24"/>
-          <w:szCs w:val="24"/>
-        </w:rPr>
-        <w:t xml:space="preserve">e </w:t>
-      </w:r>
-      <w:r>
-        <w:rPr>
-          <w:rFonts w:ascii="Arial" w:hAnsi="Arial" w:cs="Arial"/>
-          <w:b/>
-          <w:bCs/>
-          <w:sz w:val="24"/>
-          <w:szCs w:val="24"/>
-        </w:rPr>
-        <w:t>Construção</w:t>
+          <w:sz w:val="24"/>
+          <w:szCs w:val="24"/>
+        </w:rPr>
+      </w:pPr>
+      <w:r>
+        <w:rPr>
+          <w:rFonts w:ascii="Arial" w:hAnsi="Arial" w:cs="Arial"/>
+          <w:sz w:val="24"/>
+          <w:szCs w:val="24"/>
+        </w:rPr>
+        <w:t xml:space="preserve">A antena escolhida para o presente projeto foi a antena </w:t>
+      </w:r>
+      <w:proofErr w:type="spellStart"/>
+      <w:r>
+        <w:rPr>
+          <w:rFonts w:ascii="Arial" w:hAnsi="Arial" w:cs="Arial"/>
+          <w:sz w:val="24"/>
+          <w:szCs w:val="24"/>
+        </w:rPr>
+        <w:t>quadrifilar</w:t>
+      </w:r>
+      <w:proofErr w:type="spellEnd"/>
+      <w:r>
+        <w:rPr>
+          <w:rFonts w:ascii="Arial" w:hAnsi="Arial" w:cs="Arial"/>
+          <w:sz w:val="24"/>
+          <w:szCs w:val="24"/>
+        </w:rPr>
+        <w:t xml:space="preserve"> helicoidal. </w:t>
+      </w:r>
+      <w:r>
+        <w:rPr>
+          <w:rFonts w:ascii="Arial" w:hAnsi="Arial" w:cs="Arial"/>
+          <w:sz w:val="24"/>
+          <w:szCs w:val="24"/>
+        </w:rPr>
+        <w:t xml:space="preserve">Como é demonstrado por </w:t>
+      </w:r>
+      <w:proofErr w:type="spellStart"/>
+      <w:r>
+        <w:rPr>
+          <w:rFonts w:ascii="Arial" w:hAnsi="Arial" w:cs="Arial"/>
+          <w:sz w:val="24"/>
+          <w:szCs w:val="24"/>
+        </w:rPr>
+        <w:t>Dascal</w:t>
+      </w:r>
+      <w:proofErr w:type="spellEnd"/>
+      <w:r>
+        <w:rPr>
+          <w:rFonts w:ascii="Arial" w:hAnsi="Arial" w:cs="Arial"/>
+          <w:sz w:val="24"/>
+          <w:szCs w:val="24"/>
+        </w:rPr>
+        <w:t xml:space="preserve"> (2015)</w:t>
+      </w:r>
+      <w:r>
+        <w:rPr>
+          <w:rFonts w:ascii="Arial" w:hAnsi="Arial" w:cs="Arial"/>
+          <w:sz w:val="24"/>
+          <w:szCs w:val="24"/>
+        </w:rPr>
+        <w:t xml:space="preserve"> [7]</w:t>
+      </w:r>
+      <w:r>
+        <w:rPr>
+          <w:rFonts w:ascii="Arial" w:hAnsi="Arial" w:cs="Arial"/>
+          <w:sz w:val="24"/>
+          <w:szCs w:val="24"/>
+        </w:rPr>
+        <w:t>, a QFH possui o</w:t>
+      </w:r>
+      <w:r>
+        <w:rPr>
+          <w:rFonts w:ascii="Arial" w:hAnsi="Arial" w:cs="Arial"/>
+          <w:sz w:val="24"/>
+          <w:szCs w:val="24"/>
+        </w:rPr>
+        <w:t xml:space="preserve"> melhor desempenho </w:t>
+      </w:r>
+      <w:r>
+        <w:rPr>
+          <w:rFonts w:ascii="Arial" w:hAnsi="Arial" w:cs="Arial"/>
+          <w:sz w:val="24"/>
+          <w:szCs w:val="24"/>
+        </w:rPr>
+        <w:t>para aquisição de sinais analógicos com relação ao ganho e altas elevações e diagrama</w:t>
+      </w:r>
+      <w:r>
+        <w:rPr>
+          <w:rFonts w:ascii="Arial" w:hAnsi="Arial" w:cs="Arial"/>
+          <w:sz w:val="24"/>
+          <w:szCs w:val="24"/>
+        </w:rPr>
+        <w:t xml:space="preserve"> de radiação </w:t>
+      </w:r>
+      <w:r>
+        <w:rPr>
+          <w:rFonts w:ascii="Arial" w:hAnsi="Arial" w:cs="Arial"/>
+          <w:sz w:val="24"/>
+          <w:szCs w:val="24"/>
+        </w:rPr>
+        <w:t>com maior alcance</w:t>
+      </w:r>
+      <w:r>
+        <w:rPr>
+          <w:rFonts w:ascii="Arial" w:hAnsi="Arial" w:cs="Arial"/>
+          <w:sz w:val="24"/>
+          <w:szCs w:val="24"/>
+        </w:rPr>
+        <w:t xml:space="preserve"> de azimute</w:t>
+      </w:r>
+      <w:r>
+        <w:rPr>
+          <w:rFonts w:ascii="Arial" w:hAnsi="Arial" w:cs="Arial"/>
+          <w:sz w:val="24"/>
+          <w:szCs w:val="24"/>
+        </w:rPr>
+        <w:t>.</w:t>
+      </w:r>
+      <w:r>
+        <w:rPr>
+          <w:rFonts w:ascii="Arial" w:hAnsi="Arial" w:cs="Arial"/>
+          <w:sz w:val="24"/>
+          <w:szCs w:val="24"/>
+        </w:rPr>
+        <w:t xml:space="preserve"> </w:t>
+      </w:r>
+      <w:r>
+        <w:rPr>
+          <w:rFonts w:ascii="Arial" w:hAnsi="Arial" w:cs="Arial"/>
+          <w:sz w:val="24"/>
+          <w:szCs w:val="24"/>
+        </w:rPr>
+        <w:t>S</w:t>
+      </w:r>
+      <w:r>
+        <w:rPr>
+          <w:rFonts w:ascii="Arial" w:hAnsi="Arial" w:cs="Arial"/>
+          <w:sz w:val="24"/>
+          <w:szCs w:val="24"/>
+        </w:rPr>
+        <w:t xml:space="preserve">erão destacados os parâmetros fundamentais para sua </w:t>
+      </w:r>
+      <w:r>
+        <w:rPr>
+          <w:rFonts w:ascii="Arial" w:hAnsi="Arial" w:cs="Arial"/>
+          <w:sz w:val="24"/>
+          <w:szCs w:val="24"/>
+        </w:rPr>
+        <w:t>construção e</w:t>
+      </w:r>
+      <w:r>
+        <w:rPr>
+          <w:rFonts w:ascii="Arial" w:hAnsi="Arial" w:cs="Arial"/>
+          <w:sz w:val="24"/>
+          <w:szCs w:val="24"/>
+        </w:rPr>
+        <w:t xml:space="preserve"> testados em laboratório, tais como, ganho, impedância de entrada e comprovação das características omnidirecionais</w:t>
+      </w:r>
+      <w:r>
+        <w:rPr>
+          <w:rFonts w:ascii="Arial" w:hAnsi="Arial" w:cs="Arial"/>
+          <w:sz w:val="24"/>
+          <w:szCs w:val="24"/>
+        </w:rPr>
+        <w:t xml:space="preserve"> por meio dos diagramas de radiação</w:t>
+      </w:r>
+      <w:r>
+        <w:rPr>
+          <w:rFonts w:ascii="Arial" w:hAnsi="Arial" w:cs="Arial"/>
+          <w:sz w:val="24"/>
+          <w:szCs w:val="24"/>
+        </w:rPr>
+        <w:t>.</w:t>
+      </w:r>
+      <w:r>
+        <w:rPr>
+          <w:rFonts w:ascii="Arial" w:hAnsi="Arial" w:cs="Arial"/>
+          <w:sz w:val="24"/>
+          <w:szCs w:val="24"/>
+        </w:rPr>
+        <w:t xml:space="preserve"> </w:t>
       </w:r>
     </w:p>
     <w:p>
@@ -3167,179 +3556,23 @@
           <w:sz w:val="24"/>
           <w:szCs w:val="24"/>
         </w:rPr>
-        <w:t xml:space="preserve">A antena escolhida para o presente projeto foi a antena </w:t>
-      </w:r>
-      <w:proofErr w:type="spellStart"/>
-      <w:r>
-        <w:rPr>
-          <w:rFonts w:ascii="Arial" w:hAnsi="Arial" w:cs="Arial"/>
-          <w:sz w:val="24"/>
-          <w:szCs w:val="24"/>
-        </w:rPr>
-        <w:t>quadrifilar</w:t>
-      </w:r>
-      <w:proofErr w:type="spellEnd"/>
-      <w:r>
-        <w:rPr>
-          <w:rFonts w:ascii="Arial" w:hAnsi="Arial" w:cs="Arial"/>
-          <w:sz w:val="24"/>
-          <w:szCs w:val="24"/>
-        </w:rPr>
-        <w:t xml:space="preserve"> helicoidal. </w:t>
-      </w:r>
-      <w:r>
-        <w:rPr>
-          <w:rFonts w:ascii="Arial" w:hAnsi="Arial" w:cs="Arial"/>
-          <w:sz w:val="24"/>
-          <w:szCs w:val="24"/>
-        </w:rPr>
-        <w:t xml:space="preserve">Como é demonstrado por </w:t>
-      </w:r>
-      <w:proofErr w:type="spellStart"/>
-      <w:r>
-        <w:rPr>
-          <w:rFonts w:ascii="Arial" w:hAnsi="Arial" w:cs="Arial"/>
-          <w:sz w:val="24"/>
-          <w:szCs w:val="24"/>
-        </w:rPr>
-        <w:t>Dascal</w:t>
-      </w:r>
-      <w:proofErr w:type="spellEnd"/>
-      <w:r>
-        <w:rPr>
-          <w:rFonts w:ascii="Arial" w:hAnsi="Arial" w:cs="Arial"/>
-          <w:sz w:val="24"/>
-          <w:szCs w:val="24"/>
-        </w:rPr>
-        <w:t xml:space="preserve"> (2015)</w:t>
-      </w:r>
-      <w:r>
-        <w:rPr>
-          <w:rFonts w:ascii="Arial" w:hAnsi="Arial" w:cs="Arial"/>
-          <w:sz w:val="24"/>
-          <w:szCs w:val="24"/>
-        </w:rPr>
-        <w:t xml:space="preserve"> [7]</w:t>
-      </w:r>
-      <w:r>
-        <w:rPr>
-          <w:rFonts w:ascii="Arial" w:hAnsi="Arial" w:cs="Arial"/>
-          <w:sz w:val="24"/>
-          <w:szCs w:val="24"/>
-        </w:rPr>
-        <w:t>, a QFH possui o</w:t>
-      </w:r>
-      <w:r>
-        <w:rPr>
-          <w:rFonts w:ascii="Arial" w:hAnsi="Arial" w:cs="Arial"/>
-          <w:sz w:val="24"/>
-          <w:szCs w:val="24"/>
-        </w:rPr>
-        <w:t xml:space="preserve"> melhor desempenho </w:t>
-      </w:r>
-      <w:r>
-        <w:rPr>
-          <w:rFonts w:ascii="Arial" w:hAnsi="Arial" w:cs="Arial"/>
-          <w:sz w:val="24"/>
-          <w:szCs w:val="24"/>
-        </w:rPr>
-        <w:t>para aquisição de sinais analógicos com relação ao ganho e altas elevações e diagrama</w:t>
-      </w:r>
-      <w:r>
-        <w:rPr>
-          <w:rFonts w:ascii="Arial" w:hAnsi="Arial" w:cs="Arial"/>
-          <w:sz w:val="24"/>
-          <w:szCs w:val="24"/>
-        </w:rPr>
-        <w:t xml:space="preserve"> de radiação </w:t>
-      </w:r>
-      <w:r>
-        <w:rPr>
-          <w:rFonts w:ascii="Arial" w:hAnsi="Arial" w:cs="Arial"/>
-          <w:sz w:val="24"/>
-          <w:szCs w:val="24"/>
-        </w:rPr>
-        <w:t>com maior alcance</w:t>
-      </w:r>
-      <w:r>
-        <w:rPr>
-          <w:rFonts w:ascii="Arial" w:hAnsi="Arial" w:cs="Arial"/>
-          <w:sz w:val="24"/>
-          <w:szCs w:val="24"/>
-        </w:rPr>
-        <w:t xml:space="preserve"> de azimute</w:t>
-      </w:r>
-      <w:r>
-        <w:rPr>
-          <w:rFonts w:ascii="Arial" w:hAnsi="Arial" w:cs="Arial"/>
-          <w:sz w:val="24"/>
-          <w:szCs w:val="24"/>
-        </w:rPr>
-        <w:t>.</w:t>
-      </w:r>
-      <w:r>
-        <w:rPr>
-          <w:rFonts w:ascii="Arial" w:hAnsi="Arial" w:cs="Arial"/>
-          <w:sz w:val="24"/>
-          <w:szCs w:val="24"/>
-        </w:rPr>
-        <w:t xml:space="preserve"> </w:t>
-      </w:r>
-      <w:r>
-        <w:rPr>
-          <w:rFonts w:ascii="Arial" w:hAnsi="Arial" w:cs="Arial"/>
-          <w:sz w:val="24"/>
-          <w:szCs w:val="24"/>
-        </w:rPr>
-        <w:t>S</w:t>
-      </w:r>
-      <w:r>
-        <w:rPr>
-          <w:rFonts w:ascii="Arial" w:hAnsi="Arial" w:cs="Arial"/>
-          <w:sz w:val="24"/>
-          <w:szCs w:val="24"/>
-        </w:rPr>
-        <w:t xml:space="preserve">erão destacados os parâmetros fundamentais para sua </w:t>
-      </w:r>
-      <w:r>
-        <w:rPr>
-          <w:rFonts w:ascii="Arial" w:hAnsi="Arial" w:cs="Arial"/>
-          <w:sz w:val="24"/>
-          <w:szCs w:val="24"/>
-        </w:rPr>
-        <w:t>construção e</w:t>
-      </w:r>
-      <w:r>
-        <w:rPr>
-          <w:rFonts w:ascii="Arial" w:hAnsi="Arial" w:cs="Arial"/>
-          <w:sz w:val="24"/>
-          <w:szCs w:val="24"/>
-        </w:rPr>
-        <w:t xml:space="preserve"> testados em laboratório, tais como, ganho, impedância de entrada e comprovação das características omnidirecionais</w:t>
-      </w:r>
-      <w:r>
-        <w:rPr>
-          <w:rFonts w:ascii="Arial" w:hAnsi="Arial" w:cs="Arial"/>
-          <w:sz w:val="24"/>
-          <w:szCs w:val="24"/>
-        </w:rPr>
-        <w:t xml:space="preserve"> por meio dos diagramas de radiação</w:t>
-      </w:r>
-      <w:r>
-        <w:rPr>
-          <w:rFonts w:ascii="Arial" w:hAnsi="Arial" w:cs="Arial"/>
-          <w:sz w:val="24"/>
-          <w:szCs w:val="24"/>
-        </w:rPr>
-        <w:t>.</w:t>
-      </w:r>
-      <w:r>
-        <w:rPr>
-          <w:rFonts w:ascii="Arial" w:hAnsi="Arial" w:cs="Arial"/>
-          <w:sz w:val="24"/>
-          <w:szCs w:val="24"/>
-        </w:rPr>
-        <w:t xml:space="preserve"> </w:t>
+        <w:t xml:space="preserve">Para uma sintonia em frequência central de 137,5 MHz necessária para recepção do sinal transmitido pela constelação NOAA, a antena QFH deve </w:t>
+      </w:r>
+      <w:r>
+        <w:rPr>
+          <w:rFonts w:ascii="Arial" w:hAnsi="Arial" w:cs="Arial"/>
+          <w:sz w:val="24"/>
+          <w:szCs w:val="24"/>
+        </w:rPr>
+        <w:t xml:space="preserve">ser dimensionada </w:t>
+      </w:r>
+      <w:r>
+        <w:rPr>
+          <w:rFonts w:ascii="Arial" w:hAnsi="Arial" w:cs="Arial"/>
+          <w:sz w:val="24"/>
+          <w:szCs w:val="24"/>
+        </w:rPr>
+        <w:t>segundo os cálculos que se seguem:</w:t>
       </w:r>
     </w:p>
     <w:p>
@@ -3358,24 +3591,7 @@
           <w:sz w:val="24"/>
           <w:szCs w:val="24"/>
         </w:rPr>
-        <w:lastRenderedPageBreak/>
-        <w:t xml:space="preserve">Para uma sintonia em frequência central de 137,5 MHz necessária para recepção do sinal transmitido pela constelação NOAA, a antena QFH deve </w:t>
-      </w:r>
-      <w:r>
-        <w:rPr>
-          <w:rFonts w:ascii="Arial" w:hAnsi="Arial" w:cs="Arial"/>
-          <w:sz w:val="24"/>
-          <w:szCs w:val="24"/>
-        </w:rPr>
-        <w:t xml:space="preserve">ser dimensionada </w:t>
-      </w:r>
-      <w:r>
-        <w:rPr>
-          <w:rFonts w:ascii="Arial" w:hAnsi="Arial" w:cs="Arial"/>
-          <w:sz w:val="24"/>
-          <w:szCs w:val="24"/>
-        </w:rPr>
-        <w:t>segundo os cálculos que se seguem:</w:t>
+        <w:t>L = comprimento de metade de um loop da hélice</w:t>
       </w:r>
     </w:p>
     <w:p>
@@ -3388,13 +3604,23 @@
           <w:szCs w:val="24"/>
         </w:rPr>
       </w:pPr>
-      <w:r>
-        <w:rPr>
-          <w:rFonts w:ascii="Arial" w:hAnsi="Arial" w:cs="Arial"/>
-          <w:sz w:val="24"/>
-          <w:szCs w:val="24"/>
-        </w:rPr>
-        <w:t>L = comprimento de metade de um loop da hélice</w:t>
+      <w:proofErr w:type="spellStart"/>
+      <w:r>
+        <w:rPr>
+          <w:rFonts w:ascii="Arial" w:hAnsi="Arial" w:cs="Arial"/>
+          <w:sz w:val="24"/>
+          <w:szCs w:val="24"/>
+        </w:rPr>
+        <w:t>Lax</w:t>
+      </w:r>
+      <w:proofErr w:type="spellEnd"/>
+      <w:r>
+        <w:rPr>
+          <w:rFonts w:ascii="Arial" w:hAnsi="Arial" w:cs="Arial"/>
+          <w:sz w:val="24"/>
+          <w:szCs w:val="24"/>
+        </w:rPr>
+        <w:t xml:space="preserve"> = comprimento axial do cilindro</w:t>
       </w:r>
     </w:p>
     <w:p>
@@ -3407,23 +3633,23 @@
           <w:szCs w:val="24"/>
         </w:rPr>
       </w:pPr>
-      <w:proofErr w:type="spellStart"/>
-      <w:r>
-        <w:rPr>
-          <w:rFonts w:ascii="Arial" w:hAnsi="Arial" w:cs="Arial"/>
-          <w:sz w:val="24"/>
-          <w:szCs w:val="24"/>
-        </w:rPr>
-        <w:t>Lax</w:t>
-      </w:r>
-      <w:proofErr w:type="spellEnd"/>
-      <w:r>
-        <w:rPr>
-          <w:rFonts w:ascii="Arial" w:hAnsi="Arial" w:cs="Arial"/>
-          <w:sz w:val="24"/>
-          <w:szCs w:val="24"/>
-        </w:rPr>
-        <w:t xml:space="preserve"> = comprimento axial do cilindro</w:t>
+      <w:proofErr w:type="gramStart"/>
+      <w:r>
+        <w:rPr>
+          <w:rFonts w:ascii="Arial" w:hAnsi="Arial" w:cs="Arial"/>
+          <w:sz w:val="24"/>
+          <w:szCs w:val="24"/>
+        </w:rPr>
+        <w:t>r</w:t>
+      </w:r>
+      <w:proofErr w:type="gramEnd"/>
+      <w:r>
+        <w:rPr>
+          <w:rFonts w:ascii="Arial" w:hAnsi="Arial" w:cs="Arial"/>
+          <w:sz w:val="24"/>
+          <w:szCs w:val="24"/>
+        </w:rPr>
+        <w:t xml:space="preserve"> = raio do cilindro</w:t>
       </w:r>
     </w:p>
     <w:p>
@@ -3443,7 +3669,7 @@
           <w:sz w:val="24"/>
           <w:szCs w:val="24"/>
         </w:rPr>
-        <w:t>r</w:t>
+        <w:t>n</w:t>
       </w:r>
       <w:proofErr w:type="gramEnd"/>
       <w:r>
@@ -3452,109 +3678,84 @@
           <w:sz w:val="24"/>
           <w:szCs w:val="24"/>
         </w:rPr>
-        <w:t xml:space="preserve"> = raio do cilindro</w:t>
+        <w:t xml:space="preserve"> = número de voltas de uma hélice</w:t>
       </w:r>
     </w:p>
     <w:p>
       <w:pPr>
         <w:spacing w:before="240" w:after="240" w:line="480" w:lineRule="auto"/>
-        <w:jc w:val="both"/>
-        <w:rPr>
-          <w:rFonts w:ascii="Arial" w:hAnsi="Arial" w:cs="Arial"/>
-          <w:sz w:val="24"/>
-          <w:szCs w:val="24"/>
-        </w:rPr>
-      </w:pPr>
-      <w:proofErr w:type="gramStart"/>
-      <w:r>
-        <w:rPr>
-          <w:rFonts w:ascii="Arial" w:hAnsi="Arial" w:cs="Arial"/>
-          <w:sz w:val="24"/>
-          <w:szCs w:val="24"/>
-        </w:rPr>
-        <w:t>n</w:t>
-      </w:r>
-      <w:proofErr w:type="gramEnd"/>
-      <w:r>
-        <w:rPr>
-          <w:rFonts w:ascii="Arial" w:hAnsi="Arial" w:cs="Arial"/>
-          <w:sz w:val="24"/>
-          <w:szCs w:val="24"/>
-        </w:rPr>
-        <w:t xml:space="preserve"> = número de voltas de uma hélice</w:t>
-      </w:r>
-    </w:p>
-    <w:p>
-      <w:pPr>
-        <w:spacing w:before="240" w:after="240" w:line="480" w:lineRule="auto"/>
-        <w:jc w:val="both"/>
-        <w:rPr>
-          <w:rFonts w:ascii="Arial" w:hAnsi="Arial" w:cs="Arial"/>
-          <w:sz w:val="24"/>
-          <w:szCs w:val="24"/>
-        </w:rPr>
-      </w:pPr>
-      <w:r>
-        <w:rPr>
-          <w:rFonts w:ascii="Arial" w:hAnsi="Arial" w:cs="Arial"/>
-          <w:sz w:val="24"/>
-          <w:szCs w:val="24"/>
-        </w:rPr>
-        <w:t xml:space="preserve"> </w:t>
-      </w:r>
-      <w:r>
-        <w:rPr>
-          <w:rFonts w:ascii="Arial" w:hAnsi="Arial" w:cs="Arial"/>
-          <w:sz w:val="24"/>
-          <w:szCs w:val="24"/>
-        </w:rPr>
-        <w:t>&lt;</w:t>
-      </w:r>
-      <w:proofErr w:type="spellStart"/>
-      <w:proofErr w:type="gramStart"/>
-      <w:r>
-        <w:rPr>
-          <w:rFonts w:ascii="Arial" w:hAnsi="Arial" w:cs="Arial"/>
-          <w:sz w:val="24"/>
-          <w:szCs w:val="24"/>
-        </w:rPr>
-        <w:t>qfh</w:t>
-      </w:r>
-      <w:proofErr w:type="spellEnd"/>
-      <w:proofErr w:type="gramEnd"/>
-      <w:r>
-        <w:rPr>
-          <w:rFonts w:ascii="Arial" w:hAnsi="Arial" w:cs="Arial"/>
-          <w:sz w:val="24"/>
-          <w:szCs w:val="24"/>
-        </w:rPr>
-        <w:t xml:space="preserve"> </w:t>
-      </w:r>
-      <w:proofErr w:type="spellStart"/>
-      <w:r>
-        <w:rPr>
-          <w:rFonts w:ascii="Arial" w:hAnsi="Arial" w:cs="Arial"/>
-          <w:sz w:val="24"/>
-          <w:szCs w:val="24"/>
-        </w:rPr>
-        <w:t>calculos</w:t>
-      </w:r>
-      <w:proofErr w:type="spellEnd"/>
-      <w:r>
-        <w:rPr>
-          <w:rFonts w:ascii="Arial" w:hAnsi="Arial" w:cs="Arial"/>
-          <w:sz w:val="24"/>
-          <w:szCs w:val="24"/>
-        </w:rPr>
-        <w:t>&gt;</w:t>
-      </w:r>
-      <w:r>
-        <w:rPr>
-          <w:rFonts w:ascii="Arial" w:hAnsi="Arial" w:cs="Arial"/>
-          <w:sz w:val="24"/>
-          <w:szCs w:val="24"/>
-        </w:rPr>
-        <w:t xml:space="preserve"> [6]</w:t>
+        <w:jc w:val="center"/>
+        <w:rPr>
+          <w:rFonts w:ascii="Arial" w:hAnsi="Arial" w:cs="Arial"/>
+          <w:sz w:val="24"/>
+          <w:szCs w:val="24"/>
+        </w:rPr>
+      </w:pPr>
+      <w:r>
+        <w:rPr>
+          <w:rFonts w:ascii="Arial" w:hAnsi="Arial" w:cs="Arial"/>
+          <w:noProof/>
+          <w:sz w:val="24"/>
+          <w:szCs w:val="24"/>
+          <w:lang w:eastAsia="pt-BR"/>
+        </w:rPr>
+        <w:lastRenderedPageBreak/>
+        <w:drawing>
+          <wp:inline distT="0" distB="0" distL="0" distR="0">
+            <wp:extent cx="1653235" cy="2170825"/>
+            <wp:effectExtent l="0" t="0" r="4445" b="1270"/>
+            <wp:docPr id="7" name="Imagem 7" descr="D:\FESP\TCC\TCC-FESP\escrita\pesquisa-antena\qfh calculos.JPG"/>
+            <wp:cNvGraphicFramePr>
+              <a:graphicFrameLocks xmlns:a="http://schemas.openxmlformats.org/drawingml/2006/main" noChangeAspect="1"/>
+            </wp:cNvGraphicFramePr>
+            <a:graphic xmlns:a="http://schemas.openxmlformats.org/drawingml/2006/main">
+              <a:graphicData uri="http://schemas.openxmlformats.org/drawingml/2006/picture">
+                <pic:pic xmlns:pic="http://schemas.openxmlformats.org/drawingml/2006/picture">
+                  <pic:nvPicPr>
+                    <pic:cNvPr id="0" name="Picture 6" descr="D:\FESP\TCC\TCC-FESP\escrita\pesquisa-antena\qfh calculos.JPG"/>
+                    <pic:cNvPicPr>
+                      <a:picLocks noChangeAspect="1" noChangeArrowheads="1"/>
+                    </pic:cNvPicPr>
+                  </pic:nvPicPr>
+                  <pic:blipFill>
+                    <a:blip r:embed="rId10">
+                      <a:extLst>
+                        <a:ext uri="{28A0092B-C50C-407E-A947-70E740481C1C}">
+                          <a14:useLocalDpi xmlns:a14="http://schemas.microsoft.com/office/drawing/2010/main" val="0"/>
+                        </a:ext>
+                      </a:extLst>
+                    </a:blip>
+                    <a:srcRect/>
+                    <a:stretch>
+                      <a:fillRect/>
+                    </a:stretch>
+                  </pic:blipFill>
+                  <pic:spPr bwMode="auto">
+                    <a:xfrm>
+                      <a:off x="0" y="0"/>
+                      <a:ext cx="1667903" cy="2190085"/>
+                    </a:xfrm>
+                    <a:prstGeom prst="rect">
+                      <a:avLst/>
+                    </a:prstGeom>
+                    <a:noFill/>
+                    <a:ln>
+                      <a:noFill/>
+                    </a:ln>
+                  </pic:spPr>
+                </pic:pic>
+              </a:graphicData>
+            </a:graphic>
+          </wp:inline>
+        </w:drawing>
+      </w:r>
+      <w:r>
+        <w:rPr>
+          <w:rFonts w:ascii="Arial" w:hAnsi="Arial" w:cs="Arial"/>
+          <w:sz w:val="24"/>
+          <w:szCs w:val="24"/>
+        </w:rPr>
+        <w:t>[6]</w:t>
       </w:r>
     </w:p>
     <w:p>
@@ -4129,7 +4330,6 @@
           <w:sz w:val="24"/>
           <w:szCs w:val="24"/>
         </w:rPr>
-        <w:lastRenderedPageBreak/>
         <w:t xml:space="preserve">O fator R determina o padrão de radiação da antena. Quanto menor R, maior será seu ganho na elevação em detrimento </w:t>
       </w:r>
       <w:r>
@@ -4157,9 +4357,10 @@
           <w:sz w:val="24"/>
           <w:szCs w:val="24"/>
         </w:rPr>
+        <w:lastRenderedPageBreak/>
         <w:t xml:space="preserve">O site </w:t>
       </w:r>
-      <w:hyperlink r:id="rId5" w:history="1">
+      <w:hyperlink r:id="rId11" w:history="1">
         <w:r>
           <w:rPr>
             <w:rStyle w:val="Hyperlink"/>
@@ -4200,38 +4401,194 @@
     <w:p>
       <w:pPr>
         <w:spacing w:before="240" w:after="240" w:line="480" w:lineRule="auto"/>
-        <w:jc w:val="both"/>
-        <w:rPr>
-          <w:rFonts w:ascii="Arial" w:hAnsi="Arial" w:cs="Arial"/>
-          <w:sz w:val="24"/>
-          <w:szCs w:val="24"/>
-        </w:rPr>
-      </w:pPr>
-      <w:r>
-        <w:rPr>
-          <w:rFonts w:ascii="Arial" w:hAnsi="Arial" w:cs="Arial"/>
-          <w:sz w:val="24"/>
-          <w:szCs w:val="24"/>
-        </w:rPr>
-        <w:t>&lt;</w:t>
-      </w:r>
-      <w:proofErr w:type="gramStart"/>
-      <w:r>
-        <w:rPr>
-          <w:rFonts w:ascii="Arial" w:hAnsi="Arial" w:cs="Arial"/>
-          <w:sz w:val="24"/>
-          <w:szCs w:val="24"/>
-        </w:rPr>
-        <w:t>dados</w:t>
-      </w:r>
-      <w:proofErr w:type="gramEnd"/>
-      <w:r>
-        <w:rPr>
-          <w:rFonts w:ascii="Arial" w:hAnsi="Arial" w:cs="Arial"/>
-          <w:sz w:val="24"/>
-          <w:szCs w:val="24"/>
-        </w:rPr>
-        <w:t xml:space="preserve"> antena&gt;</w:t>
+        <w:jc w:val="center"/>
+        <w:rPr>
+          <w:rFonts w:ascii="Arial" w:hAnsi="Arial" w:cs="Arial"/>
+          <w:sz w:val="24"/>
+          <w:szCs w:val="24"/>
+        </w:rPr>
+      </w:pPr>
+      <w:r>
+        <w:rPr>
+          <w:rFonts w:ascii="Arial" w:hAnsi="Arial" w:cs="Arial"/>
+          <w:noProof/>
+          <w:sz w:val="24"/>
+          <w:szCs w:val="24"/>
+          <w:lang w:eastAsia="pt-BR"/>
+        </w:rPr>
+        <w:drawing>
+          <wp:inline distT="0" distB="0" distL="0" distR="0" wp14:anchorId="26858FEF" wp14:editId="6CEF9A37">
+            <wp:extent cx="3087320" cy="1228954"/>
+            <wp:effectExtent l="0" t="0" r="0" b="0"/>
+            <wp:docPr id="9" name="Imagem 9" descr="D:\FESP\TCC\TCC-FESP\escrita\pesquisa-antena\dados antena.JPG"/>
+            <wp:cNvGraphicFramePr>
+              <a:graphicFrameLocks xmlns:a="http://schemas.openxmlformats.org/drawingml/2006/main" noChangeAspect="1"/>
+            </wp:cNvGraphicFramePr>
+            <a:graphic xmlns:a="http://schemas.openxmlformats.org/drawingml/2006/main">
+              <a:graphicData uri="http://schemas.openxmlformats.org/drawingml/2006/picture">
+                <pic:pic xmlns:pic="http://schemas.openxmlformats.org/drawingml/2006/picture">
+                  <pic:nvPicPr>
+                    <pic:cNvPr id="0" name="Picture 8" descr="D:\FESP\TCC\TCC-FESP\escrita\pesquisa-antena\dados antena.JPG"/>
+                    <pic:cNvPicPr>
+                      <a:picLocks noChangeAspect="1" noChangeArrowheads="1"/>
+                    </pic:cNvPicPr>
+                  </pic:nvPicPr>
+                  <pic:blipFill>
+                    <a:blip r:embed="rId12">
+                      <a:extLst>
+                        <a:ext uri="{28A0092B-C50C-407E-A947-70E740481C1C}">
+                          <a14:useLocalDpi xmlns:a14="http://schemas.microsoft.com/office/drawing/2010/main" val="0"/>
+                        </a:ext>
+                      </a:extLst>
+                    </a:blip>
+                    <a:srcRect/>
+                    <a:stretch>
+                      <a:fillRect/>
+                    </a:stretch>
+                  </pic:blipFill>
+                  <pic:spPr bwMode="auto">
+                    <a:xfrm>
+                      <a:off x="0" y="0"/>
+                      <a:ext cx="3109953" cy="1237964"/>
+                    </a:xfrm>
+                    <a:prstGeom prst="rect">
+                      <a:avLst/>
+                    </a:prstGeom>
+                    <a:noFill/>
+                    <a:ln>
+                      <a:noFill/>
+                    </a:ln>
+                  </pic:spPr>
+                </pic:pic>
+              </a:graphicData>
+            </a:graphic>
+          </wp:inline>
+        </w:drawing>
+      </w:r>
+    </w:p>
+    <w:p>
+      <w:pPr>
+        <w:spacing w:before="240" w:after="240" w:line="480" w:lineRule="auto"/>
+        <w:jc w:val="center"/>
+        <w:rPr>
+          <w:rFonts w:ascii="Arial" w:hAnsi="Arial" w:cs="Arial"/>
+          <w:sz w:val="24"/>
+          <w:szCs w:val="24"/>
+        </w:rPr>
+      </w:pPr>
+      <w:r>
+        <w:rPr>
+          <w:rFonts w:ascii="Arial" w:hAnsi="Arial" w:cs="Arial"/>
+          <w:noProof/>
+          <w:sz w:val="24"/>
+          <w:szCs w:val="24"/>
+          <w:lang w:eastAsia="pt-BR"/>
+        </w:rPr>
+        <w:drawing>
+          <wp:inline distT="0" distB="0" distL="0" distR="0">
+            <wp:extent cx="3748277" cy="2160000"/>
+            <wp:effectExtent l="0" t="0" r="5080" b="0"/>
+            <wp:docPr id="10" name="Imagem 10" descr="D:\FESP\TCC\TCC-FESP\escrita\pesquisa-antena\loop curto.JPG"/>
+            <wp:cNvGraphicFramePr>
+              <a:graphicFrameLocks xmlns:a="http://schemas.openxmlformats.org/drawingml/2006/main" noChangeAspect="1"/>
+            </wp:cNvGraphicFramePr>
+            <a:graphic xmlns:a="http://schemas.openxmlformats.org/drawingml/2006/main">
+              <a:graphicData uri="http://schemas.openxmlformats.org/drawingml/2006/picture">
+                <pic:pic xmlns:pic="http://schemas.openxmlformats.org/drawingml/2006/picture">
+                  <pic:nvPicPr>
+                    <pic:cNvPr id="0" name="Picture 9" descr="D:\FESP\TCC\TCC-FESP\escrita\pesquisa-antena\loop curto.JPG"/>
+                    <pic:cNvPicPr>
+                      <a:picLocks noChangeAspect="1" noChangeArrowheads="1"/>
+                    </pic:cNvPicPr>
+                  </pic:nvPicPr>
+                  <pic:blipFill>
+                    <a:blip r:embed="rId13">
+                      <a:extLst>
+                        <a:ext uri="{28A0092B-C50C-407E-A947-70E740481C1C}">
+                          <a14:useLocalDpi xmlns:a14="http://schemas.microsoft.com/office/drawing/2010/main" val="0"/>
+                        </a:ext>
+                      </a:extLst>
+                    </a:blip>
+                    <a:srcRect/>
+                    <a:stretch>
+                      <a:fillRect/>
+                    </a:stretch>
+                  </pic:blipFill>
+                  <pic:spPr bwMode="auto">
+                    <a:xfrm>
+                      <a:off x="0" y="0"/>
+                      <a:ext cx="3748277" cy="2160000"/>
+                    </a:xfrm>
+                    <a:prstGeom prst="rect">
+                      <a:avLst/>
+                    </a:prstGeom>
+                    <a:noFill/>
+                    <a:ln>
+                      <a:noFill/>
+                    </a:ln>
+                  </pic:spPr>
+                </pic:pic>
+              </a:graphicData>
+            </a:graphic>
+          </wp:inline>
+        </w:drawing>
+      </w:r>
+      <w:r>
+        <w:rPr>
+          <w:rFonts w:ascii="Arial" w:hAnsi="Arial" w:cs="Arial"/>
+          <w:noProof/>
+          <w:sz w:val="24"/>
+          <w:szCs w:val="24"/>
+          <w:lang w:eastAsia="pt-BR"/>
+        </w:rPr>
+        <w:drawing>
+          <wp:inline distT="0" distB="0" distL="0" distR="0">
+            <wp:extent cx="3693398" cy="2160000"/>
+            <wp:effectExtent l="0" t="0" r="2540" b="0"/>
+            <wp:docPr id="8" name="Imagem 8" descr="D:\FESP\TCC\TCC-FESP\escrita\pesquisa-antena\loop longo.JPG"/>
+            <wp:cNvGraphicFramePr>
+              <a:graphicFrameLocks xmlns:a="http://schemas.openxmlformats.org/drawingml/2006/main" noChangeAspect="1"/>
+            </wp:cNvGraphicFramePr>
+            <a:graphic xmlns:a="http://schemas.openxmlformats.org/drawingml/2006/main">
+              <a:graphicData uri="http://schemas.openxmlformats.org/drawingml/2006/picture">
+                <pic:pic xmlns:pic="http://schemas.openxmlformats.org/drawingml/2006/picture">
+                  <pic:nvPicPr>
+                    <pic:cNvPr id="0" name="Picture 7" descr="D:\FESP\TCC\TCC-FESP\escrita\pesquisa-antena\loop longo.JPG"/>
+                    <pic:cNvPicPr>
+                      <a:picLocks noChangeAspect="1" noChangeArrowheads="1"/>
+                    </pic:cNvPicPr>
+                  </pic:nvPicPr>
+                  <pic:blipFill>
+                    <a:blip r:embed="rId14">
+                      <a:extLst>
+                        <a:ext uri="{28A0092B-C50C-407E-A947-70E740481C1C}">
+                          <a14:useLocalDpi xmlns:a14="http://schemas.microsoft.com/office/drawing/2010/main" val="0"/>
+                        </a:ext>
+                      </a:extLst>
+                    </a:blip>
+                    <a:srcRect/>
+                    <a:stretch>
+                      <a:fillRect/>
+                    </a:stretch>
+                  </pic:blipFill>
+                  <pic:spPr bwMode="auto">
+                    <a:xfrm>
+                      <a:off x="0" y="0"/>
+                      <a:ext cx="3693398" cy="2160000"/>
+                    </a:xfrm>
+                    <a:prstGeom prst="rect">
+                      <a:avLst/>
+                    </a:prstGeom>
+                    <a:noFill/>
+                    <a:ln>
+                      <a:noFill/>
+                    </a:ln>
+                  </pic:spPr>
+                </pic:pic>
+              </a:graphicData>
+            </a:graphic>
+          </wp:inline>
+        </w:drawing>
       </w:r>
     </w:p>
     <w:p>
@@ -4250,80 +4607,6 @@
           <w:sz w:val="24"/>
           <w:szCs w:val="24"/>
         </w:rPr>
-        <w:t>&lt;</w:t>
-      </w:r>
-      <w:proofErr w:type="gramStart"/>
-      <w:r>
-        <w:rPr>
-          <w:rFonts w:ascii="Arial" w:hAnsi="Arial" w:cs="Arial"/>
-          <w:sz w:val="24"/>
-          <w:szCs w:val="24"/>
-        </w:rPr>
-        <w:t>loop</w:t>
-      </w:r>
-      <w:proofErr w:type="gramEnd"/>
-      <w:r>
-        <w:rPr>
-          <w:rFonts w:ascii="Arial" w:hAnsi="Arial" w:cs="Arial"/>
-          <w:sz w:val="24"/>
-          <w:szCs w:val="24"/>
-        </w:rPr>
-        <w:t xml:space="preserve"> longo&gt;</w:t>
-      </w:r>
-    </w:p>
-    <w:p>
-      <w:pPr>
-        <w:spacing w:before="240" w:after="240" w:line="480" w:lineRule="auto"/>
-        <w:jc w:val="both"/>
-        <w:rPr>
-          <w:rFonts w:ascii="Arial" w:hAnsi="Arial" w:cs="Arial"/>
-          <w:sz w:val="24"/>
-          <w:szCs w:val="24"/>
-        </w:rPr>
-      </w:pPr>
-      <w:r>
-        <w:rPr>
-          <w:rFonts w:ascii="Arial" w:hAnsi="Arial" w:cs="Arial"/>
-          <w:sz w:val="24"/>
-          <w:szCs w:val="24"/>
-        </w:rPr>
-        <w:t>&lt;</w:t>
-      </w:r>
-      <w:proofErr w:type="gramStart"/>
-      <w:r>
-        <w:rPr>
-          <w:rFonts w:ascii="Arial" w:hAnsi="Arial" w:cs="Arial"/>
-          <w:sz w:val="24"/>
-          <w:szCs w:val="24"/>
-        </w:rPr>
-        <w:t>loop</w:t>
-      </w:r>
-      <w:proofErr w:type="gramEnd"/>
-      <w:r>
-        <w:rPr>
-          <w:rFonts w:ascii="Arial" w:hAnsi="Arial" w:cs="Arial"/>
-          <w:sz w:val="24"/>
-          <w:szCs w:val="24"/>
-        </w:rPr>
-        <w:t xml:space="preserve"> curto&gt;</w:t>
-      </w:r>
-    </w:p>
-    <w:p>
-      <w:pPr>
-        <w:spacing w:before="240" w:after="240" w:line="480" w:lineRule="auto"/>
-        <w:jc w:val="both"/>
-        <w:rPr>
-          <w:rFonts w:ascii="Arial" w:hAnsi="Arial" w:cs="Arial"/>
-          <w:sz w:val="24"/>
-          <w:szCs w:val="24"/>
-        </w:rPr>
-      </w:pPr>
-      <w:r>
-        <w:rPr>
-          <w:rFonts w:ascii="Arial" w:hAnsi="Arial" w:cs="Arial"/>
-          <w:sz w:val="24"/>
-          <w:szCs w:val="24"/>
-        </w:rPr>
         <w:t xml:space="preserve">O cabo coaxial de saída da antena será dimensionado </w:t>
       </w:r>
       <w:r>
@@ -4412,7 +4695,16 @@
           <w:sz w:val="24"/>
           <w:szCs w:val="24"/>
         </w:rPr>
-        <w:t>a metade do comprimento de onda da propagação no cabo</w:t>
+        <w:t xml:space="preserve">a </w:t>
+      </w:r>
+      <w:r>
+        <w:rPr>
+          <w:rFonts w:ascii="Arial" w:hAnsi="Arial" w:cs="Arial"/>
+          <w:sz w:val="24"/>
+          <w:szCs w:val="24"/>
+        </w:rPr>
+        <w:lastRenderedPageBreak/>
+        <w:t>metade do comprimento de onda da propagação no cabo</w:t>
       </w:r>
       <w:r>
         <w:rPr>
@@ -4989,14 +5281,6 @@
           <w:szCs w:val="24"/>
         </w:rPr>
       </w:pPr>
-      <w:r>
-        <w:rPr>
-          <w:rFonts w:ascii="Arial" w:hAnsi="Arial" w:cs="Arial"/>
-          <w:sz w:val="24"/>
-          <w:szCs w:val="24"/>
-        </w:rPr>
-        <w:t>Diagrama de radiação:</w:t>
-      </w:r>
     </w:p>
     <w:p>
       <w:pPr>
@@ -5008,14 +5292,6 @@
           <w:szCs w:val="24"/>
         </w:rPr>
       </w:pPr>
-      <w:r>
-        <w:rPr>
-          <w:rFonts w:ascii="Arial" w:hAnsi="Arial" w:cs="Arial"/>
-          <w:sz w:val="24"/>
-          <w:szCs w:val="24"/>
-        </w:rPr>
-        <w:t>&lt;120mhz&gt;&lt;131&gt;&lt;137,5&gt;&lt;143&gt;&lt;150&gt;</w:t>
-      </w:r>
     </w:p>
     <w:p>
       <w:pPr>
@@ -5033,7 +5309,24 @@
           <w:sz w:val="24"/>
           <w:szCs w:val="24"/>
         </w:rPr>
-        <w:t>Diagrama de Smith:</w:t>
+        <w:lastRenderedPageBreak/>
+        <w:t>Diagrama</w:t>
+      </w:r>
+      <w:r>
+        <w:rPr>
+          <w:rFonts w:ascii="Arial" w:hAnsi="Arial" w:cs="Arial"/>
+          <w:sz w:val="24"/>
+          <w:szCs w:val="24"/>
+        </w:rPr>
+        <w:t>s</w:t>
+      </w:r>
+      <w:r>
+        <w:rPr>
+          <w:rFonts w:ascii="Arial" w:hAnsi="Arial" w:cs="Arial"/>
+          <w:sz w:val="24"/>
+          <w:szCs w:val="24"/>
+        </w:rPr>
+        <w:t xml:space="preserve"> de radiação:</w:t>
       </w:r>
     </w:p>
     <w:p>
@@ -5052,7 +5345,330 @@
           <w:sz w:val="24"/>
           <w:szCs w:val="24"/>
         </w:rPr>
-        <w:t>&lt;Smith&gt;</w:t>
+        <w:t>Abaixo, estão representados os diagramas de radiação da vertical selecionados de 120 MHz até 150 MHz.</w:t>
+      </w:r>
+    </w:p>
+    <w:p>
+      <w:pPr>
+        <w:spacing w:before="240" w:after="240" w:line="480" w:lineRule="auto"/>
+        <w:jc w:val="center"/>
+        <w:rPr>
+          <w:rFonts w:ascii="Arial" w:hAnsi="Arial" w:cs="Arial"/>
+          <w:sz w:val="24"/>
+          <w:szCs w:val="24"/>
+        </w:rPr>
+      </w:pPr>
+      <w:r>
+        <w:rPr>
+          <w:rFonts w:ascii="Arial" w:hAnsi="Arial" w:cs="Arial"/>
+          <w:noProof/>
+          <w:sz w:val="24"/>
+          <w:szCs w:val="24"/>
+          <w:lang w:eastAsia="pt-BR"/>
+        </w:rPr>
+        <w:drawing>
+          <wp:inline distT="0" distB="0" distL="0" distR="0" wp14:anchorId="46F9621B" wp14:editId="683592E7">
+            <wp:extent cx="2138320" cy="2160000"/>
+            <wp:effectExtent l="0" t="0" r="0" b="0"/>
+            <wp:docPr id="13" name="Imagem 13" descr="D:\FESP\TCC\TCC-FESP\escrita\pesquisa-antena\120.JPG"/>
+            <wp:cNvGraphicFramePr>
+              <a:graphicFrameLocks xmlns:a="http://schemas.openxmlformats.org/drawingml/2006/main" noChangeAspect="1"/>
+            </wp:cNvGraphicFramePr>
+            <a:graphic xmlns:a="http://schemas.openxmlformats.org/drawingml/2006/main">
+              <a:graphicData uri="http://schemas.openxmlformats.org/drawingml/2006/picture">
+                <pic:pic xmlns:pic="http://schemas.openxmlformats.org/drawingml/2006/picture">
+                  <pic:nvPicPr>
+                    <pic:cNvPr id="0" name="Picture 12" descr="D:\FESP\TCC\TCC-FESP\escrita\pesquisa-antena\120.JPG"/>
+                    <pic:cNvPicPr>
+                      <a:picLocks noChangeAspect="1" noChangeArrowheads="1"/>
+                    </pic:cNvPicPr>
+                  </pic:nvPicPr>
+                  <pic:blipFill>
+                    <a:blip r:embed="rId15">
+                      <a:extLst>
+                        <a:ext uri="{28A0092B-C50C-407E-A947-70E740481C1C}">
+                          <a14:useLocalDpi xmlns:a14="http://schemas.microsoft.com/office/drawing/2010/main" val="0"/>
+                        </a:ext>
+                      </a:extLst>
+                    </a:blip>
+                    <a:srcRect/>
+                    <a:stretch>
+                      <a:fillRect/>
+                    </a:stretch>
+                  </pic:blipFill>
+                  <pic:spPr bwMode="auto">
+                    <a:xfrm>
+                      <a:off x="0" y="0"/>
+                      <a:ext cx="2138320" cy="2160000"/>
+                    </a:xfrm>
+                    <a:prstGeom prst="rect">
+                      <a:avLst/>
+                    </a:prstGeom>
+                    <a:noFill/>
+                    <a:ln>
+                      <a:noFill/>
+                    </a:ln>
+                  </pic:spPr>
+                </pic:pic>
+              </a:graphicData>
+            </a:graphic>
+          </wp:inline>
+        </w:drawing>
+      </w:r>
+      <w:r>
+        <w:rPr>
+          <w:rFonts w:ascii="Arial" w:hAnsi="Arial" w:cs="Arial"/>
+          <w:noProof/>
+          <w:sz w:val="24"/>
+          <w:szCs w:val="24"/>
+          <w:lang w:eastAsia="pt-BR"/>
+        </w:rPr>
+        <w:drawing>
+          <wp:inline distT="0" distB="0" distL="0" distR="0" wp14:anchorId="3AF79D4F" wp14:editId="485AA216">
+            <wp:extent cx="2138232" cy="2160000"/>
+            <wp:effectExtent l="0" t="0" r="0" b="0"/>
+            <wp:docPr id="14" name="Imagem 14" descr="D:\FESP\TCC\TCC-FESP\escrita\pesquisa-antena\131.JPG"/>
+            <wp:cNvGraphicFramePr>
+              <a:graphicFrameLocks xmlns:a="http://schemas.openxmlformats.org/drawingml/2006/main" noChangeAspect="1"/>
+            </wp:cNvGraphicFramePr>
+            <a:graphic xmlns:a="http://schemas.openxmlformats.org/drawingml/2006/main">
+              <a:graphicData uri="http://schemas.openxmlformats.org/drawingml/2006/picture">
+                <pic:pic xmlns:pic="http://schemas.openxmlformats.org/drawingml/2006/picture">
+                  <pic:nvPicPr>
+                    <pic:cNvPr id="0" name="Picture 13" descr="D:\FESP\TCC\TCC-FESP\escrita\pesquisa-antena\131.JPG"/>
+                    <pic:cNvPicPr>
+                      <a:picLocks noChangeAspect="1" noChangeArrowheads="1"/>
+                    </pic:cNvPicPr>
+                  </pic:nvPicPr>
+                  <pic:blipFill>
+                    <a:blip r:embed="rId16">
+                      <a:extLst>
+                        <a:ext uri="{28A0092B-C50C-407E-A947-70E740481C1C}">
+                          <a14:useLocalDpi xmlns:a14="http://schemas.microsoft.com/office/drawing/2010/main" val="0"/>
+                        </a:ext>
+                      </a:extLst>
+                    </a:blip>
+                    <a:srcRect/>
+                    <a:stretch>
+                      <a:fillRect/>
+                    </a:stretch>
+                  </pic:blipFill>
+                  <pic:spPr bwMode="auto">
+                    <a:xfrm>
+                      <a:off x="0" y="0"/>
+                      <a:ext cx="2138232" cy="2160000"/>
+                    </a:xfrm>
+                    <a:prstGeom prst="rect">
+                      <a:avLst/>
+                    </a:prstGeom>
+                    <a:noFill/>
+                    <a:ln>
+                      <a:noFill/>
+                    </a:ln>
+                  </pic:spPr>
+                </pic:pic>
+              </a:graphicData>
+            </a:graphic>
+          </wp:inline>
+        </w:drawing>
+      </w:r>
+      <w:r>
+        <w:rPr>
+          <w:rFonts w:ascii="Arial" w:hAnsi="Arial" w:cs="Arial"/>
+          <w:noProof/>
+          <w:sz w:val="24"/>
+          <w:szCs w:val="24"/>
+          <w:lang w:eastAsia="pt-BR"/>
+        </w:rPr>
+        <w:t>6</w:t>
+      </w:r>
+      <w:r>
+        <w:rPr>
+          <w:rFonts w:ascii="Arial" w:hAnsi="Arial" w:cs="Arial"/>
+          <w:noProof/>
+          <w:sz w:val="24"/>
+          <w:szCs w:val="24"/>
+          <w:lang w:eastAsia="pt-BR"/>
+        </w:rPr>
+        <w:drawing>
+          <wp:inline distT="0" distB="0" distL="0" distR="0" wp14:anchorId="0097462F" wp14:editId="466C34A4">
+            <wp:extent cx="2120206" cy="2160000"/>
+            <wp:effectExtent l="0" t="0" r="0" b="0"/>
+            <wp:docPr id="15" name="Imagem 15" descr="D:\FESP\TCC\TCC-FESP\escrita\pesquisa-antena\137,5.JPG"/>
+            <wp:cNvGraphicFramePr>
+              <a:graphicFrameLocks xmlns:a="http://schemas.openxmlformats.org/drawingml/2006/main" noChangeAspect="1"/>
+            </wp:cNvGraphicFramePr>
+            <a:graphic xmlns:a="http://schemas.openxmlformats.org/drawingml/2006/main">
+              <a:graphicData uri="http://schemas.openxmlformats.org/drawingml/2006/picture">
+                <pic:pic xmlns:pic="http://schemas.openxmlformats.org/drawingml/2006/picture">
+                  <pic:nvPicPr>
+                    <pic:cNvPr id="0" name="Picture 14" descr="D:\FESP\TCC\TCC-FESP\escrita\pesquisa-antena\137,5.JPG"/>
+                    <pic:cNvPicPr>
+                      <a:picLocks noChangeAspect="1" noChangeArrowheads="1"/>
+                    </pic:cNvPicPr>
+                  </pic:nvPicPr>
+                  <pic:blipFill>
+                    <a:blip r:embed="rId17">
+                      <a:extLst>
+                        <a:ext uri="{28A0092B-C50C-407E-A947-70E740481C1C}">
+                          <a14:useLocalDpi xmlns:a14="http://schemas.microsoft.com/office/drawing/2010/main" val="0"/>
+                        </a:ext>
+                      </a:extLst>
+                    </a:blip>
+                    <a:srcRect/>
+                    <a:stretch>
+                      <a:fillRect/>
+                    </a:stretch>
+                  </pic:blipFill>
+                  <pic:spPr bwMode="auto">
+                    <a:xfrm>
+                      <a:off x="0" y="0"/>
+                      <a:ext cx="2120206" cy="2160000"/>
+                    </a:xfrm>
+                    <a:prstGeom prst="rect">
+                      <a:avLst/>
+                    </a:prstGeom>
+                    <a:noFill/>
+                    <a:ln>
+                      <a:noFill/>
+                    </a:ln>
+                  </pic:spPr>
+                </pic:pic>
+              </a:graphicData>
+            </a:graphic>
+          </wp:inline>
+        </w:drawing>
+      </w:r>
+      <w:r>
+        <w:rPr>
+          <w:rFonts w:ascii="Arial" w:hAnsi="Arial" w:cs="Arial"/>
+          <w:noProof/>
+          <w:sz w:val="24"/>
+          <w:szCs w:val="24"/>
+          <w:lang w:eastAsia="pt-BR"/>
+        </w:rPr>
+        <w:drawing>
+          <wp:inline distT="0" distB="0" distL="0" distR="0" wp14:anchorId="68A18DEF" wp14:editId="18CEF400">
+            <wp:extent cx="2155799" cy="2160000"/>
+            <wp:effectExtent l="0" t="0" r="0" b="0"/>
+            <wp:docPr id="16" name="Imagem 16" descr="D:\FESP\TCC\TCC-FESP\escrita\pesquisa-antena\143.JPG"/>
+            <wp:cNvGraphicFramePr>
+              <a:graphicFrameLocks xmlns:a="http://schemas.openxmlformats.org/drawingml/2006/main" noChangeAspect="1"/>
+            </wp:cNvGraphicFramePr>
+            <a:graphic xmlns:a="http://schemas.openxmlformats.org/drawingml/2006/main">
+              <a:graphicData uri="http://schemas.openxmlformats.org/drawingml/2006/picture">
+                <pic:pic xmlns:pic="http://schemas.openxmlformats.org/drawingml/2006/picture">
+                  <pic:nvPicPr>
+                    <pic:cNvPr id="0" name="Picture 15" descr="D:\FESP\TCC\TCC-FESP\escrita\pesquisa-antena\143.JPG"/>
+                    <pic:cNvPicPr>
+                      <a:picLocks noChangeAspect="1" noChangeArrowheads="1"/>
+                    </pic:cNvPicPr>
+                  </pic:nvPicPr>
+                  <pic:blipFill>
+                    <a:blip r:embed="rId18">
+                      <a:extLst>
+                        <a:ext uri="{28A0092B-C50C-407E-A947-70E740481C1C}">
+                          <a14:useLocalDpi xmlns:a14="http://schemas.microsoft.com/office/drawing/2010/main" val="0"/>
+                        </a:ext>
+                      </a:extLst>
+                    </a:blip>
+                    <a:srcRect/>
+                    <a:stretch>
+                      <a:fillRect/>
+                    </a:stretch>
+                  </pic:blipFill>
+                  <pic:spPr bwMode="auto">
+                    <a:xfrm>
+                      <a:off x="0" y="0"/>
+                      <a:ext cx="2155799" cy="2160000"/>
+                    </a:xfrm>
+                    <a:prstGeom prst="rect">
+                      <a:avLst/>
+                    </a:prstGeom>
+                    <a:noFill/>
+                    <a:ln>
+                      <a:noFill/>
+                    </a:ln>
+                  </pic:spPr>
+                </pic:pic>
+              </a:graphicData>
+            </a:graphic>
+          </wp:inline>
+        </w:drawing>
+      </w:r>
+      <w:r>
+        <w:rPr>
+          <w:rFonts w:ascii="Arial" w:hAnsi="Arial" w:cs="Arial"/>
+          <w:noProof/>
+          <w:sz w:val="24"/>
+          <w:szCs w:val="24"/>
+          <w:lang w:eastAsia="pt-BR"/>
+        </w:rPr>
+        <w:drawing>
+          <wp:inline distT="0" distB="0" distL="0" distR="0">
+            <wp:extent cx="2155446" cy="2160000"/>
+            <wp:effectExtent l="0" t="0" r="0" b="0"/>
+            <wp:docPr id="12" name="Imagem 12" descr="D:\FESP\TCC\TCC-FESP\escrita\pesquisa-antena\150.JPG"/>
+            <wp:cNvGraphicFramePr>
+              <a:graphicFrameLocks xmlns:a="http://schemas.openxmlformats.org/drawingml/2006/main" noChangeAspect="1"/>
+            </wp:cNvGraphicFramePr>
+            <a:graphic xmlns:a="http://schemas.openxmlformats.org/drawingml/2006/main">
+              <a:graphicData uri="http://schemas.openxmlformats.org/drawingml/2006/picture">
+                <pic:pic xmlns:pic="http://schemas.openxmlformats.org/drawingml/2006/picture">
+                  <pic:nvPicPr>
+                    <pic:cNvPr id="0" name="Picture 11" descr="D:\FESP\TCC\TCC-FESP\escrita\pesquisa-antena\150.JPG"/>
+                    <pic:cNvPicPr>
+                      <a:picLocks noChangeAspect="1" noChangeArrowheads="1"/>
+                    </pic:cNvPicPr>
+                  </pic:nvPicPr>
+                  <pic:blipFill>
+                    <a:blip r:embed="rId19">
+                      <a:extLst>
+                        <a:ext uri="{28A0092B-C50C-407E-A947-70E740481C1C}">
+                          <a14:useLocalDpi xmlns:a14="http://schemas.microsoft.com/office/drawing/2010/main" val="0"/>
+                        </a:ext>
+                      </a:extLst>
+                    </a:blip>
+                    <a:srcRect/>
+                    <a:stretch>
+                      <a:fillRect/>
+                    </a:stretch>
+                  </pic:blipFill>
+                  <pic:spPr bwMode="auto">
+                    <a:xfrm>
+                      <a:off x="0" y="0"/>
+                      <a:ext cx="2155446" cy="2160000"/>
+                    </a:xfrm>
+                    <a:prstGeom prst="rect">
+                      <a:avLst/>
+                    </a:prstGeom>
+                    <a:noFill/>
+                    <a:ln>
+                      <a:noFill/>
+                    </a:ln>
+                  </pic:spPr>
+                </pic:pic>
+              </a:graphicData>
+            </a:graphic>
+          </wp:inline>
+        </w:drawing>
+      </w:r>
+    </w:p>
+    <w:p>
+      <w:pPr>
+        <w:rPr>
+          <w:rFonts w:ascii="Arial" w:hAnsi="Arial" w:cs="Arial"/>
+          <w:sz w:val="24"/>
+          <w:szCs w:val="24"/>
+        </w:rPr>
+      </w:pPr>
+      <w:r>
+        <w:rPr>
+          <w:rFonts w:ascii="Arial" w:hAnsi="Arial" w:cs="Arial"/>
+          <w:sz w:val="24"/>
+          <w:szCs w:val="24"/>
+        </w:rPr>
+        <w:br w:type="page"/>
       </w:r>
     </w:p>
     <w:p>
@@ -5071,7 +5687,8 @@
           <w:sz w:val="24"/>
           <w:szCs w:val="24"/>
         </w:rPr>
-        <w:t>Gráfico de Coeficiente de Onda Estacionário – SWR:</w:t>
+        <w:lastRenderedPageBreak/>
+        <w:t>Diagrama de Smith:</w:t>
       </w:r>
     </w:p>
     <w:p>
@@ -5090,7 +5707,15 @@
           <w:sz w:val="24"/>
           <w:szCs w:val="24"/>
         </w:rPr>
-        <w:t>&lt;COE&gt;</w:t>
+        <w:t>O diagrama representado abaixo identifica a impedâ</w:t>
+      </w:r>
+      <w:r>
+        <w:rPr>
+          <w:rFonts w:ascii="Arial" w:hAnsi="Arial" w:cs="Arial"/>
+          <w:sz w:val="24"/>
+          <w:szCs w:val="24"/>
+        </w:rPr>
+        <w:t>ncia normalizada da antena de acordo com as faixas de frequências selecionadas no intervalo de 120 MHz até 150 MHz com resolução de 0,5 MHz.</w:t>
       </w:r>
       <w:bookmarkStart w:id="0" w:name="_GoBack"/>
       <w:bookmarkEnd w:id="0"/>
@@ -5098,20 +5723,69 @@
     <w:p>
       <w:pPr>
         <w:spacing w:before="240" w:after="240" w:line="480" w:lineRule="auto"/>
-        <w:jc w:val="both"/>
-        <w:rPr>
-          <w:rFonts w:ascii="Arial" w:hAnsi="Arial" w:cs="Arial"/>
-          <w:sz w:val="24"/>
-          <w:szCs w:val="24"/>
-        </w:rPr>
-      </w:pPr>
-      <w:r>
-        <w:rPr>
-          <w:rFonts w:ascii="Arial" w:hAnsi="Arial" w:cs="Arial"/>
-          <w:sz w:val="24"/>
-          <w:szCs w:val="24"/>
-        </w:rPr>
-        <w:t>Gráfico de coeficiente de reflexão</w:t>
+        <w:jc w:val="center"/>
+        <w:rPr>
+          <w:rFonts w:ascii="Arial" w:hAnsi="Arial" w:cs="Arial"/>
+          <w:sz w:val="24"/>
+          <w:szCs w:val="24"/>
+        </w:rPr>
+      </w:pPr>
+      <w:r>
+        <w:rPr>
+          <w:rFonts w:ascii="Arial" w:hAnsi="Arial" w:cs="Arial"/>
+          <w:noProof/>
+          <w:sz w:val="24"/>
+          <w:szCs w:val="24"/>
+          <w:lang w:eastAsia="pt-BR"/>
+        </w:rPr>
+        <w:drawing>
+          <wp:inline distT="0" distB="0" distL="0" distR="0">
+            <wp:extent cx="5229756" cy="4155034"/>
+            <wp:effectExtent l="0" t="0" r="9525" b="0"/>
+            <wp:docPr id="11" name="Imagem 11" descr="D:\FESP\TCC\TCC-FESP\escrita\pesquisa-antena\smith.JPG"/>
+            <wp:cNvGraphicFramePr>
+              <a:graphicFrameLocks xmlns:a="http://schemas.openxmlformats.org/drawingml/2006/main" noChangeAspect="1"/>
+            </wp:cNvGraphicFramePr>
+            <a:graphic xmlns:a="http://schemas.openxmlformats.org/drawingml/2006/main">
+              <a:graphicData uri="http://schemas.openxmlformats.org/drawingml/2006/picture">
+                <pic:pic xmlns:pic="http://schemas.openxmlformats.org/drawingml/2006/picture">
+                  <pic:nvPicPr>
+                    <pic:cNvPr id="0" name="Picture 10" descr="D:\FESP\TCC\TCC-FESP\escrita\pesquisa-antena\smith.JPG"/>
+                    <pic:cNvPicPr>
+                      <a:picLocks noChangeAspect="1" noChangeArrowheads="1"/>
+                    </pic:cNvPicPr>
+                  </pic:nvPicPr>
+                  <pic:blipFill>
+                    <a:blip r:embed="rId20">
+                      <a:extLst>
+                        <a:ext uri="{28A0092B-C50C-407E-A947-70E740481C1C}">
+                          <a14:useLocalDpi xmlns:a14="http://schemas.microsoft.com/office/drawing/2010/main" val="0"/>
+                        </a:ext>
+                      </a:extLst>
+                    </a:blip>
+                    <a:srcRect/>
+                    <a:stretch>
+                      <a:fillRect/>
+                    </a:stretch>
+                  </pic:blipFill>
+                  <pic:spPr bwMode="auto">
+                    <a:xfrm>
+                      <a:off x="0" y="0"/>
+                      <a:ext cx="5284254" cy="4198332"/>
+                    </a:xfrm>
+                    <a:prstGeom prst="rect">
+                      <a:avLst/>
+                    </a:prstGeom>
+                    <a:noFill/>
+                    <a:ln>
+                      <a:noFill/>
+                    </a:ln>
+                  </pic:spPr>
+                </pic:pic>
+              </a:graphicData>
+            </a:graphic>
+          </wp:inline>
+        </w:drawing>
       </w:r>
     </w:p>
     <w:p>
@@ -5124,31 +5798,22 @@
           <w:szCs w:val="24"/>
         </w:rPr>
       </w:pPr>
-      <w:r>
-        <w:rPr>
-          <w:rFonts w:ascii="Arial" w:hAnsi="Arial" w:cs="Arial"/>
-          <w:sz w:val="24"/>
-          <w:szCs w:val="24"/>
-        </w:rPr>
-        <w:t>&lt;</w:t>
-      </w:r>
-      <w:proofErr w:type="gramStart"/>
-      <w:r>
-        <w:rPr>
-          <w:rFonts w:ascii="Arial" w:hAnsi="Arial" w:cs="Arial"/>
-          <w:sz w:val="24"/>
-          <w:szCs w:val="24"/>
-        </w:rPr>
-        <w:t>coeficiente</w:t>
-      </w:r>
-      <w:proofErr w:type="gramEnd"/>
-      <w:r>
-        <w:rPr>
-          <w:rFonts w:ascii="Arial" w:hAnsi="Arial" w:cs="Arial"/>
-          <w:sz w:val="24"/>
-          <w:szCs w:val="24"/>
-        </w:rPr>
-        <w:t xml:space="preserve"> de reflexão&gt;</w:t>
+    </w:p>
+    <w:p>
+      <w:pPr>
+        <w:rPr>
+          <w:rFonts w:ascii="Arial" w:hAnsi="Arial" w:cs="Arial"/>
+          <w:sz w:val="24"/>
+          <w:szCs w:val="24"/>
+        </w:rPr>
+      </w:pPr>
+      <w:r>
+        <w:rPr>
+          <w:rFonts w:ascii="Arial" w:hAnsi="Arial" w:cs="Arial"/>
+          <w:sz w:val="24"/>
+          <w:szCs w:val="24"/>
+        </w:rPr>
+        <w:br w:type="page"/>
       </w:r>
     </w:p>
     <w:p>
@@ -5167,7 +5832,24 @@
           <w:sz w:val="24"/>
           <w:szCs w:val="24"/>
         </w:rPr>
-        <w:t xml:space="preserve">Gráfico de impedância: </w:t>
+        <w:lastRenderedPageBreak/>
+        <w:t xml:space="preserve">Gráfico de </w:t>
+      </w:r>
+      <w:r>
+        <w:rPr>
+          <w:rFonts w:ascii="Arial" w:hAnsi="Arial" w:cs="Arial"/>
+          <w:sz w:val="24"/>
+          <w:szCs w:val="24"/>
+        </w:rPr>
+        <w:t>Coeficiente de Onda Estacionária e coeficiente de reflexão</w:t>
+      </w:r>
+      <w:r>
+        <w:rPr>
+          <w:rFonts w:ascii="Arial" w:hAnsi="Arial" w:cs="Arial"/>
+          <w:sz w:val="24"/>
+          <w:szCs w:val="24"/>
+        </w:rPr>
+        <w:t>:</w:t>
       </w:r>
     </w:p>
     <w:p>
@@ -5183,29 +5865,59 @@
       <w:r>
         <w:rPr>
           <w:rFonts w:ascii="Arial" w:hAnsi="Arial" w:cs="Arial"/>
-          <w:sz w:val="24"/>
-          <w:szCs w:val="24"/>
-        </w:rPr>
-        <w:lastRenderedPageBreak/>
-        <w:t>&lt;</w:t>
-      </w:r>
-      <w:proofErr w:type="gramStart"/>
-      <w:r>
-        <w:rPr>
-          <w:rFonts w:ascii="Arial" w:hAnsi="Arial" w:cs="Arial"/>
-          <w:sz w:val="24"/>
-          <w:szCs w:val="24"/>
-        </w:rPr>
-        <w:t>gráfico</w:t>
-      </w:r>
-      <w:proofErr w:type="gramEnd"/>
-      <w:r>
-        <w:rPr>
-          <w:rFonts w:ascii="Arial" w:hAnsi="Arial" w:cs="Arial"/>
-          <w:sz w:val="24"/>
-          <w:szCs w:val="24"/>
-        </w:rPr>
-        <w:t xml:space="preserve"> de impedância&gt;</w:t>
+          <w:noProof/>
+          <w:sz w:val="24"/>
+          <w:szCs w:val="24"/>
+          <w:lang w:eastAsia="pt-BR"/>
+        </w:rPr>
+        <w:drawing>
+          <wp:inline distT="0" distB="0" distL="0" distR="0">
+            <wp:extent cx="5760085" cy="3405296"/>
+            <wp:effectExtent l="0" t="0" r="0" b="5080"/>
+            <wp:docPr id="17" name="Imagem 17" descr="D:\FESP\TCC\TCC-FESP\escrita\pesquisa-antena\COE e reflexão.JPG"/>
+            <wp:cNvGraphicFramePr>
+              <a:graphicFrameLocks xmlns:a="http://schemas.openxmlformats.org/drawingml/2006/main" noChangeAspect="1"/>
+            </wp:cNvGraphicFramePr>
+            <a:graphic xmlns:a="http://schemas.openxmlformats.org/drawingml/2006/main">
+              <a:graphicData uri="http://schemas.openxmlformats.org/drawingml/2006/picture">
+                <pic:pic xmlns:pic="http://schemas.openxmlformats.org/drawingml/2006/picture">
+                  <pic:nvPicPr>
+                    <pic:cNvPr id="0" name="Picture 16" descr="D:\FESP\TCC\TCC-FESP\escrita\pesquisa-antena\COE e reflexão.JPG"/>
+                    <pic:cNvPicPr>
+                      <a:picLocks noChangeAspect="1" noChangeArrowheads="1"/>
+                    </pic:cNvPicPr>
+                  </pic:nvPicPr>
+                  <pic:blipFill>
+                    <a:blip r:embed="rId21" cstate="print">
+                      <a:extLst>
+                        <a:ext uri="{28A0092B-C50C-407E-A947-70E740481C1C}">
+                          <a14:useLocalDpi xmlns:a14="http://schemas.microsoft.com/office/drawing/2010/main" val="0"/>
+                        </a:ext>
+                      </a:extLst>
+                    </a:blip>
+                    <a:srcRect/>
+                    <a:stretch>
+                      <a:fillRect/>
+                    </a:stretch>
+                  </pic:blipFill>
+                  <pic:spPr bwMode="auto">
+                    <a:xfrm>
+                      <a:off x="0" y="0"/>
+                      <a:ext cx="5760085" cy="3405296"/>
+                    </a:xfrm>
+                    <a:prstGeom prst="rect">
+                      <a:avLst/>
+                    </a:prstGeom>
+                    <a:noFill/>
+                    <a:ln>
+                      <a:noFill/>
+                    </a:ln>
+                  </pic:spPr>
+                </pic:pic>
+              </a:graphicData>
+            </a:graphic>
+          </wp:inline>
+        </w:drawing>
       </w:r>
     </w:p>
     <w:p>
@@ -5214,6 +5926,25 @@
         <w:jc w:val="both"/>
         <w:rPr>
           <w:rFonts w:ascii="Arial" w:hAnsi="Arial" w:cs="Arial"/>
+          <w:sz w:val="24"/>
+          <w:szCs w:val="24"/>
+        </w:rPr>
+      </w:pPr>
+      <w:r>
+        <w:rPr>
+          <w:rFonts w:ascii="Arial" w:hAnsi="Arial" w:cs="Arial"/>
+          <w:sz w:val="24"/>
+          <w:szCs w:val="24"/>
+        </w:rPr>
+        <w:t xml:space="preserve">Gráfico de impedância: </w:t>
+      </w:r>
+    </w:p>
+    <w:p>
+      <w:pPr>
+        <w:spacing w:before="240" w:after="240" w:line="480" w:lineRule="auto"/>
+        <w:jc w:val="both"/>
+        <w:rPr>
+          <w:rFonts w:ascii="Arial" w:hAnsi="Arial" w:cs="Arial"/>
           <w:b/>
           <w:bCs/>
           <w:sz w:val="24"/>
@@ -5223,11 +5954,124 @@
       <w:r>
         <w:rPr>
           <w:rFonts w:ascii="Arial" w:hAnsi="Arial" w:cs="Arial"/>
+          <w:noProof/>
+          <w:sz w:val="24"/>
+          <w:szCs w:val="24"/>
+          <w:lang w:eastAsia="pt-BR"/>
+        </w:rPr>
+        <w:drawing>
+          <wp:inline distT="0" distB="0" distL="0" distR="0">
+            <wp:extent cx="5717329" cy="1938528"/>
+            <wp:effectExtent l="0" t="0" r="0" b="5080"/>
+            <wp:docPr id="18" name="Imagem 18" descr="D:\FESP\TCC\TCC-FESP\escrita\pesquisa-antena\impedancia.JPG"/>
+            <wp:cNvGraphicFramePr>
+              <a:graphicFrameLocks xmlns:a="http://schemas.openxmlformats.org/drawingml/2006/main" noChangeAspect="1"/>
+            </wp:cNvGraphicFramePr>
+            <a:graphic xmlns:a="http://schemas.openxmlformats.org/drawingml/2006/main">
+              <a:graphicData uri="http://schemas.openxmlformats.org/drawingml/2006/picture">
+                <pic:pic xmlns:pic="http://schemas.openxmlformats.org/drawingml/2006/picture">
+                  <pic:nvPicPr>
+                    <pic:cNvPr id="0" name="Picture 17" descr="D:\FESP\TCC\TCC-FESP\escrita\pesquisa-antena\impedancia.JPG"/>
+                    <pic:cNvPicPr>
+                      <a:picLocks noChangeAspect="1" noChangeArrowheads="1"/>
+                    </pic:cNvPicPr>
+                  </pic:nvPicPr>
+                  <pic:blipFill>
+                    <a:blip r:embed="rId22" cstate="print">
+                      <a:extLst>
+                        <a:ext uri="{28A0092B-C50C-407E-A947-70E740481C1C}">
+                          <a14:useLocalDpi xmlns:a14="http://schemas.microsoft.com/office/drawing/2010/main" val="0"/>
+                        </a:ext>
+                      </a:extLst>
+                    </a:blip>
+                    <a:srcRect/>
+                    <a:stretch>
+                      <a:fillRect/>
+                    </a:stretch>
+                  </pic:blipFill>
+                  <pic:spPr bwMode="auto">
+                    <a:xfrm>
+                      <a:off x="0" y="0"/>
+                      <a:ext cx="5797471" cy="1965701"/>
+                    </a:xfrm>
+                    <a:prstGeom prst="rect">
+                      <a:avLst/>
+                    </a:prstGeom>
+                    <a:noFill/>
+                    <a:ln>
+                      <a:noFill/>
+                    </a:ln>
+                  </pic:spPr>
+                </pic:pic>
+              </a:graphicData>
+            </a:graphic>
+          </wp:inline>
+        </w:drawing>
+      </w:r>
+    </w:p>
+    <w:p>
+      <w:pPr>
+        <w:spacing w:before="240" w:after="240" w:line="480" w:lineRule="auto"/>
+        <w:jc w:val="both"/>
+        <w:rPr>
+          <w:rFonts w:ascii="Arial" w:hAnsi="Arial" w:cs="Arial"/>
+          <w:bCs/>
+          <w:sz w:val="24"/>
+          <w:szCs w:val="24"/>
+        </w:rPr>
+      </w:pPr>
+      <w:r>
+        <w:rPr>
+          <w:rFonts w:ascii="Arial" w:hAnsi="Arial" w:cs="Arial"/>
+          <w:bCs/>
+          <w:sz w:val="24"/>
+          <w:szCs w:val="24"/>
+        </w:rPr>
+        <w:t xml:space="preserve">Como indicado no gráfico acima, será necessário casamento de impedância da antena com a linha do cabo coaxial de 50 Ω. </w:t>
+      </w:r>
+    </w:p>
+    <w:p>
+      <w:pPr>
+        <w:rPr>
+          <w:rFonts w:ascii="Arial" w:hAnsi="Arial" w:cs="Arial"/>
           <w:b/>
           <w:bCs/>
           <w:sz w:val="24"/>
           <w:szCs w:val="24"/>
         </w:rPr>
+      </w:pPr>
+      <w:r>
+        <w:rPr>
+          <w:rFonts w:ascii="Arial" w:hAnsi="Arial" w:cs="Arial"/>
+          <w:b/>
+          <w:bCs/>
+          <w:sz w:val="24"/>
+          <w:szCs w:val="24"/>
+        </w:rPr>
+        <w:br w:type="page"/>
+      </w:r>
+    </w:p>
+    <w:p>
+      <w:pPr>
+        <w:spacing w:before="240" w:after="240" w:line="480" w:lineRule="auto"/>
+        <w:jc w:val="both"/>
+        <w:rPr>
+          <w:rFonts w:ascii="Arial" w:hAnsi="Arial" w:cs="Arial"/>
+          <w:b/>
+          <w:bCs/>
+          <w:sz w:val="24"/>
+          <w:szCs w:val="24"/>
+        </w:rPr>
+      </w:pPr>
+      <w:r>
+        <w:rPr>
+          <w:rFonts w:ascii="Arial" w:hAnsi="Arial" w:cs="Arial"/>
+          <w:b/>
+          <w:bCs/>
+          <w:sz w:val="24"/>
+          <w:szCs w:val="24"/>
+        </w:rPr>
+        <w:lastRenderedPageBreak/>
         <w:t>Testes em Laboratório</w:t>
       </w:r>
     </w:p>

</xml_diff>

<commit_message>
conclusao da simulacao e insserção dos dados no relatorio
</commit_message>
<xml_diff>
--- a/escrita/pesquisa-antena/pesquisa-antena.docx
+++ b/escrita/pesquisa-antena/pesquisa-antena.docx
@@ -1,6 +1,6 @@
 
 <file path=word/document.xml><?xml version="1.0" encoding="utf-8"?>
-<w:document xmlns:wpc="http://schemas.microsoft.com/office/word/2010/wordprocessingCanvas" xmlns:cx="http://schemas.microsoft.com/office/drawing/2014/chartex" xmlns:cx1="http://schemas.microsoft.com/office/drawing/2015/9/8/chartex" xmlns:cx2="http://schemas.microsoft.com/office/drawing/2015/10/21/chartex" xmlns:cx3="http://schemas.microsoft.com/office/drawing/2016/5/9/chartex" xmlns:cx4="http://schemas.microsoft.com/office/drawing/2016/5/10/chartex" xmlns:cx5="http://schemas.microsoft.com/office/drawing/2016/5/11/chartex" xmlns:cx6="http://schemas.microsoft.com/office/drawing/2016/5/12/chartex" xmlns:cx7="http://schemas.microsoft.com/office/drawing/2016/5/13/chartex" xmlns:cx8="http://schemas.microsoft.com/office/drawing/2016/5/14/chartex" xmlns:mc="http://schemas.openxmlformats.org/markup-compatibility/2006" xmlns:aink="http://schemas.microsoft.com/office/drawing/2016/ink" xmlns:am3d="http://schemas.microsoft.com/office/drawing/2017/model3d" xmlns:o="urn:schemas-microsoft-com:office:office" xmlns:r="http://schemas.openxmlformats.org/officeDocument/2006/relationships" xmlns:m="http://schemas.openxmlformats.org/officeDocument/2006/math" xmlns:v="urn:schemas-microsoft-com:vml" xmlns:wp14="http://schemas.microsoft.com/office/word/2010/wordprocessingDrawing" xmlns:wp="http://schemas.openxmlformats.org/drawingml/2006/wordprocessingDrawing" xmlns:w10="urn:schemas-microsoft-com:office:word" xmlns:w="http://schemas.openxmlformats.org/wordprocessingml/2006/main" xmlns:w14="http://schemas.microsoft.com/office/word/2010/wordml" xmlns:w15="http://schemas.microsoft.com/office/word/2012/wordml" xmlns:w16cid="http://schemas.microsoft.com/office/word/2016/wordml/cid" xmlns:w16se="http://schemas.microsoft.com/office/word/2015/wordml/symex" xmlns:wpg="http://schemas.microsoft.com/office/word/2010/wordprocessingGroup" xmlns:wpi="http://schemas.microsoft.com/office/word/2010/wordprocessingInk" xmlns:wne="http://schemas.microsoft.com/office/word/2006/wordml" xmlns:wps="http://schemas.microsoft.com/office/word/2010/wordprocessingShape" mc:Ignorable="w14 w15 w16se w16cid wp14">
+<w:document xmlns:wpc="http://schemas.microsoft.com/office/word/2010/wordprocessingCanvas" xmlns:mc="http://schemas.openxmlformats.org/markup-compatibility/2006" xmlns:o="urn:schemas-microsoft-com:office:office" xmlns:r="http://schemas.openxmlformats.org/officeDocument/2006/relationships" xmlns:m="http://schemas.openxmlformats.org/officeDocument/2006/math" xmlns:v="urn:schemas-microsoft-com:vml" xmlns:wp14="http://schemas.microsoft.com/office/word/2010/wordprocessingDrawing" xmlns:wp="http://schemas.openxmlformats.org/drawingml/2006/wordprocessingDrawing" xmlns:w10="urn:schemas-microsoft-com:office:word" xmlns:w="http://schemas.openxmlformats.org/wordprocessingml/2006/main" xmlns:w14="http://schemas.microsoft.com/office/word/2010/wordml" xmlns:w15="http://schemas.microsoft.com/office/word/2012/wordml" xmlns:wpg="http://schemas.microsoft.com/office/word/2010/wordprocessingGroup" xmlns:wpi="http://schemas.microsoft.com/office/word/2010/wordprocessingInk" xmlns:wne="http://schemas.microsoft.com/office/word/2006/wordml" xmlns:wps="http://schemas.microsoft.com/office/word/2010/wordprocessingShape" mc:Ignorable="w14 w15 wp14">
   <w:body>
     <w:p>
       <w:pPr>
@@ -22,7 +22,29 @@
           <w:sz w:val="24"/>
           <w:szCs w:val="24"/>
         </w:rPr>
-        <w:t>Antena Quadrifilar Helicoidal</w:t>
+        <w:t xml:space="preserve">Antena </w:t>
+      </w:r>
+      <w:proofErr w:type="spellStart"/>
+      <w:r>
+        <w:rPr>
+          <w:rFonts w:ascii="Arial" w:hAnsi="Arial" w:cs="Arial"/>
+          <w:b/>
+          <w:bCs/>
+          <w:sz w:val="24"/>
+          <w:szCs w:val="24"/>
+        </w:rPr>
+        <w:t>Quadrifilar</w:t>
+      </w:r>
+      <w:proofErr w:type="spellEnd"/>
+      <w:r>
+        <w:rPr>
+          <w:rFonts w:ascii="Arial" w:hAnsi="Arial" w:cs="Arial"/>
+          <w:b/>
+          <w:bCs/>
+          <w:sz w:val="24"/>
+          <w:szCs w:val="24"/>
+        </w:rPr>
+        <w:t xml:space="preserve"> Helicoidal</w:t>
       </w:r>
     </w:p>
     <w:p>
@@ -81,7 +103,25 @@
           <w:sz w:val="24"/>
           <w:szCs w:val="24"/>
         </w:rPr>
-        <w:t xml:space="preserve"> VHF e possuir o mesmo tipo de polarização circular de onda plana, a qual, também o é da antena de transmissão do sinal</w:t>
+        <w:t xml:space="preserve"> VHF e possuir o </w:t>
+      </w:r>
+      <w:proofErr w:type="gramStart"/>
+      <w:r>
+        <w:rPr>
+          <w:rFonts w:ascii="Arial" w:hAnsi="Arial" w:cs="Arial"/>
+          <w:sz w:val="24"/>
+          <w:szCs w:val="24"/>
+        </w:rPr>
+        <w:t>mesmo</w:t>
+      </w:r>
+      <w:proofErr w:type="gramEnd"/>
+      <w:r>
+        <w:rPr>
+          <w:rFonts w:ascii="Arial" w:hAnsi="Arial" w:cs="Arial"/>
+          <w:sz w:val="24"/>
+          <w:szCs w:val="24"/>
+        </w:rPr>
+        <w:t xml:space="preserve"> tipo de polarização circular de onda plana, a qual, também o é da antena de transmissão do sinal</w:t>
       </w:r>
       <w:r>
         <w:rPr>
@@ -150,7 +190,25 @@
           <w:sz w:val="24"/>
           <w:szCs w:val="24"/>
         </w:rPr>
-        <w:t xml:space="preserve">De acordo com Balanis (2011), a polarização de uma antena é definida pela polarização das ondas radiadas por ela. </w:t>
+        <w:t xml:space="preserve">De acordo com </w:t>
+      </w:r>
+      <w:proofErr w:type="spellStart"/>
+      <w:r>
+        <w:rPr>
+          <w:rFonts w:ascii="Arial" w:hAnsi="Arial" w:cs="Arial"/>
+          <w:sz w:val="24"/>
+          <w:szCs w:val="24"/>
+        </w:rPr>
+        <w:t>Balanis</w:t>
+      </w:r>
+      <w:proofErr w:type="spellEnd"/>
+      <w:r>
+        <w:rPr>
+          <w:rFonts w:ascii="Arial" w:hAnsi="Arial" w:cs="Arial"/>
+          <w:sz w:val="24"/>
+          <w:szCs w:val="24"/>
+        </w:rPr>
+        <w:t xml:space="preserve"> (2011), a polarização de uma antena é definida pela polarização das ondas radiadas por ela. </w:t>
       </w:r>
       <w:r>
         <w:rPr>
@@ -739,7 +797,16 @@
           <w:sz w:val="24"/>
           <w:szCs w:val="24"/>
         </w:rPr>
-        <w:t>As componentes que se propagam nas direções</w:t>
+        <w:t xml:space="preserve">As componentes que se propagam nas </w:t>
+      </w:r>
+      <w:proofErr w:type="gramStart"/>
+      <w:r>
+        <w:rPr>
+          <w:rFonts w:ascii="Arial" w:hAnsi="Arial" w:cs="Arial"/>
+          <w:sz w:val="24"/>
+          <w:szCs w:val="24"/>
+        </w:rPr>
+        <w:t>direções</w:t>
       </w:r>
       <w:r>
         <w:rPr>
@@ -865,7 +932,16 @@
           <w:sz w:val="24"/>
           <w:szCs w:val="24"/>
         </w:rPr>
-        <w:t>podem ser decompostas em</w:t>
+        <w:t>podem</w:t>
+      </w:r>
+      <w:proofErr w:type="gramEnd"/>
+      <w:r>
+        <w:rPr>
+          <w:rFonts w:ascii="Arial" w:hAnsi="Arial" w:cs="Arial"/>
+          <w:sz w:val="24"/>
+          <w:szCs w:val="24"/>
+        </w:rPr>
+        <w:t xml:space="preserve"> ser decompostas em</w:t>
       </w:r>
     </w:p>
     <w:p>
@@ -881,13 +957,23 @@
           <w:szCs w:val="24"/>
         </w:rPr>
       </w:pPr>
-      <w:r>
-        <w:rPr>
-          <w:rFonts w:ascii="Arial" w:hAnsi="Arial" w:cs="Arial"/>
-          <w:sz w:val="24"/>
-          <w:szCs w:val="24"/>
-        </w:rPr>
-        <w:t xml:space="preserve">função de suas amplitudes máxima em cada direção, da frequência </w:t>
+      <w:proofErr w:type="gramStart"/>
+      <w:r>
+        <w:rPr>
+          <w:rFonts w:ascii="Arial" w:hAnsi="Arial" w:cs="Arial"/>
+          <w:sz w:val="24"/>
+          <w:szCs w:val="24"/>
+        </w:rPr>
+        <w:t>função</w:t>
+      </w:r>
+      <w:proofErr w:type="gramEnd"/>
+      <w:r>
+        <w:rPr>
+          <w:rFonts w:ascii="Arial" w:hAnsi="Arial" w:cs="Arial"/>
+          <w:sz w:val="24"/>
+          <w:szCs w:val="24"/>
+        </w:rPr>
+        <w:t xml:space="preserve"> de suas amplitudes máxima em cada direção, da frequência </w:t>
       </w:r>
       <m:oMath>
         <m:r>
@@ -926,6 +1012,7 @@
           <w:szCs w:val="24"/>
         </w:rPr>
       </w:pPr>
+      <w:proofErr w:type="gramStart"/>
       <w:r>
         <w:rPr>
           <w:rFonts w:ascii="Arial" w:hAnsi="Arial" w:cs="Arial"/>
@@ -950,7 +1037,16 @@
           <w:sz w:val="24"/>
           <w:szCs w:val="24"/>
         </w:rPr>
-        <w:t xml:space="preserve"> e fase </w:t>
+        <w:t xml:space="preserve"> e</w:t>
+      </w:r>
+      <w:proofErr w:type="gramEnd"/>
+      <w:r>
+        <w:rPr>
+          <w:rFonts w:ascii="Arial" w:hAnsi="Arial" w:cs="Arial"/>
+          <w:sz w:val="24"/>
+          <w:szCs w:val="24"/>
+        </w:rPr>
+        <w:t xml:space="preserve"> fase </w:t>
       </w:r>
       <m:oMath>
         <m:r>
@@ -1411,6 +1507,7 @@
         </w:rPr>
         <w:t xml:space="preserve"> </w:t>
       </w:r>
+      <w:proofErr w:type="gramStart"/>
       <w:r>
         <w:rPr>
           <w:rFonts w:ascii="Arial" w:hAnsi="Arial" w:cs="Arial"/>
@@ -1527,7 +1624,16 @@
           <w:sz w:val="24"/>
           <w:szCs w:val="24"/>
         </w:rPr>
-        <w:t>. Para uma onda ser linearmente polarizada considera-se que:</w:t>
+        <w:t>.</w:t>
+      </w:r>
+      <w:proofErr w:type="gramEnd"/>
+      <w:r>
+        <w:rPr>
+          <w:rFonts w:ascii="Arial" w:hAnsi="Arial" w:cs="Arial"/>
+          <w:sz w:val="24"/>
+          <w:szCs w:val="24"/>
+        </w:rPr>
+        <w:t xml:space="preserve"> Para uma onda ser linearmente polarizada considera-se que:</w:t>
       </w:r>
     </w:p>
     <w:p>
@@ -1821,7 +1927,16 @@
           <w:sz w:val="24"/>
           <w:szCs w:val="24"/>
         </w:rPr>
-        <w:t xml:space="preserve">múltiplo ímpar de </w:t>
+        <w:t xml:space="preserve">múltiplo ímpar </w:t>
+      </w:r>
+      <w:proofErr w:type="gramStart"/>
+      <w:r>
+        <w:rPr>
+          <w:rFonts w:ascii="Arial" w:hAnsi="Arial" w:cs="Arial"/>
+          <w:sz w:val="24"/>
+          <w:szCs w:val="24"/>
+        </w:rPr>
+        <w:t xml:space="preserve">de </w:t>
       </w:r>
       <m:oMath>
         <m:f>
@@ -1865,6 +1980,7 @@
         </w:rPr>
         <w:t>.</w:t>
       </w:r>
+      <w:proofErr w:type="gramEnd"/>
       <w:r>
         <w:rPr>
           <w:rFonts w:ascii="Arial" w:eastAsiaTheme="minorEastAsia" w:hAnsi="Arial" w:cs="Arial"/>
@@ -1895,7 +2011,16 @@
           <w:sz w:val="24"/>
           <w:szCs w:val="24"/>
         </w:rPr>
-        <w:t>campo elétrico pode assumir dois sentidos de rotação, à direita ou à esquerda. Se a fase de</w:t>
+        <w:t xml:space="preserve">campo elétrico pode assumir dois sentidos de rotação, à direita ou à esquerda. Se a fase </w:t>
+      </w:r>
+      <w:proofErr w:type="gramStart"/>
+      <w:r>
+        <w:rPr>
+          <w:rFonts w:ascii="Arial" w:hAnsi="Arial" w:cs="Arial"/>
+          <w:sz w:val="24"/>
+          <w:szCs w:val="24"/>
+        </w:rPr>
+        <w:t>de</w:t>
       </w:r>
       <w:r>
         <w:rPr>
@@ -1971,7 +2096,16 @@
           <w:sz w:val="24"/>
           <w:szCs w:val="24"/>
         </w:rPr>
-        <w:t xml:space="preserve">estiver adiantada em relação à fase de </w:t>
+        <w:t>estiver</w:t>
+      </w:r>
+      <w:proofErr w:type="gramEnd"/>
+      <w:r>
+        <w:rPr>
+          <w:rFonts w:ascii="Arial" w:hAnsi="Arial" w:cs="Arial"/>
+          <w:sz w:val="24"/>
+          <w:szCs w:val="24"/>
+        </w:rPr>
+        <w:t xml:space="preserve"> adiantada em relação à fase de </w:t>
       </w:r>
       <m:oMath>
         <m:sSub>
@@ -2047,6 +2181,7 @@
         </w:rPr>
         <w:t xml:space="preserve">a onda tem polarização circular à direita (RHCP – </w:t>
       </w:r>
+      <w:proofErr w:type="spellStart"/>
       <w:r>
         <w:rPr>
           <w:rFonts w:ascii="Arial" w:hAnsi="Arial" w:cs="Arial"/>
@@ -2057,6 +2192,7 @@
         </w:rPr>
         <w:t>Right</w:t>
       </w:r>
+      <w:proofErr w:type="spellEnd"/>
       <w:r>
         <w:rPr>
           <w:rFonts w:ascii="Arial" w:hAnsi="Arial" w:cs="Arial"/>
@@ -2067,6 +2203,7 @@
         </w:rPr>
         <w:t xml:space="preserve"> </w:t>
       </w:r>
+      <w:proofErr w:type="spellStart"/>
       <w:r>
         <w:rPr>
           <w:rFonts w:ascii="Arial" w:hAnsi="Arial" w:cs="Arial"/>
@@ -2075,7 +2212,62 @@
           <w:sz w:val="24"/>
           <w:szCs w:val="24"/>
         </w:rPr>
-        <w:t xml:space="preserve">Hand Circularly Polarized </w:t>
+        <w:t>Hand</w:t>
+      </w:r>
+      <w:proofErr w:type="spellEnd"/>
+      <w:r>
+        <w:rPr>
+          <w:rFonts w:ascii="Arial" w:hAnsi="Arial" w:cs="Arial"/>
+          <w:i/>
+          <w:iCs/>
+          <w:sz w:val="24"/>
+          <w:szCs w:val="24"/>
+        </w:rPr>
+        <w:t xml:space="preserve"> </w:t>
+      </w:r>
+      <w:proofErr w:type="spellStart"/>
+      <w:r>
+        <w:rPr>
+          <w:rFonts w:ascii="Arial" w:hAnsi="Arial" w:cs="Arial"/>
+          <w:i/>
+          <w:iCs/>
+          <w:sz w:val="24"/>
+          <w:szCs w:val="24"/>
+        </w:rPr>
+        <w:t>Circularly</w:t>
+      </w:r>
+      <w:proofErr w:type="spellEnd"/>
+      <w:r>
+        <w:rPr>
+          <w:rFonts w:ascii="Arial" w:hAnsi="Arial" w:cs="Arial"/>
+          <w:i/>
+          <w:iCs/>
+          <w:sz w:val="24"/>
+          <w:szCs w:val="24"/>
+        </w:rPr>
+        <w:t xml:space="preserve"> </w:t>
+      </w:r>
+      <w:proofErr w:type="spellStart"/>
+      <w:r>
+        <w:rPr>
+          <w:rFonts w:ascii="Arial" w:hAnsi="Arial" w:cs="Arial"/>
+          <w:i/>
+          <w:iCs/>
+          <w:sz w:val="24"/>
+          <w:szCs w:val="24"/>
+        </w:rPr>
+        <w:t>Polarized</w:t>
+      </w:r>
+      <w:proofErr w:type="spellEnd"/>
+      <w:r>
+        <w:rPr>
+          <w:rFonts w:ascii="Arial" w:hAnsi="Arial" w:cs="Arial"/>
+          <w:i/>
+          <w:iCs/>
+          <w:sz w:val="24"/>
+          <w:szCs w:val="24"/>
+        </w:rPr>
+        <w:t xml:space="preserve"> </w:t>
       </w:r>
       <w:r>
         <w:rPr>
@@ -2091,7 +2283,16 @@
           <w:sz w:val="24"/>
           <w:szCs w:val="24"/>
         </w:rPr>
-        <w:t xml:space="preserve"> Entretanto, se a fase de </w:t>
+        <w:t xml:space="preserve"> Entretanto, se a fase </w:t>
+      </w:r>
+      <w:proofErr w:type="gramStart"/>
+      <w:r>
+        <w:rPr>
+          <w:rFonts w:ascii="Arial" w:hAnsi="Arial" w:cs="Arial"/>
+          <w:sz w:val="24"/>
+          <w:szCs w:val="24"/>
+        </w:rPr>
+        <w:t xml:space="preserve">de </w:t>
       </w:r>
       <m:oMath>
         <m:sSub>
@@ -2149,8 +2350,18 @@
           <w:sz w:val="24"/>
           <w:szCs w:val="24"/>
         </w:rPr>
-        <w:t>, estiver adianta</w:t>
-      </w:r>
+        <w:t>,</w:t>
+      </w:r>
+      <w:proofErr w:type="gramEnd"/>
+      <w:r>
+        <w:rPr>
+          <w:rFonts w:ascii="Arial" w:hAnsi="Arial" w:cs="Arial"/>
+          <w:sz w:val="24"/>
+          <w:szCs w:val="24"/>
+        </w:rPr>
+        <w:t xml:space="preserve"> estiver adianta</w:t>
+      </w:r>
+      <w:proofErr w:type="spellStart"/>
       <w:r>
         <w:rPr>
           <w:rFonts w:ascii="Arial" w:hAnsi="Arial" w:cs="Arial"/>
@@ -2159,6 +2370,7 @@
         </w:rPr>
         <w:t>da</w:t>
       </w:r>
+      <w:proofErr w:type="spellEnd"/>
       <w:r>
         <w:rPr>
           <w:rFonts w:ascii="Arial" w:hAnsi="Arial" w:cs="Arial"/>
@@ -2241,6 +2453,7 @@
         </w:rPr>
         <w:t xml:space="preserve">que a onda é polarizada à esquerda (LHCP – </w:t>
       </w:r>
+      <w:proofErr w:type="spellStart"/>
       <w:r>
         <w:rPr>
           <w:rFonts w:ascii="Arial" w:hAnsi="Arial" w:cs="Arial"/>
@@ -2251,6 +2464,7 @@
         </w:rPr>
         <w:t>Left</w:t>
       </w:r>
+      <w:proofErr w:type="spellEnd"/>
       <w:r>
         <w:rPr>
           <w:rFonts w:ascii="Arial" w:hAnsi="Arial" w:cs="Arial"/>
@@ -2261,6 +2475,7 @@
         </w:rPr>
         <w:t xml:space="preserve"> </w:t>
       </w:r>
+      <w:proofErr w:type="spellStart"/>
       <w:r>
         <w:rPr>
           <w:rFonts w:ascii="Arial" w:hAnsi="Arial" w:cs="Arial"/>
@@ -2269,8 +2484,53 @@
           <w:sz w:val="24"/>
           <w:szCs w:val="24"/>
         </w:rPr>
-        <w:t>Hand Circularly Polarized</w:t>
-      </w:r>
+        <w:t>Hand</w:t>
+      </w:r>
+      <w:proofErr w:type="spellEnd"/>
+      <w:r>
+        <w:rPr>
+          <w:rFonts w:ascii="Arial" w:hAnsi="Arial" w:cs="Arial"/>
+          <w:i/>
+          <w:iCs/>
+          <w:sz w:val="24"/>
+          <w:szCs w:val="24"/>
+        </w:rPr>
+        <w:t xml:space="preserve"> </w:t>
+      </w:r>
+      <w:proofErr w:type="spellStart"/>
+      <w:r>
+        <w:rPr>
+          <w:rFonts w:ascii="Arial" w:hAnsi="Arial" w:cs="Arial"/>
+          <w:i/>
+          <w:iCs/>
+          <w:sz w:val="24"/>
+          <w:szCs w:val="24"/>
+        </w:rPr>
+        <w:t>Circularly</w:t>
+      </w:r>
+      <w:proofErr w:type="spellEnd"/>
+      <w:r>
+        <w:rPr>
+          <w:rFonts w:ascii="Arial" w:hAnsi="Arial" w:cs="Arial"/>
+          <w:i/>
+          <w:iCs/>
+          <w:sz w:val="24"/>
+          <w:szCs w:val="24"/>
+        </w:rPr>
+        <w:t xml:space="preserve"> </w:t>
+      </w:r>
+      <w:proofErr w:type="spellStart"/>
+      <w:r>
+        <w:rPr>
+          <w:rFonts w:ascii="Arial" w:hAnsi="Arial" w:cs="Arial"/>
+          <w:i/>
+          <w:iCs/>
+          <w:sz w:val="24"/>
+          <w:szCs w:val="24"/>
+        </w:rPr>
+        <w:t>Polarized</w:t>
+      </w:r>
+      <w:proofErr w:type="spellEnd"/>
       <w:r>
         <w:rPr>
           <w:rFonts w:ascii="Arial" w:hAnsi="Arial" w:cs="Arial"/>
@@ -2293,7 +2553,16 @@
           <w:sz w:val="24"/>
           <w:szCs w:val="24"/>
         </w:rPr>
-        <w:t xml:space="preserve">possuir magnitudes diferentes em </w:t>
+        <w:t xml:space="preserve">possuir magnitudes diferentes </w:t>
+      </w:r>
+      <w:proofErr w:type="gramStart"/>
+      <w:r>
+        <w:rPr>
+          <w:rFonts w:ascii="Arial" w:hAnsi="Arial" w:cs="Arial"/>
+          <w:sz w:val="24"/>
+          <w:szCs w:val="24"/>
+        </w:rPr>
+        <w:t xml:space="preserve">em </w:t>
       </w:r>
       <m:oMath>
         <m:sSub>
@@ -2403,7 +2672,16 @@
           <w:sz w:val="24"/>
           <w:szCs w:val="24"/>
         </w:rPr>
-        <w:t xml:space="preserve">, </w:t>
+        <w:t>,</w:t>
+      </w:r>
+      <w:proofErr w:type="gramEnd"/>
+      <w:r>
+        <w:rPr>
+          <w:rFonts w:ascii="Arial" w:hAnsi="Arial" w:cs="Arial"/>
+          <w:sz w:val="24"/>
+          <w:szCs w:val="24"/>
+        </w:rPr>
+        <w:t xml:space="preserve"> </w:t>
       </w:r>
       <w:r>
         <w:rPr>
@@ -2535,8 +2813,18 @@
           <w:sz w:val="24"/>
           <w:szCs w:val="24"/>
         </w:rPr>
-        <w:t>Antena Turnstile</w:t>
-      </w:r>
+        <w:t xml:space="preserve">Antena </w:t>
+      </w:r>
+      <w:proofErr w:type="spellStart"/>
+      <w:r>
+        <w:rPr>
+          <w:rFonts w:ascii="Arial" w:hAnsi="Arial" w:cs="Arial"/>
+          <w:sz w:val="24"/>
+          <w:szCs w:val="24"/>
+        </w:rPr>
+        <w:t>Turnstile</w:t>
+      </w:r>
+      <w:proofErr w:type="spellEnd"/>
     </w:p>
     <w:p>
       <w:pPr>
@@ -2764,7 +3052,43 @@
           <w:sz w:val="24"/>
           <w:szCs w:val="24"/>
         </w:rPr>
-        <w:t>Antena Quadrifilar Helicoidal ( QFH )</w:t>
+        <w:t xml:space="preserve">Antena </w:t>
+      </w:r>
+      <w:proofErr w:type="spellStart"/>
+      <w:r>
+        <w:rPr>
+          <w:rFonts w:ascii="Arial" w:hAnsi="Arial" w:cs="Arial"/>
+          <w:sz w:val="24"/>
+          <w:szCs w:val="24"/>
+        </w:rPr>
+        <w:t>Quadrifilar</w:t>
+      </w:r>
+      <w:proofErr w:type="spellEnd"/>
+      <w:r>
+        <w:rPr>
+          <w:rFonts w:ascii="Arial" w:hAnsi="Arial" w:cs="Arial"/>
+          <w:sz w:val="24"/>
+          <w:szCs w:val="24"/>
+        </w:rPr>
+        <w:t xml:space="preserve"> Helicoidal </w:t>
+      </w:r>
+      <w:proofErr w:type="gramStart"/>
+      <w:r>
+        <w:rPr>
+          <w:rFonts w:ascii="Arial" w:hAnsi="Arial" w:cs="Arial"/>
+          <w:sz w:val="24"/>
+          <w:szCs w:val="24"/>
+        </w:rPr>
+        <w:t>( QFH</w:t>
+      </w:r>
+      <w:proofErr w:type="gramEnd"/>
+      <w:r>
+        <w:rPr>
+          <w:rFonts w:ascii="Arial" w:hAnsi="Arial" w:cs="Arial"/>
+          <w:sz w:val="24"/>
+          <w:szCs w:val="24"/>
+        </w:rPr>
+        <w:t xml:space="preserve"> )</w:t>
       </w:r>
     </w:p>
     <w:p>
@@ -3061,15 +3385,51 @@
           <w:sz w:val="24"/>
           <w:szCs w:val="24"/>
         </w:rPr>
-        <w:t xml:space="preserve">A antena escolhida para o presente projeto foi a antena quadrifilar helicoidal. </w:t>
-      </w:r>
-      <w:r>
-        <w:rPr>
-          <w:rFonts w:ascii="Arial" w:hAnsi="Arial" w:cs="Arial"/>
-          <w:sz w:val="24"/>
-          <w:szCs w:val="24"/>
-        </w:rPr>
-        <w:t>Como é demonstrado por Dascal (2015)</w:t>
+        <w:t xml:space="preserve">A antena escolhida para o presente projeto foi a antena </w:t>
+      </w:r>
+      <w:proofErr w:type="spellStart"/>
+      <w:r>
+        <w:rPr>
+          <w:rFonts w:ascii="Arial" w:hAnsi="Arial" w:cs="Arial"/>
+          <w:sz w:val="24"/>
+          <w:szCs w:val="24"/>
+        </w:rPr>
+        <w:t>quadrifilar</w:t>
+      </w:r>
+      <w:proofErr w:type="spellEnd"/>
+      <w:r>
+        <w:rPr>
+          <w:rFonts w:ascii="Arial" w:hAnsi="Arial" w:cs="Arial"/>
+          <w:sz w:val="24"/>
+          <w:szCs w:val="24"/>
+        </w:rPr>
+        <w:t xml:space="preserve"> helicoidal. </w:t>
+      </w:r>
+      <w:r>
+        <w:rPr>
+          <w:rFonts w:ascii="Arial" w:hAnsi="Arial" w:cs="Arial"/>
+          <w:sz w:val="24"/>
+          <w:szCs w:val="24"/>
+        </w:rPr>
+        <w:t xml:space="preserve">Como é demonstrado por </w:t>
+      </w:r>
+      <w:proofErr w:type="spellStart"/>
+      <w:r>
+        <w:rPr>
+          <w:rFonts w:ascii="Arial" w:hAnsi="Arial" w:cs="Arial"/>
+          <w:sz w:val="24"/>
+          <w:szCs w:val="24"/>
+        </w:rPr>
+        <w:t>Dascal</w:t>
+      </w:r>
+      <w:proofErr w:type="spellEnd"/>
+      <w:r>
+        <w:rPr>
+          <w:rFonts w:ascii="Arial" w:hAnsi="Arial" w:cs="Arial"/>
+          <w:sz w:val="24"/>
+          <w:szCs w:val="24"/>
+        </w:rPr>
+        <w:t xml:space="preserve"> (2015)</w:t>
       </w:r>
       <w:r>
         <w:rPr>
@@ -3264,13 +3624,23 @@
           <w:szCs w:val="24"/>
         </w:rPr>
       </w:pPr>
-      <w:r>
-        <w:rPr>
-          <w:rFonts w:ascii="Arial" w:hAnsi="Arial" w:cs="Arial"/>
-          <w:sz w:val="24"/>
-          <w:szCs w:val="24"/>
-        </w:rPr>
-        <w:t>Lax = comprimento axial do cilindro</w:t>
+      <w:proofErr w:type="spellStart"/>
+      <w:r>
+        <w:rPr>
+          <w:rFonts w:ascii="Arial" w:hAnsi="Arial" w:cs="Arial"/>
+          <w:sz w:val="24"/>
+          <w:szCs w:val="24"/>
+        </w:rPr>
+        <w:t>Lax</w:t>
+      </w:r>
+      <w:proofErr w:type="spellEnd"/>
+      <w:r>
+        <w:rPr>
+          <w:rFonts w:ascii="Arial" w:hAnsi="Arial" w:cs="Arial"/>
+          <w:sz w:val="24"/>
+          <w:szCs w:val="24"/>
+        </w:rPr>
+        <w:t xml:space="preserve"> = comprimento axial do cilindro</w:t>
       </w:r>
     </w:p>
     <w:p>
@@ -3283,13 +3653,23 @@
           <w:szCs w:val="24"/>
         </w:rPr>
       </w:pPr>
-      <w:r>
-        <w:rPr>
-          <w:rFonts w:ascii="Arial" w:hAnsi="Arial" w:cs="Arial"/>
-          <w:sz w:val="24"/>
-          <w:szCs w:val="24"/>
-        </w:rPr>
-        <w:t>r = raio do cilindro</w:t>
+      <w:proofErr w:type="gramStart"/>
+      <w:r>
+        <w:rPr>
+          <w:rFonts w:ascii="Arial" w:hAnsi="Arial" w:cs="Arial"/>
+          <w:sz w:val="24"/>
+          <w:szCs w:val="24"/>
+        </w:rPr>
+        <w:t>r</w:t>
+      </w:r>
+      <w:proofErr w:type="gramEnd"/>
+      <w:r>
+        <w:rPr>
+          <w:rFonts w:ascii="Arial" w:hAnsi="Arial" w:cs="Arial"/>
+          <w:sz w:val="24"/>
+          <w:szCs w:val="24"/>
+        </w:rPr>
+        <w:t xml:space="preserve"> = raio do cilindro</w:t>
       </w:r>
     </w:p>
     <w:p>
@@ -3302,13 +3682,23 @@
           <w:szCs w:val="24"/>
         </w:rPr>
       </w:pPr>
-      <w:r>
-        <w:rPr>
-          <w:rFonts w:ascii="Arial" w:hAnsi="Arial" w:cs="Arial"/>
-          <w:sz w:val="24"/>
-          <w:szCs w:val="24"/>
-        </w:rPr>
-        <w:t>n = número de voltas de uma hélice</w:t>
+      <w:proofErr w:type="gramStart"/>
+      <w:r>
+        <w:rPr>
+          <w:rFonts w:ascii="Arial" w:hAnsi="Arial" w:cs="Arial"/>
+          <w:sz w:val="24"/>
+          <w:szCs w:val="24"/>
+        </w:rPr>
+        <w:t>n</w:t>
+      </w:r>
+      <w:proofErr w:type="gramEnd"/>
+      <w:r>
+        <w:rPr>
+          <w:rFonts w:ascii="Arial" w:hAnsi="Arial" w:cs="Arial"/>
+          <w:sz w:val="24"/>
+          <w:szCs w:val="24"/>
+        </w:rPr>
+        <w:t xml:space="preserve"> = número de voltas de uma hélice</w:t>
       </w:r>
     </w:p>
     <w:p>
@@ -3404,7 +3794,25 @@
           <w:sz w:val="24"/>
           <w:szCs w:val="24"/>
         </w:rPr>
-        <w:t>Segundo o trabalho de R.W. Hollander [6], ele aplica o fator de alongamento</w:t>
+        <w:t xml:space="preserve">Segundo o trabalho de R.W. </w:t>
+      </w:r>
+      <w:proofErr w:type="spellStart"/>
+      <w:r>
+        <w:rPr>
+          <w:rFonts w:ascii="Arial" w:hAnsi="Arial" w:cs="Arial"/>
+          <w:sz w:val="24"/>
+          <w:szCs w:val="24"/>
+        </w:rPr>
+        <w:t>Hollander</w:t>
+      </w:r>
+      <w:proofErr w:type="spellEnd"/>
+      <w:r>
+        <w:rPr>
+          <w:rFonts w:ascii="Arial" w:hAnsi="Arial" w:cs="Arial"/>
+          <w:sz w:val="24"/>
+          <w:szCs w:val="24"/>
+        </w:rPr>
+        <w:t xml:space="preserve"> [6], ele aplica o fator de alongamento</w:t>
       </w:r>
       <w:r>
         <w:rPr>
@@ -3568,7 +3976,16 @@
           <w:sz w:val="24"/>
           <w:szCs w:val="24"/>
         </w:rPr>
-        <w:t>O fator de alongamento</w:t>
+        <w:t xml:space="preserve">O fator de </w:t>
+      </w:r>
+      <w:proofErr w:type="gramStart"/>
+      <w:r>
+        <w:rPr>
+          <w:rFonts w:ascii="Arial" w:eastAsiaTheme="minorEastAsia" w:hAnsi="Arial" w:cs="Arial"/>
+          <w:sz w:val="24"/>
+          <w:szCs w:val="24"/>
+        </w:rPr>
+        <w:t>alongamento</w:t>
       </w:r>
       <w:r>
         <w:rPr>
@@ -3626,14 +4043,23 @@
           <w:sz w:val="24"/>
           <w:szCs w:val="24"/>
         </w:rPr>
-        <w:t>é obtido experimentalmente</w:t>
-      </w:r>
+        <w:t>é</w:t>
+      </w:r>
+      <w:proofErr w:type="gramEnd"/>
       <w:r>
         <w:rPr>
           <w:rFonts w:ascii="Arial" w:eastAsiaTheme="minorEastAsia" w:hAnsi="Arial" w:cs="Arial"/>
           <w:sz w:val="24"/>
           <w:szCs w:val="24"/>
         </w:rPr>
+        <w:t xml:space="preserve"> obtido experimentalmente</w:t>
+      </w:r>
+      <w:r>
+        <w:rPr>
+          <w:rFonts w:ascii="Arial" w:eastAsiaTheme="minorEastAsia" w:hAnsi="Arial" w:cs="Arial"/>
+          <w:sz w:val="24"/>
+          <w:szCs w:val="24"/>
+        </w:rPr>
         <w:t xml:space="preserve"> de acordo com a frequência de ressonância da antena</w:t>
       </w:r>
       <w:r>
@@ -3642,16 +4068,35 @@
           <w:sz w:val="24"/>
           <w:szCs w:val="24"/>
         </w:rPr>
-        <w:t>. Hollander reco</w:t>
-      </w:r>
+        <w:t xml:space="preserve">. </w:t>
+      </w:r>
+      <w:proofErr w:type="spellStart"/>
       <w:r>
         <w:rPr>
           <w:rFonts w:ascii="Arial" w:eastAsiaTheme="minorEastAsia" w:hAnsi="Arial" w:cs="Arial"/>
           <w:sz w:val="24"/>
           <w:szCs w:val="24"/>
         </w:rPr>
+        <w:t>Hollander</w:t>
+      </w:r>
+      <w:proofErr w:type="spellEnd"/>
+      <w:r>
+        <w:rPr>
+          <w:rFonts w:ascii="Arial" w:eastAsiaTheme="minorEastAsia" w:hAnsi="Arial" w:cs="Arial"/>
+          <w:sz w:val="24"/>
+          <w:szCs w:val="24"/>
+        </w:rPr>
+        <w:t xml:space="preserve"> reco</w:t>
+      </w:r>
+      <w:r>
+        <w:rPr>
+          <w:rFonts w:ascii="Arial" w:eastAsiaTheme="minorEastAsia" w:hAnsi="Arial" w:cs="Arial"/>
+          <w:sz w:val="24"/>
+          <w:szCs w:val="24"/>
+        </w:rPr>
         <w:t xml:space="preserve">menda </w:t>
       </w:r>
+      <w:proofErr w:type="gramStart"/>
       <w:r>
         <w:rPr>
           <w:rFonts w:ascii="Arial" w:eastAsiaTheme="minorEastAsia" w:hAnsi="Arial" w:cs="Arial"/>
@@ -3702,6 +4147,7 @@
         </w:rPr>
         <w:t xml:space="preserve"> de</w:t>
       </w:r>
+      <w:proofErr w:type="gramEnd"/>
       <w:r>
         <w:rPr>
           <w:rFonts w:ascii="Arial" w:eastAsiaTheme="minorEastAsia" w:hAnsi="Arial" w:cs="Arial"/>
@@ -3718,22 +4164,48 @@
         </w:rPr>
         <w:t xml:space="preserve"> </w:t>
       </w:r>
-      <w:r>
-        <w:rPr>
-          <w:rFonts w:ascii="Arial" w:eastAsiaTheme="minorEastAsia" w:hAnsi="Arial" w:cs="Arial"/>
-          <w:sz w:val="24"/>
-          <w:szCs w:val="24"/>
-        </w:rPr>
-        <w:t xml:space="preserve">f1 = </w:t>
-      </w:r>
-      <w:r>
-        <w:rPr>
-          <w:rFonts w:ascii="Arial" w:eastAsiaTheme="minorEastAsia" w:hAnsi="Arial" w:cs="Arial"/>
-          <w:sz w:val="24"/>
-          <w:szCs w:val="24"/>
-        </w:rPr>
-        <w:t>1,075</w:t>
-      </w:r>
+      <m:oMath>
+        <m:sSub>
+          <m:sSubPr>
+            <m:ctrlPr>
+              <w:rPr>
+                <w:rFonts w:ascii="Cambria Math" w:eastAsiaTheme="minorEastAsia" w:hAnsi="Cambria Math" w:cs="Arial"/>
+                <w:i/>
+                <w:sz w:val="24"/>
+                <w:szCs w:val="24"/>
+              </w:rPr>
+            </m:ctrlPr>
+          </m:sSubPr>
+          <m:e>
+            <m:r>
+              <w:rPr>
+                <w:rFonts w:ascii="Cambria Math" w:eastAsiaTheme="minorEastAsia" w:hAnsi="Cambria Math" w:cs="Arial"/>
+                <w:sz w:val="24"/>
+                <w:szCs w:val="24"/>
+              </w:rPr>
+              <m:t>f</m:t>
+            </m:r>
+          </m:e>
+          <m:sub>
+            <m:r>
+              <w:rPr>
+                <w:rFonts w:ascii="Cambria Math" w:eastAsiaTheme="minorEastAsia" w:hAnsi="Cambria Math" w:cs="Arial"/>
+                <w:sz w:val="24"/>
+                <w:szCs w:val="24"/>
+              </w:rPr>
+              <m:t>a</m:t>
+            </m:r>
+          </m:sub>
+        </m:sSub>
+        <m:r>
+          <w:rPr>
+            <w:rFonts w:ascii="Cambria Math" w:eastAsiaTheme="minorEastAsia" w:hAnsi="Cambria Math" w:cs="Arial"/>
+            <w:sz w:val="24"/>
+            <w:szCs w:val="24"/>
+          </w:rPr>
+          <m:t>=1,075</m:t>
+        </m:r>
+      </m:oMath>
       <w:r>
         <w:rPr>
           <w:rFonts w:ascii="Arial" w:eastAsiaTheme="minorEastAsia" w:hAnsi="Arial" w:cs="Arial"/>
@@ -4251,6 +4723,9 @@
             <m:t>n=0,5</m:t>
           </m:r>
           <m:r>
+            <m:rPr>
+              <m:sty m:val="p"/>
+            </m:rPr>
             <w:rPr>
               <w:rFonts w:ascii="Cambria Math" w:eastAsiaTheme="minorEastAsia" w:hAnsi="Cambria Math" w:cs="Arial"/>
               <w:sz w:val="24"/>
@@ -4269,6 +4744,9 @@
             <m:t>R=0,44</m:t>
           </m:r>
           <m:r>
+            <m:rPr>
+              <m:sty m:val="p"/>
+            </m:rPr>
             <w:rPr>
               <w:rFonts w:ascii="Cambria Math" w:eastAsiaTheme="minorEastAsia" w:hAnsi="Cambria Math" w:cs="Arial"/>
               <w:sz w:val="24"/>
@@ -4351,6 +4829,9 @@
             <m:t>=2,18 m</m:t>
           </m:r>
           <m:r>
+            <m:rPr>
+              <m:sty m:val="p"/>
+            </m:rPr>
             <w:rPr>
               <w:rFonts w:ascii="Cambria Math" w:eastAsiaTheme="minorEastAsia" w:hAnsi="Cambria Math" w:cs="Arial"/>
               <w:sz w:val="24"/>
@@ -4400,6 +4881,14 @@
             </w:rPr>
             <m:t>=1,06</m:t>
           </m:r>
+          <m:r>
+            <w:rPr>
+              <w:rFonts w:ascii="Cambria Math" w:eastAsiaTheme="minorEastAsia" w:hAnsi="Cambria Math" w:cs="Arial"/>
+              <w:sz w:val="24"/>
+              <w:szCs w:val="24"/>
+            </w:rPr>
+            <m:t>3</m:t>
+          </m:r>
         </m:oMath>
       </m:oMathPara>
     </w:p>
@@ -4419,7 +4908,16 @@
           <w:sz w:val="24"/>
           <w:szCs w:val="24"/>
         </w:rPr>
-        <w:t xml:space="preserve">Assim, pode-se obter </w:t>
+        <w:t xml:space="preserve">Assim, pode-se </w:t>
+      </w:r>
+      <w:proofErr w:type="gramStart"/>
+      <w:r>
+        <w:rPr>
+          <w:rFonts w:ascii="Arial" w:eastAsiaTheme="minorEastAsia" w:hAnsi="Arial" w:cs="Arial"/>
+          <w:sz w:val="24"/>
+          <w:szCs w:val="24"/>
+        </w:rPr>
+        <w:t xml:space="preserve">obter </w:t>
       </w:r>
       <m:oMath>
         <m:sSub>
@@ -4460,7 +4958,23 @@
             <w:sz w:val="24"/>
             <w:szCs w:val="24"/>
           </w:rPr>
-          <m:t>=0,7 m</m:t>
+          <m:t>=0,7</m:t>
+        </m:r>
+        <m:r>
+          <w:rPr>
+            <w:rFonts w:ascii="Cambria Math" w:eastAsiaTheme="minorEastAsia" w:hAnsi="Cambria Math" w:cs="Arial"/>
+            <w:sz w:val="24"/>
+            <w:szCs w:val="24"/>
+          </w:rPr>
+          <m:t>00</m:t>
+        </m:r>
+        <m:r>
+          <w:rPr>
+            <w:rFonts w:ascii="Cambria Math" w:eastAsiaTheme="minorEastAsia" w:hAnsi="Cambria Math" w:cs="Arial"/>
+            <w:sz w:val="24"/>
+            <w:szCs w:val="24"/>
+          </w:rPr>
+          <m:t xml:space="preserve"> m</m:t>
         </m:r>
       </m:oMath>
       <w:r>
@@ -4469,7 +4983,16 @@
           <w:sz w:val="24"/>
           <w:szCs w:val="24"/>
         </w:rPr>
-        <w:t xml:space="preserve">, </w:t>
+        <w:t>,</w:t>
+      </w:r>
+      <w:proofErr w:type="gramEnd"/>
+      <w:r>
+        <w:rPr>
+          <w:rFonts w:ascii="Arial" w:eastAsiaTheme="minorEastAsia" w:hAnsi="Arial" w:cs="Arial"/>
+          <w:sz w:val="24"/>
+          <w:szCs w:val="24"/>
+        </w:rPr>
+        <w:t xml:space="preserve"> </w:t>
       </w:r>
       <m:oMath>
         <m:r>
@@ -4480,6 +5003,30 @@
           </w:rPr>
           <m:t>L=</m:t>
         </m:r>
+        <m:r>
+          <w:rPr>
+            <w:rFonts w:ascii="Cambria Math" w:eastAsiaTheme="minorEastAsia" w:hAnsi="Cambria Math" w:cs="Arial"/>
+            <w:sz w:val="24"/>
+            <w:szCs w:val="24"/>
+          </w:rPr>
+          <m:t>0,85</m:t>
+        </m:r>
+        <m:r>
+          <w:rPr>
+            <w:rFonts w:ascii="Cambria Math" w:eastAsiaTheme="minorEastAsia" w:hAnsi="Cambria Math" w:cs="Arial"/>
+            <w:sz w:val="24"/>
+            <w:szCs w:val="24"/>
+          </w:rPr>
+          <m:t>1</m:t>
+        </m:r>
+        <m:r>
+          <w:rPr>
+            <w:rFonts w:ascii="Cambria Math" w:eastAsiaTheme="minorEastAsia" w:hAnsi="Cambria Math" w:cs="Arial"/>
+            <w:sz w:val="24"/>
+            <w:szCs w:val="24"/>
+          </w:rPr>
+          <m:t xml:space="preserve"> m</m:t>
+        </m:r>
       </m:oMath>
       <w:r>
         <w:rPr>
@@ -4487,7 +5034,7 @@
           <w:sz w:val="24"/>
           <w:szCs w:val="24"/>
         </w:rPr>
-        <w:t xml:space="preserve"> , </w:t>
+        <w:t xml:space="preserve">, </w:t>
       </w:r>
       <m:oMath>
         <m:r>
@@ -4498,6 +5045,30 @@
           </w:rPr>
           <m:t>r=</m:t>
         </m:r>
+        <m:r>
+          <w:rPr>
+            <w:rFonts w:ascii="Cambria Math" w:eastAsiaTheme="minorEastAsia" w:hAnsi="Cambria Math" w:cs="Arial"/>
+            <w:sz w:val="24"/>
+            <w:szCs w:val="24"/>
+          </w:rPr>
+          <m:t xml:space="preserve"> 0,15</m:t>
+        </m:r>
+        <m:r>
+          <w:rPr>
+            <w:rFonts w:ascii="Cambria Math" w:eastAsiaTheme="minorEastAsia" w:hAnsi="Cambria Math" w:cs="Arial"/>
+            <w:sz w:val="24"/>
+            <w:szCs w:val="24"/>
+          </w:rPr>
+          <m:t>4</m:t>
+        </m:r>
+        <m:r>
+          <w:rPr>
+            <w:rFonts w:ascii="Cambria Math" w:eastAsiaTheme="minorEastAsia" w:hAnsi="Cambria Math" w:cs="Arial"/>
+            <w:sz w:val="24"/>
+            <w:szCs w:val="24"/>
+          </w:rPr>
+          <m:t xml:space="preserve"> m</m:t>
+        </m:r>
       </m:oMath>
       <w:r>
         <w:rPr>
@@ -4505,7 +5076,7 @@
           <w:sz w:val="24"/>
           <w:szCs w:val="24"/>
         </w:rPr>
-        <w:t xml:space="preserve"> , para a espira longa.</w:t>
+        <w:t>, para a espira longa.</w:t>
       </w:r>
     </w:p>
     <w:p>
@@ -4524,7 +5095,16 @@
           <w:sz w:val="24"/>
           <w:szCs w:val="24"/>
         </w:rPr>
-        <w:t xml:space="preserve">Para a espira curta basta estabelecer uma altura em 95% de </w:t>
+        <w:t xml:space="preserve">Para a espira curta basta estabelecer uma altura em 95% </w:t>
+      </w:r>
+      <w:proofErr w:type="gramStart"/>
+      <w:r>
+        <w:rPr>
+          <w:rFonts w:ascii="Arial" w:eastAsiaTheme="minorEastAsia" w:hAnsi="Arial" w:cs="Arial"/>
+          <w:sz w:val="24"/>
+          <w:szCs w:val="24"/>
+        </w:rPr>
+        <w:t xml:space="preserve">de </w:t>
       </w:r>
       <m:oMath>
         <m:sSub>
@@ -4566,7 +5146,16 @@
           <w:sz w:val="24"/>
           <w:szCs w:val="24"/>
         </w:rPr>
-        <w:t>, e calcular as demais medidas aplicando os mesmos fatores aplicados para a espira longa.</w:t>
+        <w:t>,</w:t>
+      </w:r>
+      <w:proofErr w:type="gramEnd"/>
+      <w:r>
+        <w:rPr>
+          <w:rFonts w:ascii="Arial" w:eastAsiaTheme="minorEastAsia" w:hAnsi="Arial" w:cs="Arial"/>
+          <w:sz w:val="24"/>
+          <w:szCs w:val="24"/>
+        </w:rPr>
+        <w:t xml:space="preserve"> e calcular as demais medidas aplicando os mesmos fatores aplicados para a espira longa.</w:t>
       </w:r>
     </w:p>
     <w:p>
@@ -4585,7 +5174,366 @@
           <w:sz w:val="24"/>
           <w:szCs w:val="24"/>
         </w:rPr>
-        <w:t>&lt;&lt;desenho das espiras longa e curta&gt;&gt;</w:t>
+        <w:t>Portanto</w:t>
+      </w:r>
+      <w:proofErr w:type="gramStart"/>
+      <w:r>
+        <w:rPr>
+          <w:rFonts w:ascii="Arial" w:eastAsiaTheme="minorEastAsia" w:hAnsi="Arial" w:cs="Arial"/>
+          <w:sz w:val="24"/>
+          <w:szCs w:val="24"/>
+        </w:rPr>
+        <w:t xml:space="preserve">, </w:t>
+      </w:r>
+      <m:oMath>
+        <m:sSub>
+          <m:sSubPr>
+            <m:ctrlPr>
+              <w:rPr>
+                <w:rFonts w:ascii="Cambria Math" w:eastAsiaTheme="minorEastAsia" w:hAnsi="Cambria Math" w:cs="Arial"/>
+                <w:i/>
+                <w:sz w:val="24"/>
+                <w:szCs w:val="24"/>
+              </w:rPr>
+            </m:ctrlPr>
+          </m:sSubPr>
+          <m:e>
+            <m:r>
+              <w:rPr>
+                <w:rFonts w:ascii="Cambria Math" w:eastAsiaTheme="minorEastAsia" w:hAnsi="Cambria Math" w:cs="Arial"/>
+                <w:sz w:val="24"/>
+                <w:szCs w:val="24"/>
+              </w:rPr>
+              <m:t>L</m:t>
+            </m:r>
+          </m:e>
+          <m:sub>
+            <m:r>
+              <w:rPr>
+                <w:rFonts w:ascii="Cambria Math" w:eastAsiaTheme="minorEastAsia" w:hAnsi="Cambria Math" w:cs="Arial"/>
+                <w:sz w:val="24"/>
+                <w:szCs w:val="24"/>
+              </w:rPr>
+              <m:t>ax</m:t>
+            </m:r>
+          </m:sub>
+        </m:sSub>
+        <m:r>
+          <w:rPr>
+            <w:rFonts w:ascii="Cambria Math" w:eastAsiaTheme="minorEastAsia" w:hAnsi="Cambria Math" w:cs="Arial"/>
+            <w:sz w:val="24"/>
+            <w:szCs w:val="24"/>
+          </w:rPr>
+          <m:t>=0,665 m</m:t>
+        </m:r>
+      </m:oMath>
+      <w:r>
+        <w:rPr>
+          <w:rFonts w:ascii="Arial" w:eastAsiaTheme="minorEastAsia" w:hAnsi="Arial" w:cs="Arial"/>
+          <w:sz w:val="24"/>
+          <w:szCs w:val="24"/>
+        </w:rPr>
+        <w:t>,</w:t>
+      </w:r>
+      <w:proofErr w:type="gramEnd"/>
+      <w:r>
+        <w:rPr>
+          <w:rFonts w:ascii="Arial" w:eastAsiaTheme="minorEastAsia" w:hAnsi="Arial" w:cs="Arial"/>
+          <w:sz w:val="24"/>
+          <w:szCs w:val="24"/>
+        </w:rPr>
+        <w:t xml:space="preserve"> </w:t>
+      </w:r>
+      <m:oMath>
+        <m:r>
+          <w:rPr>
+            <w:rFonts w:ascii="Cambria Math" w:eastAsiaTheme="minorEastAsia" w:hAnsi="Cambria Math" w:cs="Arial"/>
+            <w:sz w:val="24"/>
+            <w:szCs w:val="24"/>
+          </w:rPr>
+          <m:t>L=0,808 m</m:t>
+        </m:r>
+      </m:oMath>
+      <w:r>
+        <w:rPr>
+          <w:rFonts w:ascii="Arial" w:eastAsiaTheme="minorEastAsia" w:hAnsi="Arial" w:cs="Arial"/>
+          <w:sz w:val="24"/>
+          <w:szCs w:val="24"/>
+        </w:rPr>
+        <w:t xml:space="preserve">, </w:t>
+      </w:r>
+      <m:oMath>
+        <m:r>
+          <w:rPr>
+            <w:rFonts w:ascii="Cambria Math" w:eastAsiaTheme="minorEastAsia" w:hAnsi="Cambria Math" w:cs="Arial"/>
+            <w:sz w:val="24"/>
+            <w:szCs w:val="24"/>
+          </w:rPr>
+          <m:t>r=0,14</m:t>
+        </m:r>
+        <m:r>
+          <w:rPr>
+            <w:rFonts w:ascii="Cambria Math" w:eastAsiaTheme="minorEastAsia" w:hAnsi="Cambria Math" w:cs="Arial"/>
+            <w:sz w:val="24"/>
+            <w:szCs w:val="24"/>
+          </w:rPr>
+          <m:t>0</m:t>
+        </m:r>
+        <m:r>
+          <w:rPr>
+            <w:rFonts w:ascii="Cambria Math" w:eastAsiaTheme="minorEastAsia" w:hAnsi="Cambria Math" w:cs="Arial"/>
+            <w:sz w:val="24"/>
+            <w:szCs w:val="24"/>
+          </w:rPr>
+          <m:t xml:space="preserve"> m</m:t>
+        </m:r>
+      </m:oMath>
+      <w:r>
+        <w:rPr>
+          <w:rFonts w:ascii="Arial" w:eastAsiaTheme="minorEastAsia" w:hAnsi="Arial" w:cs="Arial"/>
+          <w:sz w:val="24"/>
+          <w:szCs w:val="24"/>
+        </w:rPr>
+        <w:t xml:space="preserve">, para a espira curta. </w:t>
+      </w:r>
+    </w:p>
+    <w:p>
+      <w:pPr>
+        <w:spacing w:before="240" w:after="240" w:line="480" w:lineRule="auto"/>
+        <w:jc w:val="center"/>
+        <w:rPr>
+          <w:rFonts w:ascii="Arial" w:eastAsiaTheme="minorEastAsia" w:hAnsi="Arial" w:cs="Arial"/>
+          <w:sz w:val="24"/>
+          <w:szCs w:val="24"/>
+        </w:rPr>
+      </w:pPr>
+      <w:r>
+        <w:rPr>
+          <w:rFonts w:ascii="Arial" w:eastAsiaTheme="minorEastAsia" w:hAnsi="Arial" w:cs="Arial"/>
+          <w:noProof/>
+          <w:sz w:val="24"/>
+          <w:szCs w:val="24"/>
+          <w:lang w:eastAsia="pt-BR"/>
+        </w:rPr>
+        <w:drawing>
+          <wp:inline distT="0" distB="0" distL="0" distR="0">
+            <wp:extent cx="1819283" cy="1800000"/>
+            <wp:effectExtent l="0" t="0" r="0" b="0"/>
+            <wp:docPr id="12" name="Imagem 12" descr="D:\FESP\TCC\TCC-FESP\escrita\pesquisa-antena\3d-qfh-3.JPG"/>
+            <wp:cNvGraphicFramePr>
+              <a:graphicFrameLocks xmlns:a="http://schemas.openxmlformats.org/drawingml/2006/main" noChangeAspect="1"/>
+            </wp:cNvGraphicFramePr>
+            <a:graphic xmlns:a="http://schemas.openxmlformats.org/drawingml/2006/main">
+              <a:graphicData uri="http://schemas.openxmlformats.org/drawingml/2006/picture">
+                <pic:pic xmlns:pic="http://schemas.openxmlformats.org/drawingml/2006/picture">
+                  <pic:nvPicPr>
+                    <pic:cNvPr id="0" name="Picture 5" descr="D:\FESP\TCC\TCC-FESP\escrita\pesquisa-antena\3d-qfh-3.JPG"/>
+                    <pic:cNvPicPr>
+                      <a:picLocks noChangeAspect="1" noChangeArrowheads="1"/>
+                    </pic:cNvPicPr>
+                  </pic:nvPicPr>
+                  <pic:blipFill>
+                    <a:blip r:embed="rId11">
+                      <a:extLst>
+                        <a:ext uri="{28A0092B-C50C-407E-A947-70E740481C1C}">
+                          <a14:useLocalDpi xmlns:a14="http://schemas.microsoft.com/office/drawing/2010/main" val="0"/>
+                        </a:ext>
+                      </a:extLst>
+                    </a:blip>
+                    <a:srcRect/>
+                    <a:stretch>
+                      <a:fillRect/>
+                    </a:stretch>
+                  </pic:blipFill>
+                  <pic:spPr bwMode="auto">
+                    <a:xfrm>
+                      <a:off x="0" y="0"/>
+                      <a:ext cx="1819283" cy="1800000"/>
+                    </a:xfrm>
+                    <a:prstGeom prst="rect">
+                      <a:avLst/>
+                    </a:prstGeom>
+                    <a:noFill/>
+                    <a:ln>
+                      <a:noFill/>
+                    </a:ln>
+                  </pic:spPr>
+                </pic:pic>
+              </a:graphicData>
+            </a:graphic>
+          </wp:inline>
+        </w:drawing>
+      </w:r>
+      <w:r>
+        <w:rPr>
+          <w:rFonts w:ascii="Arial" w:eastAsiaTheme="minorEastAsia" w:hAnsi="Arial" w:cs="Arial"/>
+          <w:noProof/>
+          <w:sz w:val="24"/>
+          <w:szCs w:val="24"/>
+          <w:lang w:eastAsia="pt-BR"/>
+        </w:rPr>
+        <w:drawing>
+          <wp:inline distT="0" distB="0" distL="0" distR="0">
+            <wp:extent cx="1249113" cy="1800000"/>
+            <wp:effectExtent l="0" t="0" r="8255" b="0"/>
+            <wp:docPr id="11" name="Imagem 11" descr="D:\FESP\TCC\TCC-FESP\escrita\pesquisa-antena\3d-qfh2.JPG"/>
+            <wp:cNvGraphicFramePr>
+              <a:graphicFrameLocks xmlns:a="http://schemas.openxmlformats.org/drawingml/2006/main" noChangeAspect="1"/>
+            </wp:cNvGraphicFramePr>
+            <a:graphic xmlns:a="http://schemas.openxmlformats.org/drawingml/2006/main">
+              <a:graphicData uri="http://schemas.openxmlformats.org/drawingml/2006/picture">
+                <pic:pic xmlns:pic="http://schemas.openxmlformats.org/drawingml/2006/picture">
+                  <pic:nvPicPr>
+                    <pic:cNvPr id="0" name="Picture 4" descr="D:\FESP\TCC\TCC-FESP\escrita\pesquisa-antena\3d-qfh2.JPG"/>
+                    <pic:cNvPicPr>
+                      <a:picLocks noChangeAspect="1" noChangeArrowheads="1"/>
+                    </pic:cNvPicPr>
+                  </pic:nvPicPr>
+                  <pic:blipFill>
+                    <a:blip r:embed="rId12" cstate="print">
+                      <a:extLst>
+                        <a:ext uri="{28A0092B-C50C-407E-A947-70E740481C1C}">
+                          <a14:useLocalDpi xmlns:a14="http://schemas.microsoft.com/office/drawing/2010/main" val="0"/>
+                        </a:ext>
+                      </a:extLst>
+                    </a:blip>
+                    <a:srcRect/>
+                    <a:stretch>
+                      <a:fillRect/>
+                    </a:stretch>
+                  </pic:blipFill>
+                  <pic:spPr bwMode="auto">
+                    <a:xfrm>
+                      <a:off x="0" y="0"/>
+                      <a:ext cx="1249113" cy="1800000"/>
+                    </a:xfrm>
+                    <a:prstGeom prst="rect">
+                      <a:avLst/>
+                    </a:prstGeom>
+                    <a:noFill/>
+                    <a:ln>
+                      <a:noFill/>
+                    </a:ln>
+                  </pic:spPr>
+                </pic:pic>
+              </a:graphicData>
+            </a:graphic>
+          </wp:inline>
+        </w:drawing>
+      </w:r>
+      <w:r>
+        <w:rPr>
+          <w:rFonts w:ascii="Arial" w:eastAsiaTheme="minorEastAsia" w:hAnsi="Arial" w:cs="Arial"/>
+          <w:noProof/>
+          <w:sz w:val="24"/>
+          <w:szCs w:val="24"/>
+          <w:lang w:eastAsia="pt-BR"/>
+        </w:rPr>
+        <w:drawing>
+          <wp:inline distT="0" distB="0" distL="0" distR="0">
+            <wp:extent cx="1623695" cy="1800000"/>
+            <wp:effectExtent l="0" t="0" r="0" b="0"/>
+            <wp:docPr id="10" name="Imagem 10" descr="D:\FESP\TCC\TCC-FESP\escrita\pesquisa-antena\3d-qfh.JPG"/>
+            <wp:cNvGraphicFramePr>
+              <a:graphicFrameLocks xmlns:a="http://schemas.openxmlformats.org/drawingml/2006/main" noChangeAspect="1"/>
+            </wp:cNvGraphicFramePr>
+            <a:graphic xmlns:a="http://schemas.openxmlformats.org/drawingml/2006/main">
+              <a:graphicData uri="http://schemas.openxmlformats.org/drawingml/2006/picture">
+                <pic:pic xmlns:pic="http://schemas.openxmlformats.org/drawingml/2006/picture">
+                  <pic:nvPicPr>
+                    <pic:cNvPr id="0" name="Picture 3" descr="D:\FESP\TCC\TCC-FESP\escrita\pesquisa-antena\3d-qfh.JPG"/>
+                    <pic:cNvPicPr>
+                      <a:picLocks noChangeAspect="1" noChangeArrowheads="1"/>
+                    </pic:cNvPicPr>
+                  </pic:nvPicPr>
+                  <pic:blipFill>
+                    <a:blip r:embed="rId13" cstate="print">
+                      <a:extLst>
+                        <a:ext uri="{28A0092B-C50C-407E-A947-70E740481C1C}">
+                          <a14:useLocalDpi xmlns:a14="http://schemas.microsoft.com/office/drawing/2010/main" val="0"/>
+                        </a:ext>
+                      </a:extLst>
+                    </a:blip>
+                    <a:srcRect/>
+                    <a:stretch>
+                      <a:fillRect/>
+                    </a:stretch>
+                  </pic:blipFill>
+                  <pic:spPr bwMode="auto">
+                    <a:xfrm>
+                      <a:off x="0" y="0"/>
+                      <a:ext cx="1623695" cy="1800000"/>
+                    </a:xfrm>
+                    <a:prstGeom prst="rect">
+                      <a:avLst/>
+                    </a:prstGeom>
+                    <a:noFill/>
+                    <a:ln>
+                      <a:noFill/>
+                    </a:ln>
+                  </pic:spPr>
+                </pic:pic>
+              </a:graphicData>
+            </a:graphic>
+          </wp:inline>
+        </w:drawing>
+      </w:r>
+      <w:r>
+        <w:rPr>
+          <w:rFonts w:ascii="Arial" w:eastAsiaTheme="minorEastAsia" w:hAnsi="Arial" w:cs="Arial"/>
+          <w:noProof/>
+          <w:sz w:val="24"/>
+          <w:szCs w:val="24"/>
+          <w:lang w:eastAsia="pt-BR"/>
+        </w:rPr>
+        <w:drawing>
+          <wp:inline distT="0" distB="0" distL="0" distR="0">
+            <wp:extent cx="1137175" cy="1800000"/>
+            <wp:effectExtent l="0" t="0" r="6350" b="0"/>
+            <wp:docPr id="9" name="Imagem 9" descr="D:\FESP\TCC\TCC-FESP\escrita\pesquisa-antena\3d-qfh-4.JPG"/>
+            <wp:cNvGraphicFramePr>
+              <a:graphicFrameLocks xmlns:a="http://schemas.openxmlformats.org/drawingml/2006/main" noChangeAspect="1"/>
+            </wp:cNvGraphicFramePr>
+            <a:graphic xmlns:a="http://schemas.openxmlformats.org/drawingml/2006/main">
+              <a:graphicData uri="http://schemas.openxmlformats.org/drawingml/2006/picture">
+                <pic:pic xmlns:pic="http://schemas.openxmlformats.org/drawingml/2006/picture">
+                  <pic:nvPicPr>
+                    <pic:cNvPr id="0" name="Picture 2" descr="D:\FESP\TCC\TCC-FESP\escrita\pesquisa-antena\3d-qfh-4.JPG"/>
+                    <pic:cNvPicPr>
+                      <a:picLocks noChangeAspect="1" noChangeArrowheads="1"/>
+                    </pic:cNvPicPr>
+                  </pic:nvPicPr>
+                  <pic:blipFill>
+                    <a:blip r:embed="rId14" cstate="print">
+                      <a:extLst>
+                        <a:ext uri="{28A0092B-C50C-407E-A947-70E740481C1C}">
+                          <a14:useLocalDpi xmlns:a14="http://schemas.microsoft.com/office/drawing/2010/main" val="0"/>
+                        </a:ext>
+                      </a:extLst>
+                    </a:blip>
+                    <a:srcRect/>
+                    <a:stretch>
+                      <a:fillRect/>
+                    </a:stretch>
+                  </pic:blipFill>
+                  <pic:spPr bwMode="auto">
+                    <a:xfrm>
+                      <a:off x="0" y="0"/>
+                      <a:ext cx="1137175" cy="1800000"/>
+                    </a:xfrm>
+                    <a:prstGeom prst="rect">
+                      <a:avLst/>
+                    </a:prstGeom>
+                    <a:noFill/>
+                    <a:ln>
+                      <a:noFill/>
+                    </a:ln>
+                  </pic:spPr>
+                </pic:pic>
+              </a:graphicData>
+            </a:graphic>
+          </wp:inline>
+        </w:drawing>
       </w:r>
     </w:p>
     <w:p>
@@ -4604,7 +5552,76 @@
           <w:sz w:val="24"/>
           <w:szCs w:val="24"/>
         </w:rPr>
-        <w:t>&lt;&lt;tabelas com as dimensões&gt;&gt;</w:t>
+        <w:lastRenderedPageBreak/>
+        <w:t>Vista superior da antena, com as conexões que deverão estar disponíveis ao cabo coaxial.</w:t>
+      </w:r>
+    </w:p>
+    <w:p>
+      <w:pPr>
+        <w:spacing w:before="240" w:after="240" w:line="480" w:lineRule="auto"/>
+        <w:jc w:val="center"/>
+        <w:rPr>
+          <w:rFonts w:ascii="Arial" w:eastAsiaTheme="minorEastAsia" w:hAnsi="Arial" w:cs="Arial"/>
+          <w:sz w:val="24"/>
+          <w:szCs w:val="24"/>
+        </w:rPr>
+      </w:pPr>
+      <w:r>
+        <w:rPr>
+          <w:rFonts w:ascii="Arial" w:eastAsiaTheme="minorEastAsia" w:hAnsi="Arial" w:cs="Arial"/>
+          <w:noProof/>
+          <w:sz w:val="24"/>
+          <w:szCs w:val="24"/>
+          <w:lang w:eastAsia="pt-BR"/>
+        </w:rPr>
+        <w:drawing>
+          <wp:inline distT="0" distB="0" distL="0" distR="0">
+            <wp:extent cx="2099462" cy="1989149"/>
+            <wp:effectExtent l="0" t="0" r="0" b="0"/>
+            <wp:docPr id="8" name="Imagem 8" descr="D:\FESP\TCC\TCC-FESP\escrita\pesquisa-antena\desenho conexao qfh.JPG"/>
+            <wp:cNvGraphicFramePr>
+              <a:graphicFrameLocks xmlns:a="http://schemas.openxmlformats.org/drawingml/2006/main" noChangeAspect="1"/>
+            </wp:cNvGraphicFramePr>
+            <a:graphic xmlns:a="http://schemas.openxmlformats.org/drawingml/2006/main">
+              <a:graphicData uri="http://schemas.openxmlformats.org/drawingml/2006/picture">
+                <pic:pic xmlns:pic="http://schemas.openxmlformats.org/drawingml/2006/picture">
+                  <pic:nvPicPr>
+                    <pic:cNvPr id="0" name="Picture 1" descr="D:\FESP\TCC\TCC-FESP\escrita\pesquisa-antena\desenho conexao qfh.JPG"/>
+                    <pic:cNvPicPr>
+                      <a:picLocks noChangeAspect="1" noChangeArrowheads="1"/>
+                    </pic:cNvPicPr>
+                  </pic:nvPicPr>
+                  <pic:blipFill>
+                    <a:blip r:embed="rId15" cstate="print">
+                      <a:extLst>
+                        <a:ext uri="{28A0092B-C50C-407E-A947-70E740481C1C}">
+                          <a14:useLocalDpi xmlns:a14="http://schemas.microsoft.com/office/drawing/2010/main" val="0"/>
+                        </a:ext>
+                      </a:extLst>
+                    </a:blip>
+                    <a:srcRect/>
+                    <a:stretch>
+                      <a:fillRect/>
+                    </a:stretch>
+                  </pic:blipFill>
+                  <pic:spPr bwMode="auto">
+                    <a:xfrm>
+                      <a:off x="0" y="0"/>
+                      <a:ext cx="2109677" cy="1998828"/>
+                    </a:xfrm>
+                    <a:prstGeom prst="rect">
+                      <a:avLst/>
+                    </a:prstGeom>
+                    <a:noFill/>
+                    <a:ln>
+                      <a:noFill/>
+                    </a:ln>
+                  </pic:spPr>
+                </pic:pic>
+              </a:graphicData>
+            </a:graphic>
+          </wp:inline>
+        </w:drawing>
       </w:r>
     </w:p>
     <w:p>
@@ -4619,23 +5636,12 @@
       </w:pPr>
       <w:r>
         <w:rPr>
-          <w:rFonts w:ascii="Arial" w:eastAsiaTheme="minorEastAsia" w:hAnsi="Arial" w:cs="Arial"/>
-          <w:sz w:val="24"/>
-          <w:szCs w:val="24"/>
-        </w:rPr>
-        <w:t>&lt;&lt;foto conexões internas da antena&gt;&gt;</w:t>
-      </w:r>
-    </w:p>
-    <w:p>
-      <w:pPr>
-        <w:spacing w:before="240" w:after="240" w:line="480" w:lineRule="auto"/>
-        <w:jc w:val="both"/>
-        <w:rPr>
-          <w:rFonts w:ascii="Arial" w:hAnsi="Arial" w:cs="Arial"/>
-          <w:sz w:val="24"/>
-          <w:szCs w:val="24"/>
-        </w:rPr>
-      </w:pPr>
+          <w:rFonts w:ascii="Arial" w:hAnsi="Arial" w:cs="Arial"/>
+          <w:sz w:val="24"/>
+          <w:szCs w:val="24"/>
+        </w:rPr>
+        <w:t xml:space="preserve">[9] </w:t>
+      </w:r>
       <w:r>
         <w:rPr>
           <w:rFonts w:ascii="Arial" w:hAnsi="Arial" w:cs="Arial"/>
@@ -4650,7 +5656,25 @@
           <w:sz w:val="24"/>
           <w:szCs w:val="24"/>
         </w:rPr>
-        <w:t>de acordo com o comprimento de onda de propagação ne</w:t>
+        <w:t xml:space="preserve">de acordo com o </w:t>
+      </w:r>
+      <w:proofErr w:type="gramStart"/>
+      <w:r>
+        <w:rPr>
+          <w:rFonts w:ascii="Arial" w:hAnsi="Arial" w:cs="Arial"/>
+          <w:sz w:val="24"/>
+          <w:szCs w:val="24"/>
+        </w:rPr>
+        <w:t>comprimento</w:t>
+      </w:r>
+      <w:proofErr w:type="gramEnd"/>
+      <w:r>
+        <w:rPr>
+          <w:rFonts w:ascii="Arial" w:hAnsi="Arial" w:cs="Arial"/>
+          <w:sz w:val="24"/>
+          <w:szCs w:val="24"/>
+        </w:rPr>
+        <w:t xml:space="preserve"> de onda de propagação ne</w:t>
       </w:r>
       <w:r>
         <w:rPr>
@@ -4987,7 +6011,6 @@
               <w:sz w:val="24"/>
               <w:szCs w:val="24"/>
             </w:rPr>
-            <w:lastRenderedPageBreak/>
             <m:t xml:space="preserve">velocidade de propagação no cabo </m:t>
           </m:r>
           <m:sSub>
@@ -5168,7 +6191,17 @@
           <w:sz w:val="24"/>
           <w:szCs w:val="24"/>
         </w:rPr>
-        <w:t xml:space="preserve">Assim, confeccionando o cabo em múltiplos de </w:t>
+        <w:lastRenderedPageBreak/>
+        <w:t xml:space="preserve">Assim, confeccionando o cabo em múltiplos </w:t>
+      </w:r>
+      <w:proofErr w:type="gramStart"/>
+      <w:r>
+        <w:rPr>
+          <w:rFonts w:ascii="Arial" w:eastAsiaTheme="minorEastAsia" w:hAnsi="Arial" w:cs="Arial"/>
+          <w:sz w:val="24"/>
+          <w:szCs w:val="24"/>
+        </w:rPr>
+        <w:t xml:space="preserve">de </w:t>
       </w:r>
       <m:oMath>
         <m:sSub>
@@ -5210,7 +6243,32 @@
           <w:sz w:val="24"/>
           <w:szCs w:val="24"/>
         </w:rPr>
-        <w:t xml:space="preserve"> pode-se manter a impedância da antena igual a impedância da entrada no conjunto pelo conector. </w:t>
+        <w:t xml:space="preserve"> pode</w:t>
+      </w:r>
+      <w:proofErr w:type="gramEnd"/>
+      <w:r>
+        <w:rPr>
+          <w:rFonts w:ascii="Arial" w:eastAsiaTheme="minorEastAsia" w:hAnsi="Arial" w:cs="Arial"/>
+          <w:sz w:val="24"/>
+          <w:szCs w:val="24"/>
+        </w:rPr>
+        <w:t>-se manter a impedância da antena igual a impedância da entrada no conjunto pelo conector</w:t>
+      </w:r>
+      <w:r>
+        <w:rPr>
+          <w:rFonts w:ascii="Arial" w:eastAsiaTheme="minorEastAsia" w:hAnsi="Arial" w:cs="Arial"/>
+          <w:sz w:val="24"/>
+          <w:szCs w:val="24"/>
+        </w:rPr>
+        <w:t>, evitando alterações no coeficiente de onda estacionária</w:t>
+      </w:r>
+      <w:r>
+        <w:rPr>
+          <w:rFonts w:ascii="Arial" w:eastAsiaTheme="minorEastAsia" w:hAnsi="Arial" w:cs="Arial"/>
+          <w:sz w:val="24"/>
+          <w:szCs w:val="24"/>
+        </w:rPr>
+        <w:t xml:space="preserve">. </w:t>
       </w:r>
     </w:p>
     <w:p>
@@ -5287,7 +6345,7 @@
     <w:p>
       <w:pPr>
         <w:spacing w:before="240" w:after="240" w:line="480" w:lineRule="auto"/>
-        <w:jc w:val="both"/>
+        <w:jc w:val="center"/>
         <w:rPr>
           <w:rFonts w:ascii="Arial" w:hAnsi="Arial" w:cs="Arial"/>
           <w:sz w:val="24"/>
@@ -5297,248 +6355,59 @@
       <w:r>
         <w:rPr>
           <w:rFonts w:ascii="Arial" w:hAnsi="Arial" w:cs="Arial"/>
-          <w:sz w:val="24"/>
-          <w:szCs w:val="24"/>
-        </w:rPr>
-        <w:t>Para uma faixa de frequência de 1</w:t>
-      </w:r>
-      <w:r>
-        <w:rPr>
-          <w:rFonts w:ascii="Arial" w:hAnsi="Arial" w:cs="Arial"/>
-          <w:sz w:val="24"/>
-          <w:szCs w:val="24"/>
-        </w:rPr>
-        <w:t xml:space="preserve">33 </w:t>
-      </w:r>
-      <w:r>
-        <w:rPr>
-          <w:rFonts w:ascii="Arial" w:hAnsi="Arial" w:cs="Arial"/>
-          <w:sz w:val="24"/>
-          <w:szCs w:val="24"/>
-        </w:rPr>
-        <w:t>MHz até 1</w:t>
-      </w:r>
-      <w:r>
-        <w:rPr>
-          <w:rFonts w:ascii="Arial" w:hAnsi="Arial" w:cs="Arial"/>
-          <w:sz w:val="24"/>
-          <w:szCs w:val="24"/>
-        </w:rPr>
-        <w:t>39</w:t>
-      </w:r>
-      <w:r>
-        <w:rPr>
-          <w:rFonts w:ascii="Arial" w:hAnsi="Arial" w:cs="Arial"/>
-          <w:sz w:val="24"/>
-          <w:szCs w:val="24"/>
-        </w:rPr>
-        <w:t>MHz,</w:t>
-      </w:r>
-      <w:r>
-        <w:rPr>
-          <w:rFonts w:ascii="Arial" w:hAnsi="Arial" w:cs="Arial"/>
-          <w:sz w:val="24"/>
-          <w:szCs w:val="24"/>
-        </w:rPr>
-        <w:t xml:space="preserve"> com </w:t>
-      </w:r>
-      <w:r>
-        <w:rPr>
-          <w:rFonts w:ascii="Arial" w:hAnsi="Arial" w:cs="Arial"/>
-          <w:sz w:val="24"/>
-          <w:szCs w:val="24"/>
-        </w:rPr>
-        <w:t>uma linha de 50 Ohms acoplada</w:t>
-      </w:r>
-      <w:r>
-        <w:rPr>
-          <w:rFonts w:ascii="Arial" w:hAnsi="Arial" w:cs="Arial"/>
-          <w:sz w:val="24"/>
-          <w:szCs w:val="24"/>
-        </w:rPr>
-        <w:t xml:space="preserve"> </w:t>
-      </w:r>
-      <w:r>
-        <w:rPr>
-          <w:rFonts w:ascii="Arial" w:hAnsi="Arial" w:cs="Arial"/>
-          <w:sz w:val="24"/>
-          <w:szCs w:val="24"/>
-        </w:rPr>
-        <w:t xml:space="preserve">com </w:t>
-      </w:r>
-      <w:r>
-        <w:rPr>
-          <w:rFonts w:ascii="Arial" w:hAnsi="Arial" w:cs="Arial"/>
-          <w:sz w:val="24"/>
-          <w:szCs w:val="24"/>
-        </w:rPr>
-        <w:t>gerador</w:t>
-      </w:r>
-      <w:r>
-        <w:rPr>
-          <w:rFonts w:ascii="Arial" w:hAnsi="Arial" w:cs="Arial"/>
-          <w:sz w:val="24"/>
-          <w:szCs w:val="24"/>
-        </w:rPr>
-        <w:t xml:space="preserve"> casado</w:t>
-      </w:r>
-      <w:r>
-        <w:rPr>
-          <w:rFonts w:ascii="Arial" w:hAnsi="Arial" w:cs="Arial"/>
-          <w:sz w:val="24"/>
-          <w:szCs w:val="24"/>
-        </w:rPr>
-        <w:t xml:space="preserve"> </w:t>
-      </w:r>
-      <w:r>
-        <w:rPr>
-          <w:rFonts w:ascii="Arial" w:hAnsi="Arial" w:cs="Arial"/>
-          <w:sz w:val="24"/>
-          <w:szCs w:val="24"/>
-        </w:rPr>
-        <w:t>e</w:t>
-      </w:r>
-      <w:r>
-        <w:rPr>
-          <w:rFonts w:ascii="Arial" w:hAnsi="Arial" w:cs="Arial"/>
-          <w:sz w:val="24"/>
-          <w:szCs w:val="24"/>
-        </w:rPr>
-        <w:t xml:space="preserve"> antena submetida</w:t>
-      </w:r>
-      <w:r>
-        <w:rPr>
-          <w:rFonts w:ascii="Arial" w:hAnsi="Arial" w:cs="Arial"/>
-          <w:sz w:val="24"/>
-          <w:szCs w:val="24"/>
-        </w:rPr>
-        <w:t xml:space="preserve"> </w:t>
-      </w:r>
-      <w:r>
-        <w:rPr>
-          <w:rFonts w:ascii="Arial" w:hAnsi="Arial" w:cs="Arial"/>
-          <w:sz w:val="24"/>
-          <w:szCs w:val="24"/>
-        </w:rPr>
-        <w:t>a</w:t>
-      </w:r>
-      <w:r>
-        <w:rPr>
-          <w:rFonts w:ascii="Arial" w:hAnsi="Arial" w:cs="Arial"/>
-          <w:sz w:val="24"/>
-          <w:szCs w:val="24"/>
-        </w:rPr>
-        <w:t xml:space="preserve"> ensaio de</w:t>
-      </w:r>
-      <w:r>
-        <w:rPr>
-          <w:rFonts w:ascii="Arial" w:hAnsi="Arial" w:cs="Arial"/>
-          <w:sz w:val="24"/>
-          <w:szCs w:val="24"/>
-        </w:rPr>
-        <w:t xml:space="preserve"> campo distante</w:t>
-      </w:r>
-      <w:r>
-        <w:rPr>
-          <w:rFonts w:ascii="Arial" w:hAnsi="Arial" w:cs="Arial"/>
-          <w:sz w:val="24"/>
-          <w:szCs w:val="24"/>
-        </w:rPr>
-        <w:t>. Com estas configurações</w:t>
-      </w:r>
-      <w:r>
-        <w:rPr>
-          <w:rFonts w:ascii="Arial" w:hAnsi="Arial" w:cs="Arial"/>
-          <w:sz w:val="24"/>
-          <w:szCs w:val="24"/>
-        </w:rPr>
-        <w:t>, o programa “4NEC2” forneceu os resultados a seguir:</w:t>
-      </w:r>
-    </w:p>
-    <w:p>
-      <w:pPr>
-        <w:spacing w:before="240" w:after="240" w:line="480" w:lineRule="auto"/>
-        <w:jc w:val="both"/>
-        <w:rPr>
-          <w:rFonts w:ascii="Arial" w:hAnsi="Arial" w:cs="Arial"/>
-          <w:sz w:val="24"/>
-          <w:szCs w:val="24"/>
-        </w:rPr>
-      </w:pPr>
-      <w:r>
-        <w:rPr>
-          <w:rFonts w:ascii="Arial" w:hAnsi="Arial" w:cs="Arial"/>
-          <w:sz w:val="24"/>
-          <w:szCs w:val="24"/>
-        </w:rPr>
-        <w:t>Diagrama</w:t>
-      </w:r>
-      <w:r>
-        <w:rPr>
-          <w:rFonts w:ascii="Arial" w:hAnsi="Arial" w:cs="Arial"/>
-          <w:sz w:val="24"/>
-          <w:szCs w:val="24"/>
-        </w:rPr>
-        <w:t>s</w:t>
-      </w:r>
-      <w:r>
-        <w:rPr>
-          <w:rFonts w:ascii="Arial" w:hAnsi="Arial" w:cs="Arial"/>
-          <w:sz w:val="24"/>
-          <w:szCs w:val="24"/>
-        </w:rPr>
-        <w:t xml:space="preserve"> de radiação:</w:t>
-      </w:r>
-    </w:p>
-    <w:p>
-      <w:pPr>
-        <w:spacing w:before="240" w:after="240" w:line="480" w:lineRule="auto"/>
-        <w:jc w:val="both"/>
-        <w:rPr>
-          <w:rFonts w:ascii="Arial" w:hAnsi="Arial" w:cs="Arial"/>
-          <w:sz w:val="24"/>
-          <w:szCs w:val="24"/>
-        </w:rPr>
-      </w:pPr>
-      <w:r>
-        <w:rPr>
-          <w:rFonts w:ascii="Arial" w:hAnsi="Arial" w:cs="Arial"/>
-          <w:sz w:val="24"/>
-          <w:szCs w:val="24"/>
-        </w:rPr>
-        <w:t>Abaixo, estão representados os diagramas de radiação selecionados de 1</w:t>
-      </w:r>
-      <w:r>
-        <w:rPr>
-          <w:rFonts w:ascii="Arial" w:hAnsi="Arial" w:cs="Arial"/>
-          <w:sz w:val="24"/>
-          <w:szCs w:val="24"/>
-        </w:rPr>
-        <w:t xml:space="preserve">33 </w:t>
-      </w:r>
-      <w:r>
-        <w:rPr>
-          <w:rFonts w:ascii="Arial" w:hAnsi="Arial" w:cs="Arial"/>
-          <w:sz w:val="24"/>
-          <w:szCs w:val="24"/>
-        </w:rPr>
-        <w:t>MHz até 1</w:t>
-      </w:r>
-      <w:r>
-        <w:rPr>
-          <w:rFonts w:ascii="Arial" w:hAnsi="Arial" w:cs="Arial"/>
-          <w:sz w:val="24"/>
-          <w:szCs w:val="24"/>
-        </w:rPr>
-        <w:t>39</w:t>
-      </w:r>
-      <w:r>
-        <w:rPr>
-          <w:rFonts w:ascii="Arial" w:hAnsi="Arial" w:cs="Arial"/>
-          <w:sz w:val="24"/>
-          <w:szCs w:val="24"/>
-        </w:rPr>
-        <w:t xml:space="preserve"> MHz.</w:t>
+          <w:noProof/>
+          <w:sz w:val="24"/>
+          <w:szCs w:val="24"/>
+          <w:lang w:eastAsia="pt-BR"/>
+        </w:rPr>
+        <w:drawing>
+          <wp:inline distT="0" distB="0" distL="0" distR="0">
+            <wp:extent cx="4821659" cy="2160000"/>
+            <wp:effectExtent l="0" t="0" r="0" b="0"/>
+            <wp:docPr id="17" name="Imagem 17" descr="D:\FESP\TCC\TCC-FESP\escrita\pesquisa-antena\dados simulação.JPG"/>
+            <wp:cNvGraphicFramePr>
+              <a:graphicFrameLocks xmlns:a="http://schemas.openxmlformats.org/drawingml/2006/main" noChangeAspect="1"/>
+            </wp:cNvGraphicFramePr>
+            <a:graphic xmlns:a="http://schemas.openxmlformats.org/drawingml/2006/main">
+              <a:graphicData uri="http://schemas.openxmlformats.org/drawingml/2006/picture">
+                <pic:pic xmlns:pic="http://schemas.openxmlformats.org/drawingml/2006/picture">
+                  <pic:nvPicPr>
+                    <pic:cNvPr id="0" name="Picture 10" descr="D:\FESP\TCC\TCC-FESP\escrita\pesquisa-antena\dados simulação.JPG"/>
+                    <pic:cNvPicPr>
+                      <a:picLocks noChangeAspect="1" noChangeArrowheads="1"/>
+                    </pic:cNvPicPr>
+                  </pic:nvPicPr>
+                  <pic:blipFill>
+                    <a:blip r:embed="rId16">
+                      <a:extLst>
+                        <a:ext uri="{28A0092B-C50C-407E-A947-70E740481C1C}">
+                          <a14:useLocalDpi xmlns:a14="http://schemas.microsoft.com/office/drawing/2010/main" val="0"/>
+                        </a:ext>
+                      </a:extLst>
+                    </a:blip>
+                    <a:srcRect/>
+                    <a:stretch>
+                      <a:fillRect/>
+                    </a:stretch>
+                  </pic:blipFill>
+                  <pic:spPr bwMode="auto">
+                    <a:xfrm>
+                      <a:off x="0" y="0"/>
+                      <a:ext cx="4821659" cy="2160000"/>
+                    </a:xfrm>
+                    <a:prstGeom prst="rect">
+                      <a:avLst/>
+                    </a:prstGeom>
+                    <a:noFill/>
+                    <a:ln>
+                      <a:noFill/>
+                    </a:ln>
+                  </pic:spPr>
+                </pic:pic>
+              </a:graphicData>
+            </a:graphic>
+          </wp:inline>
+        </w:drawing>
       </w:r>
     </w:p>
     <w:p>
@@ -5551,6 +6420,7 @@
           <w:szCs w:val="24"/>
         </w:rPr>
       </w:pPr>
+      <w:bookmarkStart w:id="0" w:name="_GoBack"/>
       <w:r>
         <w:rPr>
           <w:rFonts w:ascii="Arial" w:hAnsi="Arial" w:cs="Arial"/>
@@ -5559,247 +6429,56 @@
           <w:szCs w:val="24"/>
           <w:lang w:eastAsia="pt-BR"/>
         </w:rPr>
-        <w:t>&lt;&lt;diagramas de radiação&gt;&gt;</w:t>
-      </w:r>
-    </w:p>
-    <w:p>
-      <w:pPr>
-        <w:rPr>
-          <w:rFonts w:ascii="Arial" w:hAnsi="Arial" w:cs="Arial"/>
-          <w:sz w:val="24"/>
-          <w:szCs w:val="24"/>
-        </w:rPr>
-      </w:pPr>
-      <w:r>
-        <w:rPr>
-          <w:rFonts w:ascii="Arial" w:hAnsi="Arial" w:cs="Arial"/>
-          <w:sz w:val="24"/>
-          <w:szCs w:val="24"/>
-        </w:rPr>
-        <w:br w:type="page"/>
-      </w:r>
-    </w:p>
-    <w:p>
-      <w:pPr>
-        <w:spacing w:before="240" w:after="240" w:line="480" w:lineRule="auto"/>
-        <w:jc w:val="both"/>
-        <w:rPr>
-          <w:rFonts w:ascii="Arial" w:hAnsi="Arial" w:cs="Arial"/>
-          <w:sz w:val="24"/>
-          <w:szCs w:val="24"/>
-        </w:rPr>
-      </w:pPr>
-      <w:r>
-        <w:rPr>
-          <w:rFonts w:ascii="Arial" w:hAnsi="Arial" w:cs="Arial"/>
-          <w:sz w:val="24"/>
-          <w:szCs w:val="24"/>
-        </w:rPr>
         <w:lastRenderedPageBreak/>
-        <w:t>Diagrama de Smith:</w:t>
-      </w:r>
-    </w:p>
-    <w:p>
-      <w:pPr>
-        <w:spacing w:before="240" w:after="240" w:line="480" w:lineRule="auto"/>
-        <w:jc w:val="both"/>
-        <w:rPr>
-          <w:rFonts w:ascii="Arial" w:hAnsi="Arial" w:cs="Arial"/>
-          <w:sz w:val="24"/>
-          <w:szCs w:val="24"/>
-        </w:rPr>
-      </w:pPr>
-      <w:r>
-        <w:rPr>
-          <w:rFonts w:ascii="Arial" w:hAnsi="Arial" w:cs="Arial"/>
-          <w:sz w:val="24"/>
-          <w:szCs w:val="24"/>
-        </w:rPr>
-        <w:t>O diagrama representado abaixo identifica a impedâ</w:t>
-      </w:r>
-      <w:r>
-        <w:rPr>
-          <w:rFonts w:ascii="Arial" w:hAnsi="Arial" w:cs="Arial"/>
-          <w:sz w:val="24"/>
-          <w:szCs w:val="24"/>
-        </w:rPr>
-        <w:t xml:space="preserve">ncia normalizada da antena de acordo com as faixas de frequências selecionadas no intervalo de </w:t>
-      </w:r>
-      <w:r>
-        <w:rPr>
-          <w:rFonts w:ascii="Arial" w:hAnsi="Arial" w:cs="Arial"/>
-          <w:sz w:val="24"/>
-          <w:szCs w:val="24"/>
-        </w:rPr>
-        <w:t>133</w:t>
-      </w:r>
-      <w:r>
-        <w:rPr>
-          <w:rFonts w:ascii="Arial" w:hAnsi="Arial" w:cs="Arial"/>
-          <w:sz w:val="24"/>
-          <w:szCs w:val="24"/>
-        </w:rPr>
-        <w:t xml:space="preserve"> MHz até </w:t>
-      </w:r>
-      <w:r>
-        <w:rPr>
-          <w:rFonts w:ascii="Arial" w:hAnsi="Arial" w:cs="Arial"/>
-          <w:sz w:val="24"/>
-          <w:szCs w:val="24"/>
-        </w:rPr>
-        <w:t>139</w:t>
-      </w:r>
-      <w:r>
-        <w:rPr>
-          <w:rFonts w:ascii="Arial" w:hAnsi="Arial" w:cs="Arial"/>
-          <w:sz w:val="24"/>
-          <w:szCs w:val="24"/>
-        </w:rPr>
-        <w:t xml:space="preserve"> MHz com resolução de 0,</w:t>
-      </w:r>
-      <w:r>
-        <w:rPr>
-          <w:rFonts w:ascii="Arial" w:hAnsi="Arial" w:cs="Arial"/>
-          <w:sz w:val="24"/>
-          <w:szCs w:val="24"/>
-        </w:rPr>
-        <w:t>1</w:t>
-      </w:r>
-      <w:r>
-        <w:rPr>
-          <w:rFonts w:ascii="Arial" w:hAnsi="Arial" w:cs="Arial"/>
-          <w:sz w:val="24"/>
-          <w:szCs w:val="24"/>
-        </w:rPr>
-        <w:t xml:space="preserve"> MHz.</w:t>
-      </w:r>
-    </w:p>
-    <w:p>
-      <w:pPr>
-        <w:spacing w:before="240" w:after="240" w:line="480" w:lineRule="auto"/>
-        <w:rPr>
-          <w:rFonts w:ascii="Arial" w:hAnsi="Arial" w:cs="Arial"/>
-          <w:sz w:val="24"/>
-          <w:szCs w:val="24"/>
-        </w:rPr>
-      </w:pPr>
-      <w:r>
-        <w:rPr>
-          <w:rFonts w:ascii="Arial" w:hAnsi="Arial" w:cs="Arial"/>
-          <w:noProof/>
-          <w:sz w:val="24"/>
-          <w:szCs w:val="24"/>
-          <w:lang w:eastAsia="pt-BR"/>
-        </w:rPr>
-        <w:t>&lt;&lt;diagrama de smith&gt;&gt;</w:t>
-      </w:r>
-    </w:p>
-    <w:p>
-      <w:pPr>
-        <w:spacing w:before="240" w:after="240" w:line="480" w:lineRule="auto"/>
-        <w:jc w:val="both"/>
-        <w:rPr>
-          <w:rFonts w:ascii="Arial" w:hAnsi="Arial" w:cs="Arial"/>
-          <w:sz w:val="24"/>
-          <w:szCs w:val="24"/>
-        </w:rPr>
-      </w:pPr>
-      <w:r>
-        <w:rPr>
-          <w:rFonts w:ascii="Arial" w:hAnsi="Arial" w:cs="Arial"/>
-          <w:sz w:val="24"/>
-          <w:szCs w:val="24"/>
-        </w:rPr>
-        <w:t xml:space="preserve">Gráfico de </w:t>
-      </w:r>
-      <w:r>
-        <w:rPr>
-          <w:rFonts w:ascii="Arial" w:hAnsi="Arial" w:cs="Arial"/>
-          <w:sz w:val="24"/>
-          <w:szCs w:val="24"/>
-        </w:rPr>
-        <w:t>Coeficiente de Onda Estacionária e coeficiente de reflexão</w:t>
-      </w:r>
-      <w:r>
-        <w:rPr>
-          <w:rFonts w:ascii="Arial" w:hAnsi="Arial" w:cs="Arial"/>
-          <w:sz w:val="24"/>
-          <w:szCs w:val="24"/>
-        </w:rPr>
-        <w:t>:</w:t>
-      </w:r>
-    </w:p>
-    <w:p>
-      <w:pPr>
-        <w:spacing w:before="240" w:after="240" w:line="480" w:lineRule="auto"/>
-        <w:jc w:val="both"/>
-        <w:rPr>
-          <w:rFonts w:ascii="Arial" w:hAnsi="Arial" w:cs="Arial"/>
-          <w:sz w:val="24"/>
-          <w:szCs w:val="24"/>
-        </w:rPr>
-      </w:pPr>
-      <w:r>
-        <w:rPr>
-          <w:rFonts w:ascii="Arial" w:hAnsi="Arial" w:cs="Arial"/>
-          <w:sz w:val="24"/>
-          <w:szCs w:val="24"/>
-        </w:rPr>
-        <w:t>&lt;&lt;gráfico COE&gt;&gt;</w:t>
-      </w:r>
-    </w:p>
-    <w:p>
-      <w:pPr>
-        <w:spacing w:before="240" w:after="240" w:line="480" w:lineRule="auto"/>
-        <w:jc w:val="both"/>
-        <w:rPr>
-          <w:rFonts w:ascii="Arial" w:hAnsi="Arial" w:cs="Arial"/>
-          <w:sz w:val="24"/>
-          <w:szCs w:val="24"/>
-        </w:rPr>
-      </w:pPr>
-      <w:r>
-        <w:rPr>
-          <w:rFonts w:ascii="Arial" w:hAnsi="Arial" w:cs="Arial"/>
-          <w:sz w:val="24"/>
-          <w:szCs w:val="24"/>
-        </w:rPr>
-        <w:t xml:space="preserve">Gráfico de impedância: </w:t>
-      </w:r>
-    </w:p>
-    <w:p>
-      <w:pPr>
-        <w:spacing w:before="240" w:after="240" w:line="480" w:lineRule="auto"/>
-        <w:jc w:val="both"/>
-        <w:rPr>
-          <w:rFonts w:ascii="Arial" w:hAnsi="Arial" w:cs="Arial"/>
-          <w:b/>
-          <w:bCs/>
-          <w:sz w:val="24"/>
-          <w:szCs w:val="24"/>
-        </w:rPr>
-      </w:pPr>
-      <w:r>
-        <w:rPr>
-          <w:rFonts w:ascii="Arial" w:hAnsi="Arial" w:cs="Arial"/>
-          <w:b/>
-          <w:bCs/>
-          <w:sz w:val="24"/>
-          <w:szCs w:val="24"/>
-        </w:rPr>
-        <w:t xml:space="preserve">&lt;&lt;gráfico de </w:t>
-      </w:r>
-      <w:r>
-        <w:rPr>
-          <w:rFonts w:ascii="Arial" w:hAnsi="Arial" w:cs="Arial"/>
-          <w:b/>
-          <w:bCs/>
-          <w:sz w:val="24"/>
-          <w:szCs w:val="24"/>
-        </w:rPr>
-        <w:t>impedância&gt;&gt;</w:t>
-      </w:r>
-      <w:bookmarkStart w:id="0" w:name="_GoBack"/>
+        <w:drawing>
+          <wp:inline distT="0" distB="0" distL="0" distR="0">
+            <wp:extent cx="3914625" cy="2160000"/>
+            <wp:effectExtent l="0" t="0" r="0" b="0"/>
+            <wp:docPr id="18" name="Imagem 18" descr="D:\FESP\TCC\TCC-FESP\escrita\pesquisa-antena\dados simulacao 2.JPG"/>
+            <wp:cNvGraphicFramePr>
+              <a:graphicFrameLocks xmlns:a="http://schemas.openxmlformats.org/drawingml/2006/main" noChangeAspect="1"/>
+            </wp:cNvGraphicFramePr>
+            <a:graphic xmlns:a="http://schemas.openxmlformats.org/drawingml/2006/main">
+              <a:graphicData uri="http://schemas.openxmlformats.org/drawingml/2006/picture">
+                <pic:pic xmlns:pic="http://schemas.openxmlformats.org/drawingml/2006/picture">
+                  <pic:nvPicPr>
+                    <pic:cNvPr id="0" name="Picture 11" descr="D:\FESP\TCC\TCC-FESP\escrita\pesquisa-antena\dados simulacao 2.JPG"/>
+                    <pic:cNvPicPr>
+                      <a:picLocks noChangeAspect="1" noChangeArrowheads="1"/>
+                    </pic:cNvPicPr>
+                  </pic:nvPicPr>
+                  <pic:blipFill>
+                    <a:blip r:embed="rId17">
+                      <a:extLst>
+                        <a:ext uri="{28A0092B-C50C-407E-A947-70E740481C1C}">
+                          <a14:useLocalDpi xmlns:a14="http://schemas.microsoft.com/office/drawing/2010/main" val="0"/>
+                        </a:ext>
+                      </a:extLst>
+                    </a:blip>
+                    <a:srcRect/>
+                    <a:stretch>
+                      <a:fillRect/>
+                    </a:stretch>
+                  </pic:blipFill>
+                  <pic:spPr bwMode="auto">
+                    <a:xfrm>
+                      <a:off x="0" y="0"/>
+                      <a:ext cx="3914625" cy="2160000"/>
+                    </a:xfrm>
+                    <a:prstGeom prst="rect">
+                      <a:avLst/>
+                    </a:prstGeom>
+                    <a:noFill/>
+                    <a:ln>
+                      <a:noFill/>
+                    </a:ln>
+                  </pic:spPr>
+                </pic:pic>
+              </a:graphicData>
+            </a:graphic>
+          </wp:inline>
+        </w:drawing>
+      </w:r>
       <w:bookmarkEnd w:id="0"/>
     </w:p>
     <w:p>
@@ -5808,6 +6487,746 @@
         <w:jc w:val="both"/>
         <w:rPr>
           <w:rFonts w:ascii="Arial" w:hAnsi="Arial" w:cs="Arial"/>
+          <w:sz w:val="24"/>
+          <w:szCs w:val="24"/>
+        </w:rPr>
+      </w:pPr>
+      <w:r>
+        <w:rPr>
+          <w:rFonts w:ascii="Arial" w:hAnsi="Arial" w:cs="Arial"/>
+          <w:sz w:val="24"/>
+          <w:szCs w:val="24"/>
+        </w:rPr>
+        <w:t>Para uma faixa de frequência de 1</w:t>
+      </w:r>
+      <w:r>
+        <w:rPr>
+          <w:rFonts w:ascii="Arial" w:hAnsi="Arial" w:cs="Arial"/>
+          <w:sz w:val="24"/>
+          <w:szCs w:val="24"/>
+        </w:rPr>
+        <w:t xml:space="preserve">33 </w:t>
+      </w:r>
+      <w:r>
+        <w:rPr>
+          <w:rFonts w:ascii="Arial" w:hAnsi="Arial" w:cs="Arial"/>
+          <w:sz w:val="24"/>
+          <w:szCs w:val="24"/>
+        </w:rPr>
+        <w:t>MHz até 1</w:t>
+      </w:r>
+      <w:r>
+        <w:rPr>
+          <w:rFonts w:ascii="Arial" w:hAnsi="Arial" w:cs="Arial"/>
+          <w:sz w:val="24"/>
+          <w:szCs w:val="24"/>
+        </w:rPr>
+        <w:t>39</w:t>
+      </w:r>
+      <w:r>
+        <w:rPr>
+          <w:rFonts w:ascii="Arial" w:hAnsi="Arial" w:cs="Arial"/>
+          <w:sz w:val="24"/>
+          <w:szCs w:val="24"/>
+        </w:rPr>
+        <w:t>MHz,</w:t>
+      </w:r>
+      <w:r>
+        <w:rPr>
+          <w:rFonts w:ascii="Arial" w:hAnsi="Arial" w:cs="Arial"/>
+          <w:sz w:val="24"/>
+          <w:szCs w:val="24"/>
+        </w:rPr>
+        <w:t xml:space="preserve"> com </w:t>
+      </w:r>
+      <w:r>
+        <w:rPr>
+          <w:rFonts w:ascii="Arial" w:hAnsi="Arial" w:cs="Arial"/>
+          <w:sz w:val="24"/>
+          <w:szCs w:val="24"/>
+        </w:rPr>
+        <w:t>uma linha de 50 Ohms acoplada</w:t>
+      </w:r>
+      <w:r>
+        <w:rPr>
+          <w:rFonts w:ascii="Arial" w:hAnsi="Arial" w:cs="Arial"/>
+          <w:sz w:val="24"/>
+          <w:szCs w:val="24"/>
+        </w:rPr>
+        <w:t xml:space="preserve"> </w:t>
+      </w:r>
+      <w:r>
+        <w:rPr>
+          <w:rFonts w:ascii="Arial" w:hAnsi="Arial" w:cs="Arial"/>
+          <w:sz w:val="24"/>
+          <w:szCs w:val="24"/>
+        </w:rPr>
+        <w:t xml:space="preserve">com </w:t>
+      </w:r>
+      <w:r>
+        <w:rPr>
+          <w:rFonts w:ascii="Arial" w:hAnsi="Arial" w:cs="Arial"/>
+          <w:sz w:val="24"/>
+          <w:szCs w:val="24"/>
+        </w:rPr>
+        <w:t>gerador</w:t>
+      </w:r>
+      <w:r>
+        <w:rPr>
+          <w:rFonts w:ascii="Arial" w:hAnsi="Arial" w:cs="Arial"/>
+          <w:sz w:val="24"/>
+          <w:szCs w:val="24"/>
+        </w:rPr>
+        <w:t xml:space="preserve"> casado</w:t>
+      </w:r>
+      <w:r>
+        <w:rPr>
+          <w:rFonts w:ascii="Arial" w:hAnsi="Arial" w:cs="Arial"/>
+          <w:sz w:val="24"/>
+          <w:szCs w:val="24"/>
+        </w:rPr>
+        <w:t xml:space="preserve"> </w:t>
+      </w:r>
+      <w:r>
+        <w:rPr>
+          <w:rFonts w:ascii="Arial" w:hAnsi="Arial" w:cs="Arial"/>
+          <w:sz w:val="24"/>
+          <w:szCs w:val="24"/>
+        </w:rPr>
+        <w:t>e</w:t>
+      </w:r>
+      <w:r>
+        <w:rPr>
+          <w:rFonts w:ascii="Arial" w:hAnsi="Arial" w:cs="Arial"/>
+          <w:sz w:val="24"/>
+          <w:szCs w:val="24"/>
+        </w:rPr>
+        <w:t xml:space="preserve"> antena submetida</w:t>
+      </w:r>
+      <w:r>
+        <w:rPr>
+          <w:rFonts w:ascii="Arial" w:hAnsi="Arial" w:cs="Arial"/>
+          <w:sz w:val="24"/>
+          <w:szCs w:val="24"/>
+        </w:rPr>
+        <w:t xml:space="preserve"> </w:t>
+      </w:r>
+      <w:r>
+        <w:rPr>
+          <w:rFonts w:ascii="Arial" w:hAnsi="Arial" w:cs="Arial"/>
+          <w:sz w:val="24"/>
+          <w:szCs w:val="24"/>
+        </w:rPr>
+        <w:t>a</w:t>
+      </w:r>
+      <w:r>
+        <w:rPr>
+          <w:rFonts w:ascii="Arial" w:hAnsi="Arial" w:cs="Arial"/>
+          <w:sz w:val="24"/>
+          <w:szCs w:val="24"/>
+        </w:rPr>
+        <w:t xml:space="preserve"> ensaio de</w:t>
+      </w:r>
+      <w:r>
+        <w:rPr>
+          <w:rFonts w:ascii="Arial" w:hAnsi="Arial" w:cs="Arial"/>
+          <w:sz w:val="24"/>
+          <w:szCs w:val="24"/>
+        </w:rPr>
+        <w:t xml:space="preserve"> campo distante</w:t>
+      </w:r>
+      <w:r>
+        <w:rPr>
+          <w:rFonts w:ascii="Arial" w:hAnsi="Arial" w:cs="Arial"/>
+          <w:sz w:val="24"/>
+          <w:szCs w:val="24"/>
+        </w:rPr>
+        <w:t>. Com estas configurações</w:t>
+      </w:r>
+      <w:r>
+        <w:rPr>
+          <w:rFonts w:ascii="Arial" w:hAnsi="Arial" w:cs="Arial"/>
+          <w:sz w:val="24"/>
+          <w:szCs w:val="24"/>
+        </w:rPr>
+        <w:t>, o programa “4NEC2” forneceu os resultados a seguir:</w:t>
+      </w:r>
+    </w:p>
+    <w:p>
+      <w:pPr>
+        <w:spacing w:before="240" w:after="240" w:line="480" w:lineRule="auto"/>
+        <w:jc w:val="both"/>
+        <w:rPr>
+          <w:rFonts w:ascii="Arial" w:hAnsi="Arial" w:cs="Arial"/>
+          <w:sz w:val="24"/>
+          <w:szCs w:val="24"/>
+        </w:rPr>
+      </w:pPr>
+      <w:r>
+        <w:rPr>
+          <w:rFonts w:ascii="Arial" w:hAnsi="Arial" w:cs="Arial"/>
+          <w:sz w:val="24"/>
+          <w:szCs w:val="24"/>
+        </w:rPr>
+        <w:t>Diagrama</w:t>
+      </w:r>
+      <w:r>
+        <w:rPr>
+          <w:rFonts w:ascii="Arial" w:hAnsi="Arial" w:cs="Arial"/>
+          <w:sz w:val="24"/>
+          <w:szCs w:val="24"/>
+        </w:rPr>
+        <w:t>s</w:t>
+      </w:r>
+      <w:r>
+        <w:rPr>
+          <w:rFonts w:ascii="Arial" w:hAnsi="Arial" w:cs="Arial"/>
+          <w:sz w:val="24"/>
+          <w:szCs w:val="24"/>
+        </w:rPr>
+        <w:t xml:space="preserve"> de radiação:</w:t>
+      </w:r>
+    </w:p>
+    <w:p>
+      <w:pPr>
+        <w:spacing w:before="240" w:after="240" w:line="480" w:lineRule="auto"/>
+        <w:jc w:val="both"/>
+        <w:rPr>
+          <w:rFonts w:ascii="Arial" w:hAnsi="Arial" w:cs="Arial"/>
+          <w:sz w:val="24"/>
+          <w:szCs w:val="24"/>
+        </w:rPr>
+      </w:pPr>
+      <w:r>
+        <w:rPr>
+          <w:rFonts w:ascii="Arial" w:hAnsi="Arial" w:cs="Arial"/>
+          <w:sz w:val="24"/>
+          <w:szCs w:val="24"/>
+        </w:rPr>
+        <w:t>Abaixo, estão representados os diagramas de radiação selecionados de 1</w:t>
+      </w:r>
+      <w:r>
+        <w:rPr>
+          <w:rFonts w:ascii="Arial" w:hAnsi="Arial" w:cs="Arial"/>
+          <w:sz w:val="24"/>
+          <w:szCs w:val="24"/>
+        </w:rPr>
+        <w:t xml:space="preserve">33 </w:t>
+      </w:r>
+      <w:r>
+        <w:rPr>
+          <w:rFonts w:ascii="Arial" w:hAnsi="Arial" w:cs="Arial"/>
+          <w:sz w:val="24"/>
+          <w:szCs w:val="24"/>
+        </w:rPr>
+        <w:t>MHz até 1</w:t>
+      </w:r>
+      <w:r>
+        <w:rPr>
+          <w:rFonts w:ascii="Arial" w:hAnsi="Arial" w:cs="Arial"/>
+          <w:sz w:val="24"/>
+          <w:szCs w:val="24"/>
+        </w:rPr>
+        <w:t>39</w:t>
+      </w:r>
+      <w:r>
+        <w:rPr>
+          <w:rFonts w:ascii="Arial" w:hAnsi="Arial" w:cs="Arial"/>
+          <w:sz w:val="24"/>
+          <w:szCs w:val="24"/>
+        </w:rPr>
+        <w:t xml:space="preserve"> MHz</w:t>
+      </w:r>
+      <w:r>
+        <w:rPr>
+          <w:rFonts w:ascii="Arial" w:hAnsi="Arial" w:cs="Arial"/>
+          <w:sz w:val="24"/>
+          <w:szCs w:val="24"/>
+        </w:rPr>
+        <w:t xml:space="preserve"> com resolução de 1º de elevação</w:t>
+      </w:r>
+      <w:r>
+        <w:rPr>
+          <w:rFonts w:ascii="Arial" w:hAnsi="Arial" w:cs="Arial"/>
+          <w:sz w:val="24"/>
+          <w:szCs w:val="24"/>
+        </w:rPr>
+        <w:t>.</w:t>
+      </w:r>
+    </w:p>
+    <w:p>
+      <w:pPr>
+        <w:spacing w:before="240" w:after="240" w:line="480" w:lineRule="auto"/>
+        <w:jc w:val="center"/>
+        <w:rPr>
+          <w:rFonts w:ascii="Arial" w:hAnsi="Arial" w:cs="Arial"/>
+          <w:sz w:val="24"/>
+          <w:szCs w:val="24"/>
+        </w:rPr>
+      </w:pPr>
+      <w:r>
+        <w:rPr>
+          <w:rFonts w:ascii="Arial" w:hAnsi="Arial" w:cs="Arial"/>
+          <w:noProof/>
+          <w:sz w:val="24"/>
+          <w:szCs w:val="24"/>
+          <w:lang w:eastAsia="pt-BR"/>
+        </w:rPr>
+        <w:drawing>
+          <wp:inline distT="0" distB="0" distL="0" distR="0">
+            <wp:extent cx="3013862" cy="3069079"/>
+            <wp:effectExtent l="0" t="0" r="0" b="0"/>
+            <wp:docPr id="13" name="Imagem 13" descr="D:\FESP\TCC\TCC-FESP\escrita\pesquisa-antena\diagrama-radiação.JPG"/>
+            <wp:cNvGraphicFramePr>
+              <a:graphicFrameLocks xmlns:a="http://schemas.openxmlformats.org/drawingml/2006/main" noChangeAspect="1"/>
+            </wp:cNvGraphicFramePr>
+            <a:graphic xmlns:a="http://schemas.openxmlformats.org/drawingml/2006/main">
+              <a:graphicData uri="http://schemas.openxmlformats.org/drawingml/2006/picture">
+                <pic:pic xmlns:pic="http://schemas.openxmlformats.org/drawingml/2006/picture">
+                  <pic:nvPicPr>
+                    <pic:cNvPr id="0" name="Picture 6" descr="D:\FESP\TCC\TCC-FESP\escrita\pesquisa-antena\diagrama-radiação.JPG"/>
+                    <pic:cNvPicPr>
+                      <a:picLocks noChangeAspect="1" noChangeArrowheads="1"/>
+                    </pic:cNvPicPr>
+                  </pic:nvPicPr>
+                  <pic:blipFill>
+                    <a:blip r:embed="rId18">
+                      <a:extLst>
+                        <a:ext uri="{28A0092B-C50C-407E-A947-70E740481C1C}">
+                          <a14:useLocalDpi xmlns:a14="http://schemas.microsoft.com/office/drawing/2010/main" val="0"/>
+                        </a:ext>
+                      </a:extLst>
+                    </a:blip>
+                    <a:srcRect/>
+                    <a:stretch>
+                      <a:fillRect/>
+                    </a:stretch>
+                  </pic:blipFill>
+                  <pic:spPr bwMode="auto">
+                    <a:xfrm>
+                      <a:off x="0" y="0"/>
+                      <a:ext cx="3043013" cy="3098765"/>
+                    </a:xfrm>
+                    <a:prstGeom prst="rect">
+                      <a:avLst/>
+                    </a:prstGeom>
+                    <a:noFill/>
+                    <a:ln>
+                      <a:noFill/>
+                    </a:ln>
+                  </pic:spPr>
+                </pic:pic>
+              </a:graphicData>
+            </a:graphic>
+          </wp:inline>
+        </w:drawing>
+      </w:r>
+    </w:p>
+    <w:p>
+      <w:pPr>
+        <w:spacing w:before="240" w:after="240" w:line="480" w:lineRule="auto"/>
+        <w:jc w:val="both"/>
+        <w:rPr>
+          <w:rFonts w:ascii="Arial" w:hAnsi="Arial" w:cs="Arial"/>
+          <w:sz w:val="24"/>
+          <w:szCs w:val="24"/>
+        </w:rPr>
+      </w:pPr>
+      <w:r>
+        <w:rPr>
+          <w:rFonts w:ascii="Arial" w:hAnsi="Arial" w:cs="Arial"/>
+          <w:sz w:val="24"/>
+          <w:szCs w:val="24"/>
+        </w:rPr>
+        <w:t>Diagrama de Smith:</w:t>
+      </w:r>
+    </w:p>
+    <w:p>
+      <w:pPr>
+        <w:spacing w:before="240" w:after="240" w:line="480" w:lineRule="auto"/>
+        <w:jc w:val="both"/>
+        <w:rPr>
+          <w:rFonts w:ascii="Arial" w:hAnsi="Arial" w:cs="Arial"/>
+          <w:sz w:val="24"/>
+          <w:szCs w:val="24"/>
+        </w:rPr>
+      </w:pPr>
+      <w:r>
+        <w:rPr>
+          <w:rFonts w:ascii="Arial" w:hAnsi="Arial" w:cs="Arial"/>
+          <w:sz w:val="24"/>
+          <w:szCs w:val="24"/>
+        </w:rPr>
+        <w:lastRenderedPageBreak/>
+        <w:t>O diagrama representado abaixo identifica a impedâ</w:t>
+      </w:r>
+      <w:r>
+        <w:rPr>
+          <w:rFonts w:ascii="Arial" w:hAnsi="Arial" w:cs="Arial"/>
+          <w:sz w:val="24"/>
+          <w:szCs w:val="24"/>
+        </w:rPr>
+        <w:t xml:space="preserve">ncia normalizada da antena de acordo com as faixas de frequências selecionadas no intervalo de </w:t>
+      </w:r>
+      <w:r>
+        <w:rPr>
+          <w:rFonts w:ascii="Arial" w:hAnsi="Arial" w:cs="Arial"/>
+          <w:sz w:val="24"/>
+          <w:szCs w:val="24"/>
+        </w:rPr>
+        <w:t>133</w:t>
+      </w:r>
+      <w:r>
+        <w:rPr>
+          <w:rFonts w:ascii="Arial" w:hAnsi="Arial" w:cs="Arial"/>
+          <w:sz w:val="24"/>
+          <w:szCs w:val="24"/>
+        </w:rPr>
+        <w:t xml:space="preserve"> MHz até </w:t>
+      </w:r>
+      <w:r>
+        <w:rPr>
+          <w:rFonts w:ascii="Arial" w:hAnsi="Arial" w:cs="Arial"/>
+          <w:sz w:val="24"/>
+          <w:szCs w:val="24"/>
+        </w:rPr>
+        <w:t>139</w:t>
+      </w:r>
+      <w:r>
+        <w:rPr>
+          <w:rFonts w:ascii="Arial" w:hAnsi="Arial" w:cs="Arial"/>
+          <w:sz w:val="24"/>
+          <w:szCs w:val="24"/>
+        </w:rPr>
+        <w:t xml:space="preserve"> MHz com resolução de 0,</w:t>
+      </w:r>
+      <w:r>
+        <w:rPr>
+          <w:rFonts w:ascii="Arial" w:hAnsi="Arial" w:cs="Arial"/>
+          <w:sz w:val="24"/>
+          <w:szCs w:val="24"/>
+        </w:rPr>
+        <w:t>1</w:t>
+      </w:r>
+      <w:r>
+        <w:rPr>
+          <w:rFonts w:ascii="Arial" w:hAnsi="Arial" w:cs="Arial"/>
+          <w:sz w:val="24"/>
+          <w:szCs w:val="24"/>
+        </w:rPr>
+        <w:t xml:space="preserve"> MHz.</w:t>
+      </w:r>
+    </w:p>
+    <w:p>
+      <w:pPr>
+        <w:spacing w:before="240" w:after="240" w:line="480" w:lineRule="auto"/>
+        <w:jc w:val="center"/>
+        <w:rPr>
+          <w:rFonts w:ascii="Arial" w:hAnsi="Arial" w:cs="Arial"/>
+          <w:sz w:val="24"/>
+          <w:szCs w:val="24"/>
+        </w:rPr>
+      </w:pPr>
+      <w:r>
+        <w:rPr>
+          <w:rFonts w:ascii="Arial" w:hAnsi="Arial" w:cs="Arial"/>
+          <w:noProof/>
+          <w:sz w:val="24"/>
+          <w:szCs w:val="24"/>
+          <w:lang w:eastAsia="pt-BR"/>
+        </w:rPr>
+        <w:drawing>
+          <wp:inline distT="0" distB="0" distL="0" distR="0">
+            <wp:extent cx="4471293" cy="3600000"/>
+            <wp:effectExtent l="0" t="0" r="5715" b="635"/>
+            <wp:docPr id="14" name="Imagem 14" descr="D:\FESP\TCC\TCC-FESP\escrita\pesquisa-antena\smith.JPG"/>
+            <wp:cNvGraphicFramePr>
+              <a:graphicFrameLocks xmlns:a="http://schemas.openxmlformats.org/drawingml/2006/main" noChangeAspect="1"/>
+            </wp:cNvGraphicFramePr>
+            <a:graphic xmlns:a="http://schemas.openxmlformats.org/drawingml/2006/main">
+              <a:graphicData uri="http://schemas.openxmlformats.org/drawingml/2006/picture">
+                <pic:pic xmlns:pic="http://schemas.openxmlformats.org/drawingml/2006/picture">
+                  <pic:nvPicPr>
+                    <pic:cNvPr id="0" name="Picture 7" descr="D:\FESP\TCC\TCC-FESP\escrita\pesquisa-antena\smith.JPG"/>
+                    <pic:cNvPicPr>
+                      <a:picLocks noChangeAspect="1" noChangeArrowheads="1"/>
+                    </pic:cNvPicPr>
+                  </pic:nvPicPr>
+                  <pic:blipFill>
+                    <a:blip r:embed="rId19">
+                      <a:extLst>
+                        <a:ext uri="{28A0092B-C50C-407E-A947-70E740481C1C}">
+                          <a14:useLocalDpi xmlns:a14="http://schemas.microsoft.com/office/drawing/2010/main" val="0"/>
+                        </a:ext>
+                      </a:extLst>
+                    </a:blip>
+                    <a:srcRect/>
+                    <a:stretch>
+                      <a:fillRect/>
+                    </a:stretch>
+                  </pic:blipFill>
+                  <pic:spPr bwMode="auto">
+                    <a:xfrm>
+                      <a:off x="0" y="0"/>
+                      <a:ext cx="4471293" cy="3600000"/>
+                    </a:xfrm>
+                    <a:prstGeom prst="rect">
+                      <a:avLst/>
+                    </a:prstGeom>
+                    <a:noFill/>
+                    <a:ln>
+                      <a:noFill/>
+                    </a:ln>
+                  </pic:spPr>
+                </pic:pic>
+              </a:graphicData>
+            </a:graphic>
+          </wp:inline>
+        </w:drawing>
+      </w:r>
+    </w:p>
+    <w:p>
+      <w:pPr>
+        <w:spacing w:before="240" w:after="240" w:line="480" w:lineRule="auto"/>
+        <w:jc w:val="both"/>
+        <w:rPr>
+          <w:rFonts w:ascii="Arial" w:hAnsi="Arial" w:cs="Arial"/>
+          <w:sz w:val="24"/>
+          <w:szCs w:val="24"/>
+        </w:rPr>
+      </w:pPr>
+      <w:r>
+        <w:rPr>
+          <w:rFonts w:ascii="Arial" w:hAnsi="Arial" w:cs="Arial"/>
+          <w:sz w:val="24"/>
+          <w:szCs w:val="24"/>
+        </w:rPr>
+        <w:t xml:space="preserve">Gráfico de </w:t>
+      </w:r>
+      <w:r>
+        <w:rPr>
+          <w:rFonts w:ascii="Arial" w:hAnsi="Arial" w:cs="Arial"/>
+          <w:sz w:val="24"/>
+          <w:szCs w:val="24"/>
+        </w:rPr>
+        <w:t xml:space="preserve">Coeficiente de Onda Estacionária e </w:t>
+      </w:r>
+      <w:r>
+        <w:rPr>
+          <w:rFonts w:ascii="Arial" w:hAnsi="Arial" w:cs="Arial"/>
+          <w:sz w:val="24"/>
+          <w:szCs w:val="24"/>
+        </w:rPr>
+        <w:t xml:space="preserve">Coeficiente </w:t>
+      </w:r>
+      <w:r>
+        <w:rPr>
+          <w:rFonts w:ascii="Arial" w:hAnsi="Arial" w:cs="Arial"/>
+          <w:sz w:val="24"/>
+          <w:szCs w:val="24"/>
+        </w:rPr>
+        <w:t xml:space="preserve">de </w:t>
+      </w:r>
+      <w:r>
+        <w:rPr>
+          <w:rFonts w:ascii="Arial" w:hAnsi="Arial" w:cs="Arial"/>
+          <w:sz w:val="24"/>
+          <w:szCs w:val="24"/>
+        </w:rPr>
+        <w:t>Reflexão</w:t>
+      </w:r>
+      <w:r>
+        <w:rPr>
+          <w:rFonts w:ascii="Arial" w:hAnsi="Arial" w:cs="Arial"/>
+          <w:sz w:val="24"/>
+          <w:szCs w:val="24"/>
+        </w:rPr>
+        <w:t>:</w:t>
+      </w:r>
+    </w:p>
+    <w:p>
+      <w:pPr>
+        <w:spacing w:before="240" w:after="240" w:line="480" w:lineRule="auto"/>
+        <w:jc w:val="both"/>
+        <w:rPr>
+          <w:rFonts w:ascii="Arial" w:hAnsi="Arial" w:cs="Arial"/>
+          <w:sz w:val="24"/>
+          <w:szCs w:val="24"/>
+        </w:rPr>
+      </w:pPr>
+      <w:r>
+        <w:rPr>
+          <w:rFonts w:ascii="Arial" w:hAnsi="Arial" w:cs="Arial"/>
+          <w:sz w:val="24"/>
+          <w:szCs w:val="24"/>
+        </w:rPr>
+        <w:t xml:space="preserve">Os valores ideais para o COE </w:t>
+      </w:r>
+      <w:proofErr w:type="gramStart"/>
+      <w:r>
+        <w:rPr>
+          <w:rFonts w:ascii="Arial" w:hAnsi="Arial" w:cs="Arial"/>
+          <w:sz w:val="24"/>
+          <w:szCs w:val="24"/>
+        </w:rPr>
+        <w:t xml:space="preserve">e </w:t>
+      </w:r>
+      <m:oMath>
+        <m:sSub>
+          <m:sSubPr>
+            <m:ctrlPr>
+              <w:rPr>
+                <w:rFonts w:ascii="Cambria Math" w:hAnsi="Cambria Math" w:cs="Arial"/>
+                <w:i/>
+                <w:sz w:val="24"/>
+                <w:szCs w:val="24"/>
+              </w:rPr>
+            </m:ctrlPr>
+          </m:sSubPr>
+          <m:e>
+            <m:r>
+              <m:rPr>
+                <m:sty m:val="p"/>
+              </m:rPr>
+              <w:rPr>
+                <w:rFonts w:ascii="Cambria Math" w:hAnsi="Cambria Math" w:cs="Arial"/>
+                <w:sz w:val="24"/>
+                <w:szCs w:val="24"/>
+              </w:rPr>
+              <m:t>Γ</m:t>
+            </m:r>
+            <m:ctrlPr>
+              <w:rPr>
+                <w:rFonts w:ascii="Cambria Math" w:hAnsi="Cambria Math" w:cs="Arial"/>
+                <w:sz w:val="24"/>
+                <w:szCs w:val="24"/>
+              </w:rPr>
+            </m:ctrlPr>
+          </m:e>
+          <m:sub>
+            <m:r>
+              <w:rPr>
+                <w:rFonts w:ascii="Cambria Math" w:hAnsi="Cambria Math" w:cs="Arial"/>
+                <w:sz w:val="24"/>
+                <w:szCs w:val="24"/>
+              </w:rPr>
+              <m:t>l</m:t>
+            </m:r>
+          </m:sub>
+        </m:sSub>
+      </m:oMath>
+      <w:r>
+        <w:rPr>
+          <w:rFonts w:ascii="Arial" w:eastAsiaTheme="minorEastAsia" w:hAnsi="Arial" w:cs="Arial"/>
+          <w:sz w:val="24"/>
+          <w:szCs w:val="24"/>
+        </w:rPr>
+        <w:t>,</w:t>
+      </w:r>
+      <w:proofErr w:type="gramEnd"/>
+      <w:r>
+        <w:rPr>
+          <w:rFonts w:ascii="Arial" w:eastAsiaTheme="minorEastAsia" w:hAnsi="Arial" w:cs="Arial"/>
+          <w:sz w:val="24"/>
+          <w:szCs w:val="24"/>
+        </w:rPr>
+        <w:t xml:space="preserve"> seriam para a mínima variação de acordo com o intervalo de frequência desejado em torno da central de 137,5 MHz. </w:t>
+      </w:r>
+    </w:p>
+    <w:p>
+      <w:pPr>
+        <w:spacing w:before="240" w:after="240" w:line="480" w:lineRule="auto"/>
+        <w:jc w:val="center"/>
+        <w:rPr>
+          <w:rFonts w:ascii="Arial" w:hAnsi="Arial" w:cs="Arial"/>
+          <w:sz w:val="24"/>
+          <w:szCs w:val="24"/>
+        </w:rPr>
+      </w:pPr>
+      <w:r>
+        <w:rPr>
+          <w:rFonts w:ascii="Arial" w:hAnsi="Arial" w:cs="Arial"/>
+          <w:noProof/>
+          <w:sz w:val="24"/>
+          <w:szCs w:val="24"/>
+          <w:lang w:eastAsia="pt-BR"/>
+        </w:rPr>
+        <w:lastRenderedPageBreak/>
+        <w:drawing>
+          <wp:inline distT="0" distB="0" distL="0" distR="0">
+            <wp:extent cx="5760085" cy="3426024"/>
+            <wp:effectExtent l="0" t="0" r="0" b="3175"/>
+            <wp:docPr id="15" name="Imagem 15" descr="D:\FESP\TCC\TCC-FESP\escrita\pesquisa-antena\COE.JPG"/>
+            <wp:cNvGraphicFramePr>
+              <a:graphicFrameLocks xmlns:a="http://schemas.openxmlformats.org/drawingml/2006/main" noChangeAspect="1"/>
+            </wp:cNvGraphicFramePr>
+            <a:graphic xmlns:a="http://schemas.openxmlformats.org/drawingml/2006/main">
+              <a:graphicData uri="http://schemas.openxmlformats.org/drawingml/2006/picture">
+                <pic:pic xmlns:pic="http://schemas.openxmlformats.org/drawingml/2006/picture">
+                  <pic:nvPicPr>
+                    <pic:cNvPr id="0" name="Picture 8" descr="D:\FESP\TCC\TCC-FESP\escrita\pesquisa-antena\COE.JPG"/>
+                    <pic:cNvPicPr>
+                      <a:picLocks noChangeAspect="1" noChangeArrowheads="1"/>
+                    </pic:cNvPicPr>
+                  </pic:nvPicPr>
+                  <pic:blipFill>
+                    <a:blip r:embed="rId20">
+                      <a:extLst>
+                        <a:ext uri="{28A0092B-C50C-407E-A947-70E740481C1C}">
+                          <a14:useLocalDpi xmlns:a14="http://schemas.microsoft.com/office/drawing/2010/main" val="0"/>
+                        </a:ext>
+                      </a:extLst>
+                    </a:blip>
+                    <a:srcRect/>
+                    <a:stretch>
+                      <a:fillRect/>
+                    </a:stretch>
+                  </pic:blipFill>
+                  <pic:spPr bwMode="auto">
+                    <a:xfrm>
+                      <a:off x="0" y="0"/>
+                      <a:ext cx="5760085" cy="3426024"/>
+                    </a:xfrm>
+                    <a:prstGeom prst="rect">
+                      <a:avLst/>
+                    </a:prstGeom>
+                    <a:noFill/>
+                    <a:ln>
+                      <a:noFill/>
+                    </a:ln>
+                  </pic:spPr>
+                </pic:pic>
+              </a:graphicData>
+            </a:graphic>
+          </wp:inline>
+        </w:drawing>
+      </w:r>
+    </w:p>
+    <w:p>
+      <w:pPr>
+        <w:spacing w:before="240" w:after="240" w:line="480" w:lineRule="auto"/>
+        <w:jc w:val="both"/>
+        <w:rPr>
+          <w:rFonts w:ascii="Arial" w:hAnsi="Arial" w:cs="Arial"/>
+          <w:sz w:val="24"/>
+          <w:szCs w:val="24"/>
+        </w:rPr>
+      </w:pPr>
+      <w:r>
+        <w:rPr>
+          <w:rFonts w:ascii="Arial" w:hAnsi="Arial" w:cs="Arial"/>
+          <w:sz w:val="24"/>
+          <w:szCs w:val="24"/>
+        </w:rPr>
+        <w:t xml:space="preserve">Gráfico de impedância: </w:t>
+      </w:r>
+    </w:p>
+    <w:p>
+      <w:pPr>
+        <w:spacing w:before="240" w:after="240" w:line="480" w:lineRule="auto"/>
+        <w:jc w:val="both"/>
+        <w:rPr>
+          <w:rFonts w:ascii="Arial" w:hAnsi="Arial" w:cs="Arial"/>
           <w:bCs/>
           <w:sz w:val="24"/>
           <w:szCs w:val="24"/>
@@ -5816,20 +7235,158 @@
       <w:r>
         <w:rPr>
           <w:rFonts w:ascii="Arial" w:hAnsi="Arial" w:cs="Arial"/>
+          <w:b/>
           <w:bCs/>
-          <w:sz w:val="24"/>
-          <w:szCs w:val="24"/>
-        </w:rPr>
-        <w:t>Como indicado no gráfico acima, será necessário casamento de impedância da antena com a linha do cabo coaxial de 50 Ω</w:t>
-      </w:r>
-      <w:r>
+          <w:noProof/>
+          <w:sz w:val="24"/>
+          <w:szCs w:val="24"/>
+          <w:lang w:eastAsia="pt-BR"/>
+        </w:rPr>
+        <w:drawing>
+          <wp:inline distT="0" distB="0" distL="0" distR="0">
+            <wp:extent cx="5760085" cy="1735414"/>
+            <wp:effectExtent l="0" t="0" r="0" b="0"/>
+            <wp:docPr id="16" name="Imagem 16" descr="D:\FESP\TCC\TCC-FESP\escrita\pesquisa-antena\impedancia.JPG"/>
+            <wp:cNvGraphicFramePr>
+              <a:graphicFrameLocks xmlns:a="http://schemas.openxmlformats.org/drawingml/2006/main" noChangeAspect="1"/>
+            </wp:cNvGraphicFramePr>
+            <a:graphic xmlns:a="http://schemas.openxmlformats.org/drawingml/2006/main">
+              <a:graphicData uri="http://schemas.openxmlformats.org/drawingml/2006/picture">
+                <pic:pic xmlns:pic="http://schemas.openxmlformats.org/drawingml/2006/picture">
+                  <pic:nvPicPr>
+                    <pic:cNvPr id="0" name="Picture 9" descr="D:\FESP\TCC\TCC-FESP\escrita\pesquisa-antena\impedancia.JPG"/>
+                    <pic:cNvPicPr>
+                      <a:picLocks noChangeAspect="1" noChangeArrowheads="1"/>
+                    </pic:cNvPicPr>
+                  </pic:nvPicPr>
+                  <pic:blipFill>
+                    <a:blip r:embed="rId21">
+                      <a:extLst>
+                        <a:ext uri="{28A0092B-C50C-407E-A947-70E740481C1C}">
+                          <a14:useLocalDpi xmlns:a14="http://schemas.microsoft.com/office/drawing/2010/main" val="0"/>
+                        </a:ext>
+                      </a:extLst>
+                    </a:blip>
+                    <a:srcRect/>
+                    <a:stretch>
+                      <a:fillRect/>
+                    </a:stretch>
+                  </pic:blipFill>
+                  <pic:spPr bwMode="auto">
+                    <a:xfrm>
+                      <a:off x="0" y="0"/>
+                      <a:ext cx="5760085" cy="1735414"/>
+                    </a:xfrm>
+                    <a:prstGeom prst="rect">
+                      <a:avLst/>
+                    </a:prstGeom>
+                    <a:noFill/>
+                    <a:ln>
+                      <a:noFill/>
+                    </a:ln>
+                  </pic:spPr>
+                </pic:pic>
+              </a:graphicData>
+            </a:graphic>
+          </wp:inline>
+        </w:drawing>
+      </w:r>
+    </w:p>
+    <w:p>
+      <w:pPr>
+        <w:spacing w:before="240" w:after="240" w:line="480" w:lineRule="auto"/>
+        <w:jc w:val="both"/>
         <w:rPr>
           <w:rFonts w:ascii="Arial" w:hAnsi="Arial" w:cs="Arial"/>
           <w:bCs/>
           <w:sz w:val="24"/>
           <w:szCs w:val="24"/>
         </w:rPr>
-        <w:t>, caso os dados a serem aquisitados não correspondam ao esperado</w:t>
+      </w:pPr>
+      <w:r>
+        <w:rPr>
+          <w:rFonts w:ascii="Arial" w:hAnsi="Arial" w:cs="Arial"/>
+          <w:bCs/>
+          <w:sz w:val="24"/>
+          <w:szCs w:val="24"/>
+        </w:rPr>
+        <w:t xml:space="preserve">Como indicado no gráfico acima, </w:t>
+      </w:r>
+      <w:r>
+        <w:rPr>
+          <w:rFonts w:ascii="Arial" w:hAnsi="Arial" w:cs="Arial"/>
+          <w:bCs/>
+          <w:sz w:val="24"/>
+          <w:szCs w:val="24"/>
+        </w:rPr>
+        <w:t xml:space="preserve">ainda que a reatância da linha esteja próximo de </w:t>
+      </w:r>
+      <w:proofErr w:type="gramStart"/>
+      <w:r>
+        <w:rPr>
+          <w:rFonts w:ascii="Arial" w:hAnsi="Arial" w:cs="Arial"/>
+          <w:bCs/>
+          <w:sz w:val="24"/>
+          <w:szCs w:val="24"/>
+        </w:rPr>
+        <w:t>zero</w:t>
+      </w:r>
+      <w:proofErr w:type="gramEnd"/>
+      <w:r>
+        <w:rPr>
+          <w:rFonts w:ascii="Arial" w:hAnsi="Arial" w:cs="Arial"/>
+          <w:bCs/>
+          <w:sz w:val="24"/>
+          <w:szCs w:val="24"/>
+        </w:rPr>
+        <w:t>, o</w:t>
+      </w:r>
+      <w:r>
+        <w:rPr>
+          <w:rFonts w:ascii="Arial" w:hAnsi="Arial" w:cs="Arial"/>
+          <w:bCs/>
+          <w:sz w:val="24"/>
+          <w:szCs w:val="24"/>
+        </w:rPr>
+        <w:t xml:space="preserve"> casamento de impedância da antena com a linha do cabo coaxial de 50 Ω</w:t>
+      </w:r>
+      <w:r>
+        <w:rPr>
+          <w:rFonts w:ascii="Arial" w:hAnsi="Arial" w:cs="Arial"/>
+          <w:bCs/>
+          <w:sz w:val="24"/>
+          <w:szCs w:val="24"/>
+        </w:rPr>
+        <w:t xml:space="preserve"> deve ser colocado como uma alternativa a ser considerada</w:t>
+      </w:r>
+      <w:r>
+        <w:rPr>
+          <w:rFonts w:ascii="Arial" w:hAnsi="Arial" w:cs="Arial"/>
+          <w:bCs/>
+          <w:sz w:val="24"/>
+          <w:szCs w:val="24"/>
+        </w:rPr>
+        <w:t xml:space="preserve"> caso os dados a serem </w:t>
+      </w:r>
+      <w:proofErr w:type="spellStart"/>
+      <w:r>
+        <w:rPr>
+          <w:rFonts w:ascii="Arial" w:hAnsi="Arial" w:cs="Arial"/>
+          <w:bCs/>
+          <w:sz w:val="24"/>
+          <w:szCs w:val="24"/>
+        </w:rPr>
+        <w:t>aquisitados</w:t>
+      </w:r>
+      <w:proofErr w:type="spellEnd"/>
+      <w:r>
+        <w:rPr>
+          <w:rFonts w:ascii="Arial" w:hAnsi="Arial" w:cs="Arial"/>
+          <w:bCs/>
+          <w:sz w:val="24"/>
+          <w:szCs w:val="24"/>
+        </w:rPr>
+        <w:t xml:space="preserve"> não correspondam ao esperado</w:t>
       </w:r>
       <w:r>
         <w:rPr>
@@ -6002,7 +7559,7 @@
 </file>
 
 <file path=word/styles.xml><?xml version="1.0" encoding="utf-8"?>
-<w:styles xmlns:mc="http://schemas.openxmlformats.org/markup-compatibility/2006" xmlns:r="http://schemas.openxmlformats.org/officeDocument/2006/relationships" xmlns:w="http://schemas.openxmlformats.org/wordprocessingml/2006/main" xmlns:w14="http://schemas.microsoft.com/office/word/2010/wordml" xmlns:w15="http://schemas.microsoft.com/office/word/2012/wordml" xmlns:w16cid="http://schemas.microsoft.com/office/word/2016/wordml/cid" xmlns:w16se="http://schemas.microsoft.com/office/word/2015/wordml/symex" mc:Ignorable="w14 w15 w16se w16cid">
+<w:styles xmlns:mc="http://schemas.openxmlformats.org/markup-compatibility/2006" xmlns:r="http://schemas.openxmlformats.org/officeDocument/2006/relationships" xmlns:w="http://schemas.openxmlformats.org/wordprocessingml/2006/main" xmlns:w14="http://schemas.microsoft.com/office/word/2010/wordml" xmlns:w15="http://schemas.microsoft.com/office/word/2012/wordml" mc:Ignorable="w14 w15">
   <w:docDefaults>
     <w:rPrDefault>
       <w:rPr>
@@ -6018,7 +7575,7 @@
       </w:pPr>
     </w:pPrDefault>
   </w:docDefaults>
-  <w:latentStyles w:defLockedState="0" w:defUIPriority="99" w:defSemiHidden="0" w:defUnhideWhenUsed="0" w:defQFormat="0" w:count="377">
+  <w:latentStyles w:defLockedState="0" w:defUIPriority="99" w:defSemiHidden="0" w:defUnhideWhenUsed="0" w:defQFormat="0" w:count="371">
     <w:lsdException w:name="Normal" w:uiPriority="0" w:qFormat="1"/>
     <w:lsdException w:name="heading 1" w:uiPriority="9" w:qFormat="1"/>
     <w:lsdException w:name="heading 2" w:semiHidden="1" w:uiPriority="9" w:unhideWhenUsed="1" w:qFormat="1"/>
@@ -6390,12 +7947,6 @@
     <w:lsdException w:name="List Table 5 Dark Accent 6" w:uiPriority="50"/>
     <w:lsdException w:name="List Table 6 Colorful Accent 6" w:uiPriority="51"/>
     <w:lsdException w:name="List Table 7 Colorful Accent 6" w:uiPriority="52"/>
-    <w:lsdException w:name="Mention" w:semiHidden="1" w:unhideWhenUsed="1"/>
-    <w:lsdException w:name="Smart Hyperlink" w:semiHidden="1" w:unhideWhenUsed="1"/>
-    <w:lsdException w:name="Hashtag" w:semiHidden="1" w:unhideWhenUsed="1"/>
-    <w:lsdException w:name="Unresolved Mention" w:semiHidden="1" w:unhideWhenUsed="1"/>
-    <w:lsdException w:name="Smart Link" w:semiHidden="1" w:unhideWhenUsed="1"/>
-    <w:lsdException w:name="Smart Link Error" w:semiHidden="1" w:unhideWhenUsed="1"/>
   </w:latentStyles>
   <w:style w:type="paragraph" w:default="1" w:styleId="Normal">
     <w:name w:val="Normal"/>

</xml_diff>

<commit_message>
pesquisa antena faltando parte experimental
</commit_message>
<xml_diff>
--- a/escrita/pesquisa-antena/pesquisa-antena.docx
+++ b/escrita/pesquisa-antena/pesquisa-antena.docx
@@ -1,6 +1,6 @@
 
 <file path=word/document.xml><?xml version="1.0" encoding="utf-8"?>
-<w:document xmlns:wpc="http://schemas.microsoft.com/office/word/2010/wordprocessingCanvas" xmlns:mc="http://schemas.openxmlformats.org/markup-compatibility/2006" xmlns:o="urn:schemas-microsoft-com:office:office" xmlns:r="http://schemas.openxmlformats.org/officeDocument/2006/relationships" xmlns:m="http://schemas.openxmlformats.org/officeDocument/2006/math" xmlns:v="urn:schemas-microsoft-com:vml" xmlns:wp14="http://schemas.microsoft.com/office/word/2010/wordprocessingDrawing" xmlns:wp="http://schemas.openxmlformats.org/drawingml/2006/wordprocessingDrawing" xmlns:w10="urn:schemas-microsoft-com:office:word" xmlns:w="http://schemas.openxmlformats.org/wordprocessingml/2006/main" xmlns:w14="http://schemas.microsoft.com/office/word/2010/wordml" xmlns:w15="http://schemas.microsoft.com/office/word/2012/wordml" xmlns:wpg="http://schemas.microsoft.com/office/word/2010/wordprocessingGroup" xmlns:wpi="http://schemas.microsoft.com/office/word/2010/wordprocessingInk" xmlns:wne="http://schemas.microsoft.com/office/word/2006/wordml" xmlns:wps="http://schemas.microsoft.com/office/word/2010/wordprocessingShape" mc:Ignorable="w14 w15 wp14">
+<w:document xmlns:wpc="http://schemas.microsoft.com/office/word/2010/wordprocessingCanvas" xmlns:cx="http://schemas.microsoft.com/office/drawing/2014/chartex" xmlns:cx1="http://schemas.microsoft.com/office/drawing/2015/9/8/chartex" xmlns:cx2="http://schemas.microsoft.com/office/drawing/2015/10/21/chartex" xmlns:cx3="http://schemas.microsoft.com/office/drawing/2016/5/9/chartex" xmlns:cx4="http://schemas.microsoft.com/office/drawing/2016/5/10/chartex" xmlns:cx5="http://schemas.microsoft.com/office/drawing/2016/5/11/chartex" xmlns:cx6="http://schemas.microsoft.com/office/drawing/2016/5/12/chartex" xmlns:cx7="http://schemas.microsoft.com/office/drawing/2016/5/13/chartex" xmlns:cx8="http://schemas.microsoft.com/office/drawing/2016/5/14/chartex" xmlns:mc="http://schemas.openxmlformats.org/markup-compatibility/2006" xmlns:aink="http://schemas.microsoft.com/office/drawing/2016/ink" xmlns:am3d="http://schemas.microsoft.com/office/drawing/2017/model3d" xmlns:o="urn:schemas-microsoft-com:office:office" xmlns:r="http://schemas.openxmlformats.org/officeDocument/2006/relationships" xmlns:m="http://schemas.openxmlformats.org/officeDocument/2006/math" xmlns:v="urn:schemas-microsoft-com:vml" xmlns:wp14="http://schemas.microsoft.com/office/word/2010/wordprocessingDrawing" xmlns:wp="http://schemas.openxmlformats.org/drawingml/2006/wordprocessingDrawing" xmlns:w10="urn:schemas-microsoft-com:office:word" xmlns:w="http://schemas.openxmlformats.org/wordprocessingml/2006/main" xmlns:w14="http://schemas.microsoft.com/office/word/2010/wordml" xmlns:w15="http://schemas.microsoft.com/office/word/2012/wordml" xmlns:w16cid="http://schemas.microsoft.com/office/word/2016/wordml/cid" xmlns:w16se="http://schemas.microsoft.com/office/word/2015/wordml/symex" xmlns:wpg="http://schemas.microsoft.com/office/word/2010/wordprocessingGroup" xmlns:wpi="http://schemas.microsoft.com/office/word/2010/wordprocessingInk" xmlns:wne="http://schemas.microsoft.com/office/word/2006/wordml" xmlns:wps="http://schemas.microsoft.com/office/word/2010/wordprocessingShape" mc:Ignorable="w14 w15 w16se w16cid wp14">
   <w:body>
     <w:p>
       <w:pPr>
@@ -22,29 +22,7 @@
           <w:sz w:val="24"/>
           <w:szCs w:val="24"/>
         </w:rPr>
-        <w:t xml:space="preserve">Antena </w:t>
-      </w:r>
-      <w:proofErr w:type="spellStart"/>
-      <w:r>
-        <w:rPr>
-          <w:rFonts w:ascii="Arial" w:hAnsi="Arial" w:cs="Arial"/>
-          <w:b/>
-          <w:bCs/>
-          <w:sz w:val="24"/>
-          <w:szCs w:val="24"/>
-        </w:rPr>
-        <w:t>Quadrifilar</w:t>
-      </w:r>
-      <w:proofErr w:type="spellEnd"/>
-      <w:r>
-        <w:rPr>
-          <w:rFonts w:ascii="Arial" w:hAnsi="Arial" w:cs="Arial"/>
-          <w:b/>
-          <w:bCs/>
-          <w:sz w:val="24"/>
-          <w:szCs w:val="24"/>
-        </w:rPr>
-        <w:t xml:space="preserve"> Helicoidal</w:t>
+        <w:t>Antena Quadrifilar Helicoidal</w:t>
       </w:r>
     </w:p>
     <w:p>
@@ -103,25 +81,7 @@
           <w:sz w:val="24"/>
           <w:szCs w:val="24"/>
         </w:rPr>
-        <w:t xml:space="preserve"> VHF e possuir o </w:t>
-      </w:r>
-      <w:proofErr w:type="gramStart"/>
-      <w:r>
-        <w:rPr>
-          <w:rFonts w:ascii="Arial" w:hAnsi="Arial" w:cs="Arial"/>
-          <w:sz w:val="24"/>
-          <w:szCs w:val="24"/>
-        </w:rPr>
-        <w:t>mesmo</w:t>
-      </w:r>
-      <w:proofErr w:type="gramEnd"/>
-      <w:r>
-        <w:rPr>
-          <w:rFonts w:ascii="Arial" w:hAnsi="Arial" w:cs="Arial"/>
-          <w:sz w:val="24"/>
-          <w:szCs w:val="24"/>
-        </w:rPr>
-        <w:t xml:space="preserve"> tipo de polarização circular de onda plana, a qual, também o é da antena de transmissão do sinal</w:t>
+        <w:t xml:space="preserve"> VHF e possuir o mesmo tipo de polarização circular de onda plana, a qual, também o é da antena de transmissão do sinal</w:t>
       </w:r>
       <w:r>
         <w:rPr>
@@ -190,25 +150,7 @@
           <w:sz w:val="24"/>
           <w:szCs w:val="24"/>
         </w:rPr>
-        <w:t xml:space="preserve">De acordo com </w:t>
-      </w:r>
-      <w:proofErr w:type="spellStart"/>
-      <w:r>
-        <w:rPr>
-          <w:rFonts w:ascii="Arial" w:hAnsi="Arial" w:cs="Arial"/>
-          <w:sz w:val="24"/>
-          <w:szCs w:val="24"/>
-        </w:rPr>
-        <w:t>Balanis</w:t>
-      </w:r>
-      <w:proofErr w:type="spellEnd"/>
-      <w:r>
-        <w:rPr>
-          <w:rFonts w:ascii="Arial" w:hAnsi="Arial" w:cs="Arial"/>
-          <w:sz w:val="24"/>
-          <w:szCs w:val="24"/>
-        </w:rPr>
-        <w:t xml:space="preserve"> (2011), a polarização de uma antena é definida pela polarização das ondas radiadas por ela. </w:t>
+        <w:t xml:space="preserve">De acordo com Balanis (2011), a polarização de uma antena é definida pela polarização das ondas radiadas por ela. </w:t>
       </w:r>
       <w:r>
         <w:rPr>
@@ -797,16 +739,7 @@
           <w:sz w:val="24"/>
           <w:szCs w:val="24"/>
         </w:rPr>
-        <w:t xml:space="preserve">As componentes que se propagam nas </w:t>
-      </w:r>
-      <w:proofErr w:type="gramStart"/>
-      <w:r>
-        <w:rPr>
-          <w:rFonts w:ascii="Arial" w:hAnsi="Arial" w:cs="Arial"/>
-          <w:sz w:val="24"/>
-          <w:szCs w:val="24"/>
-        </w:rPr>
-        <w:t>direções</w:t>
+        <w:t>As componentes que se propagam nas direções</w:t>
       </w:r>
       <w:r>
         <w:rPr>
@@ -932,16 +865,7 @@
           <w:sz w:val="24"/>
           <w:szCs w:val="24"/>
         </w:rPr>
-        <w:t>podem</w:t>
-      </w:r>
-      <w:proofErr w:type="gramEnd"/>
-      <w:r>
-        <w:rPr>
-          <w:rFonts w:ascii="Arial" w:hAnsi="Arial" w:cs="Arial"/>
-          <w:sz w:val="24"/>
-          <w:szCs w:val="24"/>
-        </w:rPr>
-        <w:t xml:space="preserve"> ser decompostas em</w:t>
+        <w:t>podem ser decompostas em</w:t>
       </w:r>
     </w:p>
     <w:p>
@@ -957,23 +881,13 @@
           <w:szCs w:val="24"/>
         </w:rPr>
       </w:pPr>
-      <w:proofErr w:type="gramStart"/>
-      <w:r>
-        <w:rPr>
-          <w:rFonts w:ascii="Arial" w:hAnsi="Arial" w:cs="Arial"/>
-          <w:sz w:val="24"/>
-          <w:szCs w:val="24"/>
-        </w:rPr>
-        <w:t>função</w:t>
-      </w:r>
-      <w:proofErr w:type="gramEnd"/>
-      <w:r>
-        <w:rPr>
-          <w:rFonts w:ascii="Arial" w:hAnsi="Arial" w:cs="Arial"/>
-          <w:sz w:val="24"/>
-          <w:szCs w:val="24"/>
-        </w:rPr>
-        <w:t xml:space="preserve"> de suas amplitudes máxima em cada direção, da frequência </w:t>
+      <w:r>
+        <w:rPr>
+          <w:rFonts w:ascii="Arial" w:hAnsi="Arial" w:cs="Arial"/>
+          <w:sz w:val="24"/>
+          <w:szCs w:val="24"/>
+        </w:rPr>
+        <w:t xml:space="preserve">função de suas amplitudes máxima em cada direção, da frequência </w:t>
       </w:r>
       <m:oMath>
         <m:r>
@@ -1012,7 +926,6 @@
           <w:szCs w:val="24"/>
         </w:rPr>
       </w:pPr>
-      <w:proofErr w:type="gramStart"/>
       <w:r>
         <w:rPr>
           <w:rFonts w:ascii="Arial" w:hAnsi="Arial" w:cs="Arial"/>
@@ -1037,16 +950,7 @@
           <w:sz w:val="24"/>
           <w:szCs w:val="24"/>
         </w:rPr>
-        <w:t xml:space="preserve"> e</w:t>
-      </w:r>
-      <w:proofErr w:type="gramEnd"/>
-      <w:r>
-        <w:rPr>
-          <w:rFonts w:ascii="Arial" w:hAnsi="Arial" w:cs="Arial"/>
-          <w:sz w:val="24"/>
-          <w:szCs w:val="24"/>
-        </w:rPr>
-        <w:t xml:space="preserve"> fase </w:t>
+        <w:t xml:space="preserve"> e fase </w:t>
       </w:r>
       <m:oMath>
         <m:r>
@@ -1507,7 +1411,6 @@
         </w:rPr>
         <w:t xml:space="preserve"> </w:t>
       </w:r>
-      <w:proofErr w:type="gramStart"/>
       <w:r>
         <w:rPr>
           <w:rFonts w:ascii="Arial" w:hAnsi="Arial" w:cs="Arial"/>
@@ -1624,16 +1527,7 @@
           <w:sz w:val="24"/>
           <w:szCs w:val="24"/>
         </w:rPr>
-        <w:t>.</w:t>
-      </w:r>
-      <w:proofErr w:type="gramEnd"/>
-      <w:r>
-        <w:rPr>
-          <w:rFonts w:ascii="Arial" w:hAnsi="Arial" w:cs="Arial"/>
-          <w:sz w:val="24"/>
-          <w:szCs w:val="24"/>
-        </w:rPr>
-        <w:t xml:space="preserve"> Para uma onda ser linearmente polarizada considera-se que:</w:t>
+        <w:t>. Para uma onda ser linearmente polarizada considera-se que:</w:t>
       </w:r>
     </w:p>
     <w:p>
@@ -1927,16 +1821,7 @@
           <w:sz w:val="24"/>
           <w:szCs w:val="24"/>
         </w:rPr>
-        <w:t xml:space="preserve">múltiplo ímpar </w:t>
-      </w:r>
-      <w:proofErr w:type="gramStart"/>
-      <w:r>
-        <w:rPr>
-          <w:rFonts w:ascii="Arial" w:hAnsi="Arial" w:cs="Arial"/>
-          <w:sz w:val="24"/>
-          <w:szCs w:val="24"/>
-        </w:rPr>
-        <w:t xml:space="preserve">de </w:t>
+        <w:t xml:space="preserve">múltiplo ímpar de </w:t>
       </w:r>
       <m:oMath>
         <m:f>
@@ -1980,7 +1865,6 @@
         </w:rPr>
         <w:t>.</w:t>
       </w:r>
-      <w:proofErr w:type="gramEnd"/>
       <w:r>
         <w:rPr>
           <w:rFonts w:ascii="Arial" w:eastAsiaTheme="minorEastAsia" w:hAnsi="Arial" w:cs="Arial"/>
@@ -2011,16 +1895,7 @@
           <w:sz w:val="24"/>
           <w:szCs w:val="24"/>
         </w:rPr>
-        <w:t xml:space="preserve">campo elétrico pode assumir dois sentidos de rotação, à direita ou à esquerda. Se a fase </w:t>
-      </w:r>
-      <w:proofErr w:type="gramStart"/>
-      <w:r>
-        <w:rPr>
-          <w:rFonts w:ascii="Arial" w:hAnsi="Arial" w:cs="Arial"/>
-          <w:sz w:val="24"/>
-          <w:szCs w:val="24"/>
-        </w:rPr>
-        <w:t>de</w:t>
+        <w:t>campo elétrico pode assumir dois sentidos de rotação, à direita ou à esquerda. Se a fase de</w:t>
       </w:r>
       <w:r>
         <w:rPr>
@@ -2096,16 +1971,7 @@
           <w:sz w:val="24"/>
           <w:szCs w:val="24"/>
         </w:rPr>
-        <w:t>estiver</w:t>
-      </w:r>
-      <w:proofErr w:type="gramEnd"/>
-      <w:r>
-        <w:rPr>
-          <w:rFonts w:ascii="Arial" w:hAnsi="Arial" w:cs="Arial"/>
-          <w:sz w:val="24"/>
-          <w:szCs w:val="24"/>
-        </w:rPr>
-        <w:t xml:space="preserve"> adiantada em relação à fase de </w:t>
+        <w:t xml:space="preserve">estiver adiantada em relação à fase de </w:t>
       </w:r>
       <m:oMath>
         <m:sSub>
@@ -2181,7 +2047,6 @@
         </w:rPr>
         <w:t xml:space="preserve">a onda tem polarização circular à direita (RHCP – </w:t>
       </w:r>
-      <w:proofErr w:type="spellStart"/>
       <w:r>
         <w:rPr>
           <w:rFonts w:ascii="Arial" w:hAnsi="Arial" w:cs="Arial"/>
@@ -2192,7 +2057,6 @@
         </w:rPr>
         <w:t>Right</w:t>
       </w:r>
-      <w:proofErr w:type="spellEnd"/>
       <w:r>
         <w:rPr>
           <w:rFonts w:ascii="Arial" w:hAnsi="Arial" w:cs="Arial"/>
@@ -2203,7 +2067,6 @@
         </w:rPr>
         <w:t xml:space="preserve"> </w:t>
       </w:r>
-      <w:proofErr w:type="spellStart"/>
       <w:r>
         <w:rPr>
           <w:rFonts w:ascii="Arial" w:hAnsi="Arial" w:cs="Arial"/>
@@ -2212,62 +2075,7 @@
           <w:sz w:val="24"/>
           <w:szCs w:val="24"/>
         </w:rPr>
-        <w:t>Hand</w:t>
-      </w:r>
-      <w:proofErr w:type="spellEnd"/>
-      <w:r>
-        <w:rPr>
-          <w:rFonts w:ascii="Arial" w:hAnsi="Arial" w:cs="Arial"/>
-          <w:i/>
-          <w:iCs/>
-          <w:sz w:val="24"/>
-          <w:szCs w:val="24"/>
-        </w:rPr>
-        <w:t xml:space="preserve"> </w:t>
-      </w:r>
-      <w:proofErr w:type="spellStart"/>
-      <w:r>
-        <w:rPr>
-          <w:rFonts w:ascii="Arial" w:hAnsi="Arial" w:cs="Arial"/>
-          <w:i/>
-          <w:iCs/>
-          <w:sz w:val="24"/>
-          <w:szCs w:val="24"/>
-        </w:rPr>
-        <w:t>Circularly</w:t>
-      </w:r>
-      <w:proofErr w:type="spellEnd"/>
-      <w:r>
-        <w:rPr>
-          <w:rFonts w:ascii="Arial" w:hAnsi="Arial" w:cs="Arial"/>
-          <w:i/>
-          <w:iCs/>
-          <w:sz w:val="24"/>
-          <w:szCs w:val="24"/>
-        </w:rPr>
-        <w:t xml:space="preserve"> </w:t>
-      </w:r>
-      <w:proofErr w:type="spellStart"/>
-      <w:r>
-        <w:rPr>
-          <w:rFonts w:ascii="Arial" w:hAnsi="Arial" w:cs="Arial"/>
-          <w:i/>
-          <w:iCs/>
-          <w:sz w:val="24"/>
-          <w:szCs w:val="24"/>
-        </w:rPr>
-        <w:t>Polarized</w:t>
-      </w:r>
-      <w:proofErr w:type="spellEnd"/>
-      <w:r>
-        <w:rPr>
-          <w:rFonts w:ascii="Arial" w:hAnsi="Arial" w:cs="Arial"/>
-          <w:i/>
-          <w:iCs/>
-          <w:sz w:val="24"/>
-          <w:szCs w:val="24"/>
-        </w:rPr>
-        <w:t xml:space="preserve"> </w:t>
+        <w:t xml:space="preserve">Hand Circularly Polarized </w:t>
       </w:r>
       <w:r>
         <w:rPr>
@@ -2283,16 +2091,7 @@
           <w:sz w:val="24"/>
           <w:szCs w:val="24"/>
         </w:rPr>
-        <w:t xml:space="preserve"> Entretanto, se a fase </w:t>
-      </w:r>
-      <w:proofErr w:type="gramStart"/>
-      <w:r>
-        <w:rPr>
-          <w:rFonts w:ascii="Arial" w:hAnsi="Arial" w:cs="Arial"/>
-          <w:sz w:val="24"/>
-          <w:szCs w:val="24"/>
-        </w:rPr>
-        <w:t xml:space="preserve">de </w:t>
+        <w:t xml:space="preserve"> Entretanto, se a fase de </w:t>
       </w:r>
       <m:oMath>
         <m:sSub>
@@ -2350,18 +2149,8 @@
           <w:sz w:val="24"/>
           <w:szCs w:val="24"/>
         </w:rPr>
-        <w:t>,</w:t>
-      </w:r>
-      <w:proofErr w:type="gramEnd"/>
-      <w:r>
-        <w:rPr>
-          <w:rFonts w:ascii="Arial" w:hAnsi="Arial" w:cs="Arial"/>
-          <w:sz w:val="24"/>
-          <w:szCs w:val="24"/>
-        </w:rPr>
-        <w:t xml:space="preserve"> estiver adianta</w:t>
-      </w:r>
-      <w:proofErr w:type="spellStart"/>
+        <w:t>, estiver adianta</w:t>
+      </w:r>
       <w:r>
         <w:rPr>
           <w:rFonts w:ascii="Arial" w:hAnsi="Arial" w:cs="Arial"/>
@@ -2370,7 +2159,6 @@
         </w:rPr>
         <w:t>da</w:t>
       </w:r>
-      <w:proofErr w:type="spellEnd"/>
       <w:r>
         <w:rPr>
           <w:rFonts w:ascii="Arial" w:hAnsi="Arial" w:cs="Arial"/>
@@ -2453,7 +2241,6 @@
         </w:rPr>
         <w:t xml:space="preserve">que a onda é polarizada à esquerda (LHCP – </w:t>
       </w:r>
-      <w:proofErr w:type="spellStart"/>
       <w:r>
         <w:rPr>
           <w:rFonts w:ascii="Arial" w:hAnsi="Arial" w:cs="Arial"/>
@@ -2464,7 +2251,6 @@
         </w:rPr>
         <w:t>Left</w:t>
       </w:r>
-      <w:proofErr w:type="spellEnd"/>
       <w:r>
         <w:rPr>
           <w:rFonts w:ascii="Arial" w:hAnsi="Arial" w:cs="Arial"/>
@@ -2475,7 +2261,6 @@
         </w:rPr>
         <w:t xml:space="preserve"> </w:t>
       </w:r>
-      <w:proofErr w:type="spellStart"/>
       <w:r>
         <w:rPr>
           <w:rFonts w:ascii="Arial" w:hAnsi="Arial" w:cs="Arial"/>
@@ -2484,85 +2269,31 @@
           <w:sz w:val="24"/>
           <w:szCs w:val="24"/>
         </w:rPr>
-        <w:t>Hand</w:t>
-      </w:r>
-      <w:proofErr w:type="spellEnd"/>
-      <w:r>
-        <w:rPr>
-          <w:rFonts w:ascii="Arial" w:hAnsi="Arial" w:cs="Arial"/>
-          <w:i/>
-          <w:iCs/>
+        <w:t>Hand Circularly Polarized</w:t>
+      </w:r>
+      <w:r>
+        <w:rPr>
+          <w:rFonts w:ascii="Arial" w:hAnsi="Arial" w:cs="Arial"/>
+          <w:sz w:val="24"/>
+          <w:szCs w:val="24"/>
+        </w:rPr>
+        <w:t>). Se a onda</w:t>
+      </w:r>
+      <w:r>
+        <w:rPr>
+          <w:rFonts w:ascii="Arial" w:hAnsi="Arial" w:cs="Arial"/>
           <w:sz w:val="24"/>
           <w:szCs w:val="24"/>
         </w:rPr>
         <w:t xml:space="preserve"> </w:t>
       </w:r>
-      <w:proofErr w:type="spellStart"/>
-      <w:r>
-        <w:rPr>
-          <w:rFonts w:ascii="Arial" w:hAnsi="Arial" w:cs="Arial"/>
-          <w:i/>
-          <w:iCs/>
-          <w:sz w:val="24"/>
-          <w:szCs w:val="24"/>
-        </w:rPr>
-        <w:t>Circularly</w:t>
-      </w:r>
-      <w:proofErr w:type="spellEnd"/>
-      <w:r>
-        <w:rPr>
-          <w:rFonts w:ascii="Arial" w:hAnsi="Arial" w:cs="Arial"/>
-          <w:i/>
-          <w:iCs/>
-          <w:sz w:val="24"/>
-          <w:szCs w:val="24"/>
-        </w:rPr>
-        <w:t xml:space="preserve"> </w:t>
-      </w:r>
-      <w:proofErr w:type="spellStart"/>
-      <w:r>
-        <w:rPr>
-          <w:rFonts w:ascii="Arial" w:hAnsi="Arial" w:cs="Arial"/>
-          <w:i/>
-          <w:iCs/>
-          <w:sz w:val="24"/>
-          <w:szCs w:val="24"/>
-        </w:rPr>
-        <w:t>Polarized</w:t>
-      </w:r>
-      <w:proofErr w:type="spellEnd"/>
-      <w:r>
-        <w:rPr>
-          <w:rFonts w:ascii="Arial" w:hAnsi="Arial" w:cs="Arial"/>
-          <w:sz w:val="24"/>
-          <w:szCs w:val="24"/>
-        </w:rPr>
-        <w:t>). Se a onda</w:t>
-      </w:r>
-      <w:r>
-        <w:rPr>
-          <w:rFonts w:ascii="Arial" w:hAnsi="Arial" w:cs="Arial"/>
-          <w:sz w:val="24"/>
-          <w:szCs w:val="24"/>
-        </w:rPr>
-        <w:t xml:space="preserve"> </w:t>
-      </w:r>
-      <w:r>
-        <w:rPr>
-          <w:rFonts w:ascii="Arial" w:hAnsi="Arial" w:cs="Arial"/>
-          <w:sz w:val="24"/>
-          <w:szCs w:val="24"/>
-        </w:rPr>
-        <w:t xml:space="preserve">possuir magnitudes diferentes </w:t>
-      </w:r>
-      <w:proofErr w:type="gramStart"/>
-      <w:r>
-        <w:rPr>
-          <w:rFonts w:ascii="Arial" w:hAnsi="Arial" w:cs="Arial"/>
-          <w:sz w:val="24"/>
-          <w:szCs w:val="24"/>
-        </w:rPr>
-        <w:t xml:space="preserve">em </w:t>
+      <w:r>
+        <w:rPr>
+          <w:rFonts w:ascii="Arial" w:hAnsi="Arial" w:cs="Arial"/>
+          <w:sz w:val="24"/>
+          <w:szCs w:val="24"/>
+        </w:rPr>
+        <w:t xml:space="preserve">possuir magnitudes diferentes em </w:t>
       </w:r>
       <m:oMath>
         <m:sSub>
@@ -2672,16 +2403,7 @@
           <w:sz w:val="24"/>
           <w:szCs w:val="24"/>
         </w:rPr>
-        <w:t>,</w:t>
-      </w:r>
-      <w:proofErr w:type="gramEnd"/>
-      <w:r>
-        <w:rPr>
-          <w:rFonts w:ascii="Arial" w:hAnsi="Arial" w:cs="Arial"/>
-          <w:sz w:val="24"/>
-          <w:szCs w:val="24"/>
-        </w:rPr>
-        <w:t xml:space="preserve"> </w:t>
+        <w:t xml:space="preserve">, </w:t>
       </w:r>
       <w:r>
         <w:rPr>
@@ -2813,18 +2535,8 @@
           <w:sz w:val="24"/>
           <w:szCs w:val="24"/>
         </w:rPr>
-        <w:t xml:space="preserve">Antena </w:t>
-      </w:r>
-      <w:proofErr w:type="spellStart"/>
-      <w:r>
-        <w:rPr>
-          <w:rFonts w:ascii="Arial" w:hAnsi="Arial" w:cs="Arial"/>
-          <w:sz w:val="24"/>
-          <w:szCs w:val="24"/>
-        </w:rPr>
-        <w:t>Turnstile</w:t>
-      </w:r>
-      <w:proofErr w:type="spellEnd"/>
+        <w:t>Antena Turnstile</w:t>
+      </w:r>
     </w:p>
     <w:p>
       <w:pPr>
@@ -3052,43 +2764,7 @@
           <w:sz w:val="24"/>
           <w:szCs w:val="24"/>
         </w:rPr>
-        <w:t xml:space="preserve">Antena </w:t>
-      </w:r>
-      <w:proofErr w:type="spellStart"/>
-      <w:r>
-        <w:rPr>
-          <w:rFonts w:ascii="Arial" w:hAnsi="Arial" w:cs="Arial"/>
-          <w:sz w:val="24"/>
-          <w:szCs w:val="24"/>
-        </w:rPr>
-        <w:t>Quadrifilar</w:t>
-      </w:r>
-      <w:proofErr w:type="spellEnd"/>
-      <w:r>
-        <w:rPr>
-          <w:rFonts w:ascii="Arial" w:hAnsi="Arial" w:cs="Arial"/>
-          <w:sz w:val="24"/>
-          <w:szCs w:val="24"/>
-        </w:rPr>
-        <w:t xml:space="preserve"> Helicoidal </w:t>
-      </w:r>
-      <w:proofErr w:type="gramStart"/>
-      <w:r>
-        <w:rPr>
-          <w:rFonts w:ascii="Arial" w:hAnsi="Arial" w:cs="Arial"/>
-          <w:sz w:val="24"/>
-          <w:szCs w:val="24"/>
-        </w:rPr>
-        <w:t>( QFH</w:t>
-      </w:r>
-      <w:proofErr w:type="gramEnd"/>
-      <w:r>
-        <w:rPr>
-          <w:rFonts w:ascii="Arial" w:hAnsi="Arial" w:cs="Arial"/>
-          <w:sz w:val="24"/>
-          <w:szCs w:val="24"/>
-        </w:rPr>
-        <w:t xml:space="preserve"> )</w:t>
+        <w:t>Antena Quadrifilar Helicoidal ( QFH )</w:t>
       </w:r>
     </w:p>
     <w:p>
@@ -3385,51 +3061,15 @@
           <w:sz w:val="24"/>
           <w:szCs w:val="24"/>
         </w:rPr>
-        <w:t xml:space="preserve">A antena escolhida para o presente projeto foi a antena </w:t>
-      </w:r>
-      <w:proofErr w:type="spellStart"/>
-      <w:r>
-        <w:rPr>
-          <w:rFonts w:ascii="Arial" w:hAnsi="Arial" w:cs="Arial"/>
-          <w:sz w:val="24"/>
-          <w:szCs w:val="24"/>
-        </w:rPr>
-        <w:t>quadrifilar</w:t>
-      </w:r>
-      <w:proofErr w:type="spellEnd"/>
-      <w:r>
-        <w:rPr>
-          <w:rFonts w:ascii="Arial" w:hAnsi="Arial" w:cs="Arial"/>
-          <w:sz w:val="24"/>
-          <w:szCs w:val="24"/>
-        </w:rPr>
-        <w:t xml:space="preserve"> helicoidal. </w:t>
-      </w:r>
-      <w:r>
-        <w:rPr>
-          <w:rFonts w:ascii="Arial" w:hAnsi="Arial" w:cs="Arial"/>
-          <w:sz w:val="24"/>
-          <w:szCs w:val="24"/>
-        </w:rPr>
-        <w:t xml:space="preserve">Como é demonstrado por </w:t>
-      </w:r>
-      <w:proofErr w:type="spellStart"/>
-      <w:r>
-        <w:rPr>
-          <w:rFonts w:ascii="Arial" w:hAnsi="Arial" w:cs="Arial"/>
-          <w:sz w:val="24"/>
-          <w:szCs w:val="24"/>
-        </w:rPr>
-        <w:t>Dascal</w:t>
-      </w:r>
-      <w:proofErr w:type="spellEnd"/>
-      <w:r>
-        <w:rPr>
-          <w:rFonts w:ascii="Arial" w:hAnsi="Arial" w:cs="Arial"/>
-          <w:sz w:val="24"/>
-          <w:szCs w:val="24"/>
-        </w:rPr>
-        <w:t xml:space="preserve"> (2015)</w:t>
+        <w:t xml:space="preserve">A antena escolhida para o presente projeto foi a antena quadrifilar helicoidal. </w:t>
+      </w:r>
+      <w:r>
+        <w:rPr>
+          <w:rFonts w:ascii="Arial" w:hAnsi="Arial" w:cs="Arial"/>
+          <w:sz w:val="24"/>
+          <w:szCs w:val="24"/>
+        </w:rPr>
+        <w:t>Como é demonstrado por Dascal (2015)</w:t>
       </w:r>
       <w:r>
         <w:rPr>
@@ -3624,23 +3264,13 @@
           <w:szCs w:val="24"/>
         </w:rPr>
       </w:pPr>
-      <w:proofErr w:type="spellStart"/>
-      <w:r>
-        <w:rPr>
-          <w:rFonts w:ascii="Arial" w:hAnsi="Arial" w:cs="Arial"/>
-          <w:sz w:val="24"/>
-          <w:szCs w:val="24"/>
-        </w:rPr>
-        <w:t>Lax</w:t>
-      </w:r>
-      <w:proofErr w:type="spellEnd"/>
-      <w:r>
-        <w:rPr>
-          <w:rFonts w:ascii="Arial" w:hAnsi="Arial" w:cs="Arial"/>
-          <w:sz w:val="24"/>
-          <w:szCs w:val="24"/>
-        </w:rPr>
-        <w:t xml:space="preserve"> = comprimento axial do cilindro</w:t>
+      <w:r>
+        <w:rPr>
+          <w:rFonts w:ascii="Arial" w:hAnsi="Arial" w:cs="Arial"/>
+          <w:sz w:val="24"/>
+          <w:szCs w:val="24"/>
+        </w:rPr>
+        <w:t>Lax = comprimento axial do cilindro</w:t>
       </w:r>
     </w:p>
     <w:p>
@@ -3653,23 +3283,13 @@
           <w:szCs w:val="24"/>
         </w:rPr>
       </w:pPr>
-      <w:proofErr w:type="gramStart"/>
-      <w:r>
-        <w:rPr>
-          <w:rFonts w:ascii="Arial" w:hAnsi="Arial" w:cs="Arial"/>
-          <w:sz w:val="24"/>
-          <w:szCs w:val="24"/>
-        </w:rPr>
-        <w:t>r</w:t>
-      </w:r>
-      <w:proofErr w:type="gramEnd"/>
-      <w:r>
-        <w:rPr>
-          <w:rFonts w:ascii="Arial" w:hAnsi="Arial" w:cs="Arial"/>
-          <w:sz w:val="24"/>
-          <w:szCs w:val="24"/>
-        </w:rPr>
-        <w:t xml:space="preserve"> = raio do cilindro</w:t>
+      <w:r>
+        <w:rPr>
+          <w:rFonts w:ascii="Arial" w:hAnsi="Arial" w:cs="Arial"/>
+          <w:sz w:val="24"/>
+          <w:szCs w:val="24"/>
+        </w:rPr>
+        <w:t>r = raio do cilindro</w:t>
       </w:r>
     </w:p>
     <w:p>
@@ -3682,23 +3302,13 @@
           <w:szCs w:val="24"/>
         </w:rPr>
       </w:pPr>
-      <w:proofErr w:type="gramStart"/>
-      <w:r>
-        <w:rPr>
-          <w:rFonts w:ascii="Arial" w:hAnsi="Arial" w:cs="Arial"/>
-          <w:sz w:val="24"/>
-          <w:szCs w:val="24"/>
-        </w:rPr>
-        <w:t>n</w:t>
-      </w:r>
-      <w:proofErr w:type="gramEnd"/>
-      <w:r>
-        <w:rPr>
-          <w:rFonts w:ascii="Arial" w:hAnsi="Arial" w:cs="Arial"/>
-          <w:sz w:val="24"/>
-          <w:szCs w:val="24"/>
-        </w:rPr>
-        <w:t xml:space="preserve"> = número de voltas de uma hélice</w:t>
+      <w:r>
+        <w:rPr>
+          <w:rFonts w:ascii="Arial" w:hAnsi="Arial" w:cs="Arial"/>
+          <w:sz w:val="24"/>
+          <w:szCs w:val="24"/>
+        </w:rPr>
+        <w:t>n = número de voltas de uma hélice</w:t>
       </w:r>
     </w:p>
     <w:p>
@@ -3794,25 +3404,7 @@
           <w:sz w:val="24"/>
           <w:szCs w:val="24"/>
         </w:rPr>
-        <w:t xml:space="preserve">Segundo o trabalho de R.W. </w:t>
-      </w:r>
-      <w:proofErr w:type="spellStart"/>
-      <w:r>
-        <w:rPr>
-          <w:rFonts w:ascii="Arial" w:hAnsi="Arial" w:cs="Arial"/>
-          <w:sz w:val="24"/>
-          <w:szCs w:val="24"/>
-        </w:rPr>
-        <w:t>Hollander</w:t>
-      </w:r>
-      <w:proofErr w:type="spellEnd"/>
-      <w:r>
-        <w:rPr>
-          <w:rFonts w:ascii="Arial" w:hAnsi="Arial" w:cs="Arial"/>
-          <w:sz w:val="24"/>
-          <w:szCs w:val="24"/>
-        </w:rPr>
-        <w:t xml:space="preserve"> [6], ele aplica o fator de alongamento</w:t>
+        <w:t>Segundo o trabalho de R.W. Hollander [6], ele aplica o fator de alongamento</w:t>
       </w:r>
       <w:r>
         <w:rPr>
@@ -3976,16 +3568,7 @@
           <w:sz w:val="24"/>
           <w:szCs w:val="24"/>
         </w:rPr>
-        <w:t xml:space="preserve">O fator de </w:t>
-      </w:r>
-      <w:proofErr w:type="gramStart"/>
-      <w:r>
-        <w:rPr>
-          <w:rFonts w:ascii="Arial" w:eastAsiaTheme="minorEastAsia" w:hAnsi="Arial" w:cs="Arial"/>
-          <w:sz w:val="24"/>
-          <w:szCs w:val="24"/>
-        </w:rPr>
-        <w:t>alongamento</w:t>
+        <w:t>O fator de alongamento</w:t>
       </w:r>
       <w:r>
         <w:rPr>
@@ -4043,16 +3626,15 @@
           <w:sz w:val="24"/>
           <w:szCs w:val="24"/>
         </w:rPr>
-        <w:t>é</w:t>
-      </w:r>
-      <w:proofErr w:type="gramEnd"/>
+        <w:t>é obtido experimentalmente</w:t>
+      </w:r>
       <w:r>
         <w:rPr>
           <w:rFonts w:ascii="Arial" w:eastAsiaTheme="minorEastAsia" w:hAnsi="Arial" w:cs="Arial"/>
           <w:sz w:val="24"/>
           <w:szCs w:val="24"/>
         </w:rPr>
-        <w:t xml:space="preserve"> obtido experimentalmente</w:t>
+        <w:t xml:space="preserve"> de acordo com a frequência de ressonância da antena</w:t>
       </w:r>
       <w:r>
         <w:rPr>
@@ -4060,7 +3642,7 @@
           <w:sz w:val="24"/>
           <w:szCs w:val="24"/>
         </w:rPr>
-        <w:t xml:space="preserve"> de acordo com a frequência de ressonância da antena</w:t>
+        <w:t>. Hollander reco</w:t>
       </w:r>
       <w:r>
         <w:rPr>
@@ -4068,35 +3650,8 @@
           <w:sz w:val="24"/>
           <w:szCs w:val="24"/>
         </w:rPr>
-        <w:t xml:space="preserve">. </w:t>
-      </w:r>
-      <w:proofErr w:type="spellStart"/>
-      <w:r>
-        <w:rPr>
-          <w:rFonts w:ascii="Arial" w:eastAsiaTheme="minorEastAsia" w:hAnsi="Arial" w:cs="Arial"/>
-          <w:sz w:val="24"/>
-          <w:szCs w:val="24"/>
-        </w:rPr>
-        <w:t>Hollander</w:t>
-      </w:r>
-      <w:proofErr w:type="spellEnd"/>
-      <w:r>
-        <w:rPr>
-          <w:rFonts w:ascii="Arial" w:eastAsiaTheme="minorEastAsia" w:hAnsi="Arial" w:cs="Arial"/>
-          <w:sz w:val="24"/>
-          <w:szCs w:val="24"/>
-        </w:rPr>
-        <w:t xml:space="preserve"> reco</w:t>
-      </w:r>
-      <w:r>
-        <w:rPr>
-          <w:rFonts w:ascii="Arial" w:eastAsiaTheme="minorEastAsia" w:hAnsi="Arial" w:cs="Arial"/>
-          <w:sz w:val="24"/>
-          <w:szCs w:val="24"/>
-        </w:rPr>
         <w:t xml:space="preserve">menda </w:t>
       </w:r>
-      <w:proofErr w:type="gramStart"/>
       <w:r>
         <w:rPr>
           <w:rFonts w:ascii="Arial" w:eastAsiaTheme="minorEastAsia" w:hAnsi="Arial" w:cs="Arial"/>
@@ -4147,7 +3702,6 @@
         </w:rPr>
         <w:t xml:space="preserve"> de</w:t>
       </w:r>
-      <w:proofErr w:type="gramEnd"/>
       <w:r>
         <w:rPr>
           <w:rFonts w:ascii="Arial" w:eastAsiaTheme="minorEastAsia" w:hAnsi="Arial" w:cs="Arial"/>
@@ -4879,15 +4433,7 @@
               <w:sz w:val="24"/>
               <w:szCs w:val="24"/>
             </w:rPr>
-            <m:t>=1,06</m:t>
-          </m:r>
-          <m:r>
-            <w:rPr>
-              <w:rFonts w:ascii="Cambria Math" w:eastAsiaTheme="minorEastAsia" w:hAnsi="Cambria Math" w:cs="Arial"/>
-              <w:sz w:val="24"/>
-              <w:szCs w:val="24"/>
-            </w:rPr>
-            <m:t>3</m:t>
+            <m:t>=1,063</m:t>
           </m:r>
         </m:oMath>
       </m:oMathPara>
@@ -4908,16 +4454,7 @@
           <w:sz w:val="24"/>
           <w:szCs w:val="24"/>
         </w:rPr>
-        <w:t xml:space="preserve">Assim, pode-se </w:t>
-      </w:r>
-      <w:proofErr w:type="gramStart"/>
-      <w:r>
-        <w:rPr>
-          <w:rFonts w:ascii="Arial" w:eastAsiaTheme="minorEastAsia" w:hAnsi="Arial" w:cs="Arial"/>
-          <w:sz w:val="24"/>
-          <w:szCs w:val="24"/>
-        </w:rPr>
-        <w:t xml:space="preserve">obter </w:t>
+        <w:t xml:space="preserve">Assim, pode-se obter </w:t>
       </w:r>
       <m:oMath>
         <m:sSub>
@@ -4958,23 +4495,7 @@
             <w:sz w:val="24"/>
             <w:szCs w:val="24"/>
           </w:rPr>
-          <m:t>=0,7</m:t>
-        </m:r>
-        <m:r>
-          <w:rPr>
-            <w:rFonts w:ascii="Cambria Math" w:eastAsiaTheme="minorEastAsia" w:hAnsi="Cambria Math" w:cs="Arial"/>
-            <w:sz w:val="24"/>
-            <w:szCs w:val="24"/>
-          </w:rPr>
-          <m:t>00</m:t>
-        </m:r>
-        <m:r>
-          <w:rPr>
-            <w:rFonts w:ascii="Cambria Math" w:eastAsiaTheme="minorEastAsia" w:hAnsi="Cambria Math" w:cs="Arial"/>
-            <w:sz w:val="24"/>
-            <w:szCs w:val="24"/>
-          </w:rPr>
-          <m:t xml:space="preserve"> m</m:t>
+          <m:t>=0,700 m</m:t>
         </m:r>
       </m:oMath>
       <w:r>
@@ -4983,16 +4504,7 @@
           <w:sz w:val="24"/>
           <w:szCs w:val="24"/>
         </w:rPr>
-        <w:t>,</w:t>
-      </w:r>
-      <w:proofErr w:type="gramEnd"/>
-      <w:r>
-        <w:rPr>
-          <w:rFonts w:ascii="Arial" w:eastAsiaTheme="minorEastAsia" w:hAnsi="Arial" w:cs="Arial"/>
-          <w:sz w:val="24"/>
-          <w:szCs w:val="24"/>
-        </w:rPr>
-        <w:t xml:space="preserve"> </w:t>
+        <w:t xml:space="preserve">, </w:t>
       </w:r>
       <m:oMath>
         <m:r>
@@ -5001,31 +4513,7 @@
             <w:sz w:val="24"/>
             <w:szCs w:val="24"/>
           </w:rPr>
-          <m:t>L=</m:t>
-        </m:r>
-        <m:r>
-          <w:rPr>
-            <w:rFonts w:ascii="Cambria Math" w:eastAsiaTheme="minorEastAsia" w:hAnsi="Cambria Math" w:cs="Arial"/>
-            <w:sz w:val="24"/>
-            <w:szCs w:val="24"/>
-          </w:rPr>
-          <m:t>0,85</m:t>
-        </m:r>
-        <m:r>
-          <w:rPr>
-            <w:rFonts w:ascii="Cambria Math" w:eastAsiaTheme="minorEastAsia" w:hAnsi="Cambria Math" w:cs="Arial"/>
-            <w:sz w:val="24"/>
-            <w:szCs w:val="24"/>
-          </w:rPr>
-          <m:t>1</m:t>
-        </m:r>
-        <m:r>
-          <w:rPr>
-            <w:rFonts w:ascii="Cambria Math" w:eastAsiaTheme="minorEastAsia" w:hAnsi="Cambria Math" w:cs="Arial"/>
-            <w:sz w:val="24"/>
-            <w:szCs w:val="24"/>
-          </w:rPr>
-          <m:t xml:space="preserve"> m</m:t>
+          <m:t>L=0,851 m</m:t>
         </m:r>
       </m:oMath>
       <w:r>
@@ -5043,31 +4531,7 @@
             <w:sz w:val="24"/>
             <w:szCs w:val="24"/>
           </w:rPr>
-          <m:t>r=</m:t>
-        </m:r>
-        <m:r>
-          <w:rPr>
-            <w:rFonts w:ascii="Cambria Math" w:eastAsiaTheme="minorEastAsia" w:hAnsi="Cambria Math" w:cs="Arial"/>
-            <w:sz w:val="24"/>
-            <w:szCs w:val="24"/>
-          </w:rPr>
-          <m:t xml:space="preserve"> 0,15</m:t>
-        </m:r>
-        <m:r>
-          <w:rPr>
-            <w:rFonts w:ascii="Cambria Math" w:eastAsiaTheme="minorEastAsia" w:hAnsi="Cambria Math" w:cs="Arial"/>
-            <w:sz w:val="24"/>
-            <w:szCs w:val="24"/>
-          </w:rPr>
-          <m:t>4</m:t>
-        </m:r>
-        <m:r>
-          <w:rPr>
-            <w:rFonts w:ascii="Cambria Math" w:eastAsiaTheme="minorEastAsia" w:hAnsi="Cambria Math" w:cs="Arial"/>
-            <w:sz w:val="24"/>
-            <w:szCs w:val="24"/>
-          </w:rPr>
-          <m:t xml:space="preserve"> m</m:t>
+          <m:t>r= 0,154 m</m:t>
         </m:r>
       </m:oMath>
       <w:r>
@@ -5095,16 +4559,7 @@
           <w:sz w:val="24"/>
           <w:szCs w:val="24"/>
         </w:rPr>
-        <w:t xml:space="preserve">Para a espira curta basta estabelecer uma altura em 95% </w:t>
-      </w:r>
-      <w:proofErr w:type="gramStart"/>
-      <w:r>
-        <w:rPr>
-          <w:rFonts w:ascii="Arial" w:eastAsiaTheme="minorEastAsia" w:hAnsi="Arial" w:cs="Arial"/>
-          <w:sz w:val="24"/>
-          <w:szCs w:val="24"/>
-        </w:rPr>
-        <w:t xml:space="preserve">de </w:t>
+        <w:t xml:space="preserve">Para a espira curta basta estabelecer uma altura em 95% de </w:t>
       </w:r>
       <m:oMath>
         <m:sSub>
@@ -5146,16 +4601,7 @@
           <w:sz w:val="24"/>
           <w:szCs w:val="24"/>
         </w:rPr>
-        <w:t>,</w:t>
-      </w:r>
-      <w:proofErr w:type="gramEnd"/>
-      <w:r>
-        <w:rPr>
-          <w:rFonts w:ascii="Arial" w:eastAsiaTheme="minorEastAsia" w:hAnsi="Arial" w:cs="Arial"/>
-          <w:sz w:val="24"/>
-          <w:szCs w:val="24"/>
-        </w:rPr>
-        <w:t xml:space="preserve"> e calcular as demais medidas aplicando os mesmos fatores aplicados para a espira longa.</w:t>
+        <w:t>, e calcular as demais medidas aplicando os mesmos fatores aplicados para a espira longa.</w:t>
       </w:r>
     </w:p>
     <w:p>
@@ -5174,16 +4620,7 @@
           <w:sz w:val="24"/>
           <w:szCs w:val="24"/>
         </w:rPr>
-        <w:t>Portanto</w:t>
-      </w:r>
-      <w:proofErr w:type="gramStart"/>
-      <w:r>
-        <w:rPr>
-          <w:rFonts w:ascii="Arial" w:eastAsiaTheme="minorEastAsia" w:hAnsi="Arial" w:cs="Arial"/>
-          <w:sz w:val="24"/>
-          <w:szCs w:val="24"/>
-        </w:rPr>
-        <w:t xml:space="preserve">, </w:t>
+        <w:t xml:space="preserve">Portanto, </w:t>
       </w:r>
       <m:oMath>
         <m:sSub>
@@ -5233,16 +4670,7 @@
           <w:sz w:val="24"/>
           <w:szCs w:val="24"/>
         </w:rPr>
-        <w:t>,</w:t>
-      </w:r>
-      <w:proofErr w:type="gramEnd"/>
-      <w:r>
-        <w:rPr>
-          <w:rFonts w:ascii="Arial" w:eastAsiaTheme="minorEastAsia" w:hAnsi="Arial" w:cs="Arial"/>
-          <w:sz w:val="24"/>
-          <w:szCs w:val="24"/>
-        </w:rPr>
-        <w:t xml:space="preserve"> </w:t>
+        <w:t xml:space="preserve">, </w:t>
       </w:r>
       <m:oMath>
         <m:r>
@@ -5269,23 +4697,7 @@
             <w:sz w:val="24"/>
             <w:szCs w:val="24"/>
           </w:rPr>
-          <m:t>r=0,14</m:t>
-        </m:r>
-        <m:r>
-          <w:rPr>
-            <w:rFonts w:ascii="Cambria Math" w:eastAsiaTheme="minorEastAsia" w:hAnsi="Cambria Math" w:cs="Arial"/>
-            <w:sz w:val="24"/>
-            <w:szCs w:val="24"/>
-          </w:rPr>
-          <m:t>0</m:t>
-        </m:r>
-        <m:r>
-          <w:rPr>
-            <w:rFonts w:ascii="Cambria Math" w:eastAsiaTheme="minorEastAsia" w:hAnsi="Cambria Math" w:cs="Arial"/>
-            <w:sz w:val="24"/>
-            <w:szCs w:val="24"/>
-          </w:rPr>
-          <m:t xml:space="preserve"> m</m:t>
+          <m:t>r=0,140 m</m:t>
         </m:r>
       </m:oMath>
       <w:r>
@@ -5656,25 +5068,7 @@
           <w:sz w:val="24"/>
           <w:szCs w:val="24"/>
         </w:rPr>
-        <w:t xml:space="preserve">de acordo com o </w:t>
-      </w:r>
-      <w:proofErr w:type="gramStart"/>
-      <w:r>
-        <w:rPr>
-          <w:rFonts w:ascii="Arial" w:hAnsi="Arial" w:cs="Arial"/>
-          <w:sz w:val="24"/>
-          <w:szCs w:val="24"/>
-        </w:rPr>
-        <w:t>comprimento</w:t>
-      </w:r>
-      <w:proofErr w:type="gramEnd"/>
-      <w:r>
-        <w:rPr>
-          <w:rFonts w:ascii="Arial" w:hAnsi="Arial" w:cs="Arial"/>
-          <w:sz w:val="24"/>
-          <w:szCs w:val="24"/>
-        </w:rPr>
-        <w:t xml:space="preserve"> de onda de propagação ne</w:t>
+        <w:t>de acordo com o comprimento de onda de propagação ne</w:t>
       </w:r>
       <w:r>
         <w:rPr>
@@ -6076,13 +5470,53 @@
             </w:rPr>
             <m:t xml:space="preserve">comprimento mínimo do cabo </m:t>
           </m:r>
+          <m:sSub>
+            <m:sSubPr>
+              <m:ctrlPr>
+                <w:rPr>
+                  <w:rFonts w:ascii="Cambria Math" w:hAnsi="Cambria Math" w:cs="Arial"/>
+                  <w:i/>
+                  <w:sz w:val="24"/>
+                  <w:szCs w:val="24"/>
+                </w:rPr>
+              </m:ctrlPr>
+            </m:sSubPr>
+            <m:e>
+              <m:r>
+                <w:rPr>
+                  <w:rFonts w:ascii="Cambria Math" w:hAnsi="Cambria Math" w:cs="Arial"/>
+                  <w:sz w:val="24"/>
+                  <w:szCs w:val="24"/>
+                </w:rPr>
+                <m:t>l</m:t>
+              </m:r>
+              <m:ctrlPr>
+                <w:rPr>
+                  <w:rFonts w:ascii="Cambria Math" w:eastAsiaTheme="minorEastAsia" w:hAnsi="Cambria Math" w:cs="Arial"/>
+                  <w:i/>
+                  <w:sz w:val="24"/>
+                  <w:szCs w:val="24"/>
+                </w:rPr>
+              </m:ctrlPr>
+            </m:e>
+            <m:sub>
+              <m:r>
+                <w:rPr>
+                  <w:rFonts w:ascii="Cambria Math" w:hAnsi="Cambria Math" w:cs="Arial"/>
+                  <w:sz w:val="24"/>
+                  <w:szCs w:val="24"/>
+                </w:rPr>
+                <m:t>c</m:t>
+              </m:r>
+            </m:sub>
+          </m:sSub>
           <m:r>
             <w:rPr>
               <w:rFonts w:ascii="Cambria Math" w:hAnsi="Cambria Math" w:cs="Arial"/>
               <w:sz w:val="24"/>
               <w:szCs w:val="24"/>
             </w:rPr>
-            <m:t>l=</m:t>
+            <m:t>=</m:t>
           </m:r>
           <m:f>
             <m:fPr>
@@ -6192,16 +5626,7 @@
           <w:szCs w:val="24"/>
         </w:rPr>
         <w:lastRenderedPageBreak/>
-        <w:t xml:space="preserve">Assim, confeccionando o cabo em múltiplos </w:t>
-      </w:r>
-      <w:proofErr w:type="gramStart"/>
-      <w:r>
-        <w:rPr>
-          <w:rFonts w:ascii="Arial" w:eastAsiaTheme="minorEastAsia" w:hAnsi="Arial" w:cs="Arial"/>
-          <w:sz w:val="24"/>
-          <w:szCs w:val="24"/>
-        </w:rPr>
-        <w:t xml:space="preserve">de </w:t>
+        <w:t xml:space="preserve">Assim, confeccionando o cabo em múltiplos de </w:t>
       </w:r>
       <m:oMath>
         <m:sSub>
@@ -6243,16 +5668,7 @@
           <w:sz w:val="24"/>
           <w:szCs w:val="24"/>
         </w:rPr>
-        <w:t xml:space="preserve"> pode</w:t>
-      </w:r>
-      <w:proofErr w:type="gramEnd"/>
-      <w:r>
-        <w:rPr>
-          <w:rFonts w:ascii="Arial" w:eastAsiaTheme="minorEastAsia" w:hAnsi="Arial" w:cs="Arial"/>
-          <w:sz w:val="24"/>
-          <w:szCs w:val="24"/>
-        </w:rPr>
-        <w:t>-se manter a impedância da antena igual a impedância da entrada no conjunto pelo conector</w:t>
+        <w:t xml:space="preserve"> pode-se manter a impedância da antena igual a impedância da entrada no conjunto pelo conector</w:t>
       </w:r>
       <w:r>
         <w:rPr>
@@ -6362,8 +5778,8 @@
         </w:rPr>
         <w:drawing>
           <wp:inline distT="0" distB="0" distL="0" distR="0">
-            <wp:extent cx="4821659" cy="2160000"/>
-            <wp:effectExtent l="0" t="0" r="0" b="0"/>
+            <wp:extent cx="4292600" cy="1922994"/>
+            <wp:effectExtent l="0" t="0" r="0" b="1270"/>
             <wp:docPr id="17" name="Imagem 17" descr="D:\FESP\TCC\TCC-FESP\escrita\pesquisa-antena\dados simulação.JPG"/>
             <wp:cNvGraphicFramePr>
               <a:graphicFrameLocks xmlns:a="http://schemas.openxmlformats.org/drawingml/2006/main" noChangeAspect="1"/>
@@ -6393,7 +5809,7 @@
                   <pic:spPr bwMode="auto">
                     <a:xfrm>
                       <a:off x="0" y="0"/>
-                      <a:ext cx="4821659" cy="2160000"/>
+                      <a:ext cx="4328492" cy="1939073"/>
                     </a:xfrm>
                     <a:prstGeom prst="rect">
                       <a:avLst/>
@@ -6420,7 +5836,6 @@
           <w:szCs w:val="24"/>
         </w:rPr>
       </w:pPr>
-      <w:bookmarkStart w:id="0" w:name="_GoBack"/>
       <w:r>
         <w:rPr>
           <w:rFonts w:ascii="Arial" w:hAnsi="Arial" w:cs="Arial"/>
@@ -6429,11 +5844,10 @@
           <w:szCs w:val="24"/>
           <w:lang w:eastAsia="pt-BR"/>
         </w:rPr>
-        <w:lastRenderedPageBreak/>
         <w:drawing>
           <wp:inline distT="0" distB="0" distL="0" distR="0">
-            <wp:extent cx="3914625" cy="2160000"/>
-            <wp:effectExtent l="0" t="0" r="0" b="0"/>
+            <wp:extent cx="3644900" cy="2011172"/>
+            <wp:effectExtent l="0" t="0" r="0" b="8255"/>
             <wp:docPr id="18" name="Imagem 18" descr="D:\FESP\TCC\TCC-FESP\escrita\pesquisa-antena\dados simulacao 2.JPG"/>
             <wp:cNvGraphicFramePr>
               <a:graphicFrameLocks xmlns:a="http://schemas.openxmlformats.org/drawingml/2006/main" noChangeAspect="1"/>
@@ -6463,7 +5877,7 @@
                   <pic:spPr bwMode="auto">
                     <a:xfrm>
                       <a:off x="0" y="0"/>
-                      <a:ext cx="3914625" cy="2160000"/>
+                      <a:ext cx="3666923" cy="2023324"/>
                     </a:xfrm>
                     <a:prstGeom prst="rect">
                       <a:avLst/>
@@ -6479,7 +5893,6 @@
           </wp:inline>
         </w:drawing>
       </w:r>
-      <w:bookmarkEnd w:id="0"/>
     </w:p>
     <w:p>
       <w:pPr>
@@ -6497,6 +5910,7 @@
           <w:sz w:val="24"/>
           <w:szCs w:val="24"/>
         </w:rPr>
+        <w:lastRenderedPageBreak/>
         <w:t>Para uma faixa de frequência de 1</w:t>
       </w:r>
       <w:r>
@@ -6537,22 +5951,6 @@
           <w:sz w:val="24"/>
           <w:szCs w:val="24"/>
         </w:rPr>
-        <w:t xml:space="preserve"> com </w:t>
-      </w:r>
-      <w:r>
-        <w:rPr>
-          <w:rFonts w:ascii="Arial" w:hAnsi="Arial" w:cs="Arial"/>
-          <w:sz w:val="24"/>
-          <w:szCs w:val="24"/>
-        </w:rPr>
-        <w:t>uma linha de 50 Ohms acoplada</w:t>
-      </w:r>
-      <w:r>
-        <w:rPr>
-          <w:rFonts w:ascii="Arial" w:hAnsi="Arial" w:cs="Arial"/>
-          <w:sz w:val="24"/>
-          <w:szCs w:val="24"/>
-        </w:rPr>
         <w:t xml:space="preserve"> </w:t>
       </w:r>
       <w:r>
@@ -6561,6 +5959,30 @@
           <w:sz w:val="24"/>
           <w:szCs w:val="24"/>
         </w:rPr>
+        <w:t>a</w:t>
+      </w:r>
+      <w:r>
+        <w:rPr>
+          <w:rFonts w:ascii="Arial" w:hAnsi="Arial" w:cs="Arial"/>
+          <w:sz w:val="24"/>
+          <w:szCs w:val="24"/>
+        </w:rPr>
+        <w:t>coplada</w:t>
+      </w:r>
+      <w:r>
+        <w:rPr>
+          <w:rFonts w:ascii="Arial" w:hAnsi="Arial" w:cs="Arial"/>
+          <w:sz w:val="24"/>
+          <w:szCs w:val="24"/>
+        </w:rPr>
+        <w:t xml:space="preserve"> </w:t>
+      </w:r>
+      <w:r>
+        <w:rPr>
+          <w:rFonts w:ascii="Arial" w:hAnsi="Arial" w:cs="Arial"/>
+          <w:sz w:val="24"/>
+          <w:szCs w:val="24"/>
+        </w:rPr>
         <w:t xml:space="preserve">com </w:t>
       </w:r>
       <w:r>
@@ -6577,14 +5999,6 @@
           <w:sz w:val="24"/>
           <w:szCs w:val="24"/>
         </w:rPr>
-        <w:t xml:space="preserve"> casado</w:t>
-      </w:r>
-      <w:r>
-        <w:rPr>
-          <w:rFonts w:ascii="Arial" w:hAnsi="Arial" w:cs="Arial"/>
-          <w:sz w:val="24"/>
-          <w:szCs w:val="24"/>
-        </w:rPr>
         <w:t xml:space="preserve"> </w:t>
       </w:r>
       <w:r>
@@ -6593,15 +6007,17 @@
           <w:sz w:val="24"/>
           <w:szCs w:val="24"/>
         </w:rPr>
-        <w:t>e</w:t>
-      </w:r>
-      <w:r>
-        <w:rPr>
-          <w:rFonts w:ascii="Arial" w:hAnsi="Arial" w:cs="Arial"/>
-          <w:sz w:val="24"/>
-          <w:szCs w:val="24"/>
-        </w:rPr>
-        <w:t xml:space="preserve"> antena submetida</w:t>
+        <w:t xml:space="preserve">com impedância interna de 50 Ω, </w:t>
+      </w:r>
+      <w:bookmarkStart w:id="0" w:name="_GoBack"/>
+      <w:bookmarkEnd w:id="0"/>
+      <w:r>
+        <w:rPr>
+          <w:rFonts w:ascii="Arial" w:hAnsi="Arial" w:cs="Arial"/>
+          <w:sz w:val="24"/>
+          <w:szCs w:val="24"/>
+        </w:rPr>
+        <w:t>submetida</w:t>
       </w:r>
       <w:r>
         <w:rPr>
@@ -6857,7 +6273,6 @@
           <w:sz w:val="24"/>
           <w:szCs w:val="24"/>
         </w:rPr>
-        <w:lastRenderedPageBreak/>
         <w:t>O diagrama representado abaixo identifica a impedâ</w:t>
       </w:r>
       <w:r>
@@ -6935,6 +6350,7 @@
           <w:szCs w:val="24"/>
           <w:lang w:eastAsia="pt-BR"/>
         </w:rPr>
+        <w:lastRenderedPageBreak/>
         <w:drawing>
           <wp:inline distT="0" distB="0" distL="0" distR="0">
             <wp:extent cx="4471293" cy="3600000"/>
@@ -7060,16 +6476,7 @@
           <w:sz w:val="24"/>
           <w:szCs w:val="24"/>
         </w:rPr>
-        <w:t xml:space="preserve">Os valores ideais para o COE </w:t>
-      </w:r>
-      <w:proofErr w:type="gramStart"/>
-      <w:r>
-        <w:rPr>
-          <w:rFonts w:ascii="Arial" w:hAnsi="Arial" w:cs="Arial"/>
-          <w:sz w:val="24"/>
-          <w:szCs w:val="24"/>
-        </w:rPr>
-        <w:t xml:space="preserve">e </w:t>
+        <w:t xml:space="preserve">Os valores ideais para o COE e </w:t>
       </w:r>
       <m:oMath>
         <m:sSub>
@@ -7121,16 +6528,7 @@
           <w:sz w:val="24"/>
           <w:szCs w:val="24"/>
         </w:rPr>
-        <w:t>,</w:t>
-      </w:r>
-      <w:proofErr w:type="gramEnd"/>
-      <w:r>
-        <w:rPr>
-          <w:rFonts w:ascii="Arial" w:eastAsiaTheme="minorEastAsia" w:hAnsi="Arial" w:cs="Arial"/>
-          <w:sz w:val="24"/>
-          <w:szCs w:val="24"/>
-        </w:rPr>
-        <w:t xml:space="preserve"> seriam para a mínima variação de acordo com o intervalo de frequência desejado em torno da central de 137,5 MHz. </w:t>
+        <w:t xml:space="preserve">, seriam para a mínima variação de acordo com o intervalo de frequência desejado em torno da central de 137,5 MHz. </w:t>
       </w:r>
     </w:p>
     <w:p>
@@ -7151,7 +6549,6 @@
           <w:szCs w:val="24"/>
           <w:lang w:eastAsia="pt-BR"/>
         </w:rPr>
-        <w:lastRenderedPageBreak/>
         <w:drawing>
           <wp:inline distT="0" distB="0" distL="0" distR="0">
             <wp:extent cx="5760085" cy="3426024"/>
@@ -7218,6 +6615,7 @@
           <w:sz w:val="24"/>
           <w:szCs w:val="24"/>
         </w:rPr>
+        <w:lastRenderedPageBreak/>
         <w:t xml:space="preserve">Gráfico de impedância: </w:t>
       </w:r>
     </w:p>
@@ -7319,9 +6717,8 @@
           <w:sz w:val="24"/>
           <w:szCs w:val="24"/>
         </w:rPr>
-        <w:t xml:space="preserve">ainda que a reatância da linha esteja próximo de </w:t>
-      </w:r>
-      <w:proofErr w:type="gramStart"/>
+        <w:t>ainda que a reatância da linha esteja próximo de zero, o</w:t>
+      </w:r>
       <w:r>
         <w:rPr>
           <w:rFonts w:ascii="Arial" w:hAnsi="Arial" w:cs="Arial"/>
@@ -7329,9 +6726,8 @@
           <w:sz w:val="24"/>
           <w:szCs w:val="24"/>
         </w:rPr>
-        <w:t>zero</w:t>
-      </w:r>
-      <w:proofErr w:type="gramEnd"/>
+        <w:t xml:space="preserve"> casamento de impedância da antena com a linha do cabo coaxial de 50 Ω</w:t>
+      </w:r>
       <w:r>
         <w:rPr>
           <w:rFonts w:ascii="Arial" w:hAnsi="Arial" w:cs="Arial"/>
@@ -7339,7 +6735,7 @@
           <w:sz w:val="24"/>
           <w:szCs w:val="24"/>
         </w:rPr>
-        <w:t>, o</w:t>
+        <w:t xml:space="preserve"> deve ser colocado como uma alternativa a ser considerada</w:t>
       </w:r>
       <w:r>
         <w:rPr>
@@ -7348,7 +6744,7 @@
           <w:sz w:val="24"/>
           <w:szCs w:val="24"/>
         </w:rPr>
-        <w:t xml:space="preserve"> casamento de impedância da antena com a linha do cabo coaxial de 50 Ω</w:t>
+        <w:t xml:space="preserve"> caso os dados a serem aquisitados não correspondam ao esperado</w:t>
       </w:r>
       <w:r>
         <w:rPr>
@@ -7357,36 +6753,7 @@
           <w:sz w:val="24"/>
           <w:szCs w:val="24"/>
         </w:rPr>
-        <w:t xml:space="preserve"> deve ser colocado como uma alternativa a ser considerada</w:t>
-      </w:r>
-      <w:r>
-        <w:rPr>
-          <w:rFonts w:ascii="Arial" w:hAnsi="Arial" w:cs="Arial"/>
-          <w:bCs/>
-          <w:sz w:val="24"/>
-          <w:szCs w:val="24"/>
-        </w:rPr>
-        <w:t xml:space="preserve"> caso os dados a serem </w:t>
-      </w:r>
-      <w:proofErr w:type="spellStart"/>
-      <w:r>
-        <w:rPr>
-          <w:rFonts w:ascii="Arial" w:hAnsi="Arial" w:cs="Arial"/>
-          <w:bCs/>
-          <w:sz w:val="24"/>
-          <w:szCs w:val="24"/>
-        </w:rPr>
-        <w:t>aquisitados</w:t>
-      </w:r>
-      <w:proofErr w:type="spellEnd"/>
-      <w:r>
-        <w:rPr>
-          <w:rFonts w:ascii="Arial" w:hAnsi="Arial" w:cs="Arial"/>
-          <w:bCs/>
-          <w:sz w:val="24"/>
-          <w:szCs w:val="24"/>
-        </w:rPr>
-        <w:t xml:space="preserve"> não correspondam ao esperado</w:t>
+        <w:t>, já que a sua parte real apresenta valor superior à impedância da linha</w:t>
       </w:r>
       <w:r>
         <w:rPr>
@@ -7559,7 +6926,7 @@
 </file>
 
 <file path=word/styles.xml><?xml version="1.0" encoding="utf-8"?>
-<w:styles xmlns:mc="http://schemas.openxmlformats.org/markup-compatibility/2006" xmlns:r="http://schemas.openxmlformats.org/officeDocument/2006/relationships" xmlns:w="http://schemas.openxmlformats.org/wordprocessingml/2006/main" xmlns:w14="http://schemas.microsoft.com/office/word/2010/wordml" xmlns:w15="http://schemas.microsoft.com/office/word/2012/wordml" mc:Ignorable="w14 w15">
+<w:styles xmlns:mc="http://schemas.openxmlformats.org/markup-compatibility/2006" xmlns:r="http://schemas.openxmlformats.org/officeDocument/2006/relationships" xmlns:w="http://schemas.openxmlformats.org/wordprocessingml/2006/main" xmlns:w14="http://schemas.microsoft.com/office/word/2010/wordml" xmlns:w15="http://schemas.microsoft.com/office/word/2012/wordml" xmlns:w16cid="http://schemas.microsoft.com/office/word/2016/wordml/cid" xmlns:w16se="http://schemas.microsoft.com/office/word/2015/wordml/symex" mc:Ignorable="w14 w15 w16se w16cid">
   <w:docDefaults>
     <w:rPrDefault>
       <w:rPr>
@@ -7575,7 +6942,7 @@
       </w:pPr>
     </w:pPrDefault>
   </w:docDefaults>
-  <w:latentStyles w:defLockedState="0" w:defUIPriority="99" w:defSemiHidden="0" w:defUnhideWhenUsed="0" w:defQFormat="0" w:count="371">
+  <w:latentStyles w:defLockedState="0" w:defUIPriority="99" w:defSemiHidden="0" w:defUnhideWhenUsed="0" w:defQFormat="0" w:count="377">
     <w:lsdException w:name="Normal" w:uiPriority="0" w:qFormat="1"/>
     <w:lsdException w:name="heading 1" w:uiPriority="9" w:qFormat="1"/>
     <w:lsdException w:name="heading 2" w:semiHidden="1" w:uiPriority="9" w:unhideWhenUsed="1" w:qFormat="1"/>
@@ -7723,11 +7090,8 @@
     <w:lsdException w:name="Table 3D effects 3" w:semiHidden="1" w:unhideWhenUsed="1"/>
     <w:lsdException w:name="Table Contemporary" w:semiHidden="1" w:unhideWhenUsed="1"/>
     <w:lsdException w:name="Table Elegant" w:semiHidden="1" w:unhideWhenUsed="1"/>
-    <w:lsdException w:name="Table Professional" w:semiHidden="1" w:unhideWhenUsed="1"/>
     <w:lsdException w:name="Table Subtle 1" w:semiHidden="1" w:unhideWhenUsed="1"/>
     <w:lsdException w:name="Table Subtle 2" w:semiHidden="1" w:unhideWhenUsed="1"/>
-    <w:lsdException w:name="Table Web 1" w:semiHidden="1" w:unhideWhenUsed="1"/>
-    <w:lsdException w:name="Table Web 2" w:semiHidden="1" w:unhideWhenUsed="1"/>
     <w:lsdException w:name="Table Web 3" w:semiHidden="1" w:unhideWhenUsed="1"/>
     <w:lsdException w:name="Balloon Text" w:semiHidden="1" w:unhideWhenUsed="1"/>
     <w:lsdException w:name="Table Grid" w:uiPriority="39"/>
@@ -7947,6 +7311,12 @@
     <w:lsdException w:name="List Table 5 Dark Accent 6" w:uiPriority="50"/>
     <w:lsdException w:name="List Table 6 Colorful Accent 6" w:uiPriority="51"/>
     <w:lsdException w:name="List Table 7 Colorful Accent 6" w:uiPriority="52"/>
+    <w:lsdException w:name="Mention" w:semiHidden="1" w:unhideWhenUsed="1"/>
+    <w:lsdException w:name="Smart Hyperlink" w:semiHidden="1" w:unhideWhenUsed="1"/>
+    <w:lsdException w:name="Hashtag" w:semiHidden="1" w:unhideWhenUsed="1"/>
+    <w:lsdException w:name="Unresolved Mention" w:semiHidden="1" w:unhideWhenUsed="1"/>
+    <w:lsdException w:name="Smart Link" w:semiHidden="1" w:unhideWhenUsed="1"/>
+    <w:lsdException w:name="Smart Link Error" w:semiHidden="1" w:unhideWhenUsed="1"/>
   </w:latentStyles>
   <w:style w:type="paragraph" w:default="1" w:styleId="Normal">
     <w:name w:val="Normal"/>

</xml_diff>

<commit_message>
finalização da pesquisa e testes da antena
</commit_message>
<xml_diff>
--- a/escrita/pesquisa-antena/pesquisa-antena.docx
+++ b/escrita/pesquisa-antena/pesquisa-antena.docx
@@ -6009,8 +6009,6 @@
         </w:rPr>
         <w:t xml:space="preserve">com impedância interna de 50 Ω, </w:t>
       </w:r>
-      <w:bookmarkStart w:id="0" w:name="_GoBack"/>
-      <w:bookmarkEnd w:id="0"/>
       <w:r>
         <w:rPr>
           <w:rFonts w:ascii="Arial" w:hAnsi="Arial" w:cs="Arial"/>
@@ -6828,7 +6826,43 @@
           <w:sz w:val="24"/>
           <w:szCs w:val="24"/>
         </w:rPr>
-        <w:t xml:space="preserve">Com a antena confeccionada, os testes de impedância característica e ganho foram feitos no Laboratório de Metrologia Elétrica do IPT – Instituto de Pesquisas Tecnológicas do Estado de São Paulo. </w:t>
+        <w:t>Com a antena confeccionada, os testes de impedância característica e ganho foram feitos no Laboratório de Metrologia Elétrica do IPT – Instituto de Pesquisas Tecnológicas do Estado de São Paulo</w:t>
+      </w:r>
+      <w:r>
+        <w:rPr>
+          <w:rFonts w:ascii="Arial" w:hAnsi="Arial" w:cs="Arial"/>
+          <w:bCs/>
+          <w:sz w:val="24"/>
+          <w:szCs w:val="24"/>
+        </w:rPr>
+        <w:t>, com aux</w:t>
+      </w:r>
+      <w:r>
+        <w:rPr>
+          <w:rFonts w:ascii="Arial" w:hAnsi="Arial" w:cs="Arial"/>
+          <w:bCs/>
+          <w:sz w:val="24"/>
+          <w:szCs w:val="24"/>
+        </w:rPr>
+        <w:t>í</w:t>
+      </w:r>
+      <w:r>
+        <w:rPr>
+          <w:rFonts w:ascii="Arial" w:hAnsi="Arial" w:cs="Arial"/>
+          <w:bCs/>
+          <w:sz w:val="24"/>
+          <w:szCs w:val="24"/>
+        </w:rPr>
+        <w:t>lio do Pesquisador Fabrício Torres</w:t>
+      </w:r>
+      <w:r>
+        <w:rPr>
+          <w:rFonts w:ascii="Arial" w:hAnsi="Arial" w:cs="Arial"/>
+          <w:bCs/>
+          <w:sz w:val="24"/>
+          <w:szCs w:val="24"/>
+        </w:rPr>
+        <w:t xml:space="preserve">. </w:t>
       </w:r>
     </w:p>
     <w:p>
@@ -6849,7 +6883,7 @@
           <w:sz w:val="24"/>
           <w:szCs w:val="24"/>
         </w:rPr>
-        <w:t>&lt;&lt;fotos da antena construída&gt;&gt;</w:t>
+        <w:t xml:space="preserve">Os testes foram realizados em duas etapas. Primeiro, foi realizado o teste de atenuação no cabo coaxial separado da antena. Na segunda etapa, o cabo foi acoplado a antena e verificado a atenuação, perda de retorno e impedância do conjunto. </w:t>
       </w:r>
     </w:p>
     <w:p>
@@ -6870,8 +6904,163 @@
           <w:sz w:val="24"/>
           <w:szCs w:val="24"/>
         </w:rPr>
-        <w:t>&lt;&lt;fotos do ensaio&gt;&gt;</w:t>
-      </w:r>
+        <w:t xml:space="preserve">Com o </w:t>
+      </w:r>
+      <w:r>
+        <w:rPr>
+          <w:rFonts w:ascii="Arial" w:hAnsi="Arial" w:cs="Arial"/>
+          <w:bCs/>
+          <w:sz w:val="24"/>
+          <w:szCs w:val="24"/>
+        </w:rPr>
+        <w:t xml:space="preserve">Vector </w:t>
+      </w:r>
+      <w:r>
+        <w:rPr>
+          <w:rFonts w:ascii="Arial" w:hAnsi="Arial" w:cs="Arial"/>
+          <w:bCs/>
+          <w:sz w:val="24"/>
+          <w:szCs w:val="24"/>
+        </w:rPr>
+        <w:t>Network Analyzer, foi medido 0,7 dB de atenuação no cabo coaxial RG58 de 3,1m de comprimento.</w:t>
+      </w:r>
+    </w:p>
+    <w:p>
+      <w:pPr>
+        <w:spacing w:before="240" w:after="240" w:line="480" w:lineRule="auto"/>
+        <w:jc w:val="center"/>
+        <w:rPr>
+          <w:rFonts w:ascii="Arial" w:hAnsi="Arial" w:cs="Arial"/>
+          <w:bCs/>
+          <w:sz w:val="24"/>
+          <w:szCs w:val="24"/>
+        </w:rPr>
+      </w:pPr>
+      <w:r>
+        <w:rPr>
+          <w:noProof/>
+        </w:rPr>
+        <w:drawing>
+          <wp:inline distT="0" distB="0" distL="0" distR="0">
+            <wp:extent cx="1889948" cy="2520000"/>
+            <wp:effectExtent l="0" t="0" r="0" b="0"/>
+            <wp:docPr id="21" name="Imagem 21"/>
+            <wp:cNvGraphicFramePr>
+              <a:graphicFrameLocks xmlns:a="http://schemas.openxmlformats.org/drawingml/2006/main" noChangeAspect="1"/>
+            </wp:cNvGraphicFramePr>
+            <a:graphic xmlns:a="http://schemas.openxmlformats.org/drawingml/2006/main">
+              <a:graphicData uri="http://schemas.openxmlformats.org/drawingml/2006/picture">
+                <pic:pic xmlns:pic="http://schemas.openxmlformats.org/drawingml/2006/picture">
+                  <pic:nvPicPr>
+                    <pic:cNvPr id="0" name="Picture 11"/>
+                    <pic:cNvPicPr>
+                      <a:picLocks noChangeAspect="1" noChangeArrowheads="1"/>
+                    </pic:cNvPicPr>
+                  </pic:nvPicPr>
+                  <pic:blipFill>
+                    <a:blip r:embed="rId22" cstate="print">
+                      <a:extLst>
+                        <a:ext uri="{28A0092B-C50C-407E-A947-70E740481C1C}">
+                          <a14:useLocalDpi xmlns:a14="http://schemas.microsoft.com/office/drawing/2010/main" val="0"/>
+                        </a:ext>
+                      </a:extLst>
+                    </a:blip>
+                    <a:srcRect/>
+                    <a:stretch>
+                      <a:fillRect/>
+                    </a:stretch>
+                  </pic:blipFill>
+                  <pic:spPr bwMode="auto">
+                    <a:xfrm>
+                      <a:off x="0" y="0"/>
+                      <a:ext cx="1889948" cy="2520000"/>
+                    </a:xfrm>
+                    <a:prstGeom prst="rect">
+                      <a:avLst/>
+                    </a:prstGeom>
+                    <a:noFill/>
+                    <a:ln>
+                      <a:noFill/>
+                    </a:ln>
+                  </pic:spPr>
+                </pic:pic>
+              </a:graphicData>
+            </a:graphic>
+          </wp:inline>
+        </w:drawing>
+      </w:r>
+    </w:p>
+    <w:p>
+      <w:pPr>
+        <w:spacing w:before="240" w:after="240" w:line="480" w:lineRule="auto"/>
+        <w:jc w:val="center"/>
+        <w:rPr>
+          <w:rFonts w:ascii="Arial" w:hAnsi="Arial" w:cs="Arial"/>
+          <w:bCs/>
+          <w:sz w:val="24"/>
+          <w:szCs w:val="24"/>
+        </w:rPr>
+      </w:pPr>
+      <w:r>
+        <w:rPr>
+          <w:rFonts w:ascii="Arial" w:hAnsi="Arial" w:cs="Arial"/>
+          <w:bCs/>
+          <w:sz w:val="24"/>
+          <w:szCs w:val="24"/>
+        </w:rPr>
+        <w:t xml:space="preserve">Foto xx – </w:t>
+      </w:r>
+      <w:r>
+        <w:rPr>
+          <w:rFonts w:ascii="Arial" w:hAnsi="Arial" w:cs="Arial"/>
+          <w:bCs/>
+          <w:sz w:val="24"/>
+          <w:szCs w:val="24"/>
+        </w:rPr>
+        <w:t xml:space="preserve">Vector </w:t>
+      </w:r>
+      <w:r>
+        <w:rPr>
+          <w:rFonts w:ascii="Arial" w:hAnsi="Arial" w:cs="Arial"/>
+          <w:bCs/>
+          <w:sz w:val="24"/>
+          <w:szCs w:val="24"/>
+        </w:rPr>
+        <w:t>Network Analyzer</w:t>
+      </w:r>
+    </w:p>
+    <w:p>
+      <w:pPr>
+        <w:spacing w:before="240" w:after="240" w:line="480" w:lineRule="auto"/>
+        <w:jc w:val="center"/>
+        <w:rPr>
+          <w:rFonts w:ascii="Arial" w:hAnsi="Arial" w:cs="Arial"/>
+          <w:bCs/>
+          <w:sz w:val="24"/>
+          <w:szCs w:val="24"/>
+        </w:rPr>
+      </w:pPr>
+      <w:r>
+        <w:rPr>
+          <w:rFonts w:ascii="Arial" w:hAnsi="Arial" w:cs="Arial"/>
+          <w:bCs/>
+          <w:sz w:val="24"/>
+          <w:szCs w:val="24"/>
+        </w:rPr>
+        <w:t>Fonte – Laboratório de Metrologia Elétrica – IPT</w:t>
+      </w:r>
+    </w:p>
+    <w:p>
+      <w:pPr>
+        <w:spacing w:before="240" w:after="240" w:line="480" w:lineRule="auto"/>
+        <w:jc w:val="center"/>
+        <w:rPr>
+          <w:rFonts w:ascii="Arial" w:hAnsi="Arial" w:cs="Arial"/>
+          <w:bCs/>
+          <w:sz w:val="24"/>
+          <w:szCs w:val="24"/>
+        </w:rPr>
+      </w:pPr>
     </w:p>
     <w:p>
       <w:pPr>
@@ -6891,7 +7080,124 @@
           <w:sz w:val="24"/>
           <w:szCs w:val="24"/>
         </w:rPr>
-        <w:t>&lt;&lt;resultados sem casamento de impedância&gt;&gt;</w:t>
+        <w:lastRenderedPageBreak/>
+        <w:t>Acoplando o cabo a antena</w:t>
+      </w:r>
+      <w:r>
+        <w:rPr>
+          <w:rFonts w:ascii="Arial" w:hAnsi="Arial" w:cs="Arial"/>
+          <w:bCs/>
+          <w:sz w:val="24"/>
+          <w:szCs w:val="24"/>
+        </w:rPr>
+        <w:t>, e com o VNA configurado para gerar um sinal na faixa de 130 MHz até 140 MHz, a seguinte figura é apresentada no diagrama de Smith do equipamento.</w:t>
+      </w:r>
+    </w:p>
+    <w:p>
+      <w:pPr>
+        <w:spacing w:before="240" w:after="240" w:line="480" w:lineRule="auto"/>
+        <w:jc w:val="center"/>
+        <w:rPr>
+          <w:rFonts w:ascii="Arial" w:hAnsi="Arial" w:cs="Arial"/>
+          <w:bCs/>
+          <w:sz w:val="24"/>
+          <w:szCs w:val="24"/>
+        </w:rPr>
+      </w:pPr>
+      <w:r>
+        <w:rPr>
+          <w:noProof/>
+        </w:rPr>
+        <w:drawing>
+          <wp:inline distT="0" distB="0" distL="0" distR="0">
+            <wp:extent cx="2159940" cy="2880000"/>
+            <wp:effectExtent l="0" t="0" r="0" b="0"/>
+            <wp:docPr id="22" name="Imagem 22"/>
+            <wp:cNvGraphicFramePr>
+              <a:graphicFrameLocks xmlns:a="http://schemas.openxmlformats.org/drawingml/2006/main" noChangeAspect="1"/>
+            </wp:cNvGraphicFramePr>
+            <a:graphic xmlns:a="http://schemas.openxmlformats.org/drawingml/2006/main">
+              <a:graphicData uri="http://schemas.openxmlformats.org/drawingml/2006/picture">
+                <pic:pic xmlns:pic="http://schemas.openxmlformats.org/drawingml/2006/picture">
+                  <pic:nvPicPr>
+                    <pic:cNvPr id="0" name="Picture 13"/>
+                    <pic:cNvPicPr>
+                      <a:picLocks noChangeAspect="1" noChangeArrowheads="1"/>
+                    </pic:cNvPicPr>
+                  </pic:nvPicPr>
+                  <pic:blipFill>
+                    <a:blip r:embed="rId23" cstate="print">
+                      <a:extLst>
+                        <a:ext uri="{28A0092B-C50C-407E-A947-70E740481C1C}">
+                          <a14:useLocalDpi xmlns:a14="http://schemas.microsoft.com/office/drawing/2010/main" val="0"/>
+                        </a:ext>
+                      </a:extLst>
+                    </a:blip>
+                    <a:srcRect/>
+                    <a:stretch>
+                      <a:fillRect/>
+                    </a:stretch>
+                  </pic:blipFill>
+                  <pic:spPr bwMode="auto">
+                    <a:xfrm>
+                      <a:off x="0" y="0"/>
+                      <a:ext cx="2159940" cy="2880000"/>
+                    </a:xfrm>
+                    <a:prstGeom prst="rect">
+                      <a:avLst/>
+                    </a:prstGeom>
+                    <a:noFill/>
+                    <a:ln>
+                      <a:noFill/>
+                    </a:ln>
+                  </pic:spPr>
+                </pic:pic>
+              </a:graphicData>
+            </a:graphic>
+          </wp:inline>
+        </w:drawing>
+      </w:r>
+    </w:p>
+    <w:p>
+      <w:pPr>
+        <w:spacing w:before="240" w:after="240" w:line="480" w:lineRule="auto"/>
+        <w:jc w:val="center"/>
+        <w:rPr>
+          <w:rFonts w:ascii="Arial" w:hAnsi="Arial" w:cs="Arial"/>
+          <w:bCs/>
+          <w:sz w:val="24"/>
+          <w:szCs w:val="24"/>
+        </w:rPr>
+      </w:pPr>
+      <w:r>
+        <w:rPr>
+          <w:rFonts w:ascii="Arial" w:hAnsi="Arial" w:cs="Arial"/>
+          <w:bCs/>
+          <w:sz w:val="24"/>
+          <w:szCs w:val="24"/>
+        </w:rPr>
+        <w:t>Fotoxx- diagrama de Smith do conjunto cabo-antena</w:t>
+      </w:r>
+    </w:p>
+    <w:p>
+      <w:pPr>
+        <w:spacing w:before="240" w:after="240" w:line="480" w:lineRule="auto"/>
+        <w:jc w:val="center"/>
+        <w:rPr>
+          <w:rFonts w:ascii="Arial" w:hAnsi="Arial" w:cs="Arial"/>
+          <w:bCs/>
+          <w:sz w:val="24"/>
+          <w:szCs w:val="24"/>
+        </w:rPr>
+      </w:pPr>
+      <w:r>
+        <w:rPr>
+          <w:rFonts w:ascii="Arial" w:hAnsi="Arial" w:cs="Arial"/>
+          <w:bCs/>
+          <w:sz w:val="24"/>
+          <w:szCs w:val="24"/>
+        </w:rPr>
+        <w:t>Fonte – Laboratório de Metrologia Elétrica – IPT</w:t>
       </w:r>
     </w:p>
     <w:p>
@@ -6899,21 +7205,476 @@
         <w:spacing w:before="240" w:after="240" w:line="480" w:lineRule="auto"/>
         <w:jc w:val="both"/>
         <w:rPr>
-          <w:rFonts w:ascii="Arial" w:hAnsi="Arial" w:cs="Arial"/>
-          <w:bCs/>
-          <w:sz w:val="24"/>
-          <w:szCs w:val="24"/>
-        </w:rPr>
-      </w:pPr>
-      <w:r>
-        <w:rPr>
-          <w:rFonts w:ascii="Arial" w:hAnsi="Arial" w:cs="Arial"/>
-          <w:bCs/>
-          <w:sz w:val="24"/>
-          <w:szCs w:val="24"/>
-        </w:rPr>
-        <w:t>&lt;&lt;resultados com casamento de impedância&gt;&gt;</w:t>
-      </w:r>
+          <w:rFonts w:ascii="Arial" w:eastAsiaTheme="minorEastAsia" w:hAnsi="Arial" w:cs="Arial"/>
+          <w:bCs/>
+          <w:sz w:val="24"/>
+          <w:szCs w:val="24"/>
+        </w:rPr>
+      </w:pPr>
+      <w:r>
+        <w:rPr>
+          <w:rFonts w:ascii="Arial" w:hAnsi="Arial" w:cs="Arial"/>
+          <w:bCs/>
+          <w:sz w:val="24"/>
+          <w:szCs w:val="24"/>
+        </w:rPr>
+        <w:t>Nele, com a frequência posicionada em 137,5 MHz, apresentou perda de retorno de -4,5 dB e coeficiente de onda estacionária em aproximadamente 4. A impedância do conjunto</w:t>
+      </w:r>
+      <w:r>
+        <w:rPr>
+          <w:rFonts w:ascii="Arial" w:hAnsi="Arial" w:cs="Arial"/>
+          <w:bCs/>
+          <w:sz w:val="24"/>
+          <w:szCs w:val="24"/>
+        </w:rPr>
+        <w:t xml:space="preserve"> apresentou característica capacitiva no valor de </w:t>
+      </w:r>
+      <m:oMath>
+        <m:r>
+          <w:rPr>
+            <w:rFonts w:ascii="Cambria Math" w:hAnsi="Cambria Math" w:cs="Arial"/>
+            <w:sz w:val="24"/>
+            <w:szCs w:val="24"/>
+          </w:rPr>
+          <m:t>Z=</m:t>
+        </m:r>
+        <m:d>
+          <m:dPr>
+            <m:ctrlPr>
+              <w:rPr>
+                <w:rFonts w:ascii="Cambria Math" w:hAnsi="Cambria Math" w:cs="Arial"/>
+                <w:bCs/>
+                <w:i/>
+                <w:sz w:val="24"/>
+                <w:szCs w:val="24"/>
+              </w:rPr>
+            </m:ctrlPr>
+          </m:dPr>
+          <m:e>
+            <m:r>
+              <w:rPr>
+                <w:rFonts w:ascii="Cambria Math" w:hAnsi="Cambria Math" w:cs="Arial"/>
+                <w:sz w:val="24"/>
+                <w:szCs w:val="24"/>
+              </w:rPr>
+              <m:t>43-j68</m:t>
+            </m:r>
+          </m:e>
+        </m:d>
+        <m:r>
+          <m:rPr>
+            <m:sty m:val="p"/>
+          </m:rPr>
+          <w:rPr>
+            <w:rFonts w:ascii="Cambria Math" w:hAnsi="Cambria Math" w:cs="Arial"/>
+            <w:sz w:val="24"/>
+            <w:szCs w:val="24"/>
+          </w:rPr>
+          <m:t xml:space="preserve"> </m:t>
+        </m:r>
+        <m:r>
+          <m:rPr>
+            <m:sty m:val="p"/>
+          </m:rPr>
+          <w:rPr>
+            <w:rFonts w:ascii="Cambria Math" w:hAnsi="Cambria Math" w:cs="Arial"/>
+            <w:sz w:val="24"/>
+            <w:szCs w:val="24"/>
+          </w:rPr>
+          <m:t>Ω</m:t>
+        </m:r>
+      </m:oMath>
+      <w:r>
+        <w:rPr>
+          <w:rFonts w:ascii="Arial" w:eastAsiaTheme="minorEastAsia" w:hAnsi="Arial" w:cs="Arial"/>
+          <w:bCs/>
+          <w:sz w:val="24"/>
+          <w:szCs w:val="24"/>
+        </w:rPr>
+        <w:t xml:space="preserve">. </w:t>
+      </w:r>
+    </w:p>
+    <w:p>
+      <w:pPr>
+        <w:spacing w:before="240" w:after="240" w:line="480" w:lineRule="auto"/>
+        <w:jc w:val="both"/>
+        <w:rPr>
+          <w:rFonts w:ascii="Arial" w:eastAsiaTheme="minorEastAsia" w:hAnsi="Arial" w:cs="Arial"/>
+          <w:bCs/>
+          <w:sz w:val="24"/>
+          <w:szCs w:val="24"/>
+        </w:rPr>
+      </w:pPr>
+      <w:r>
+        <w:rPr>
+          <w:rFonts w:ascii="Arial" w:eastAsiaTheme="minorEastAsia" w:hAnsi="Arial" w:cs="Arial"/>
+          <w:bCs/>
+          <w:sz w:val="24"/>
+          <w:szCs w:val="24"/>
+        </w:rPr>
+        <w:t>Para perda de retorno de – 4,5 dB, a porcentagem equivalente da potência refletida equivale a aproximadamente 36%, o que significa 64% de eficiência do conjunto. [10]</w:t>
+      </w:r>
+    </w:p>
+    <w:p>
+      <w:pPr>
+        <w:spacing w:before="240" w:after="240" w:line="480" w:lineRule="auto"/>
+        <w:jc w:val="both"/>
+        <w:rPr>
+          <w:rFonts w:ascii="Arial" w:eastAsiaTheme="minorEastAsia" w:hAnsi="Arial" w:cs="Arial"/>
+          <w:bCs/>
+          <w:sz w:val="24"/>
+          <w:szCs w:val="24"/>
+        </w:rPr>
+      </w:pPr>
+      <w:r>
+        <w:rPr>
+          <w:rFonts w:ascii="Arial" w:eastAsiaTheme="minorEastAsia" w:hAnsi="Arial" w:cs="Arial"/>
+          <w:bCs/>
+          <w:sz w:val="24"/>
+          <w:szCs w:val="24"/>
+        </w:rPr>
+        <w:t>Recomenda-se, para uma boa</w:t>
+      </w:r>
+      <w:r>
+        <w:rPr>
+          <w:rFonts w:ascii="Arial" w:eastAsiaTheme="minorEastAsia" w:hAnsi="Arial" w:cs="Arial"/>
+          <w:bCs/>
+          <w:sz w:val="24"/>
+          <w:szCs w:val="24"/>
+        </w:rPr>
+        <w:t xml:space="preserve"> antena o mínimo de -10 dB de perda de retorno, ou um COE com no máximo 2:1, assim, pode-se ter uma eficiência de, no mínimo, 90% da potência irradiada. </w:t>
+      </w:r>
+    </w:p>
+    <w:p>
+      <w:pPr>
+        <w:spacing w:before="240" w:after="240" w:line="480" w:lineRule="auto"/>
+        <w:jc w:val="both"/>
+        <w:rPr>
+          <w:rFonts w:ascii="Arial" w:hAnsi="Arial" w:cs="Arial"/>
+          <w:bCs/>
+          <w:sz w:val="24"/>
+          <w:szCs w:val="24"/>
+        </w:rPr>
+      </w:pPr>
+      <w:r>
+        <w:rPr>
+          <w:rFonts w:ascii="Arial" w:eastAsiaTheme="minorEastAsia" w:hAnsi="Arial" w:cs="Arial"/>
+          <w:bCs/>
+          <w:sz w:val="24"/>
+          <w:szCs w:val="24"/>
+        </w:rPr>
+        <w:lastRenderedPageBreak/>
+        <w:t>Levando em consideração de que a antena aqui estudada é confeccionada de maneira artesanal e com materiais improvisados, pode-se considerar que seu desempenho frente aos resultados obtidos em laboratório e nas aquisição de imagens, como r</w:t>
+      </w:r>
+      <w:r>
+        <w:rPr>
+          <w:rFonts w:ascii="Arial" w:eastAsiaTheme="minorEastAsia" w:hAnsi="Arial" w:cs="Arial"/>
+          <w:bCs/>
+          <w:sz w:val="24"/>
+          <w:szCs w:val="24"/>
+        </w:rPr>
+        <w:t>azoável</w:t>
+      </w:r>
+      <w:bookmarkStart w:id="0" w:name="_GoBack"/>
+      <w:bookmarkEnd w:id="0"/>
+      <w:r>
+        <w:rPr>
+          <w:rFonts w:ascii="Arial" w:eastAsiaTheme="minorEastAsia" w:hAnsi="Arial" w:cs="Arial"/>
+          <w:bCs/>
+          <w:sz w:val="24"/>
+          <w:szCs w:val="24"/>
+        </w:rPr>
+        <w:t>, bastando apenas dimensionar um casamento de impedâncias adequado a fim de diminuir o COE e poder aumentar sua eficiência, a fim de garantir maior confiabilidade nos resultados onde el</w:t>
+      </w:r>
+      <w:r>
+        <w:rPr>
+          <w:rFonts w:ascii="Arial" w:eastAsiaTheme="minorEastAsia" w:hAnsi="Arial" w:cs="Arial"/>
+          <w:bCs/>
+          <w:sz w:val="24"/>
+          <w:szCs w:val="24"/>
+        </w:rPr>
+        <w:t>a</w:t>
+      </w:r>
+      <w:r>
+        <w:rPr>
+          <w:rFonts w:ascii="Arial" w:eastAsiaTheme="minorEastAsia" w:hAnsi="Arial" w:cs="Arial"/>
+          <w:bCs/>
+          <w:sz w:val="24"/>
+          <w:szCs w:val="24"/>
+        </w:rPr>
+        <w:t xml:space="preserve"> for aplicada. </w:t>
+      </w:r>
+    </w:p>
+    <w:p>
+      <w:pPr>
+        <w:rPr>
+          <w:rFonts w:ascii="Arial" w:hAnsi="Arial" w:cs="Arial"/>
+          <w:bCs/>
+          <w:sz w:val="24"/>
+          <w:szCs w:val="24"/>
+        </w:rPr>
+      </w:pPr>
+      <w:r>
+        <w:rPr>
+          <w:rFonts w:ascii="Arial" w:hAnsi="Arial" w:cs="Arial"/>
+          <w:bCs/>
+          <w:sz w:val="24"/>
+          <w:szCs w:val="24"/>
+        </w:rPr>
+        <w:br w:type="page"/>
+      </w:r>
+    </w:p>
+    <w:p>
+      <w:pPr>
+        <w:spacing w:before="240" w:after="240" w:line="480" w:lineRule="auto"/>
+        <w:jc w:val="both"/>
+        <w:rPr>
+          <w:rFonts w:ascii="Arial" w:hAnsi="Arial" w:cs="Arial"/>
+          <w:bCs/>
+          <w:sz w:val="24"/>
+          <w:szCs w:val="24"/>
+        </w:rPr>
+      </w:pPr>
+      <w:r>
+        <w:rPr>
+          <w:rFonts w:ascii="Arial" w:hAnsi="Arial" w:cs="Arial"/>
+          <w:bCs/>
+          <w:sz w:val="24"/>
+          <w:szCs w:val="24"/>
+        </w:rPr>
+        <w:lastRenderedPageBreak/>
+        <w:t>[7]LRPT WEATHER SATELLITE IMAGE ACQUISITION USING A SDR-BASED RECEPTION SYSTEM. -  DASCAL, Paul Vladut</w:t>
+      </w:r>
+    </w:p>
+    <w:p>
+      <w:pPr>
+        <w:spacing w:before="240" w:after="240" w:line="480" w:lineRule="auto"/>
+        <w:jc w:val="both"/>
+        <w:rPr>
+          <w:rFonts w:ascii="Arial" w:hAnsi="Arial" w:cs="Arial"/>
+          <w:bCs/>
+          <w:sz w:val="24"/>
+          <w:szCs w:val="24"/>
+        </w:rPr>
+      </w:pPr>
+    </w:p>
+    <w:p>
+      <w:pPr>
+        <w:spacing w:before="240" w:after="240" w:line="480" w:lineRule="auto"/>
+        <w:jc w:val="both"/>
+        <w:rPr>
+          <w:rFonts w:ascii="Arial" w:hAnsi="Arial" w:cs="Arial"/>
+          <w:bCs/>
+          <w:sz w:val="24"/>
+          <w:szCs w:val="24"/>
+        </w:rPr>
+      </w:pPr>
+      <w:r>
+        <w:rPr>
+          <w:rFonts w:ascii="Arial" w:hAnsi="Arial" w:cs="Arial"/>
+          <w:bCs/>
+          <w:sz w:val="24"/>
+          <w:szCs w:val="24"/>
+        </w:rPr>
+        <w:t>[2] HAYT, W. H.; BUCK, J. A. Eletromagnetismo. [S.l.]: Bookman Editora, 2013.</w:t>
+      </w:r>
+    </w:p>
+    <w:p>
+      <w:pPr>
+        <w:spacing w:before="240" w:after="240" w:line="480" w:lineRule="auto"/>
+        <w:jc w:val="both"/>
+        <w:rPr>
+          <w:rFonts w:ascii="Arial" w:hAnsi="Arial" w:cs="Arial"/>
+          <w:bCs/>
+          <w:sz w:val="24"/>
+          <w:szCs w:val="24"/>
+        </w:rPr>
+      </w:pPr>
+      <w:r>
+        <w:rPr>
+          <w:rFonts w:ascii="Arial" w:hAnsi="Arial" w:cs="Arial"/>
+          <w:bCs/>
+          <w:sz w:val="24"/>
+          <w:szCs w:val="24"/>
+        </w:rPr>
+        <w:t>[1] BALANIS, C. A. Modern antenna handbook. [S.l.]: John Wiley &amp; Sons, 2011.</w:t>
+      </w:r>
+    </w:p>
+    <w:p>
+      <w:pPr>
+        <w:spacing w:before="240" w:after="240" w:line="480" w:lineRule="auto"/>
+        <w:jc w:val="both"/>
+        <w:rPr>
+          <w:rFonts w:ascii="Arial" w:hAnsi="Arial" w:cs="Arial"/>
+          <w:bCs/>
+          <w:sz w:val="24"/>
+          <w:szCs w:val="24"/>
+        </w:rPr>
+      </w:pPr>
+      <w:r>
+        <w:rPr>
+          <w:rFonts w:ascii="Arial" w:hAnsi="Arial" w:cs="Arial"/>
+          <w:bCs/>
+          <w:sz w:val="24"/>
+          <w:szCs w:val="24"/>
+        </w:rPr>
+        <w:t>[3] SHAKEEB, M. Circularly Polarized Microstrip Antenna. Tese (Doutorado) — Concordia</w:t>
+      </w:r>
+    </w:p>
+    <w:p>
+      <w:pPr>
+        <w:spacing w:before="240" w:after="240" w:line="480" w:lineRule="auto"/>
+        <w:jc w:val="both"/>
+        <w:rPr>
+          <w:rFonts w:ascii="Arial" w:hAnsi="Arial" w:cs="Arial"/>
+          <w:bCs/>
+          <w:sz w:val="24"/>
+          <w:szCs w:val="24"/>
+        </w:rPr>
+      </w:pPr>
+      <w:r>
+        <w:rPr>
+          <w:rFonts w:ascii="Arial" w:hAnsi="Arial" w:cs="Arial"/>
+          <w:bCs/>
+          <w:sz w:val="24"/>
+          <w:szCs w:val="24"/>
+        </w:rPr>
+        <w:t>University, 2011.</w:t>
+      </w:r>
+    </w:p>
+    <w:p>
+      <w:pPr>
+        <w:spacing w:before="240" w:after="240" w:line="480" w:lineRule="auto"/>
+        <w:jc w:val="both"/>
+        <w:rPr>
+          <w:rFonts w:ascii="Arial" w:hAnsi="Arial" w:cs="Arial"/>
+          <w:bCs/>
+          <w:sz w:val="24"/>
+          <w:szCs w:val="24"/>
+        </w:rPr>
+      </w:pPr>
+      <w:r>
+        <w:rPr>
+          <w:rFonts w:ascii="Arial" w:hAnsi="Arial" w:cs="Arial"/>
+          <w:bCs/>
+          <w:sz w:val="24"/>
+          <w:szCs w:val="24"/>
+        </w:rPr>
+        <w:t>[4]https://www.arsatc.org/noaa2.html, 08/09/2019, 17h</w:t>
+      </w:r>
+    </w:p>
+    <w:p>
+      <w:pPr>
+        <w:spacing w:before="240" w:after="240" w:line="480" w:lineRule="auto"/>
+        <w:jc w:val="both"/>
+        <w:rPr>
+          <w:rFonts w:ascii="Arial" w:hAnsi="Arial" w:cs="Arial"/>
+          <w:bCs/>
+          <w:sz w:val="24"/>
+          <w:szCs w:val="24"/>
+        </w:rPr>
+      </w:pPr>
+      <w:r>
+        <w:rPr>
+          <w:rFonts w:ascii="Arial" w:hAnsi="Arial" w:cs="Arial"/>
+          <w:bCs/>
+          <w:sz w:val="24"/>
+          <w:szCs w:val="24"/>
+        </w:rPr>
+        <w:t>[5] http://www.inpe.br/scd1/site_scd/scd1/osatelite.htm, 08/09/2019, 18h15min</w:t>
+      </w:r>
+    </w:p>
+    <w:p>
+      <w:pPr>
+        <w:spacing w:before="240" w:after="240" w:line="480" w:lineRule="auto"/>
+        <w:jc w:val="both"/>
+        <w:rPr>
+          <w:rFonts w:ascii="Arial" w:hAnsi="Arial" w:cs="Arial"/>
+          <w:bCs/>
+          <w:sz w:val="24"/>
+          <w:szCs w:val="24"/>
+        </w:rPr>
+      </w:pPr>
+      <w:r>
+        <w:rPr>
+          <w:rFonts w:ascii="Arial" w:hAnsi="Arial" w:cs="Arial"/>
+          <w:bCs/>
+          <w:sz w:val="24"/>
+          <w:szCs w:val="24"/>
+        </w:rPr>
+        <w:t>[6] R.W. Hollander, “Resonant Quadrafilar Helical Antenna”, WORKING GROUP SATELLITES, 1999.</w:t>
+      </w:r>
+    </w:p>
+    <w:p>
+      <w:pPr>
+        <w:spacing w:before="240" w:after="240" w:line="480" w:lineRule="auto"/>
+        <w:jc w:val="both"/>
+        <w:rPr>
+          <w:rFonts w:ascii="Arial" w:hAnsi="Arial" w:cs="Arial"/>
+          <w:bCs/>
+          <w:sz w:val="24"/>
+          <w:szCs w:val="24"/>
+        </w:rPr>
+      </w:pPr>
+      <w:r>
+        <w:rPr>
+          <w:rFonts w:ascii="Arial" w:hAnsi="Arial" w:cs="Arial"/>
+          <w:bCs/>
+          <w:sz w:val="24"/>
+          <w:szCs w:val="24"/>
+        </w:rPr>
+        <w:t>[8] http://www.py2bbs.qsl.br/qfh.php, 08/09/2019, 12h23min</w:t>
+      </w:r>
+    </w:p>
+    <w:p>
+      <w:pPr>
+        <w:spacing w:before="240" w:after="240" w:line="480" w:lineRule="auto"/>
+        <w:jc w:val="both"/>
+        <w:rPr>
+          <w:rFonts w:ascii="Arial" w:hAnsi="Arial" w:cs="Arial"/>
+          <w:bCs/>
+          <w:sz w:val="24"/>
+          <w:szCs w:val="24"/>
+        </w:rPr>
+      </w:pPr>
+      <w:r>
+        <w:rPr>
+          <w:rFonts w:ascii="Arial" w:hAnsi="Arial" w:cs="Arial"/>
+          <w:bCs/>
+          <w:sz w:val="24"/>
+          <w:szCs w:val="24"/>
+        </w:rPr>
+        <w:t>[9] http://www.eldtec.com.br/cabos/rf50/rg58, 08/09/2019, 14h</w:t>
+      </w:r>
+    </w:p>
+    <w:p>
+      <w:pPr>
+        <w:spacing w:before="240" w:after="240" w:line="480" w:lineRule="auto"/>
+        <w:jc w:val="both"/>
+        <w:rPr>
+          <w:rFonts w:ascii="Arial" w:hAnsi="Arial" w:cs="Arial"/>
+          <w:bCs/>
+          <w:sz w:val="24"/>
+          <w:szCs w:val="24"/>
+        </w:rPr>
+      </w:pPr>
+      <w:r>
+        <w:rPr>
+          <w:rFonts w:ascii="Arial" w:hAnsi="Arial" w:cs="Arial"/>
+          <w:bCs/>
+          <w:sz w:val="24"/>
+          <w:szCs w:val="24"/>
+        </w:rPr>
+        <w:t xml:space="preserve">[10] - </w:t>
+      </w:r>
+      <w:hyperlink r:id="rId24" w:history="1">
+        <w:r>
+          <w:rPr>
+            <w:rStyle w:val="Hyperlink"/>
+          </w:rPr>
+          <w:t>http://www.antenna-theory.com/definitions/vswr.php</w:t>
+        </w:r>
+      </w:hyperlink>
     </w:p>
     <w:sectPr>
       <w:pgSz w:w="11906" w:h="16838"/>
@@ -7090,8 +7851,11 @@
     <w:lsdException w:name="Table 3D effects 3" w:semiHidden="1" w:unhideWhenUsed="1"/>
     <w:lsdException w:name="Table Contemporary" w:semiHidden="1" w:unhideWhenUsed="1"/>
     <w:lsdException w:name="Table Elegant" w:semiHidden="1" w:unhideWhenUsed="1"/>
+    <w:lsdException w:name="Table Professional" w:semiHidden="1" w:unhideWhenUsed="1"/>
     <w:lsdException w:name="Table Subtle 1" w:semiHidden="1" w:unhideWhenUsed="1"/>
     <w:lsdException w:name="Table Subtle 2" w:semiHidden="1" w:unhideWhenUsed="1"/>
+    <w:lsdException w:name="Table Web 1" w:semiHidden="1" w:unhideWhenUsed="1"/>
+    <w:lsdException w:name="Table Web 2" w:semiHidden="1" w:unhideWhenUsed="1"/>
     <w:lsdException w:name="Table Web 3" w:semiHidden="1" w:unhideWhenUsed="1"/>
     <w:lsdException w:name="Balloon Text" w:semiHidden="1" w:unhideWhenUsed="1"/>
     <w:lsdException w:name="Table Grid" w:uiPriority="39"/>

</xml_diff>

<commit_message>
inclusao para estudo da impedancia e perda de retorno da antena
</commit_message>
<xml_diff>
--- a/escrita/pesquisa-antena/pesquisa-antena.docx
+++ b/escrita/pesquisa-antena/pesquisa-antena.docx
@@ -1,6 +1,6 @@
 
 <file path=word/document.xml><?xml version="1.0" encoding="utf-8"?>
-<w:document xmlns:wpc="http://schemas.microsoft.com/office/word/2010/wordprocessingCanvas" xmlns:mc="http://schemas.openxmlformats.org/markup-compatibility/2006" xmlns:o="urn:schemas-microsoft-com:office:office" xmlns:r="http://schemas.openxmlformats.org/officeDocument/2006/relationships" xmlns:m="http://schemas.openxmlformats.org/officeDocument/2006/math" xmlns:v="urn:schemas-microsoft-com:vml" xmlns:wp14="http://schemas.microsoft.com/office/word/2010/wordprocessingDrawing" xmlns:wp="http://schemas.openxmlformats.org/drawingml/2006/wordprocessingDrawing" xmlns:w10="urn:schemas-microsoft-com:office:word" xmlns:w="http://schemas.openxmlformats.org/wordprocessingml/2006/main" xmlns:w14="http://schemas.microsoft.com/office/word/2010/wordml" xmlns:w15="http://schemas.microsoft.com/office/word/2012/wordml" xmlns:wpg="http://schemas.microsoft.com/office/word/2010/wordprocessingGroup" xmlns:wpi="http://schemas.microsoft.com/office/word/2010/wordprocessingInk" xmlns:wne="http://schemas.microsoft.com/office/word/2006/wordml" xmlns:wps="http://schemas.microsoft.com/office/word/2010/wordprocessingShape" mc:Ignorable="w14 w15 wp14">
+<w:document xmlns:wpc="http://schemas.microsoft.com/office/word/2010/wordprocessingCanvas" xmlns:cx="http://schemas.microsoft.com/office/drawing/2014/chartex" xmlns:cx1="http://schemas.microsoft.com/office/drawing/2015/9/8/chartex" xmlns:cx2="http://schemas.microsoft.com/office/drawing/2015/10/21/chartex" xmlns:cx3="http://schemas.microsoft.com/office/drawing/2016/5/9/chartex" xmlns:cx4="http://schemas.microsoft.com/office/drawing/2016/5/10/chartex" xmlns:cx5="http://schemas.microsoft.com/office/drawing/2016/5/11/chartex" xmlns:cx6="http://schemas.microsoft.com/office/drawing/2016/5/12/chartex" xmlns:cx7="http://schemas.microsoft.com/office/drawing/2016/5/13/chartex" xmlns:cx8="http://schemas.microsoft.com/office/drawing/2016/5/14/chartex" xmlns:mc="http://schemas.openxmlformats.org/markup-compatibility/2006" xmlns:aink="http://schemas.microsoft.com/office/drawing/2016/ink" xmlns:am3d="http://schemas.microsoft.com/office/drawing/2017/model3d" xmlns:o="urn:schemas-microsoft-com:office:office" xmlns:r="http://schemas.openxmlformats.org/officeDocument/2006/relationships" xmlns:m="http://schemas.openxmlformats.org/officeDocument/2006/math" xmlns:v="urn:schemas-microsoft-com:vml" xmlns:wp14="http://schemas.microsoft.com/office/word/2010/wordprocessingDrawing" xmlns:wp="http://schemas.openxmlformats.org/drawingml/2006/wordprocessingDrawing" xmlns:w10="urn:schemas-microsoft-com:office:word" xmlns:w="http://schemas.openxmlformats.org/wordprocessingml/2006/main" xmlns:w14="http://schemas.microsoft.com/office/word/2010/wordml" xmlns:w15="http://schemas.microsoft.com/office/word/2012/wordml" xmlns:w16cid="http://schemas.microsoft.com/office/word/2016/wordml/cid" xmlns:w16se="http://schemas.microsoft.com/office/word/2015/wordml/symex" xmlns:wpg="http://schemas.microsoft.com/office/word/2010/wordprocessingGroup" xmlns:wpi="http://schemas.microsoft.com/office/word/2010/wordprocessingInk" xmlns:wne="http://schemas.microsoft.com/office/word/2006/wordml" xmlns:wps="http://schemas.microsoft.com/office/word/2010/wordprocessingShape" mc:Ignorable="w14 w15 w16se w16cid wp14">
   <w:body>
     <w:p>
       <w:pPr>
@@ -103,25 +103,7 @@
           <w:sz w:val="24"/>
           <w:szCs w:val="24"/>
         </w:rPr>
-        <w:t xml:space="preserve"> VHF e possuir o </w:t>
-      </w:r>
-      <w:proofErr w:type="gramStart"/>
-      <w:r>
-        <w:rPr>
-          <w:rFonts w:ascii="Arial" w:hAnsi="Arial" w:cs="Arial"/>
-          <w:sz w:val="24"/>
-          <w:szCs w:val="24"/>
-        </w:rPr>
-        <w:t>mesmo</w:t>
-      </w:r>
-      <w:proofErr w:type="gramEnd"/>
-      <w:r>
-        <w:rPr>
-          <w:rFonts w:ascii="Arial" w:hAnsi="Arial" w:cs="Arial"/>
-          <w:sz w:val="24"/>
-          <w:szCs w:val="24"/>
-        </w:rPr>
-        <w:t xml:space="preserve"> tipo de polarização circular de onda plana, a qual, também o é da antena de transmissão do sinal</w:t>
+        <w:t xml:space="preserve"> VHF e possuir o mesmo tipo de polarização circular de onda plana, a qual, também o é da antena de transmissão do sinal</w:t>
       </w:r>
       <w:r>
         <w:rPr>
@@ -797,16 +779,7 @@
           <w:sz w:val="24"/>
           <w:szCs w:val="24"/>
         </w:rPr>
-        <w:t xml:space="preserve">As componentes que se propagam nas </w:t>
-      </w:r>
-      <w:proofErr w:type="gramStart"/>
-      <w:r>
-        <w:rPr>
-          <w:rFonts w:ascii="Arial" w:hAnsi="Arial" w:cs="Arial"/>
-          <w:sz w:val="24"/>
-          <w:szCs w:val="24"/>
-        </w:rPr>
-        <w:t>direções</w:t>
+        <w:t>As componentes que se propagam nas direções</w:t>
       </w:r>
       <w:r>
         <w:rPr>
@@ -932,16 +905,7 @@
           <w:sz w:val="24"/>
           <w:szCs w:val="24"/>
         </w:rPr>
-        <w:t>podem</w:t>
-      </w:r>
-      <w:proofErr w:type="gramEnd"/>
-      <w:r>
-        <w:rPr>
-          <w:rFonts w:ascii="Arial" w:hAnsi="Arial" w:cs="Arial"/>
-          <w:sz w:val="24"/>
-          <w:szCs w:val="24"/>
-        </w:rPr>
-        <w:t xml:space="preserve"> ser decompostas em</w:t>
+        <w:t>podem ser decompostas em</w:t>
       </w:r>
     </w:p>
     <w:p>
@@ -957,23 +921,13 @@
           <w:szCs w:val="24"/>
         </w:rPr>
       </w:pPr>
-      <w:proofErr w:type="gramStart"/>
-      <w:r>
-        <w:rPr>
-          <w:rFonts w:ascii="Arial" w:hAnsi="Arial" w:cs="Arial"/>
-          <w:sz w:val="24"/>
-          <w:szCs w:val="24"/>
-        </w:rPr>
-        <w:t>função</w:t>
-      </w:r>
-      <w:proofErr w:type="gramEnd"/>
-      <w:r>
-        <w:rPr>
-          <w:rFonts w:ascii="Arial" w:hAnsi="Arial" w:cs="Arial"/>
-          <w:sz w:val="24"/>
-          <w:szCs w:val="24"/>
-        </w:rPr>
-        <w:t xml:space="preserve"> de suas amplitudes máxima em cada direção, da frequência </w:t>
+      <w:r>
+        <w:rPr>
+          <w:rFonts w:ascii="Arial" w:hAnsi="Arial" w:cs="Arial"/>
+          <w:sz w:val="24"/>
+          <w:szCs w:val="24"/>
+        </w:rPr>
+        <w:t xml:space="preserve">função de suas amplitudes máxima em cada direção, da frequência </w:t>
       </w:r>
       <m:oMath>
         <m:r>
@@ -1012,7 +966,6 @@
           <w:szCs w:val="24"/>
         </w:rPr>
       </w:pPr>
-      <w:proofErr w:type="gramStart"/>
       <w:r>
         <w:rPr>
           <w:rFonts w:ascii="Arial" w:hAnsi="Arial" w:cs="Arial"/>
@@ -1037,16 +990,7 @@
           <w:sz w:val="24"/>
           <w:szCs w:val="24"/>
         </w:rPr>
-        <w:t xml:space="preserve"> e</w:t>
-      </w:r>
-      <w:proofErr w:type="gramEnd"/>
-      <w:r>
-        <w:rPr>
-          <w:rFonts w:ascii="Arial" w:hAnsi="Arial" w:cs="Arial"/>
-          <w:sz w:val="24"/>
-          <w:szCs w:val="24"/>
-        </w:rPr>
-        <w:t xml:space="preserve"> fase </w:t>
+        <w:t xml:space="preserve"> e fase </w:t>
       </w:r>
       <m:oMath>
         <m:r>
@@ -1507,7 +1451,6 @@
         </w:rPr>
         <w:t xml:space="preserve"> </w:t>
       </w:r>
-      <w:proofErr w:type="gramStart"/>
       <w:r>
         <w:rPr>
           <w:rFonts w:ascii="Arial" w:hAnsi="Arial" w:cs="Arial"/>
@@ -1624,16 +1567,7 @@
           <w:sz w:val="24"/>
           <w:szCs w:val="24"/>
         </w:rPr>
-        <w:t>.</w:t>
-      </w:r>
-      <w:proofErr w:type="gramEnd"/>
-      <w:r>
-        <w:rPr>
-          <w:rFonts w:ascii="Arial" w:hAnsi="Arial" w:cs="Arial"/>
-          <w:sz w:val="24"/>
-          <w:szCs w:val="24"/>
-        </w:rPr>
-        <w:t xml:space="preserve"> Para uma onda ser linearmente polarizada considera-se que:</w:t>
+        <w:t>. Para uma onda ser linearmente polarizada considera-se que:</w:t>
       </w:r>
     </w:p>
     <w:p>
@@ -1927,16 +1861,7 @@
           <w:sz w:val="24"/>
           <w:szCs w:val="24"/>
         </w:rPr>
-        <w:t xml:space="preserve">múltiplo ímpar </w:t>
-      </w:r>
-      <w:proofErr w:type="gramStart"/>
-      <w:r>
-        <w:rPr>
-          <w:rFonts w:ascii="Arial" w:hAnsi="Arial" w:cs="Arial"/>
-          <w:sz w:val="24"/>
-          <w:szCs w:val="24"/>
-        </w:rPr>
-        <w:t xml:space="preserve">de </w:t>
+        <w:t xml:space="preserve">múltiplo ímpar de </w:t>
       </w:r>
       <m:oMath>
         <m:f>
@@ -1980,7 +1905,6 @@
         </w:rPr>
         <w:t>.</w:t>
       </w:r>
-      <w:proofErr w:type="gramEnd"/>
       <w:r>
         <w:rPr>
           <w:rFonts w:ascii="Arial" w:eastAsiaTheme="minorEastAsia" w:hAnsi="Arial" w:cs="Arial"/>
@@ -2011,16 +1935,7 @@
           <w:sz w:val="24"/>
           <w:szCs w:val="24"/>
         </w:rPr>
-        <w:t xml:space="preserve">campo elétrico pode assumir dois sentidos de rotação, à direita ou à esquerda. Se a fase </w:t>
-      </w:r>
-      <w:proofErr w:type="gramStart"/>
-      <w:r>
-        <w:rPr>
-          <w:rFonts w:ascii="Arial" w:hAnsi="Arial" w:cs="Arial"/>
-          <w:sz w:val="24"/>
-          <w:szCs w:val="24"/>
-        </w:rPr>
-        <w:t>de</w:t>
+        <w:t>campo elétrico pode assumir dois sentidos de rotação, à direita ou à esquerda. Se a fase de</w:t>
       </w:r>
       <w:r>
         <w:rPr>
@@ -2096,16 +2011,7 @@
           <w:sz w:val="24"/>
           <w:szCs w:val="24"/>
         </w:rPr>
-        <w:t>estiver</w:t>
-      </w:r>
-      <w:proofErr w:type="gramEnd"/>
-      <w:r>
-        <w:rPr>
-          <w:rFonts w:ascii="Arial" w:hAnsi="Arial" w:cs="Arial"/>
-          <w:sz w:val="24"/>
-          <w:szCs w:val="24"/>
-        </w:rPr>
-        <w:t xml:space="preserve"> adiantada em relação à fase de </w:t>
+        <w:t xml:space="preserve">estiver adiantada em relação à fase de </w:t>
       </w:r>
       <m:oMath>
         <m:sSub>
@@ -2283,16 +2189,7 @@
           <w:sz w:val="24"/>
           <w:szCs w:val="24"/>
         </w:rPr>
-        <w:t xml:space="preserve"> Entretanto, se a fase </w:t>
-      </w:r>
-      <w:proofErr w:type="gramStart"/>
-      <w:r>
-        <w:rPr>
-          <w:rFonts w:ascii="Arial" w:hAnsi="Arial" w:cs="Arial"/>
-          <w:sz w:val="24"/>
-          <w:szCs w:val="24"/>
-        </w:rPr>
-        <w:t xml:space="preserve">de </w:t>
+        <w:t xml:space="preserve"> Entretanto, se a fase de </w:t>
       </w:r>
       <m:oMath>
         <m:sSub>
@@ -2350,18 +2247,8 @@
           <w:sz w:val="24"/>
           <w:szCs w:val="24"/>
         </w:rPr>
-        <w:t>,</w:t>
-      </w:r>
-      <w:proofErr w:type="gramEnd"/>
-      <w:r>
-        <w:rPr>
-          <w:rFonts w:ascii="Arial" w:hAnsi="Arial" w:cs="Arial"/>
-          <w:sz w:val="24"/>
-          <w:szCs w:val="24"/>
-        </w:rPr>
-        <w:t xml:space="preserve"> estiver adianta</w:t>
-      </w:r>
-      <w:proofErr w:type="spellStart"/>
+        <w:t>, estiver adianta</w:t>
+      </w:r>
       <w:r>
         <w:rPr>
           <w:rFonts w:ascii="Arial" w:hAnsi="Arial" w:cs="Arial"/>
@@ -2370,7 +2257,6 @@
         </w:rPr>
         <w:t>da</w:t>
       </w:r>
-      <w:proofErr w:type="spellEnd"/>
       <w:r>
         <w:rPr>
           <w:rFonts w:ascii="Arial" w:hAnsi="Arial" w:cs="Arial"/>
@@ -2553,16 +2439,7 @@
           <w:sz w:val="24"/>
           <w:szCs w:val="24"/>
         </w:rPr>
-        <w:t xml:space="preserve">possuir magnitudes diferentes </w:t>
-      </w:r>
-      <w:proofErr w:type="gramStart"/>
-      <w:r>
-        <w:rPr>
-          <w:rFonts w:ascii="Arial" w:hAnsi="Arial" w:cs="Arial"/>
-          <w:sz w:val="24"/>
-          <w:szCs w:val="24"/>
-        </w:rPr>
-        <w:t xml:space="preserve">em </w:t>
+        <w:t xml:space="preserve">possuir magnitudes diferentes em </w:t>
       </w:r>
       <m:oMath>
         <m:sSub>
@@ -2672,16 +2549,7 @@
           <w:sz w:val="24"/>
           <w:szCs w:val="24"/>
         </w:rPr>
-        <w:t>,</w:t>
-      </w:r>
-      <w:proofErr w:type="gramEnd"/>
-      <w:r>
-        <w:rPr>
-          <w:rFonts w:ascii="Arial" w:hAnsi="Arial" w:cs="Arial"/>
-          <w:sz w:val="24"/>
-          <w:szCs w:val="24"/>
-        </w:rPr>
-        <w:t xml:space="preserve"> </w:t>
+        <w:t xml:space="preserve">, </w:t>
       </w:r>
       <w:r>
         <w:rPr>
@@ -3070,25 +2938,7 @@
           <w:sz w:val="24"/>
           <w:szCs w:val="24"/>
         </w:rPr>
-        <w:t xml:space="preserve"> Helicoidal </w:t>
-      </w:r>
-      <w:proofErr w:type="gramStart"/>
-      <w:r>
-        <w:rPr>
-          <w:rFonts w:ascii="Arial" w:hAnsi="Arial" w:cs="Arial"/>
-          <w:sz w:val="24"/>
-          <w:szCs w:val="24"/>
-        </w:rPr>
-        <w:t>( QFH</w:t>
-      </w:r>
-      <w:proofErr w:type="gramEnd"/>
-      <w:r>
-        <w:rPr>
-          <w:rFonts w:ascii="Arial" w:hAnsi="Arial" w:cs="Arial"/>
-          <w:sz w:val="24"/>
-          <w:szCs w:val="24"/>
-        </w:rPr>
-        <w:t xml:space="preserve"> )</w:t>
+        <w:t xml:space="preserve"> Helicoidal ( QFH )</w:t>
       </w:r>
     </w:p>
     <w:p>
@@ -3653,23 +3503,13 @@
           <w:szCs w:val="24"/>
         </w:rPr>
       </w:pPr>
-      <w:proofErr w:type="gramStart"/>
-      <w:r>
-        <w:rPr>
-          <w:rFonts w:ascii="Arial" w:hAnsi="Arial" w:cs="Arial"/>
-          <w:sz w:val="24"/>
-          <w:szCs w:val="24"/>
-        </w:rPr>
-        <w:t>r</w:t>
-      </w:r>
-      <w:proofErr w:type="gramEnd"/>
-      <w:r>
-        <w:rPr>
-          <w:rFonts w:ascii="Arial" w:hAnsi="Arial" w:cs="Arial"/>
-          <w:sz w:val="24"/>
-          <w:szCs w:val="24"/>
-        </w:rPr>
-        <w:t xml:space="preserve"> = raio do cilindro</w:t>
+      <w:r>
+        <w:rPr>
+          <w:rFonts w:ascii="Arial" w:hAnsi="Arial" w:cs="Arial"/>
+          <w:sz w:val="24"/>
+          <w:szCs w:val="24"/>
+        </w:rPr>
+        <w:t>r = raio do cilindro</w:t>
       </w:r>
     </w:p>
     <w:p>
@@ -3682,23 +3522,13 @@
           <w:szCs w:val="24"/>
         </w:rPr>
       </w:pPr>
-      <w:proofErr w:type="gramStart"/>
-      <w:r>
-        <w:rPr>
-          <w:rFonts w:ascii="Arial" w:hAnsi="Arial" w:cs="Arial"/>
-          <w:sz w:val="24"/>
-          <w:szCs w:val="24"/>
-        </w:rPr>
-        <w:t>n</w:t>
-      </w:r>
-      <w:proofErr w:type="gramEnd"/>
-      <w:r>
-        <w:rPr>
-          <w:rFonts w:ascii="Arial" w:hAnsi="Arial" w:cs="Arial"/>
-          <w:sz w:val="24"/>
-          <w:szCs w:val="24"/>
-        </w:rPr>
-        <w:t xml:space="preserve"> = número de voltas de uma hélice</w:t>
+      <w:r>
+        <w:rPr>
+          <w:rFonts w:ascii="Arial" w:hAnsi="Arial" w:cs="Arial"/>
+          <w:sz w:val="24"/>
+          <w:szCs w:val="24"/>
+        </w:rPr>
+        <w:t>n = número de voltas de uma hélice</w:t>
       </w:r>
     </w:p>
     <w:p>
@@ -3976,16 +3806,7 @@
           <w:sz w:val="24"/>
           <w:szCs w:val="24"/>
         </w:rPr>
-        <w:t xml:space="preserve">O fator de </w:t>
-      </w:r>
-      <w:proofErr w:type="gramStart"/>
-      <w:r>
-        <w:rPr>
-          <w:rFonts w:ascii="Arial" w:eastAsiaTheme="minorEastAsia" w:hAnsi="Arial" w:cs="Arial"/>
-          <w:sz w:val="24"/>
-          <w:szCs w:val="24"/>
-        </w:rPr>
-        <w:t>alongamento</w:t>
+        <w:t>O fator de alongamento</w:t>
       </w:r>
       <w:r>
         <w:rPr>
@@ -4043,16 +3864,7 @@
           <w:sz w:val="24"/>
           <w:szCs w:val="24"/>
         </w:rPr>
-        <w:t>é</w:t>
-      </w:r>
-      <w:proofErr w:type="gramEnd"/>
-      <w:r>
-        <w:rPr>
-          <w:rFonts w:ascii="Arial" w:eastAsiaTheme="minorEastAsia" w:hAnsi="Arial" w:cs="Arial"/>
-          <w:sz w:val="24"/>
-          <w:szCs w:val="24"/>
-        </w:rPr>
-        <w:t xml:space="preserve"> obtido experimentalmente</w:t>
+        <w:t>é obtido experimentalmente</w:t>
       </w:r>
       <w:r>
         <w:rPr>
@@ -4096,7 +3908,6 @@
         </w:rPr>
         <w:t xml:space="preserve">menda </w:t>
       </w:r>
-      <w:proofErr w:type="gramStart"/>
       <w:r>
         <w:rPr>
           <w:rFonts w:ascii="Arial" w:eastAsiaTheme="minorEastAsia" w:hAnsi="Arial" w:cs="Arial"/>
@@ -4147,7 +3958,6 @@
         </w:rPr>
         <w:t xml:space="preserve"> de</w:t>
       </w:r>
-      <w:proofErr w:type="gramEnd"/>
       <w:r>
         <w:rPr>
           <w:rFonts w:ascii="Arial" w:eastAsiaTheme="minorEastAsia" w:hAnsi="Arial" w:cs="Arial"/>
@@ -4900,16 +4710,7 @@
           <w:sz w:val="24"/>
           <w:szCs w:val="24"/>
         </w:rPr>
-        <w:t xml:space="preserve">Assim, pode-se </w:t>
-      </w:r>
-      <w:proofErr w:type="gramStart"/>
-      <w:r>
-        <w:rPr>
-          <w:rFonts w:ascii="Arial" w:eastAsiaTheme="minorEastAsia" w:hAnsi="Arial" w:cs="Arial"/>
-          <w:sz w:val="24"/>
-          <w:szCs w:val="24"/>
-        </w:rPr>
-        <w:t xml:space="preserve">obter </w:t>
+        <w:t xml:space="preserve">Assim, pode-se obter </w:t>
       </w:r>
       <m:oMath>
         <m:sSub>
@@ -4959,16 +4760,7 @@
           <w:sz w:val="24"/>
           <w:szCs w:val="24"/>
         </w:rPr>
-        <w:t>,</w:t>
-      </w:r>
-      <w:proofErr w:type="gramEnd"/>
-      <w:r>
-        <w:rPr>
-          <w:rFonts w:ascii="Arial" w:eastAsiaTheme="minorEastAsia" w:hAnsi="Arial" w:cs="Arial"/>
-          <w:sz w:val="24"/>
-          <w:szCs w:val="24"/>
-        </w:rPr>
-        <w:t xml:space="preserve"> </w:t>
+        <w:t xml:space="preserve">, </w:t>
       </w:r>
       <m:oMath>
         <m:r>
@@ -5023,16 +4815,7 @@
           <w:sz w:val="24"/>
           <w:szCs w:val="24"/>
         </w:rPr>
-        <w:t xml:space="preserve">Para a espira curta basta estabelecer uma altura em 95% </w:t>
-      </w:r>
-      <w:proofErr w:type="gramStart"/>
-      <w:r>
-        <w:rPr>
-          <w:rFonts w:ascii="Arial" w:eastAsiaTheme="minorEastAsia" w:hAnsi="Arial" w:cs="Arial"/>
-          <w:sz w:val="24"/>
-          <w:szCs w:val="24"/>
-        </w:rPr>
-        <w:t xml:space="preserve">de </w:t>
+        <w:t xml:space="preserve">Para a espira curta basta estabelecer uma altura em 95% de </w:t>
       </w:r>
       <m:oMath>
         <m:sSub>
@@ -5074,16 +4857,7 @@
           <w:sz w:val="24"/>
           <w:szCs w:val="24"/>
         </w:rPr>
-        <w:t>,</w:t>
-      </w:r>
-      <w:proofErr w:type="gramEnd"/>
-      <w:r>
-        <w:rPr>
-          <w:rFonts w:ascii="Arial" w:eastAsiaTheme="minorEastAsia" w:hAnsi="Arial" w:cs="Arial"/>
-          <w:sz w:val="24"/>
-          <w:szCs w:val="24"/>
-        </w:rPr>
-        <w:t xml:space="preserve"> e calcular as demais medidas aplicando os mesmos fatores aplicados para a espira longa.</w:t>
+        <w:t>, e calcular as demais medidas aplicando os mesmos fatores aplicados para a espira longa.</w:t>
       </w:r>
     </w:p>
     <w:p>
@@ -5102,16 +4876,7 @@
           <w:sz w:val="24"/>
           <w:szCs w:val="24"/>
         </w:rPr>
-        <w:t>Portanto</w:t>
-      </w:r>
-      <w:proofErr w:type="gramStart"/>
-      <w:r>
-        <w:rPr>
-          <w:rFonts w:ascii="Arial" w:eastAsiaTheme="minorEastAsia" w:hAnsi="Arial" w:cs="Arial"/>
-          <w:sz w:val="24"/>
-          <w:szCs w:val="24"/>
-        </w:rPr>
-        <w:t xml:space="preserve">, </w:t>
+        <w:t xml:space="preserve">Portanto, </w:t>
       </w:r>
       <m:oMath>
         <m:sSub>
@@ -5161,16 +4926,7 @@
           <w:sz w:val="24"/>
           <w:szCs w:val="24"/>
         </w:rPr>
-        <w:t>,</w:t>
-      </w:r>
-      <w:proofErr w:type="gramEnd"/>
-      <w:r>
-        <w:rPr>
-          <w:rFonts w:ascii="Arial" w:eastAsiaTheme="minorEastAsia" w:hAnsi="Arial" w:cs="Arial"/>
-          <w:sz w:val="24"/>
-          <w:szCs w:val="24"/>
-        </w:rPr>
-        <w:t xml:space="preserve"> </w:t>
+        <w:t xml:space="preserve">, </w:t>
       </w:r>
       <m:oMath>
         <m:r>
@@ -6126,16 +5882,7 @@
           <w:szCs w:val="24"/>
         </w:rPr>
         <w:lastRenderedPageBreak/>
-        <w:t xml:space="preserve">Assim, confeccionando o cabo em múltiplos </w:t>
-      </w:r>
-      <w:proofErr w:type="gramStart"/>
-      <w:r>
-        <w:rPr>
-          <w:rFonts w:ascii="Arial" w:eastAsiaTheme="minorEastAsia" w:hAnsi="Arial" w:cs="Arial"/>
-          <w:sz w:val="24"/>
-          <w:szCs w:val="24"/>
-        </w:rPr>
-        <w:t xml:space="preserve">de </w:t>
+        <w:t xml:space="preserve">Assim, confeccionando o cabo em múltiplos de </w:t>
       </w:r>
       <m:oMath>
         <m:sSub>
@@ -6177,16 +5924,7 @@
           <w:sz w:val="24"/>
           <w:szCs w:val="24"/>
         </w:rPr>
-        <w:t xml:space="preserve"> pode</w:t>
-      </w:r>
-      <w:proofErr w:type="gramEnd"/>
-      <w:r>
-        <w:rPr>
-          <w:rFonts w:ascii="Arial" w:eastAsiaTheme="minorEastAsia" w:hAnsi="Arial" w:cs="Arial"/>
-          <w:sz w:val="24"/>
-          <w:szCs w:val="24"/>
-        </w:rPr>
-        <w:t>-se manter a impedância da antena igual a impedância da entrada no conjunto pelo conector</w:t>
+        <w:t xml:space="preserve"> pode-se manter a impedância da antena igual a impedância da entrada no conjunto pelo conector</w:t>
       </w:r>
       <w:r>
         <w:rPr>
@@ -6992,16 +6730,7 @@
           <w:sz w:val="24"/>
           <w:szCs w:val="24"/>
         </w:rPr>
-        <w:t xml:space="preserve">Os valores ideais para o COE </w:t>
-      </w:r>
-      <w:proofErr w:type="gramStart"/>
-      <w:r>
-        <w:rPr>
-          <w:rFonts w:ascii="Arial" w:hAnsi="Arial" w:cs="Arial"/>
-          <w:sz w:val="24"/>
-          <w:szCs w:val="24"/>
-        </w:rPr>
-        <w:t xml:space="preserve">e </w:t>
+        <w:t xml:space="preserve">Os valores ideais para o COE e </w:t>
       </w:r>
       <m:oMath>
         <m:sSub>
@@ -7053,16 +6782,7 @@
           <w:sz w:val="24"/>
           <w:szCs w:val="24"/>
         </w:rPr>
-        <w:t>,</w:t>
-      </w:r>
-      <w:proofErr w:type="gramEnd"/>
-      <w:r>
-        <w:rPr>
-          <w:rFonts w:ascii="Arial" w:eastAsiaTheme="minorEastAsia" w:hAnsi="Arial" w:cs="Arial"/>
-          <w:sz w:val="24"/>
-          <w:szCs w:val="24"/>
-        </w:rPr>
-        <w:t xml:space="preserve"> seriam para a mínima variação de acordo com o intervalo de frequência desejado em torno da central de 137,5 MHz. </w:t>
+        <w:t xml:space="preserve">, seriam para a mínima variação de acordo com o intervalo de frequência desejado em torno da central de 137,5 MHz. </w:t>
       </w:r>
     </w:p>
     <w:p>
@@ -7518,8 +7238,6 @@
         </w:rPr>
         <w:t>m de comprimento.</w:t>
       </w:r>
-      <w:bookmarkStart w:id="0" w:name="_GoBack"/>
-      <w:bookmarkEnd w:id="0"/>
     </w:p>
     <w:p>
       <w:pPr>
@@ -7867,17 +7585,7 @@
           <w:sz w:val="24"/>
           <w:szCs w:val="24"/>
         </w:rPr>
-        <w:t xml:space="preserve"> apresentou característica capacitiva no valor </w:t>
-      </w:r>
-      <w:proofErr w:type="gramStart"/>
-      <w:r>
-        <w:rPr>
-          <w:rFonts w:ascii="Arial" w:hAnsi="Arial" w:cs="Arial"/>
-          <w:bCs/>
-          <w:sz w:val="24"/>
-          <w:szCs w:val="24"/>
-        </w:rPr>
-        <w:t xml:space="preserve">de </w:t>
+        <w:t xml:space="preserve"> apresentou característica capacitiva no valor de </w:t>
       </w:r>
       <m:oMath>
         <m:r>
@@ -7930,17 +7638,7 @@
           <w:sz w:val="24"/>
           <w:szCs w:val="24"/>
         </w:rPr>
-        <w:t>.</w:t>
-      </w:r>
-      <w:proofErr w:type="gramEnd"/>
-      <w:r>
-        <w:rPr>
-          <w:rFonts w:ascii="Arial" w:eastAsiaTheme="minorEastAsia" w:hAnsi="Arial" w:cs="Arial"/>
-          <w:bCs/>
-          <w:sz w:val="24"/>
-          <w:szCs w:val="24"/>
-        </w:rPr>
-        <w:t xml:space="preserve"> </w:t>
+        <w:t xml:space="preserve">. </w:t>
       </w:r>
     </w:p>
     <w:p>
@@ -8280,16 +7978,7 @@
           <w:sz w:val="24"/>
           <w:szCs w:val="24"/>
         </w:rPr>
-        <w:t xml:space="preserve">Figura XX – </w:t>
-      </w:r>
-      <w:r>
-        <w:rPr>
-          <w:rFonts w:ascii="Arial" w:eastAsiaTheme="minorEastAsia" w:hAnsi="Arial" w:cs="Arial"/>
-          <w:bCs/>
-          <w:sz w:val="24"/>
-          <w:szCs w:val="24"/>
-        </w:rPr>
-        <w:t xml:space="preserve">Carta de Smith com </w:t>
+        <w:t xml:space="preserve">Figura XX – Carta de Smith com </w:t>
       </w:r>
       <w:proofErr w:type="spellStart"/>
       <w:r>
@@ -8302,6 +7991,17 @@
         <w:t>casador</w:t>
       </w:r>
       <w:proofErr w:type="spellEnd"/>
+      <w:r>
+        <w:rPr>
+          <w:rFonts w:ascii="Arial" w:eastAsiaTheme="minorEastAsia" w:hAnsi="Arial" w:cs="Arial"/>
+          <w:bCs/>
+          <w:sz w:val="24"/>
+          <w:szCs w:val="24"/>
+        </w:rPr>
+        <w:t xml:space="preserve"> de impedâncias </w:t>
+      </w:r>
+      <w:bookmarkStart w:id="0" w:name="_GoBack"/>
+      <w:bookmarkEnd w:id="0"/>
     </w:p>
     <w:p>
       <w:pPr>
@@ -8458,7 +8158,7 @@
           <w:szCs w:val="24"/>
           <w:lang w:val="en-US"/>
         </w:rPr>
-        <w:t>S.l</w:t>
+        <w:t>S.l.</w:t>
       </w:r>
       <w:proofErr w:type="spellEnd"/>
       <w:r>
@@ -8469,7 +8169,7 @@
           <w:szCs w:val="24"/>
           <w:lang w:val="en-US"/>
         </w:rPr>
-        <w:t xml:space="preserve">.]: Bookman </w:t>
+        <w:t xml:space="preserve">]: Bookman </w:t>
       </w:r>
       <w:proofErr w:type="spellStart"/>
       <w:r>
@@ -8525,7 +8225,7 @@
           <w:szCs w:val="24"/>
           <w:lang w:val="en-US"/>
         </w:rPr>
-        <w:t>S.l</w:t>
+        <w:t>S.l.</w:t>
       </w:r>
       <w:proofErr w:type="spellEnd"/>
       <w:r>
@@ -8536,7 +8236,7 @@
           <w:szCs w:val="24"/>
           <w:lang w:val="en-US"/>
         </w:rPr>
-        <w:t>.]: John Wiley &amp; Sons, 2011.</w:t>
+        <w:t>]: John Wiley &amp; Sons, 2011.</w:t>
       </w:r>
     </w:p>
     <w:p>
@@ -8558,8 +8258,29 @@
           <w:szCs w:val="24"/>
           <w:lang w:val="en-US"/>
         </w:rPr>
-        <w:t xml:space="preserve">[3] SHAKEEB, M. Circularly Polarized </w:t>
-      </w:r>
+        <w:t xml:space="preserve">[3] SHAKEEB, M. Circularly Polarized Microstrip Antenna. </w:t>
+      </w:r>
+      <w:r>
+        <w:rPr>
+          <w:rFonts w:ascii="Arial" w:hAnsi="Arial" w:cs="Arial"/>
+          <w:bCs/>
+          <w:sz w:val="24"/>
+          <w:szCs w:val="24"/>
+        </w:rPr>
+        <w:t>Tese (Doutorado) — Concordia</w:t>
+      </w:r>
+    </w:p>
+    <w:p>
+      <w:pPr>
+        <w:spacing w:before="240" w:after="240" w:line="480" w:lineRule="auto"/>
+        <w:jc w:val="both"/>
+        <w:rPr>
+          <w:rFonts w:ascii="Arial" w:hAnsi="Arial" w:cs="Arial"/>
+          <w:bCs/>
+          <w:sz w:val="24"/>
+          <w:szCs w:val="24"/>
+        </w:rPr>
+      </w:pPr>
       <w:proofErr w:type="spellStart"/>
       <w:r>
         <w:rPr>
@@ -8567,9 +8288,8 @@
           <w:bCs/>
           <w:sz w:val="24"/>
           <w:szCs w:val="24"/>
-          <w:lang w:val="en-US"/>
-        </w:rPr>
-        <w:t>Microstrip</w:t>
+        </w:rPr>
+        <w:t>University</w:t>
       </w:r>
       <w:proofErr w:type="spellEnd"/>
       <w:r>
@@ -8578,18 +8298,8 @@
           <w:bCs/>
           <w:sz w:val="24"/>
           <w:szCs w:val="24"/>
-          <w:lang w:val="en-US"/>
-        </w:rPr>
-        <w:t xml:space="preserve"> Antenna. </w:t>
-      </w:r>
-      <w:r>
-        <w:rPr>
-          <w:rFonts w:ascii="Arial" w:hAnsi="Arial" w:cs="Arial"/>
-          <w:bCs/>
-          <w:sz w:val="24"/>
-          <w:szCs w:val="24"/>
-        </w:rPr>
-        <w:t>Tese (Doutorado) — Concordia</w:t>
+        </w:rPr>
+        <w:t>, 2011.</w:t>
       </w:r>
     </w:p>
     <w:p>
@@ -8603,66 +8313,14 @@
           <w:szCs w:val="24"/>
         </w:rPr>
       </w:pPr>
-      <w:proofErr w:type="spellStart"/>
-      <w:r>
-        <w:rPr>
-          <w:rFonts w:ascii="Arial" w:hAnsi="Arial" w:cs="Arial"/>
-          <w:bCs/>
-          <w:sz w:val="24"/>
-          <w:szCs w:val="24"/>
-        </w:rPr>
-        <w:t>University</w:t>
-      </w:r>
-      <w:proofErr w:type="spellEnd"/>
-      <w:r>
-        <w:rPr>
-          <w:rFonts w:ascii="Arial" w:hAnsi="Arial" w:cs="Arial"/>
-          <w:bCs/>
-          <w:sz w:val="24"/>
-          <w:szCs w:val="24"/>
-        </w:rPr>
-        <w:t>, 2011.</w:t>
-      </w:r>
-    </w:p>
-    <w:p>
-      <w:pPr>
-        <w:spacing w:before="240" w:after="240" w:line="480" w:lineRule="auto"/>
-        <w:jc w:val="both"/>
-        <w:rPr>
-          <w:rFonts w:ascii="Arial" w:hAnsi="Arial" w:cs="Arial"/>
-          <w:bCs/>
-          <w:sz w:val="24"/>
-          <w:szCs w:val="24"/>
-        </w:rPr>
-      </w:pPr>
-      <w:r>
-        <w:rPr>
-          <w:rFonts w:ascii="Arial" w:hAnsi="Arial" w:cs="Arial"/>
-          <w:bCs/>
-          <w:sz w:val="24"/>
-          <w:szCs w:val="24"/>
-        </w:rPr>
-        <w:t>[</w:t>
-      </w:r>
-      <w:proofErr w:type="gramStart"/>
-      <w:r>
-        <w:rPr>
-          <w:rFonts w:ascii="Arial" w:hAnsi="Arial" w:cs="Arial"/>
-          <w:bCs/>
-          <w:sz w:val="24"/>
-          <w:szCs w:val="24"/>
-        </w:rPr>
-        <w:t>4]https://www.arsatc.org/noaa2.html</w:t>
-      </w:r>
-      <w:proofErr w:type="gramEnd"/>
-      <w:r>
-        <w:rPr>
-          <w:rFonts w:ascii="Arial" w:hAnsi="Arial" w:cs="Arial"/>
-          <w:bCs/>
-          <w:sz w:val="24"/>
-          <w:szCs w:val="24"/>
-        </w:rPr>
-        <w:t>, 08/09/2019, 17h</w:t>
+      <w:r>
+        <w:rPr>
+          <w:rFonts w:ascii="Arial" w:hAnsi="Arial" w:cs="Arial"/>
+          <w:bCs/>
+          <w:sz w:val="24"/>
+          <w:szCs w:val="24"/>
+        </w:rPr>
+        <w:t>[4]https://www.arsatc.org/noaa2.html, 08/09/2019, 17h</w:t>
       </w:r>
     </w:p>
     <w:p>
@@ -8817,7 +8475,7 @@
 </file>
 
 <file path=word/styles.xml><?xml version="1.0" encoding="utf-8"?>
-<w:styles xmlns:mc="http://schemas.openxmlformats.org/markup-compatibility/2006" xmlns:r="http://schemas.openxmlformats.org/officeDocument/2006/relationships" xmlns:w="http://schemas.openxmlformats.org/wordprocessingml/2006/main" xmlns:w14="http://schemas.microsoft.com/office/word/2010/wordml" xmlns:w15="http://schemas.microsoft.com/office/word/2012/wordml" mc:Ignorable="w14 w15">
+<w:styles xmlns:mc="http://schemas.openxmlformats.org/markup-compatibility/2006" xmlns:r="http://schemas.openxmlformats.org/officeDocument/2006/relationships" xmlns:w="http://schemas.openxmlformats.org/wordprocessingml/2006/main" xmlns:w14="http://schemas.microsoft.com/office/word/2010/wordml" xmlns:w15="http://schemas.microsoft.com/office/word/2012/wordml" xmlns:w16cid="http://schemas.microsoft.com/office/word/2016/wordml/cid" xmlns:w16se="http://schemas.microsoft.com/office/word/2015/wordml/symex" mc:Ignorable="w14 w15 w16se w16cid">
   <w:docDefaults>
     <w:rPrDefault>
       <w:rPr>
@@ -8833,7 +8491,7 @@
       </w:pPr>
     </w:pPrDefault>
   </w:docDefaults>
-  <w:latentStyles w:defLockedState="0" w:defUIPriority="99" w:defSemiHidden="0" w:defUnhideWhenUsed="0" w:defQFormat="0" w:count="371">
+  <w:latentStyles w:defLockedState="0" w:defUIPriority="99" w:defSemiHidden="0" w:defUnhideWhenUsed="0" w:defQFormat="0" w:count="377">
     <w:lsdException w:name="Normal" w:uiPriority="0" w:qFormat="1"/>
     <w:lsdException w:name="heading 1" w:uiPriority="9" w:qFormat="1"/>
     <w:lsdException w:name="heading 2" w:semiHidden="1" w:uiPriority="9" w:unhideWhenUsed="1" w:qFormat="1"/>
@@ -8981,11 +8639,8 @@
     <w:lsdException w:name="Table 3D effects 3" w:semiHidden="1" w:unhideWhenUsed="1"/>
     <w:lsdException w:name="Table Contemporary" w:semiHidden="1" w:unhideWhenUsed="1"/>
     <w:lsdException w:name="Table Elegant" w:semiHidden="1" w:unhideWhenUsed="1"/>
-    <w:lsdException w:name="Table Professional" w:semiHidden="1" w:unhideWhenUsed="1"/>
     <w:lsdException w:name="Table Subtle 1" w:semiHidden="1" w:unhideWhenUsed="1"/>
     <w:lsdException w:name="Table Subtle 2" w:semiHidden="1" w:unhideWhenUsed="1"/>
-    <w:lsdException w:name="Table Web 1" w:semiHidden="1" w:unhideWhenUsed="1"/>
-    <w:lsdException w:name="Table Web 2" w:semiHidden="1" w:unhideWhenUsed="1"/>
     <w:lsdException w:name="Table Web 3" w:semiHidden="1" w:unhideWhenUsed="1"/>
     <w:lsdException w:name="Balloon Text" w:semiHidden="1" w:unhideWhenUsed="1"/>
     <w:lsdException w:name="Table Grid" w:uiPriority="39"/>
@@ -9205,6 +8860,12 @@
     <w:lsdException w:name="List Table 5 Dark Accent 6" w:uiPriority="50"/>
     <w:lsdException w:name="List Table 6 Colorful Accent 6" w:uiPriority="51"/>
     <w:lsdException w:name="List Table 7 Colorful Accent 6" w:uiPriority="52"/>
+    <w:lsdException w:name="Mention" w:semiHidden="1" w:unhideWhenUsed="1"/>
+    <w:lsdException w:name="Smart Hyperlink" w:semiHidden="1" w:unhideWhenUsed="1"/>
+    <w:lsdException w:name="Hashtag" w:semiHidden="1" w:unhideWhenUsed="1"/>
+    <w:lsdException w:name="Unresolved Mention" w:semiHidden="1" w:unhideWhenUsed="1"/>
+    <w:lsdException w:name="Smart Link" w:semiHidden="1" w:unhideWhenUsed="1"/>
+    <w:lsdException w:name="Smart Link Error" w:semiHidden="1" w:unhideWhenUsed="1"/>
   </w:latentStyles>
   <w:style w:type="paragraph" w:default="1" w:styleId="Normal">
     <w:name w:val="Normal"/>

</xml_diff>